<commit_message>
Update Iteration 2 plan
Updated iteration 2 plan to reflect completed work item 4.3
</commit_message>
<xml_diff>
--- a/LCOM Documents/Iteration2/LCOMIterationPlan2.docx
+++ b/LCOM Documents/Iteration2/LCOMIterationPlan2.docx
@@ -374,48 +374,37 @@
     <w:p>
       <w:pPr>
         <w:spacing w:before="240" w:after="120"/>
-        <w:rPr>
-          <w:color w:val="FF0000"/>
-        </w:rPr>
       </w:pPr>
       <w:r>
         <w:rPr>
           <w:b/>
-          <w:color w:val="FF0000"/>
         </w:rPr>
         <w:t>Objective 2:</w:t>
       </w:r>
       <w:r>
-        <w:rPr>
-          <w:color w:val="FF0000"/>
-        </w:rPr>
         <w:t xml:space="preserve"> Technical Competency Demonstrator</w:t>
       </w:r>
       <w:r>
-        <w:rPr>
-          <w:color w:val="FF0000"/>
-        </w:rPr>
         <w:br/>
         <w:t xml:space="preserve">            </w:t>
       </w:r>
       <w:r>
-        <w:rPr>
-          <w:color w:val="FF0000"/>
-        </w:rPr>
         <w:tab/>
       </w:r>
       <w:r>
         <w:rPr>
           <w:b/>
-          <w:color w:val="FF0000"/>
         </w:rPr>
         <w:t>Criteria:</w:t>
       </w:r>
       <w:r>
-        <w:rPr>
-          <w:color w:val="FF0000"/>
-        </w:rPr>
-        <w:t xml:space="preserve"> Waiting for word on what this is.</w:t>
+        <w:t xml:space="preserve"> </w:t>
+      </w:r>
+      <w:r>
+        <w:t>All team members have a working Android app that demonstrates they can work with the chosen technologies</w:t>
+      </w:r>
+      <w:r>
+        <w:t>.</w:t>
       </w:r>
     </w:p>
     <w:p>
@@ -1008,6 +997,9 @@
         <w:tc>
           <w:tcPr>
             <w:tcW w:w="705" w:type="dxa"/>
+            <w:tcBorders>
+              <w:bottom w:val="single" w:sz="6" w:space="0" w:color="000000"/>
+            </w:tcBorders>
           </w:tcPr>
           <w:p>
             <w:pPr>
@@ -1027,6 +1019,9 @@
         <w:tc>
           <w:tcPr>
             <w:tcW w:w="2370" w:type="dxa"/>
+            <w:tcBorders>
+              <w:bottom w:val="single" w:sz="6" w:space="0" w:color="000000"/>
+            </w:tcBorders>
             <w:shd w:val="clear" w:color="auto" w:fill="auto"/>
             <w:vAlign w:val="bottom"/>
           </w:tcPr>
@@ -1048,6 +1043,9 @@
         <w:tc>
           <w:tcPr>
             <w:tcW w:w="2505" w:type="dxa"/>
+            <w:tcBorders>
+              <w:bottom w:val="single" w:sz="6" w:space="0" w:color="000000"/>
+            </w:tcBorders>
           </w:tcPr>
           <w:p>
             <w:pPr>
@@ -1067,6 +1065,9 @@
         <w:tc>
           <w:tcPr>
             <w:tcW w:w="1260" w:type="dxa"/>
+            <w:tcBorders>
+              <w:bottom w:val="single" w:sz="6" w:space="0" w:color="000000"/>
+            </w:tcBorders>
             <w:shd w:val="clear" w:color="auto" w:fill="auto"/>
             <w:vAlign w:val="bottom"/>
           </w:tcPr>
@@ -1088,6 +1089,9 @@
         <w:tc>
           <w:tcPr>
             <w:tcW w:w="990" w:type="dxa"/>
+            <w:tcBorders>
+              <w:bottom w:val="single" w:sz="6" w:space="0" w:color="000000"/>
+            </w:tcBorders>
             <w:shd w:val="clear" w:color="auto" w:fill="auto"/>
             <w:vAlign w:val="bottom"/>
           </w:tcPr>
@@ -1109,6 +1113,9 @@
         <w:tc>
           <w:tcPr>
             <w:tcW w:w="1080" w:type="dxa"/>
+            <w:tcBorders>
+              <w:bottom w:val="single" w:sz="6" w:space="0" w:color="000000"/>
+            </w:tcBorders>
           </w:tcPr>
           <w:p>
             <w:pPr>
@@ -1128,6 +1135,9 @@
         <w:tc>
           <w:tcPr>
             <w:tcW w:w="900" w:type="dxa"/>
+            <w:tcBorders>
+              <w:bottom w:val="single" w:sz="6" w:space="0" w:color="000000"/>
+            </w:tcBorders>
             <w:shd w:val="clear" w:color="auto" w:fill="auto"/>
             <w:vAlign w:val="bottom"/>
           </w:tcPr>
@@ -1143,6 +1153,9 @@
         <w:tc>
           <w:tcPr>
             <w:tcW w:w="1140" w:type="dxa"/>
+            <w:tcBorders>
+              <w:bottom w:val="single" w:sz="6" w:space="0" w:color="000000"/>
+            </w:tcBorders>
             <w:shd w:val="clear" w:color="auto" w:fill="auto"/>
             <w:vAlign w:val="bottom"/>
           </w:tcPr>
@@ -1163,7 +1176,11 @@
         <w:tc>
           <w:tcPr>
             <w:tcW w:w="705" w:type="dxa"/>
-            <w:shd w:val="clear" w:color="auto" w:fill="FF0000"/>
+            <w:tcBorders>
+              <w:top w:val="single" w:sz="6" w:space="0" w:color="000000"/>
+              <w:bottom w:val="single" w:sz="6" w:space="0" w:color="000000"/>
+            </w:tcBorders>
+            <w:shd w:val="clear" w:color="auto" w:fill="auto"/>
           </w:tcPr>
           <w:p>
             <w:pPr>
@@ -1183,7 +1200,11 @@
         <w:tc>
           <w:tcPr>
             <w:tcW w:w="2370" w:type="dxa"/>
-            <w:shd w:val="clear" w:color="auto" w:fill="FF0000"/>
+            <w:tcBorders>
+              <w:top w:val="single" w:sz="6" w:space="0" w:color="000000"/>
+              <w:bottom w:val="single" w:sz="6" w:space="0" w:color="000000"/>
+            </w:tcBorders>
+            <w:shd w:val="clear" w:color="auto" w:fill="auto"/>
             <w:vAlign w:val="bottom"/>
           </w:tcPr>
           <w:p>
@@ -1199,14 +1220,12 @@
               </w:rPr>
               <w:t xml:space="preserve">Technical </w:t>
             </w:r>
-            <w:proofErr w:type="spellStart"/>
-            <w:r>
-              <w:rPr>
-                <w:rFonts w:ascii="Arial" w:eastAsia="Arial" w:hAnsi="Arial" w:cs="Arial"/>
-              </w:rPr>
-              <w:t>Competancy</w:t>
-            </w:r>
-            <w:proofErr w:type="spellEnd"/>
+            <w:r>
+              <w:rPr>
+                <w:rFonts w:ascii="Arial" w:eastAsia="Arial" w:hAnsi="Arial" w:cs="Arial"/>
+              </w:rPr>
+              <w:t>Competency</w:t>
+            </w:r>
             <w:r>
               <w:rPr>
                 <w:rFonts w:ascii="Arial" w:eastAsia="Arial" w:hAnsi="Arial" w:cs="Arial"/>
@@ -1218,7 +1237,11 @@
         <w:tc>
           <w:tcPr>
             <w:tcW w:w="2505" w:type="dxa"/>
-            <w:shd w:val="clear" w:color="auto" w:fill="FF0000"/>
+            <w:tcBorders>
+              <w:top w:val="single" w:sz="6" w:space="0" w:color="000000"/>
+              <w:bottom w:val="single" w:sz="6" w:space="0" w:color="000000"/>
+            </w:tcBorders>
+            <w:shd w:val="clear" w:color="auto" w:fill="auto"/>
           </w:tcPr>
           <w:p>
             <w:pPr>
@@ -1232,7 +1255,11 @@
         <w:tc>
           <w:tcPr>
             <w:tcW w:w="1260" w:type="dxa"/>
-            <w:shd w:val="clear" w:color="auto" w:fill="FF0000"/>
+            <w:tcBorders>
+              <w:top w:val="single" w:sz="6" w:space="0" w:color="000000"/>
+              <w:bottom w:val="single" w:sz="6" w:space="0" w:color="000000"/>
+            </w:tcBorders>
+            <w:shd w:val="clear" w:color="auto" w:fill="auto"/>
             <w:vAlign w:val="bottom"/>
           </w:tcPr>
           <w:p>
@@ -1253,48 +1280,60 @@
         <w:tc>
           <w:tcPr>
             <w:tcW w:w="990" w:type="dxa"/>
-            <w:shd w:val="clear" w:color="auto" w:fill="FF0000"/>
-            <w:vAlign w:val="bottom"/>
-          </w:tcPr>
-          <w:p>
-            <w:pPr>
-              <w:widowControl/>
-              <w:rPr>
-                <w:rFonts w:ascii="Arial" w:eastAsia="Arial" w:hAnsi="Arial" w:cs="Arial"/>
-              </w:rPr>
-            </w:pPr>
-            <w:r>
-              <w:rPr>
-                <w:rFonts w:ascii="Arial" w:eastAsia="Arial" w:hAnsi="Arial" w:cs="Arial"/>
-              </w:rPr>
-              <w:t>Sam</w:t>
+            <w:tcBorders>
+              <w:top w:val="single" w:sz="6" w:space="0" w:color="000000"/>
+              <w:bottom w:val="single" w:sz="6" w:space="0" w:color="000000"/>
+            </w:tcBorders>
+            <w:shd w:val="clear" w:color="auto" w:fill="auto"/>
+            <w:vAlign w:val="bottom"/>
+          </w:tcPr>
+          <w:p>
+            <w:pPr>
+              <w:widowControl/>
+              <w:rPr>
+                <w:rFonts w:ascii="Arial" w:eastAsia="Arial" w:hAnsi="Arial" w:cs="Arial"/>
+              </w:rPr>
+            </w:pPr>
+            <w:r>
+              <w:rPr>
+                <w:rFonts w:ascii="Arial" w:eastAsia="Arial" w:hAnsi="Arial" w:cs="Arial"/>
+              </w:rPr>
+              <w:t>All</w:t>
             </w:r>
           </w:p>
         </w:tc>
         <w:tc>
           <w:tcPr>
             <w:tcW w:w="1080" w:type="dxa"/>
-            <w:shd w:val="clear" w:color="auto" w:fill="FF0000"/>
-          </w:tcPr>
-          <w:p>
-            <w:pPr>
-              <w:widowControl/>
-              <w:rPr>
-                <w:rFonts w:ascii="Arial" w:eastAsia="Arial" w:hAnsi="Arial" w:cs="Arial"/>
-              </w:rPr>
-            </w:pPr>
-            <w:r>
-              <w:rPr>
-                <w:rFonts w:ascii="Arial" w:eastAsia="Arial" w:hAnsi="Arial" w:cs="Arial"/>
-              </w:rPr>
-              <w:t>TBD</w:t>
+            <w:tcBorders>
+              <w:top w:val="single" w:sz="6" w:space="0" w:color="000000"/>
+              <w:bottom w:val="single" w:sz="6" w:space="0" w:color="000000"/>
+            </w:tcBorders>
+            <w:shd w:val="clear" w:color="auto" w:fill="auto"/>
+          </w:tcPr>
+          <w:p>
+            <w:pPr>
+              <w:widowControl/>
+              <w:rPr>
+                <w:rFonts w:ascii="Arial" w:eastAsia="Arial" w:hAnsi="Arial" w:cs="Arial"/>
+              </w:rPr>
+            </w:pPr>
+            <w:r>
+              <w:rPr>
+                <w:rFonts w:ascii="Arial" w:eastAsia="Arial" w:hAnsi="Arial" w:cs="Arial"/>
+              </w:rPr>
+              <w:t>2 Hours</w:t>
             </w:r>
           </w:p>
         </w:tc>
         <w:tc>
           <w:tcPr>
             <w:tcW w:w="900" w:type="dxa"/>
-            <w:shd w:val="clear" w:color="auto" w:fill="FF0000"/>
+            <w:tcBorders>
+              <w:top w:val="single" w:sz="6" w:space="0" w:color="000000"/>
+              <w:bottom w:val="single" w:sz="6" w:space="0" w:color="000000"/>
+            </w:tcBorders>
+            <w:shd w:val="clear" w:color="auto" w:fill="auto"/>
             <w:vAlign w:val="bottom"/>
           </w:tcPr>
           <w:p>
@@ -1309,7 +1348,11 @@
         <w:tc>
           <w:tcPr>
             <w:tcW w:w="1140" w:type="dxa"/>
-            <w:shd w:val="clear" w:color="auto" w:fill="FF0000"/>
+            <w:tcBorders>
+              <w:top w:val="single" w:sz="6" w:space="0" w:color="000000"/>
+              <w:bottom w:val="single" w:sz="6" w:space="0" w:color="000000"/>
+            </w:tcBorders>
+            <w:shd w:val="clear" w:color="auto" w:fill="auto"/>
             <w:vAlign w:val="bottom"/>
           </w:tcPr>
           <w:p>
@@ -1329,6 +1372,9 @@
         <w:tc>
           <w:tcPr>
             <w:tcW w:w="705" w:type="dxa"/>
+            <w:tcBorders>
+              <w:top w:val="single" w:sz="6" w:space="0" w:color="000000"/>
+            </w:tcBorders>
           </w:tcPr>
           <w:p>
             <w:pPr>
@@ -1348,6 +1394,9 @@
         <w:tc>
           <w:tcPr>
             <w:tcW w:w="2370" w:type="dxa"/>
+            <w:tcBorders>
+              <w:top w:val="single" w:sz="6" w:space="0" w:color="000000"/>
+            </w:tcBorders>
             <w:shd w:val="clear" w:color="auto" w:fill="auto"/>
             <w:vAlign w:val="bottom"/>
           </w:tcPr>
@@ -1369,6 +1418,9 @@
         <w:tc>
           <w:tcPr>
             <w:tcW w:w="2505" w:type="dxa"/>
+            <w:tcBorders>
+              <w:top w:val="single" w:sz="6" w:space="0" w:color="000000"/>
+            </w:tcBorders>
           </w:tcPr>
           <w:p>
             <w:pPr>
@@ -1383,14 +1435,12 @@
               </w:rPr>
               <w:t xml:space="preserve">Introduction is </w:t>
             </w:r>
-            <w:proofErr w:type="gramStart"/>
-            <w:r>
-              <w:rPr>
-                <w:rFonts w:ascii="Arial" w:eastAsia="Arial" w:hAnsi="Arial" w:cs="Arial"/>
-              </w:rPr>
-              <w:t>completely filled</w:t>
-            </w:r>
-            <w:proofErr w:type="gramEnd"/>
+            <w:r>
+              <w:rPr>
+                <w:rFonts w:ascii="Arial" w:eastAsia="Arial" w:hAnsi="Arial" w:cs="Arial"/>
+              </w:rPr>
+              <w:t>filled</w:t>
+            </w:r>
             <w:r>
               <w:rPr>
                 <w:rFonts w:ascii="Arial" w:eastAsia="Arial" w:hAnsi="Arial" w:cs="Arial"/>
@@ -1402,6 +1452,9 @@
         <w:tc>
           <w:tcPr>
             <w:tcW w:w="1260" w:type="dxa"/>
+            <w:tcBorders>
+              <w:top w:val="single" w:sz="6" w:space="0" w:color="000000"/>
+            </w:tcBorders>
             <w:shd w:val="clear" w:color="auto" w:fill="auto"/>
             <w:vAlign w:val="bottom"/>
           </w:tcPr>
@@ -1423,6 +1476,9 @@
         <w:tc>
           <w:tcPr>
             <w:tcW w:w="990" w:type="dxa"/>
+            <w:tcBorders>
+              <w:top w:val="single" w:sz="6" w:space="0" w:color="000000"/>
+            </w:tcBorders>
             <w:shd w:val="clear" w:color="auto" w:fill="auto"/>
             <w:vAlign w:val="bottom"/>
           </w:tcPr>
@@ -1444,6 +1500,9 @@
         <w:tc>
           <w:tcPr>
             <w:tcW w:w="1080" w:type="dxa"/>
+            <w:tcBorders>
+              <w:top w:val="single" w:sz="6" w:space="0" w:color="000000"/>
+            </w:tcBorders>
           </w:tcPr>
           <w:p>
             <w:pPr>
@@ -1463,6 +1522,9 @@
         <w:tc>
           <w:tcPr>
             <w:tcW w:w="900" w:type="dxa"/>
+            <w:tcBorders>
+              <w:top w:val="single" w:sz="6" w:space="0" w:color="000000"/>
+            </w:tcBorders>
             <w:shd w:val="clear" w:color="auto" w:fill="auto"/>
             <w:vAlign w:val="bottom"/>
           </w:tcPr>
@@ -1478,6 +1540,9 @@
         <w:tc>
           <w:tcPr>
             <w:tcW w:w="1140" w:type="dxa"/>
+            <w:tcBorders>
+              <w:top w:val="single" w:sz="6" w:space="0" w:color="000000"/>
+            </w:tcBorders>
             <w:shd w:val="clear" w:color="auto" w:fill="auto"/>
             <w:vAlign w:val="bottom"/>
           </w:tcPr>
@@ -2327,6 +2392,12 @@
               </w:rPr>
               <w:t>Practices and Measurements section completed</w:t>
             </w:r>
+            <w:r>
+              <w:rPr>
+                <w:rFonts w:ascii="Arial" w:eastAsia="Arial" w:hAnsi="Arial" w:cs="Arial"/>
+              </w:rPr>
+              <w:t xml:space="preserve"> and clearly defines the expected practices the team will follow during development. </w:t>
+            </w:r>
           </w:p>
         </w:tc>
         <w:tc>
@@ -2342,12 +2413,29 @@
                 <w:rFonts w:ascii="Arial" w:eastAsia="Arial" w:hAnsi="Arial" w:cs="Arial"/>
               </w:rPr>
             </w:pPr>
-            <w:r>
-              <w:rPr>
-                <w:rFonts w:ascii="Arial" w:eastAsia="Arial" w:hAnsi="Arial" w:cs="Arial"/>
-              </w:rPr>
-              <w:t>Incomplete</w:t>
-            </w:r>
+            <w:hyperlink r:id="rId7" w:history="1">
+              <w:r>
+                <w:rPr>
+                  <w:rStyle w:val="Hyperlink"/>
+                  <w:rFonts w:ascii="Arial" w:eastAsia="Arial" w:hAnsi="Arial" w:cs="Arial"/>
+                </w:rPr>
+                <w:t>Comp</w:t>
+              </w:r>
+              <w:r>
+                <w:rPr>
+                  <w:rStyle w:val="Hyperlink"/>
+                  <w:rFonts w:ascii="Arial" w:eastAsia="Arial" w:hAnsi="Arial" w:cs="Arial"/>
+                </w:rPr>
+                <w:t>l</w:t>
+              </w:r>
+              <w:r>
+                <w:rPr>
+                  <w:rStyle w:val="Hyperlink"/>
+                  <w:rFonts w:ascii="Arial" w:eastAsia="Arial" w:hAnsi="Arial" w:cs="Arial"/>
+                </w:rPr>
+                <w:t>ete</w:t>
+              </w:r>
+            </w:hyperlink>
           </w:p>
         </w:tc>
         <w:tc>
@@ -3667,8 +3755,8 @@
         <w:pStyle w:val="Heading1"/>
         <w:ind w:left="360" w:hanging="360"/>
         <w:sectPr>
-          <w:headerReference w:type="default" r:id="rId7"/>
-          <w:footerReference w:type="default" r:id="rId8"/>
+          <w:headerReference w:type="default" r:id="rId8"/>
+          <w:footerReference w:type="default" r:id="rId9"/>
           <w:pgSz w:w="12240" w:h="15840"/>
           <w:pgMar w:top="1440" w:right="1440" w:bottom="1440" w:left="1440" w:header="720" w:footer="720" w:gutter="0"/>
           <w:pgNumType w:start="1"/>
@@ -5445,6 +5533,41 @@
       </w:tblCellMar>
     </w:tblPr>
   </w:style>
+  <w:style w:type="character" w:styleId="Hyperlink">
+    <w:name w:val="Hyperlink"/>
+    <w:basedOn w:val="DefaultParagraphFont"/>
+    <w:uiPriority w:val="99"/>
+    <w:unhideWhenUsed/>
+    <w:rsid w:val="00966A1E"/>
+    <w:rPr>
+      <w:color w:val="0000FF" w:themeColor="hyperlink"/>
+      <w:u w:val="single"/>
+    </w:rPr>
+  </w:style>
+  <w:style w:type="character" w:styleId="UnresolvedMention">
+    <w:name w:val="Unresolved Mention"/>
+    <w:basedOn w:val="DefaultParagraphFont"/>
+    <w:uiPriority w:val="99"/>
+    <w:semiHidden/>
+    <w:unhideWhenUsed/>
+    <w:rsid w:val="00966A1E"/>
+    <w:rPr>
+      <w:color w:val="605E5C"/>
+      <w:shd w:val="clear" w:color="auto" w:fill="E1DFDD"/>
+    </w:rPr>
+  </w:style>
+  <w:style w:type="character" w:styleId="FollowedHyperlink">
+    <w:name w:val="FollowedHyperlink"/>
+    <w:basedOn w:val="DefaultParagraphFont"/>
+    <w:uiPriority w:val="99"/>
+    <w:semiHidden/>
+    <w:unhideWhenUsed/>
+    <w:rsid w:val="00966A1E"/>
+    <w:rPr>
+      <w:color w:val="800080" w:themeColor="followedHyperlink"/>
+      <w:u w:val="single"/>
+    </w:rPr>
+  </w:style>
 </w:styles>
 </file>
 

</xml_diff>

<commit_message>
Work Item 4.4 Completed
</commit_message>
<xml_diff>
--- a/LCOM Documents/Iteration2/LCOMIterationPlan2.docx
+++ b/LCOM Documents/Iteration2/LCOMIterationPlan2.docx
@@ -2491,6 +2491,12 @@
                 <w:rFonts w:ascii="Arial" w:eastAsia="Arial" w:hAnsi="Arial" w:cs="Arial"/>
               </w:rPr>
             </w:pPr>
+            <w:r>
+              <w:rPr>
+                <w:rFonts w:ascii="Arial" w:eastAsia="Arial" w:hAnsi="Arial" w:cs="Arial"/>
+              </w:rPr>
+              <w:t>1 ½ Hours</w:t>
+            </w:r>
           </w:p>
         </w:tc>
         <w:tc>
@@ -2506,6 +2512,12 @@
                 <w:rFonts w:ascii="Arial" w:eastAsia="Arial" w:hAnsi="Arial" w:cs="Arial"/>
               </w:rPr>
             </w:pPr>
+            <w:r>
+              <w:rPr>
+                <w:rFonts w:ascii="Arial" w:eastAsia="Arial" w:hAnsi="Arial" w:cs="Arial"/>
+              </w:rPr>
+              <w:t>½ Hour</w:t>
+            </w:r>
           </w:p>
         </w:tc>
       </w:tr>

</xml_diff>

<commit_message>
Work Item 4.5 Completed
</commit_message>
<xml_diff>
--- a/LCOM Documents/Iteration2/LCOMIterationPlan2.docx
+++ b/LCOM Documents/Iteration2/LCOMIterationPlan2.docx
@@ -2419,21 +2419,183 @@
                   <w:rStyle w:val="Hyperlink"/>
                   <w:rFonts w:ascii="Arial" w:eastAsia="Arial" w:hAnsi="Arial" w:cs="Arial"/>
                 </w:rPr>
-                <w:t>Comp</w:t>
+                <w:t>Complete</w:t>
               </w:r>
+            </w:hyperlink>
+          </w:p>
+        </w:tc>
+        <w:tc>
+          <w:tcPr>
+            <w:tcW w:w="990" w:type="dxa"/>
+            <w:shd w:val="clear" w:color="auto" w:fill="auto"/>
+            <w:vAlign w:val="bottom"/>
+          </w:tcPr>
+          <w:p>
+            <w:pPr>
+              <w:widowControl/>
+              <w:rPr>
+                <w:rFonts w:ascii="Arial" w:eastAsia="Arial" w:hAnsi="Arial" w:cs="Arial"/>
+              </w:rPr>
+            </w:pPr>
+            <w:r>
+              <w:rPr>
+                <w:rFonts w:ascii="Arial" w:eastAsia="Arial" w:hAnsi="Arial" w:cs="Arial"/>
+              </w:rPr>
+              <w:t>Corie</w:t>
+            </w:r>
+          </w:p>
+        </w:tc>
+        <w:tc>
+          <w:tcPr>
+            <w:tcW w:w="1080" w:type="dxa"/>
+          </w:tcPr>
+          <w:p>
+            <w:pPr>
+              <w:widowControl/>
+              <w:rPr>
+                <w:rFonts w:ascii="Arial" w:eastAsia="Arial" w:hAnsi="Arial" w:cs="Arial"/>
+              </w:rPr>
+            </w:pPr>
+            <w:r>
+              <w:rPr>
+                <w:rFonts w:ascii="Arial" w:eastAsia="Arial" w:hAnsi="Arial" w:cs="Arial"/>
+              </w:rPr>
+              <w:t>2 hours</w:t>
+            </w:r>
+          </w:p>
+        </w:tc>
+        <w:tc>
+          <w:tcPr>
+            <w:tcW w:w="900" w:type="dxa"/>
+            <w:shd w:val="clear" w:color="auto" w:fill="auto"/>
+            <w:vAlign w:val="bottom"/>
+          </w:tcPr>
+          <w:p>
+            <w:pPr>
+              <w:widowControl/>
+              <w:rPr>
+                <w:rFonts w:ascii="Arial" w:eastAsia="Arial" w:hAnsi="Arial" w:cs="Arial"/>
+              </w:rPr>
+            </w:pPr>
+            <w:r>
+              <w:rPr>
+                <w:rFonts w:ascii="Arial" w:eastAsia="Arial" w:hAnsi="Arial" w:cs="Arial"/>
+              </w:rPr>
+              <w:t>1 ½ Hours</w:t>
+            </w:r>
+          </w:p>
+        </w:tc>
+        <w:tc>
+          <w:tcPr>
+            <w:tcW w:w="1140" w:type="dxa"/>
+            <w:shd w:val="clear" w:color="auto" w:fill="auto"/>
+            <w:vAlign w:val="bottom"/>
+          </w:tcPr>
+          <w:p>
+            <w:pPr>
+              <w:widowControl/>
+              <w:rPr>
+                <w:rFonts w:ascii="Arial" w:eastAsia="Arial" w:hAnsi="Arial" w:cs="Arial"/>
+              </w:rPr>
+            </w:pPr>
+            <w:r>
+              <w:rPr>
+                <w:rFonts w:ascii="Arial" w:eastAsia="Arial" w:hAnsi="Arial" w:cs="Arial"/>
+              </w:rPr>
+              <w:t>½ Hour</w:t>
+            </w:r>
+          </w:p>
+        </w:tc>
+      </w:tr>
+      <w:tr>
+        <w:trPr>
+          <w:trHeight w:val="255"/>
+        </w:trPr>
+        <w:tc>
+          <w:tcPr>
+            <w:tcW w:w="705" w:type="dxa"/>
+          </w:tcPr>
+          <w:p>
+            <w:pPr>
+              <w:widowControl/>
+              <w:rPr>
+                <w:rFonts w:ascii="Arial" w:eastAsia="Arial" w:hAnsi="Arial" w:cs="Arial"/>
+              </w:rPr>
+            </w:pPr>
+            <w:r>
+              <w:rPr>
+                <w:rFonts w:ascii="Arial" w:eastAsia="Arial" w:hAnsi="Arial" w:cs="Arial"/>
+              </w:rPr>
+              <w:t>4.4</w:t>
+            </w:r>
+          </w:p>
+        </w:tc>
+        <w:tc>
+          <w:tcPr>
+            <w:tcW w:w="2370" w:type="dxa"/>
+            <w:shd w:val="clear" w:color="auto" w:fill="auto"/>
+            <w:vAlign w:val="bottom"/>
+          </w:tcPr>
+          <w:p>
+            <w:pPr>
+              <w:widowControl/>
+              <w:rPr>
+                <w:rFonts w:ascii="Arial" w:eastAsia="Arial" w:hAnsi="Arial" w:cs="Arial"/>
+              </w:rPr>
+            </w:pPr>
+            <w:r>
+              <w:rPr>
+                <w:rFonts w:ascii="Arial" w:eastAsia="Arial" w:hAnsi="Arial" w:cs="Arial"/>
+              </w:rPr>
+              <w:t>Project Plan Deployment</w:t>
+            </w:r>
+          </w:p>
+        </w:tc>
+        <w:tc>
+          <w:tcPr>
+            <w:tcW w:w="2505" w:type="dxa"/>
+          </w:tcPr>
+          <w:p>
+            <w:pPr>
+              <w:widowControl/>
+              <w:rPr>
+                <w:rFonts w:ascii="Arial" w:eastAsia="Arial" w:hAnsi="Arial" w:cs="Arial"/>
+              </w:rPr>
+            </w:pPr>
+            <w:r>
+              <w:rPr>
+                <w:rFonts w:ascii="Arial" w:eastAsia="Arial" w:hAnsi="Arial" w:cs="Arial"/>
+              </w:rPr>
+              <w:t>Deployment section completed</w:t>
+            </w:r>
+            <w:r>
+              <w:rPr>
+                <w:rFonts w:ascii="Arial" w:eastAsia="Arial" w:hAnsi="Arial" w:cs="Arial"/>
+              </w:rPr>
+              <w:t>, provides a detailed explanation of the strategy for deployment of the project.</w:t>
+            </w:r>
+          </w:p>
+        </w:tc>
+        <w:tc>
+          <w:tcPr>
+            <w:tcW w:w="1260" w:type="dxa"/>
+            <w:shd w:val="clear" w:color="auto" w:fill="auto"/>
+            <w:vAlign w:val="bottom"/>
+          </w:tcPr>
+          <w:p>
+            <w:pPr>
+              <w:widowControl/>
+              <w:rPr>
+                <w:rFonts w:ascii="Arial" w:eastAsia="Arial" w:hAnsi="Arial" w:cs="Arial"/>
+              </w:rPr>
+            </w:pPr>
+            <w:hyperlink r:id="rId8" w:history="1">
               <w:r>
                 <w:rPr>
                   <w:rStyle w:val="Hyperlink"/>
                   <w:rFonts w:ascii="Arial" w:eastAsia="Arial" w:hAnsi="Arial" w:cs="Arial"/>
                 </w:rPr>
-                <w:t>l</w:t>
-              </w:r>
-              <w:r>
-                <w:rPr>
-                  <w:rStyle w:val="Hyperlink"/>
-                  <w:rFonts w:ascii="Arial" w:eastAsia="Arial" w:hAnsi="Arial" w:cs="Arial"/>
-                </w:rPr>
-                <w:t>ete</w:t>
+                <w:t>Complete</w:t>
               </w:r>
             </w:hyperlink>
           </w:p>
@@ -2495,7 +2657,7 @@
               <w:rPr>
                 <w:rFonts w:ascii="Arial" w:eastAsia="Arial" w:hAnsi="Arial" w:cs="Arial"/>
               </w:rPr>
-              <w:t>1 ½ Hours</w:t>
+              <w:t>1 Hour</w:t>
             </w:r>
           </w:p>
         </w:tc>
@@ -2516,199 +2678,8 @@
               <w:rPr>
                 <w:rFonts w:ascii="Arial" w:eastAsia="Arial" w:hAnsi="Arial" w:cs="Arial"/>
               </w:rPr>
-              <w:t>½ Hour</w:t>
-            </w:r>
-          </w:p>
-        </w:tc>
-      </w:tr>
-      <w:tr>
-        <w:trPr>
-          <w:trHeight w:val="255"/>
-        </w:trPr>
-        <w:tc>
-          <w:tcPr>
-            <w:tcW w:w="705" w:type="dxa"/>
-          </w:tcPr>
-          <w:p>
-            <w:pPr>
-              <w:widowControl/>
-              <w:rPr>
-                <w:rFonts w:ascii="Arial" w:eastAsia="Arial" w:hAnsi="Arial" w:cs="Arial"/>
-              </w:rPr>
-            </w:pPr>
-            <w:r>
-              <w:rPr>
-                <w:rFonts w:ascii="Arial" w:eastAsia="Arial" w:hAnsi="Arial" w:cs="Arial"/>
-              </w:rPr>
-              <w:t>4.4</w:t>
-            </w:r>
-          </w:p>
-        </w:tc>
-        <w:tc>
-          <w:tcPr>
-            <w:tcW w:w="2370" w:type="dxa"/>
-            <w:shd w:val="clear" w:color="auto" w:fill="auto"/>
-            <w:vAlign w:val="bottom"/>
-          </w:tcPr>
-          <w:p>
-            <w:pPr>
-              <w:widowControl/>
-              <w:rPr>
-                <w:rFonts w:ascii="Arial" w:eastAsia="Arial" w:hAnsi="Arial" w:cs="Arial"/>
-              </w:rPr>
-            </w:pPr>
-            <w:r>
-              <w:rPr>
-                <w:rFonts w:ascii="Arial" w:eastAsia="Arial" w:hAnsi="Arial" w:cs="Arial"/>
-              </w:rPr>
-              <w:t>Project Plan Deployment</w:t>
-            </w:r>
-          </w:p>
-        </w:tc>
-        <w:tc>
-          <w:tcPr>
-            <w:tcW w:w="2505" w:type="dxa"/>
-          </w:tcPr>
-          <w:p>
-            <w:pPr>
-              <w:widowControl/>
-              <w:rPr>
-                <w:rFonts w:ascii="Arial" w:eastAsia="Arial" w:hAnsi="Arial" w:cs="Arial"/>
-              </w:rPr>
-            </w:pPr>
-            <w:r>
-              <w:rPr>
-                <w:rFonts w:ascii="Arial" w:eastAsia="Arial" w:hAnsi="Arial" w:cs="Arial"/>
-              </w:rPr>
-              <w:t>Deployment section completed</w:t>
-            </w:r>
-            <w:r>
-              <w:rPr>
-                <w:rFonts w:ascii="Arial" w:eastAsia="Arial" w:hAnsi="Arial" w:cs="Arial"/>
-              </w:rPr>
-              <w:t>, provides a detailed explanation of the strategy for deployment of the project.</w:t>
-            </w:r>
-          </w:p>
-        </w:tc>
-        <w:tc>
-          <w:tcPr>
-            <w:tcW w:w="1260" w:type="dxa"/>
-            <w:shd w:val="clear" w:color="auto" w:fill="auto"/>
-            <w:vAlign w:val="bottom"/>
-          </w:tcPr>
-          <w:p>
-            <w:pPr>
-              <w:widowControl/>
-              <w:rPr>
-                <w:rFonts w:ascii="Arial" w:eastAsia="Arial" w:hAnsi="Arial" w:cs="Arial"/>
-              </w:rPr>
-            </w:pPr>
-            <w:r>
-              <w:rPr>
-                <w:rFonts w:ascii="Arial" w:eastAsia="Arial" w:hAnsi="Arial" w:cs="Arial"/>
-              </w:rPr>
-              <w:fldChar w:fldCharType="begin"/>
-            </w:r>
-            <w:r>
-              <w:rPr>
-                <w:rFonts w:ascii="Arial" w:eastAsia="Arial" w:hAnsi="Arial" w:cs="Arial"/>
-              </w:rPr>
-              <w:instrText xml:space="preserve"> HYPERLINK "https://github.com/commet003/ITC303-9-Team1-Project/commit/191993fc001a56e816c47fd18cfb8edcc61d3c33" </w:instrText>
-            </w:r>
-            <w:r>
-              <w:rPr>
-                <w:rFonts w:ascii="Arial" w:eastAsia="Arial" w:hAnsi="Arial" w:cs="Arial"/>
-              </w:rPr>
-            </w:r>
-            <w:r>
-              <w:rPr>
-                <w:rFonts w:ascii="Arial" w:eastAsia="Arial" w:hAnsi="Arial" w:cs="Arial"/>
-              </w:rPr>
-              <w:fldChar w:fldCharType="separate"/>
-            </w:r>
-            <w:r>
-              <w:rPr>
-                <w:rStyle w:val="Hyperlink"/>
-                <w:rFonts w:ascii="Arial" w:eastAsia="Arial" w:hAnsi="Arial" w:cs="Arial"/>
-              </w:rPr>
-              <w:t>Complete</w:t>
-            </w:r>
-            <w:r>
-              <w:rPr>
-                <w:rFonts w:ascii="Arial" w:eastAsia="Arial" w:hAnsi="Arial" w:cs="Arial"/>
-              </w:rPr>
-              <w:fldChar w:fldCharType="end"/>
-            </w:r>
-          </w:p>
-        </w:tc>
-        <w:tc>
-          <w:tcPr>
-            <w:tcW w:w="990" w:type="dxa"/>
-            <w:shd w:val="clear" w:color="auto" w:fill="auto"/>
-            <w:vAlign w:val="bottom"/>
-          </w:tcPr>
-          <w:p>
-            <w:pPr>
-              <w:widowControl/>
-              <w:rPr>
-                <w:rFonts w:ascii="Arial" w:eastAsia="Arial" w:hAnsi="Arial" w:cs="Arial"/>
-              </w:rPr>
-            </w:pPr>
-            <w:r>
-              <w:rPr>
-                <w:rFonts w:ascii="Arial" w:eastAsia="Arial" w:hAnsi="Arial" w:cs="Arial"/>
-              </w:rPr>
-              <w:t>Corie</w:t>
-            </w:r>
-          </w:p>
-        </w:tc>
-        <w:tc>
-          <w:tcPr>
-            <w:tcW w:w="1080" w:type="dxa"/>
-          </w:tcPr>
-          <w:p>
-            <w:pPr>
-              <w:widowControl/>
-              <w:rPr>
-                <w:rFonts w:ascii="Arial" w:eastAsia="Arial" w:hAnsi="Arial" w:cs="Arial"/>
-              </w:rPr>
-            </w:pPr>
-            <w:r>
-              <w:rPr>
-                <w:rFonts w:ascii="Arial" w:eastAsia="Arial" w:hAnsi="Arial" w:cs="Arial"/>
-              </w:rPr>
-              <w:t>2 hours</w:t>
-            </w:r>
-          </w:p>
-        </w:tc>
-        <w:tc>
-          <w:tcPr>
-            <w:tcW w:w="900" w:type="dxa"/>
-            <w:shd w:val="clear" w:color="auto" w:fill="auto"/>
-            <w:vAlign w:val="bottom"/>
-          </w:tcPr>
-          <w:p>
-            <w:pPr>
-              <w:widowControl/>
-              <w:rPr>
-                <w:rFonts w:ascii="Arial" w:eastAsia="Arial" w:hAnsi="Arial" w:cs="Arial"/>
-              </w:rPr>
-            </w:pPr>
-          </w:p>
-        </w:tc>
-        <w:tc>
-          <w:tcPr>
-            <w:tcW w:w="1140" w:type="dxa"/>
-            <w:shd w:val="clear" w:color="auto" w:fill="auto"/>
-            <w:vAlign w:val="bottom"/>
-          </w:tcPr>
-          <w:p>
-            <w:pPr>
-              <w:widowControl/>
-              <w:rPr>
-                <w:rFonts w:ascii="Arial" w:eastAsia="Arial" w:hAnsi="Arial" w:cs="Arial"/>
-              </w:rPr>
-            </w:pPr>
+              <w:t>1 Hour</w:t>
+            </w:r>
           </w:p>
         </w:tc>
       </w:tr>
@@ -3803,8 +3774,8 @@
         <w:pStyle w:val="Heading1"/>
         <w:ind w:left="360" w:hanging="360"/>
         <w:sectPr>
-          <w:headerReference w:type="default" r:id="rId8"/>
-          <w:footerReference w:type="default" r:id="rId9"/>
+          <w:headerReference w:type="default" r:id="rId9"/>
+          <w:footerReference w:type="default" r:id="rId10"/>
           <w:pgSz w:w="12240" w:h="15840"/>
           <w:pgMar w:top="1440" w:right="1440" w:bottom="1440" w:left="1440" w:header="720" w:footer="720" w:gutter="0"/>
           <w:pgNumType w:start="1"/>
@@ -4491,7 +4462,16 @@
             <w:jc w:val="center"/>
           </w:pPr>
           <w:r>
-            <w:t>©&lt;Company Name&gt;, 2017</w:t>
+            <w:t>©</w:t>
+          </w:r>
+          <w:r>
+            <w:t>Team 1</w:t>
+          </w:r>
+          <w:r>
+            <w:t>, 20</w:t>
+          </w:r>
+          <w:r>
+            <w:t>23</w:t>
           </w:r>
         </w:p>
       </w:tc>
@@ -5616,6 +5596,48 @@
       <w:u w:val="single"/>
     </w:rPr>
   </w:style>
+  <w:style w:type="paragraph" w:styleId="Header">
+    <w:name w:val="header"/>
+    <w:basedOn w:val="Normal"/>
+    <w:link w:val="HeaderChar"/>
+    <w:uiPriority w:val="99"/>
+    <w:unhideWhenUsed/>
+    <w:rsid w:val="001E71F6"/>
+    <w:pPr>
+      <w:tabs>
+        <w:tab w:val="center" w:pos="4513"/>
+        <w:tab w:val="right" w:pos="9026"/>
+      </w:tabs>
+    </w:pPr>
+  </w:style>
+  <w:style w:type="character" w:customStyle="1" w:styleId="HeaderChar">
+    <w:name w:val="Header Char"/>
+    <w:basedOn w:val="DefaultParagraphFont"/>
+    <w:link w:val="Header"/>
+    <w:uiPriority w:val="99"/>
+    <w:rsid w:val="001E71F6"/>
+  </w:style>
+  <w:style w:type="paragraph" w:styleId="Footer">
+    <w:name w:val="footer"/>
+    <w:basedOn w:val="Normal"/>
+    <w:link w:val="FooterChar"/>
+    <w:uiPriority w:val="99"/>
+    <w:unhideWhenUsed/>
+    <w:rsid w:val="001E71F6"/>
+    <w:pPr>
+      <w:tabs>
+        <w:tab w:val="center" w:pos="4513"/>
+        <w:tab w:val="right" w:pos="9026"/>
+      </w:tabs>
+    </w:pPr>
+  </w:style>
+  <w:style w:type="character" w:customStyle="1" w:styleId="FooterChar">
+    <w:name w:val="Footer Char"/>
+    <w:basedOn w:val="DefaultParagraphFont"/>
+    <w:link w:val="Footer"/>
+    <w:uiPriority w:val="99"/>
+    <w:rsid w:val="001E71F6"/>
+  </w:style>
 </w:styles>
 </file>
 

</xml_diff>

<commit_message>
Updated iteration 2 doc
Update work item outcome and filled in time taken and time left over.
</commit_message>
<xml_diff>
--- a/LCOM Documents/Iteration2/LCOMIterationPlan2.docx
+++ b/LCOM Documents/Iteration2/LCOMIterationPlan2.docx
@@ -2742,7 +2742,19 @@
               <w:rPr>
                 <w:rFonts w:ascii="Arial" w:eastAsia="Arial" w:hAnsi="Arial" w:cs="Arial"/>
               </w:rPr>
-              <w:t>Milestones and Objectives Completed</w:t>
+              <w:t>Milestones and Objectives</w:t>
+            </w:r>
+            <w:r>
+              <w:rPr>
+                <w:rFonts w:ascii="Arial" w:eastAsia="Arial" w:hAnsi="Arial" w:cs="Arial"/>
+              </w:rPr>
+              <w:t xml:space="preserve"> table updated for our project and</w:t>
+            </w:r>
+            <w:r>
+              <w:rPr>
+                <w:rFonts w:ascii="Arial" w:eastAsia="Arial" w:hAnsi="Arial" w:cs="Arial"/>
+              </w:rPr>
+              <w:t xml:space="preserve"> Completed</w:t>
             </w:r>
           </w:p>
         </w:tc>
@@ -2759,42 +2771,15 @@
                 <w:rFonts w:ascii="Arial" w:eastAsia="Arial" w:hAnsi="Arial" w:cs="Arial"/>
               </w:rPr>
             </w:pPr>
-            <w:r>
-              <w:rPr>
-                <w:rFonts w:ascii="Arial" w:eastAsia="Arial" w:hAnsi="Arial" w:cs="Arial"/>
-              </w:rPr>
-              <w:fldChar w:fldCharType="begin"/>
-            </w:r>
-            <w:r>
-              <w:rPr>
-                <w:rFonts w:ascii="Arial" w:eastAsia="Arial" w:hAnsi="Arial" w:cs="Arial"/>
-              </w:rPr>
-              <w:instrText xml:space="preserve"> HYPERLINK "https://github.com/commet003/ITC303-9-Team1-Project/commit/fcce474d947fcb78996985bb3c57e8d1a74c9b46" </w:instrText>
-            </w:r>
-            <w:r>
-              <w:rPr>
-                <w:rFonts w:ascii="Arial" w:eastAsia="Arial" w:hAnsi="Arial" w:cs="Arial"/>
-              </w:rPr>
-            </w:r>
-            <w:r>
-              <w:rPr>
-                <w:rFonts w:ascii="Arial" w:eastAsia="Arial" w:hAnsi="Arial" w:cs="Arial"/>
-              </w:rPr>
-              <w:fldChar w:fldCharType="separate"/>
-            </w:r>
-            <w:r>
-              <w:rPr>
-                <w:rStyle w:val="Hyperlink"/>
-                <w:rFonts w:ascii="Arial" w:eastAsia="Arial" w:hAnsi="Arial" w:cs="Arial"/>
-              </w:rPr>
-              <w:t>Complete</w:t>
-            </w:r>
-            <w:r>
-              <w:rPr>
-                <w:rFonts w:ascii="Arial" w:eastAsia="Arial" w:hAnsi="Arial" w:cs="Arial"/>
-              </w:rPr>
-              <w:fldChar w:fldCharType="end"/>
-            </w:r>
+            <w:hyperlink r:id="rId9" w:history="1">
+              <w:r>
+                <w:rPr>
+                  <w:rStyle w:val="Hyperlink"/>
+                  <w:rFonts w:ascii="Arial" w:eastAsia="Arial" w:hAnsi="Arial" w:cs="Arial"/>
+                </w:rPr>
+                <w:t>Complete</w:t>
+              </w:r>
+            </w:hyperlink>
           </w:p>
         </w:tc>
         <w:tc>
@@ -2850,6 +2835,12 @@
                 <w:rFonts w:ascii="Arial" w:eastAsia="Arial" w:hAnsi="Arial" w:cs="Arial"/>
               </w:rPr>
             </w:pPr>
+            <w:r>
+              <w:rPr>
+                <w:rFonts w:ascii="Arial" w:eastAsia="Arial" w:hAnsi="Arial" w:cs="Arial"/>
+              </w:rPr>
+              <w:t>1 ¾ Hours</w:t>
+            </w:r>
           </w:p>
         </w:tc>
         <w:tc>
@@ -2865,6 +2856,12 @@
                 <w:rFonts w:ascii="Arial" w:eastAsia="Arial" w:hAnsi="Arial" w:cs="Arial"/>
               </w:rPr>
             </w:pPr>
+            <w:r>
+              <w:rPr>
+                <w:rFonts w:ascii="Arial" w:eastAsia="Arial" w:hAnsi="Arial" w:cs="Arial"/>
+              </w:rPr>
+              <w:t>¼ Hour</w:t>
+            </w:r>
           </w:p>
         </w:tc>
       </w:tr>
@@ -3804,8 +3801,8 @@
         <w:pStyle w:val="Heading1"/>
         <w:ind w:left="360" w:hanging="360"/>
         <w:sectPr>
-          <w:headerReference w:type="default" r:id="rId9"/>
-          <w:footerReference w:type="default" r:id="rId10"/>
+          <w:headerReference w:type="default" r:id="rId10"/>
+          <w:footerReference w:type="default" r:id="rId11"/>
           <w:pgSz w:w="12240" w:h="15840"/>
           <w:pgMar w:top="1440" w:right="1440" w:bottom="1440" w:left="1440" w:header="720" w:footer="720" w:gutter="0"/>
           <w:pgNumType w:start="1"/>

</xml_diff>

<commit_message>
Added commit links to 1.2 and 1.2 of LCOMIterationPlan2.docx
</commit_message>
<xml_diff>
--- a/LCOM Documents/Iteration2/LCOMIterationPlan2.docx
+++ b/LCOM Documents/Iteration2/LCOMIterationPlan2.docx
@@ -911,1515 +911,20 @@
                 <w:rFonts w:ascii="Arial" w:eastAsia="Arial" w:hAnsi="Arial" w:cs="Arial"/>
               </w:rPr>
             </w:pPr>
-            <w:r>
-              <w:rPr>
-                <w:rFonts w:ascii="Arial" w:eastAsia="Arial" w:hAnsi="Arial" w:cs="Arial"/>
-              </w:rPr>
-              <w:t>Incomplete</w:t>
-            </w:r>
-          </w:p>
-        </w:tc>
-        <w:tc>
-          <w:tcPr>
-            <w:tcW w:w="990" w:type="dxa"/>
-            <w:shd w:val="clear" w:color="auto" w:fill="auto"/>
-            <w:vAlign w:val="bottom"/>
-          </w:tcPr>
-          <w:p>
-            <w:pPr>
-              <w:widowControl/>
-              <w:rPr>
-                <w:rFonts w:ascii="Arial" w:eastAsia="Arial" w:hAnsi="Arial" w:cs="Arial"/>
-              </w:rPr>
-            </w:pPr>
-            <w:r>
-              <w:rPr>
-                <w:rFonts w:ascii="Arial" w:eastAsia="Arial" w:hAnsi="Arial" w:cs="Arial"/>
-              </w:rPr>
-              <w:t>Deepak</w:t>
-            </w:r>
-          </w:p>
-        </w:tc>
-        <w:tc>
-          <w:tcPr>
-            <w:tcW w:w="1080" w:type="dxa"/>
-          </w:tcPr>
-          <w:p>
-            <w:pPr>
-              <w:widowControl/>
-              <w:rPr>
-                <w:rFonts w:ascii="Arial" w:eastAsia="Arial" w:hAnsi="Arial" w:cs="Arial"/>
-              </w:rPr>
-            </w:pPr>
-            <w:r>
-              <w:rPr>
-                <w:rFonts w:ascii="Arial" w:eastAsia="Arial" w:hAnsi="Arial" w:cs="Arial"/>
-              </w:rPr>
-              <w:t>2 hours</w:t>
-            </w:r>
-          </w:p>
-        </w:tc>
-        <w:tc>
-          <w:tcPr>
-            <w:tcW w:w="900" w:type="dxa"/>
-            <w:shd w:val="clear" w:color="auto" w:fill="auto"/>
-            <w:vAlign w:val="bottom"/>
-          </w:tcPr>
-          <w:p>
-            <w:pPr>
-              <w:widowControl/>
-              <w:rPr>
-                <w:rFonts w:ascii="Arial" w:eastAsia="Arial" w:hAnsi="Arial" w:cs="Arial"/>
-              </w:rPr>
-            </w:pPr>
-          </w:p>
-        </w:tc>
-        <w:tc>
-          <w:tcPr>
-            <w:tcW w:w="1140" w:type="dxa"/>
-            <w:shd w:val="clear" w:color="auto" w:fill="auto"/>
-            <w:vAlign w:val="bottom"/>
-          </w:tcPr>
-          <w:p>
-            <w:pPr>
-              <w:widowControl/>
-              <w:rPr>
-                <w:rFonts w:ascii="Arial" w:eastAsia="Arial" w:hAnsi="Arial" w:cs="Arial"/>
-              </w:rPr>
-            </w:pPr>
-          </w:p>
-        </w:tc>
-      </w:tr>
-      <w:tr>
-        <w:trPr>
-          <w:trHeight w:val="255"/>
-        </w:trPr>
-        <w:tc>
-          <w:tcPr>
-            <w:tcW w:w="705" w:type="dxa"/>
-            <w:tcBorders>
-              <w:bottom w:val="single" w:sz="6" w:space="0" w:color="000000"/>
-            </w:tcBorders>
-          </w:tcPr>
-          <w:p>
-            <w:pPr>
-              <w:widowControl/>
-              <w:rPr>
-                <w:rFonts w:ascii="Arial" w:eastAsia="Arial" w:hAnsi="Arial" w:cs="Arial"/>
-              </w:rPr>
-            </w:pPr>
-            <w:r>
-              <w:rPr>
-                <w:rFonts w:ascii="Arial" w:eastAsia="Arial" w:hAnsi="Arial" w:cs="Arial"/>
-              </w:rPr>
-              <w:t>1.2</w:t>
-            </w:r>
-          </w:p>
-        </w:tc>
-        <w:tc>
-          <w:tcPr>
-            <w:tcW w:w="2370" w:type="dxa"/>
-            <w:tcBorders>
-              <w:bottom w:val="single" w:sz="6" w:space="0" w:color="000000"/>
-            </w:tcBorders>
-            <w:shd w:val="clear" w:color="auto" w:fill="auto"/>
-            <w:vAlign w:val="bottom"/>
-          </w:tcPr>
-          <w:p>
-            <w:pPr>
-              <w:widowControl/>
-              <w:rPr>
-                <w:rFonts w:ascii="Arial" w:eastAsia="Arial" w:hAnsi="Arial" w:cs="Arial"/>
-              </w:rPr>
-            </w:pPr>
-            <w:r>
-              <w:rPr>
-                <w:rFonts w:ascii="Arial" w:eastAsia="Arial" w:hAnsi="Arial" w:cs="Arial"/>
-              </w:rPr>
-              <w:t>Risk List: Low-Medium Risks</w:t>
-            </w:r>
-          </w:p>
-        </w:tc>
-        <w:tc>
-          <w:tcPr>
-            <w:tcW w:w="2505" w:type="dxa"/>
-            <w:tcBorders>
-              <w:bottom w:val="single" w:sz="6" w:space="0" w:color="000000"/>
-            </w:tcBorders>
-          </w:tcPr>
-          <w:p>
-            <w:pPr>
-              <w:widowControl/>
-              <w:rPr>
-                <w:rFonts w:ascii="Arial" w:eastAsia="Arial" w:hAnsi="Arial" w:cs="Arial"/>
-              </w:rPr>
-            </w:pPr>
-            <w:r>
-              <w:rPr>
-                <w:rFonts w:ascii="Arial" w:eastAsia="Arial" w:hAnsi="Arial" w:cs="Arial"/>
-              </w:rPr>
-              <w:t>Risk List is completed and uploaded to repo</w:t>
-            </w:r>
-          </w:p>
-        </w:tc>
-        <w:tc>
-          <w:tcPr>
-            <w:tcW w:w="1260" w:type="dxa"/>
-            <w:tcBorders>
-              <w:bottom w:val="single" w:sz="6" w:space="0" w:color="000000"/>
-            </w:tcBorders>
-            <w:shd w:val="clear" w:color="auto" w:fill="auto"/>
-            <w:vAlign w:val="bottom"/>
-          </w:tcPr>
-          <w:p>
-            <w:pPr>
-              <w:widowControl/>
-              <w:rPr>
-                <w:rFonts w:ascii="Arial" w:eastAsia="Arial" w:hAnsi="Arial" w:cs="Arial"/>
-              </w:rPr>
-            </w:pPr>
-            <w:r>
-              <w:rPr>
-                <w:rFonts w:ascii="Arial" w:eastAsia="Arial" w:hAnsi="Arial" w:cs="Arial"/>
-              </w:rPr>
-              <w:t>Incomplete</w:t>
-            </w:r>
-          </w:p>
-        </w:tc>
-        <w:tc>
-          <w:tcPr>
-            <w:tcW w:w="990" w:type="dxa"/>
-            <w:tcBorders>
-              <w:bottom w:val="single" w:sz="6" w:space="0" w:color="000000"/>
-            </w:tcBorders>
-            <w:shd w:val="clear" w:color="auto" w:fill="auto"/>
-            <w:vAlign w:val="bottom"/>
-          </w:tcPr>
-          <w:p>
-            <w:pPr>
-              <w:widowControl/>
-              <w:rPr>
-                <w:rFonts w:ascii="Arial" w:eastAsia="Arial" w:hAnsi="Arial" w:cs="Arial"/>
-              </w:rPr>
-            </w:pPr>
-            <w:r>
-              <w:rPr>
-                <w:rFonts w:ascii="Arial" w:eastAsia="Arial" w:hAnsi="Arial" w:cs="Arial"/>
-              </w:rPr>
-              <w:t>Deepak</w:t>
-            </w:r>
-          </w:p>
-        </w:tc>
-        <w:tc>
-          <w:tcPr>
-            <w:tcW w:w="1080" w:type="dxa"/>
-            <w:tcBorders>
-              <w:bottom w:val="single" w:sz="6" w:space="0" w:color="000000"/>
-            </w:tcBorders>
-          </w:tcPr>
-          <w:p>
-            <w:pPr>
-              <w:widowControl/>
-              <w:rPr>
-                <w:rFonts w:ascii="Arial" w:eastAsia="Arial" w:hAnsi="Arial" w:cs="Arial"/>
-              </w:rPr>
-            </w:pPr>
-            <w:r>
-              <w:rPr>
-                <w:rFonts w:ascii="Arial" w:eastAsia="Arial" w:hAnsi="Arial" w:cs="Arial"/>
-              </w:rPr>
-              <w:t>2 hours</w:t>
-            </w:r>
-          </w:p>
-        </w:tc>
-        <w:tc>
-          <w:tcPr>
-            <w:tcW w:w="900" w:type="dxa"/>
-            <w:tcBorders>
-              <w:bottom w:val="single" w:sz="6" w:space="0" w:color="000000"/>
-            </w:tcBorders>
-            <w:shd w:val="clear" w:color="auto" w:fill="auto"/>
-            <w:vAlign w:val="bottom"/>
-          </w:tcPr>
-          <w:p>
-            <w:pPr>
-              <w:widowControl/>
-              <w:rPr>
-                <w:rFonts w:ascii="Arial" w:eastAsia="Arial" w:hAnsi="Arial" w:cs="Arial"/>
-              </w:rPr>
-            </w:pPr>
-          </w:p>
-        </w:tc>
-        <w:tc>
-          <w:tcPr>
-            <w:tcW w:w="1140" w:type="dxa"/>
-            <w:tcBorders>
-              <w:bottom w:val="single" w:sz="6" w:space="0" w:color="000000"/>
-            </w:tcBorders>
-            <w:shd w:val="clear" w:color="auto" w:fill="auto"/>
-            <w:vAlign w:val="bottom"/>
-          </w:tcPr>
-          <w:p>
-            <w:pPr>
-              <w:widowControl/>
-              <w:rPr>
-                <w:rFonts w:ascii="Arial" w:eastAsia="Arial" w:hAnsi="Arial" w:cs="Arial"/>
-              </w:rPr>
-            </w:pPr>
-          </w:p>
-        </w:tc>
-      </w:tr>
-      <w:tr>
-        <w:trPr>
-          <w:trHeight w:val="255"/>
-        </w:trPr>
-        <w:tc>
-          <w:tcPr>
-            <w:tcW w:w="705" w:type="dxa"/>
-            <w:tcBorders>
-              <w:top w:val="single" w:sz="6" w:space="0" w:color="000000"/>
-              <w:bottom w:val="single" w:sz="6" w:space="0" w:color="000000"/>
-            </w:tcBorders>
-            <w:shd w:val="clear" w:color="auto" w:fill="auto"/>
-          </w:tcPr>
-          <w:p>
-            <w:pPr>
-              <w:widowControl/>
-              <w:rPr>
-                <w:rFonts w:ascii="Arial" w:eastAsia="Arial" w:hAnsi="Arial" w:cs="Arial"/>
-              </w:rPr>
-            </w:pPr>
-            <w:r>
-              <w:rPr>
-                <w:rFonts w:ascii="Arial" w:eastAsia="Arial" w:hAnsi="Arial" w:cs="Arial"/>
-              </w:rPr>
-              <w:t>2.1</w:t>
-            </w:r>
-          </w:p>
-        </w:tc>
-        <w:tc>
-          <w:tcPr>
-            <w:tcW w:w="2370" w:type="dxa"/>
-            <w:tcBorders>
-              <w:top w:val="single" w:sz="6" w:space="0" w:color="000000"/>
-              <w:bottom w:val="single" w:sz="6" w:space="0" w:color="000000"/>
-            </w:tcBorders>
-            <w:shd w:val="clear" w:color="auto" w:fill="auto"/>
-            <w:vAlign w:val="bottom"/>
-          </w:tcPr>
-          <w:p>
-            <w:pPr>
-              <w:widowControl/>
-              <w:rPr>
-                <w:rFonts w:ascii="Arial" w:eastAsia="Arial" w:hAnsi="Arial" w:cs="Arial"/>
-              </w:rPr>
-            </w:pPr>
-            <w:r>
-              <w:rPr>
-                <w:rFonts w:ascii="Arial" w:eastAsia="Arial" w:hAnsi="Arial" w:cs="Arial"/>
-              </w:rPr>
-              <w:t xml:space="preserve">Technical </w:t>
-            </w:r>
-            <w:r>
-              <w:rPr>
-                <w:rFonts w:ascii="Arial" w:eastAsia="Arial" w:hAnsi="Arial" w:cs="Arial"/>
-              </w:rPr>
-              <w:t>Competency</w:t>
-            </w:r>
-            <w:r>
-              <w:rPr>
-                <w:rFonts w:ascii="Arial" w:eastAsia="Arial" w:hAnsi="Arial" w:cs="Arial"/>
-              </w:rPr>
-              <w:t xml:space="preserve"> Demonstrator</w:t>
-            </w:r>
-          </w:p>
-        </w:tc>
-        <w:tc>
-          <w:tcPr>
-            <w:tcW w:w="2505" w:type="dxa"/>
-            <w:tcBorders>
-              <w:top w:val="single" w:sz="6" w:space="0" w:color="000000"/>
-              <w:bottom w:val="single" w:sz="6" w:space="0" w:color="000000"/>
-            </w:tcBorders>
-            <w:shd w:val="clear" w:color="auto" w:fill="auto"/>
-          </w:tcPr>
-          <w:p>
-            <w:pPr>
-              <w:widowControl/>
-              <w:rPr>
-                <w:rFonts w:ascii="Arial" w:eastAsia="Arial" w:hAnsi="Arial" w:cs="Arial"/>
-              </w:rPr>
-            </w:pPr>
-          </w:p>
-        </w:tc>
-        <w:tc>
-          <w:tcPr>
-            <w:tcW w:w="1260" w:type="dxa"/>
-            <w:tcBorders>
-              <w:top w:val="single" w:sz="6" w:space="0" w:color="000000"/>
-              <w:bottom w:val="single" w:sz="6" w:space="0" w:color="000000"/>
-            </w:tcBorders>
-            <w:shd w:val="clear" w:color="auto" w:fill="auto"/>
-            <w:vAlign w:val="bottom"/>
-          </w:tcPr>
-          <w:p>
-            <w:pPr>
-              <w:widowControl/>
-              <w:rPr>
-                <w:rFonts w:ascii="Arial" w:eastAsia="Arial" w:hAnsi="Arial" w:cs="Arial"/>
-              </w:rPr>
-            </w:pPr>
-            <w:r>
-              <w:rPr>
-                <w:rFonts w:ascii="Arial" w:eastAsia="Arial" w:hAnsi="Arial" w:cs="Arial"/>
-              </w:rPr>
-              <w:t>Incomplete</w:t>
-            </w:r>
-          </w:p>
-        </w:tc>
-        <w:tc>
-          <w:tcPr>
-            <w:tcW w:w="990" w:type="dxa"/>
-            <w:tcBorders>
-              <w:top w:val="single" w:sz="6" w:space="0" w:color="000000"/>
-              <w:bottom w:val="single" w:sz="6" w:space="0" w:color="000000"/>
-            </w:tcBorders>
-            <w:shd w:val="clear" w:color="auto" w:fill="auto"/>
-            <w:vAlign w:val="bottom"/>
-          </w:tcPr>
-          <w:p>
-            <w:pPr>
-              <w:widowControl/>
-              <w:rPr>
-                <w:rFonts w:ascii="Arial" w:eastAsia="Arial" w:hAnsi="Arial" w:cs="Arial"/>
-              </w:rPr>
-            </w:pPr>
-            <w:r>
-              <w:rPr>
-                <w:rFonts w:ascii="Arial" w:eastAsia="Arial" w:hAnsi="Arial" w:cs="Arial"/>
-              </w:rPr>
-              <w:t>All</w:t>
-            </w:r>
-          </w:p>
-        </w:tc>
-        <w:tc>
-          <w:tcPr>
-            <w:tcW w:w="1080" w:type="dxa"/>
-            <w:tcBorders>
-              <w:top w:val="single" w:sz="6" w:space="0" w:color="000000"/>
-              <w:bottom w:val="single" w:sz="6" w:space="0" w:color="000000"/>
-            </w:tcBorders>
-            <w:shd w:val="clear" w:color="auto" w:fill="auto"/>
-          </w:tcPr>
-          <w:p>
-            <w:pPr>
-              <w:widowControl/>
-              <w:rPr>
-                <w:rFonts w:ascii="Arial" w:eastAsia="Arial" w:hAnsi="Arial" w:cs="Arial"/>
-              </w:rPr>
-            </w:pPr>
-            <w:r>
-              <w:rPr>
-                <w:rFonts w:ascii="Arial" w:eastAsia="Arial" w:hAnsi="Arial" w:cs="Arial"/>
-              </w:rPr>
-              <w:t>2 Hours</w:t>
-            </w:r>
-          </w:p>
-        </w:tc>
-        <w:tc>
-          <w:tcPr>
-            <w:tcW w:w="900" w:type="dxa"/>
-            <w:tcBorders>
-              <w:top w:val="single" w:sz="6" w:space="0" w:color="000000"/>
-              <w:bottom w:val="single" w:sz="6" w:space="0" w:color="000000"/>
-            </w:tcBorders>
-            <w:shd w:val="clear" w:color="auto" w:fill="auto"/>
-            <w:vAlign w:val="bottom"/>
-          </w:tcPr>
-          <w:p>
-            <w:pPr>
-              <w:widowControl/>
-              <w:rPr>
-                <w:rFonts w:ascii="Arial" w:eastAsia="Arial" w:hAnsi="Arial" w:cs="Arial"/>
-              </w:rPr>
-            </w:pPr>
-          </w:p>
-        </w:tc>
-        <w:tc>
-          <w:tcPr>
-            <w:tcW w:w="1140" w:type="dxa"/>
-            <w:tcBorders>
-              <w:top w:val="single" w:sz="6" w:space="0" w:color="000000"/>
-              <w:bottom w:val="single" w:sz="6" w:space="0" w:color="000000"/>
-            </w:tcBorders>
-            <w:shd w:val="clear" w:color="auto" w:fill="auto"/>
-            <w:vAlign w:val="bottom"/>
-          </w:tcPr>
-          <w:p>
-            <w:pPr>
-              <w:widowControl/>
-              <w:rPr>
-                <w:rFonts w:ascii="Arial" w:eastAsia="Arial" w:hAnsi="Arial" w:cs="Arial"/>
-              </w:rPr>
-            </w:pPr>
-          </w:p>
-        </w:tc>
-      </w:tr>
-      <w:tr>
-        <w:trPr>
-          <w:trHeight w:val="255"/>
-        </w:trPr>
-        <w:tc>
-          <w:tcPr>
-            <w:tcW w:w="705" w:type="dxa"/>
-            <w:tcBorders>
-              <w:top w:val="single" w:sz="6" w:space="0" w:color="000000"/>
-            </w:tcBorders>
-          </w:tcPr>
-          <w:p>
-            <w:pPr>
-              <w:widowControl/>
-              <w:rPr>
-                <w:rFonts w:ascii="Arial" w:eastAsia="Arial" w:hAnsi="Arial" w:cs="Arial"/>
-              </w:rPr>
-            </w:pPr>
-            <w:r>
-              <w:rPr>
-                <w:rFonts w:ascii="Arial" w:eastAsia="Arial" w:hAnsi="Arial" w:cs="Arial"/>
-              </w:rPr>
-              <w:t>3.1</w:t>
-            </w:r>
-          </w:p>
-        </w:tc>
-        <w:tc>
-          <w:tcPr>
-            <w:tcW w:w="2370" w:type="dxa"/>
-            <w:tcBorders>
-              <w:top w:val="single" w:sz="6" w:space="0" w:color="000000"/>
-            </w:tcBorders>
-            <w:shd w:val="clear" w:color="auto" w:fill="auto"/>
-            <w:vAlign w:val="bottom"/>
-          </w:tcPr>
-          <w:p>
-            <w:pPr>
-              <w:widowControl/>
-              <w:rPr>
-                <w:rFonts w:ascii="Arial" w:eastAsia="Arial" w:hAnsi="Arial" w:cs="Arial"/>
-              </w:rPr>
-            </w:pPr>
-            <w:r>
-              <w:rPr>
-                <w:rFonts w:ascii="Arial" w:eastAsia="Arial" w:hAnsi="Arial" w:cs="Arial"/>
-              </w:rPr>
-              <w:t>Master Test Plan Introduction</w:t>
-            </w:r>
-          </w:p>
-        </w:tc>
-        <w:tc>
-          <w:tcPr>
-            <w:tcW w:w="2505" w:type="dxa"/>
-            <w:tcBorders>
-              <w:top w:val="single" w:sz="6" w:space="0" w:color="000000"/>
-            </w:tcBorders>
-          </w:tcPr>
-          <w:p>
-            <w:pPr>
-              <w:widowControl/>
-              <w:rPr>
-                <w:rFonts w:ascii="Arial" w:eastAsia="Arial" w:hAnsi="Arial" w:cs="Arial"/>
-              </w:rPr>
-            </w:pPr>
-            <w:r>
-              <w:rPr>
-                <w:rFonts w:ascii="Arial" w:eastAsia="Arial" w:hAnsi="Arial" w:cs="Arial"/>
-              </w:rPr>
-              <w:t xml:space="preserve">Introduction is </w:t>
-            </w:r>
-            <w:r>
-              <w:rPr>
-                <w:rFonts w:ascii="Arial" w:eastAsia="Arial" w:hAnsi="Arial" w:cs="Arial"/>
-              </w:rPr>
-              <w:t>filled</w:t>
-            </w:r>
-            <w:r>
-              <w:rPr>
-                <w:rFonts w:ascii="Arial" w:eastAsia="Arial" w:hAnsi="Arial" w:cs="Arial"/>
-              </w:rPr>
-              <w:t xml:space="preserve"> out</w:t>
-            </w:r>
-          </w:p>
-        </w:tc>
-        <w:tc>
-          <w:tcPr>
-            <w:tcW w:w="1260" w:type="dxa"/>
-            <w:tcBorders>
-              <w:top w:val="single" w:sz="6" w:space="0" w:color="000000"/>
-            </w:tcBorders>
-            <w:shd w:val="clear" w:color="auto" w:fill="auto"/>
-            <w:vAlign w:val="bottom"/>
-          </w:tcPr>
-          <w:p>
-            <w:pPr>
-              <w:widowControl/>
-              <w:rPr>
-                <w:rFonts w:ascii="Arial" w:eastAsia="Arial" w:hAnsi="Arial" w:cs="Arial"/>
-              </w:rPr>
-            </w:pPr>
-            <w:r>
-              <w:rPr>
-                <w:rFonts w:ascii="Arial" w:eastAsia="Arial" w:hAnsi="Arial" w:cs="Arial"/>
-              </w:rPr>
-              <w:t>Incomplete</w:t>
-            </w:r>
-          </w:p>
-        </w:tc>
-        <w:tc>
-          <w:tcPr>
-            <w:tcW w:w="990" w:type="dxa"/>
-            <w:tcBorders>
-              <w:top w:val="single" w:sz="6" w:space="0" w:color="000000"/>
-            </w:tcBorders>
-            <w:shd w:val="clear" w:color="auto" w:fill="auto"/>
-            <w:vAlign w:val="bottom"/>
-          </w:tcPr>
-          <w:p>
-            <w:pPr>
-              <w:widowControl/>
-              <w:rPr>
-                <w:rFonts w:ascii="Arial" w:eastAsia="Arial" w:hAnsi="Arial" w:cs="Arial"/>
-              </w:rPr>
-            </w:pPr>
-            <w:r>
-              <w:rPr>
-                <w:rFonts w:ascii="Arial" w:eastAsia="Arial" w:hAnsi="Arial" w:cs="Arial"/>
-              </w:rPr>
-              <w:t>Matt</w:t>
-            </w:r>
-          </w:p>
-        </w:tc>
-        <w:tc>
-          <w:tcPr>
-            <w:tcW w:w="1080" w:type="dxa"/>
-            <w:tcBorders>
-              <w:top w:val="single" w:sz="6" w:space="0" w:color="000000"/>
-            </w:tcBorders>
-          </w:tcPr>
-          <w:p>
-            <w:pPr>
-              <w:widowControl/>
-              <w:rPr>
-                <w:rFonts w:ascii="Arial" w:eastAsia="Arial" w:hAnsi="Arial" w:cs="Arial"/>
-              </w:rPr>
-            </w:pPr>
-            <w:r>
-              <w:rPr>
-                <w:rFonts w:ascii="Arial" w:eastAsia="Arial" w:hAnsi="Arial" w:cs="Arial"/>
-              </w:rPr>
-              <w:t>0.5 hours</w:t>
-            </w:r>
-          </w:p>
-        </w:tc>
-        <w:tc>
-          <w:tcPr>
-            <w:tcW w:w="900" w:type="dxa"/>
-            <w:tcBorders>
-              <w:top w:val="single" w:sz="6" w:space="0" w:color="000000"/>
-            </w:tcBorders>
-            <w:shd w:val="clear" w:color="auto" w:fill="auto"/>
-            <w:vAlign w:val="bottom"/>
-          </w:tcPr>
-          <w:p>
-            <w:pPr>
-              <w:widowControl/>
-              <w:rPr>
-                <w:rFonts w:ascii="Arial" w:eastAsia="Arial" w:hAnsi="Arial" w:cs="Arial"/>
-              </w:rPr>
-            </w:pPr>
-          </w:p>
-        </w:tc>
-        <w:tc>
-          <w:tcPr>
-            <w:tcW w:w="1140" w:type="dxa"/>
-            <w:tcBorders>
-              <w:top w:val="single" w:sz="6" w:space="0" w:color="000000"/>
-            </w:tcBorders>
-            <w:shd w:val="clear" w:color="auto" w:fill="auto"/>
-            <w:vAlign w:val="bottom"/>
-          </w:tcPr>
-          <w:p>
-            <w:pPr>
-              <w:widowControl/>
-              <w:rPr>
-                <w:rFonts w:ascii="Arial" w:eastAsia="Arial" w:hAnsi="Arial" w:cs="Arial"/>
-              </w:rPr>
-            </w:pPr>
-          </w:p>
-        </w:tc>
-      </w:tr>
-      <w:tr>
-        <w:trPr>
-          <w:trHeight w:val="255"/>
-        </w:trPr>
-        <w:tc>
-          <w:tcPr>
-            <w:tcW w:w="705" w:type="dxa"/>
-          </w:tcPr>
-          <w:p>
-            <w:pPr>
-              <w:widowControl/>
-              <w:rPr>
-                <w:rFonts w:ascii="Arial" w:eastAsia="Arial" w:hAnsi="Arial" w:cs="Arial"/>
-              </w:rPr>
-            </w:pPr>
-            <w:r>
-              <w:rPr>
-                <w:rFonts w:ascii="Arial" w:eastAsia="Arial" w:hAnsi="Arial" w:cs="Arial"/>
-              </w:rPr>
-              <w:t>3.2</w:t>
-            </w:r>
-          </w:p>
-        </w:tc>
-        <w:tc>
-          <w:tcPr>
-            <w:tcW w:w="2370" w:type="dxa"/>
-            <w:shd w:val="clear" w:color="auto" w:fill="auto"/>
-            <w:vAlign w:val="bottom"/>
-          </w:tcPr>
-          <w:p>
-            <w:pPr>
-              <w:widowControl/>
-              <w:rPr>
-                <w:rFonts w:ascii="Arial" w:eastAsia="Arial" w:hAnsi="Arial" w:cs="Arial"/>
-              </w:rPr>
-            </w:pPr>
-            <w:r>
-              <w:rPr>
-                <w:rFonts w:ascii="Arial" w:eastAsia="Arial" w:hAnsi="Arial" w:cs="Arial"/>
-              </w:rPr>
-              <w:t>Master Test Plan Documentation</w:t>
-            </w:r>
-          </w:p>
-        </w:tc>
-        <w:tc>
-          <w:tcPr>
-            <w:tcW w:w="2505" w:type="dxa"/>
-          </w:tcPr>
-          <w:p>
-            <w:pPr>
-              <w:widowControl/>
-              <w:rPr>
-                <w:rFonts w:ascii="Arial" w:eastAsia="Arial" w:hAnsi="Arial" w:cs="Arial"/>
-              </w:rPr>
-            </w:pPr>
-            <w:r>
-              <w:rPr>
-                <w:rFonts w:ascii="Arial" w:eastAsia="Arial" w:hAnsi="Arial" w:cs="Arial"/>
-              </w:rPr>
-              <w:t>Documentation is listed on the test plan</w:t>
-            </w:r>
-          </w:p>
-        </w:tc>
-        <w:tc>
-          <w:tcPr>
-            <w:tcW w:w="1260" w:type="dxa"/>
-            <w:shd w:val="clear" w:color="auto" w:fill="auto"/>
-            <w:vAlign w:val="bottom"/>
-          </w:tcPr>
-          <w:p>
-            <w:pPr>
-              <w:widowControl/>
-              <w:rPr>
-                <w:rFonts w:ascii="Arial" w:eastAsia="Arial" w:hAnsi="Arial" w:cs="Arial"/>
-              </w:rPr>
-            </w:pPr>
-            <w:r>
-              <w:rPr>
-                <w:rFonts w:ascii="Arial" w:eastAsia="Arial" w:hAnsi="Arial" w:cs="Arial"/>
-              </w:rPr>
-              <w:t>Incomplete</w:t>
-            </w:r>
-          </w:p>
-        </w:tc>
-        <w:tc>
-          <w:tcPr>
-            <w:tcW w:w="990" w:type="dxa"/>
-            <w:shd w:val="clear" w:color="auto" w:fill="auto"/>
-            <w:vAlign w:val="bottom"/>
-          </w:tcPr>
-          <w:p>
-            <w:pPr>
-              <w:widowControl/>
-              <w:rPr>
-                <w:rFonts w:ascii="Arial" w:eastAsia="Arial" w:hAnsi="Arial" w:cs="Arial"/>
-              </w:rPr>
-            </w:pPr>
-            <w:r>
-              <w:rPr>
-                <w:rFonts w:ascii="Arial" w:eastAsia="Arial" w:hAnsi="Arial" w:cs="Arial"/>
-              </w:rPr>
-              <w:t>Matt</w:t>
-            </w:r>
-          </w:p>
-        </w:tc>
-        <w:tc>
-          <w:tcPr>
-            <w:tcW w:w="1080" w:type="dxa"/>
-          </w:tcPr>
-          <w:p>
-            <w:pPr>
-              <w:widowControl/>
-              <w:rPr>
-                <w:rFonts w:ascii="Arial" w:eastAsia="Arial" w:hAnsi="Arial" w:cs="Arial"/>
-              </w:rPr>
-            </w:pPr>
-            <w:r>
-              <w:rPr>
-                <w:rFonts w:ascii="Arial" w:eastAsia="Arial" w:hAnsi="Arial" w:cs="Arial"/>
-              </w:rPr>
-              <w:t>0.5 hours</w:t>
-            </w:r>
-          </w:p>
-        </w:tc>
-        <w:tc>
-          <w:tcPr>
-            <w:tcW w:w="900" w:type="dxa"/>
-            <w:shd w:val="clear" w:color="auto" w:fill="auto"/>
-            <w:vAlign w:val="bottom"/>
-          </w:tcPr>
-          <w:p>
-            <w:pPr>
-              <w:widowControl/>
-              <w:rPr>
-                <w:rFonts w:ascii="Arial" w:eastAsia="Arial" w:hAnsi="Arial" w:cs="Arial"/>
-              </w:rPr>
-            </w:pPr>
-          </w:p>
-        </w:tc>
-        <w:tc>
-          <w:tcPr>
-            <w:tcW w:w="1140" w:type="dxa"/>
-            <w:shd w:val="clear" w:color="auto" w:fill="auto"/>
-            <w:vAlign w:val="bottom"/>
-          </w:tcPr>
-          <w:p>
-            <w:pPr>
-              <w:widowControl/>
-              <w:rPr>
-                <w:rFonts w:ascii="Arial" w:eastAsia="Arial" w:hAnsi="Arial" w:cs="Arial"/>
-              </w:rPr>
-            </w:pPr>
-          </w:p>
-        </w:tc>
-      </w:tr>
-      <w:tr>
-        <w:trPr>
-          <w:trHeight w:val="255"/>
-        </w:trPr>
-        <w:tc>
-          <w:tcPr>
-            <w:tcW w:w="705" w:type="dxa"/>
-          </w:tcPr>
-          <w:p>
-            <w:pPr>
-              <w:widowControl/>
-              <w:rPr>
-                <w:rFonts w:ascii="Arial" w:eastAsia="Arial" w:hAnsi="Arial" w:cs="Arial"/>
-              </w:rPr>
-            </w:pPr>
-            <w:r>
-              <w:rPr>
-                <w:rFonts w:ascii="Arial" w:eastAsia="Arial" w:hAnsi="Arial" w:cs="Arial"/>
-              </w:rPr>
-              <w:t>3.3</w:t>
-            </w:r>
-          </w:p>
-        </w:tc>
-        <w:tc>
-          <w:tcPr>
-            <w:tcW w:w="2370" w:type="dxa"/>
-            <w:shd w:val="clear" w:color="auto" w:fill="auto"/>
-            <w:vAlign w:val="bottom"/>
-          </w:tcPr>
-          <w:p>
-            <w:pPr>
-              <w:widowControl/>
-              <w:rPr>
-                <w:rFonts w:ascii="Arial" w:eastAsia="Arial" w:hAnsi="Arial" w:cs="Arial"/>
-              </w:rPr>
-            </w:pPr>
-            <w:r>
-              <w:rPr>
-                <w:rFonts w:ascii="Arial" w:eastAsia="Arial" w:hAnsi="Arial" w:cs="Arial"/>
-              </w:rPr>
-              <w:t>Master Test Plan Test Strategy</w:t>
-            </w:r>
-          </w:p>
-        </w:tc>
-        <w:tc>
-          <w:tcPr>
-            <w:tcW w:w="2505" w:type="dxa"/>
-          </w:tcPr>
-          <w:p>
-            <w:pPr>
-              <w:widowControl/>
-              <w:rPr>
-                <w:rFonts w:ascii="Arial" w:eastAsia="Arial" w:hAnsi="Arial" w:cs="Arial"/>
-              </w:rPr>
-            </w:pPr>
-            <w:r>
-              <w:rPr>
-                <w:rFonts w:ascii="Arial" w:eastAsia="Arial" w:hAnsi="Arial" w:cs="Arial"/>
-              </w:rPr>
-              <w:t xml:space="preserve">Test Strategy is completed </w:t>
-            </w:r>
-          </w:p>
-        </w:tc>
-        <w:tc>
-          <w:tcPr>
-            <w:tcW w:w="1260" w:type="dxa"/>
-            <w:shd w:val="clear" w:color="auto" w:fill="auto"/>
-            <w:vAlign w:val="bottom"/>
-          </w:tcPr>
-          <w:p>
-            <w:pPr>
-              <w:widowControl/>
-              <w:rPr>
-                <w:rFonts w:ascii="Arial" w:eastAsia="Arial" w:hAnsi="Arial" w:cs="Arial"/>
-              </w:rPr>
-            </w:pPr>
-            <w:r>
-              <w:rPr>
-                <w:rFonts w:ascii="Arial" w:eastAsia="Arial" w:hAnsi="Arial" w:cs="Arial"/>
-              </w:rPr>
-              <w:t>Incomplete</w:t>
-            </w:r>
-          </w:p>
-        </w:tc>
-        <w:tc>
-          <w:tcPr>
-            <w:tcW w:w="990" w:type="dxa"/>
-            <w:shd w:val="clear" w:color="auto" w:fill="auto"/>
-            <w:vAlign w:val="bottom"/>
-          </w:tcPr>
-          <w:p>
-            <w:pPr>
-              <w:widowControl/>
-              <w:rPr>
-                <w:rFonts w:ascii="Arial" w:eastAsia="Arial" w:hAnsi="Arial" w:cs="Arial"/>
-              </w:rPr>
-            </w:pPr>
-            <w:r>
-              <w:rPr>
-                <w:rFonts w:ascii="Arial" w:eastAsia="Arial" w:hAnsi="Arial" w:cs="Arial"/>
-              </w:rPr>
-              <w:t>Matt</w:t>
-            </w:r>
-          </w:p>
-        </w:tc>
-        <w:tc>
-          <w:tcPr>
-            <w:tcW w:w="1080" w:type="dxa"/>
-          </w:tcPr>
-          <w:p>
-            <w:pPr>
-              <w:widowControl/>
-              <w:rPr>
-                <w:rFonts w:ascii="Arial" w:eastAsia="Arial" w:hAnsi="Arial" w:cs="Arial"/>
-              </w:rPr>
-            </w:pPr>
-            <w:r>
-              <w:rPr>
-                <w:rFonts w:ascii="Arial" w:eastAsia="Arial" w:hAnsi="Arial" w:cs="Arial"/>
-              </w:rPr>
-              <w:t>2 hours</w:t>
-            </w:r>
-          </w:p>
-        </w:tc>
-        <w:tc>
-          <w:tcPr>
-            <w:tcW w:w="900" w:type="dxa"/>
-            <w:shd w:val="clear" w:color="auto" w:fill="auto"/>
-            <w:vAlign w:val="bottom"/>
-          </w:tcPr>
-          <w:p>
-            <w:pPr>
-              <w:widowControl/>
-              <w:rPr>
-                <w:rFonts w:ascii="Arial" w:eastAsia="Arial" w:hAnsi="Arial" w:cs="Arial"/>
-              </w:rPr>
-            </w:pPr>
-          </w:p>
-        </w:tc>
-        <w:tc>
-          <w:tcPr>
-            <w:tcW w:w="1140" w:type="dxa"/>
-            <w:shd w:val="clear" w:color="auto" w:fill="auto"/>
-            <w:vAlign w:val="bottom"/>
-          </w:tcPr>
-          <w:p>
-            <w:pPr>
-              <w:widowControl/>
-              <w:rPr>
-                <w:rFonts w:ascii="Arial" w:eastAsia="Arial" w:hAnsi="Arial" w:cs="Arial"/>
-              </w:rPr>
-            </w:pPr>
-          </w:p>
-        </w:tc>
-      </w:tr>
-      <w:tr>
-        <w:trPr>
-          <w:trHeight w:val="255"/>
-        </w:trPr>
-        <w:tc>
-          <w:tcPr>
-            <w:tcW w:w="705" w:type="dxa"/>
-          </w:tcPr>
-          <w:p>
-            <w:pPr>
-              <w:widowControl/>
-              <w:rPr>
-                <w:rFonts w:ascii="Arial" w:eastAsia="Arial" w:hAnsi="Arial" w:cs="Arial"/>
-              </w:rPr>
-            </w:pPr>
-            <w:r>
-              <w:rPr>
-                <w:rFonts w:ascii="Arial" w:eastAsia="Arial" w:hAnsi="Arial" w:cs="Arial"/>
-              </w:rPr>
-              <w:t>3.4</w:t>
-            </w:r>
-          </w:p>
-        </w:tc>
-        <w:tc>
-          <w:tcPr>
-            <w:tcW w:w="2370" w:type="dxa"/>
-            <w:shd w:val="clear" w:color="auto" w:fill="auto"/>
-            <w:vAlign w:val="bottom"/>
-          </w:tcPr>
-          <w:p>
-            <w:pPr>
-              <w:widowControl/>
-              <w:rPr>
-                <w:rFonts w:ascii="Arial" w:eastAsia="Arial" w:hAnsi="Arial" w:cs="Arial"/>
-              </w:rPr>
-            </w:pPr>
-            <w:r>
-              <w:rPr>
-                <w:rFonts w:ascii="Arial" w:eastAsia="Arial" w:hAnsi="Arial" w:cs="Arial"/>
-              </w:rPr>
-              <w:t>Master Test Plan Test Levels</w:t>
-            </w:r>
-          </w:p>
-        </w:tc>
-        <w:tc>
-          <w:tcPr>
-            <w:tcW w:w="2505" w:type="dxa"/>
-          </w:tcPr>
-          <w:p>
-            <w:pPr>
-              <w:widowControl/>
-              <w:rPr>
-                <w:rFonts w:ascii="Arial" w:eastAsia="Arial" w:hAnsi="Arial" w:cs="Arial"/>
-              </w:rPr>
-            </w:pPr>
-            <w:r>
-              <w:rPr>
-                <w:rFonts w:ascii="Arial" w:eastAsia="Arial" w:hAnsi="Arial" w:cs="Arial"/>
-              </w:rPr>
-              <w:t>Test Levels are listed in plan</w:t>
-            </w:r>
-          </w:p>
-        </w:tc>
-        <w:tc>
-          <w:tcPr>
-            <w:tcW w:w="1260" w:type="dxa"/>
-            <w:shd w:val="clear" w:color="auto" w:fill="auto"/>
-            <w:vAlign w:val="bottom"/>
-          </w:tcPr>
-          <w:p>
-            <w:pPr>
-              <w:widowControl/>
-              <w:rPr>
-                <w:rFonts w:ascii="Arial" w:eastAsia="Arial" w:hAnsi="Arial" w:cs="Arial"/>
-              </w:rPr>
-            </w:pPr>
-            <w:r>
-              <w:rPr>
-                <w:rFonts w:ascii="Arial" w:eastAsia="Arial" w:hAnsi="Arial" w:cs="Arial"/>
-              </w:rPr>
-              <w:t>Incomplete</w:t>
-            </w:r>
-          </w:p>
-        </w:tc>
-        <w:tc>
-          <w:tcPr>
-            <w:tcW w:w="990" w:type="dxa"/>
-            <w:shd w:val="clear" w:color="auto" w:fill="auto"/>
-            <w:vAlign w:val="bottom"/>
-          </w:tcPr>
-          <w:p>
-            <w:pPr>
-              <w:widowControl/>
-              <w:rPr>
-                <w:rFonts w:ascii="Arial" w:eastAsia="Arial" w:hAnsi="Arial" w:cs="Arial"/>
-              </w:rPr>
-            </w:pPr>
-            <w:r>
-              <w:rPr>
-                <w:rFonts w:ascii="Arial" w:eastAsia="Arial" w:hAnsi="Arial" w:cs="Arial"/>
-              </w:rPr>
-              <w:t>Matt</w:t>
-            </w:r>
-          </w:p>
-        </w:tc>
-        <w:tc>
-          <w:tcPr>
-            <w:tcW w:w="1080" w:type="dxa"/>
-          </w:tcPr>
-          <w:p>
-            <w:pPr>
-              <w:widowControl/>
-              <w:rPr>
-                <w:rFonts w:ascii="Arial" w:eastAsia="Arial" w:hAnsi="Arial" w:cs="Arial"/>
-              </w:rPr>
-            </w:pPr>
-            <w:r>
-              <w:rPr>
-                <w:rFonts w:ascii="Arial" w:eastAsia="Arial" w:hAnsi="Arial" w:cs="Arial"/>
-              </w:rPr>
-              <w:t>2 hours</w:t>
-            </w:r>
-          </w:p>
-        </w:tc>
-        <w:tc>
-          <w:tcPr>
-            <w:tcW w:w="900" w:type="dxa"/>
-            <w:shd w:val="clear" w:color="auto" w:fill="auto"/>
-            <w:vAlign w:val="bottom"/>
-          </w:tcPr>
-          <w:p>
-            <w:pPr>
-              <w:widowControl/>
-              <w:rPr>
-                <w:rFonts w:ascii="Arial" w:eastAsia="Arial" w:hAnsi="Arial" w:cs="Arial"/>
-              </w:rPr>
-            </w:pPr>
-          </w:p>
-        </w:tc>
-        <w:tc>
-          <w:tcPr>
-            <w:tcW w:w="1140" w:type="dxa"/>
-            <w:shd w:val="clear" w:color="auto" w:fill="auto"/>
-            <w:vAlign w:val="bottom"/>
-          </w:tcPr>
-          <w:p>
-            <w:pPr>
-              <w:widowControl/>
-              <w:rPr>
-                <w:rFonts w:ascii="Arial" w:eastAsia="Arial" w:hAnsi="Arial" w:cs="Arial"/>
-              </w:rPr>
-            </w:pPr>
-          </w:p>
-        </w:tc>
-      </w:tr>
-      <w:tr>
-        <w:trPr>
-          <w:trHeight w:val="255"/>
-        </w:trPr>
-        <w:tc>
-          <w:tcPr>
-            <w:tcW w:w="705" w:type="dxa"/>
-          </w:tcPr>
-          <w:p>
-            <w:pPr>
-              <w:widowControl/>
-              <w:rPr>
-                <w:rFonts w:ascii="Arial" w:eastAsia="Arial" w:hAnsi="Arial" w:cs="Arial"/>
-              </w:rPr>
-            </w:pPr>
-            <w:r>
-              <w:rPr>
-                <w:rFonts w:ascii="Arial" w:eastAsia="Arial" w:hAnsi="Arial" w:cs="Arial"/>
-              </w:rPr>
-              <w:t>4.1</w:t>
-            </w:r>
-          </w:p>
-        </w:tc>
-        <w:tc>
-          <w:tcPr>
-            <w:tcW w:w="2370" w:type="dxa"/>
-            <w:shd w:val="clear" w:color="auto" w:fill="auto"/>
-            <w:vAlign w:val="bottom"/>
-          </w:tcPr>
-          <w:p>
-            <w:pPr>
-              <w:widowControl/>
-              <w:rPr>
-                <w:rFonts w:ascii="Arial" w:eastAsia="Arial" w:hAnsi="Arial" w:cs="Arial"/>
-              </w:rPr>
-            </w:pPr>
-            <w:r>
-              <w:rPr>
-                <w:rFonts w:ascii="Arial" w:eastAsia="Arial" w:hAnsi="Arial" w:cs="Arial"/>
-              </w:rPr>
-              <w:t>Project Plan Introduction</w:t>
-            </w:r>
-          </w:p>
-        </w:tc>
-        <w:tc>
-          <w:tcPr>
-            <w:tcW w:w="2505" w:type="dxa"/>
-          </w:tcPr>
-          <w:p>
-            <w:pPr>
-              <w:widowControl/>
-              <w:rPr>
-                <w:rFonts w:ascii="Arial" w:eastAsia="Arial" w:hAnsi="Arial" w:cs="Arial"/>
-              </w:rPr>
-            </w:pPr>
-            <w:r>
-              <w:rPr>
-                <w:rFonts w:ascii="Arial" w:eastAsia="Arial" w:hAnsi="Arial" w:cs="Arial"/>
-              </w:rPr>
-              <w:t>Introduction is filled out</w:t>
-            </w:r>
-          </w:p>
-        </w:tc>
-        <w:tc>
-          <w:tcPr>
-            <w:tcW w:w="1260" w:type="dxa"/>
-            <w:shd w:val="clear" w:color="auto" w:fill="auto"/>
-            <w:vAlign w:val="bottom"/>
-          </w:tcPr>
-          <w:p>
-            <w:pPr>
-              <w:widowControl/>
-              <w:rPr>
-                <w:rFonts w:ascii="Arial" w:eastAsia="Arial" w:hAnsi="Arial" w:cs="Arial"/>
-              </w:rPr>
-            </w:pPr>
-            <w:r>
-              <w:rPr>
-                <w:rFonts w:ascii="Arial" w:eastAsia="Arial" w:hAnsi="Arial" w:cs="Arial"/>
-              </w:rPr>
-              <w:t>Incomplete</w:t>
-            </w:r>
-          </w:p>
-        </w:tc>
-        <w:tc>
-          <w:tcPr>
-            <w:tcW w:w="990" w:type="dxa"/>
-            <w:shd w:val="clear" w:color="auto" w:fill="auto"/>
-            <w:vAlign w:val="bottom"/>
-          </w:tcPr>
-          <w:p>
-            <w:pPr>
-              <w:widowControl/>
-              <w:rPr>
-                <w:rFonts w:ascii="Arial" w:eastAsia="Arial" w:hAnsi="Arial" w:cs="Arial"/>
-              </w:rPr>
-            </w:pPr>
-            <w:r>
-              <w:rPr>
-                <w:rFonts w:ascii="Arial" w:eastAsia="Arial" w:hAnsi="Arial" w:cs="Arial"/>
-              </w:rPr>
-              <w:t>Sam</w:t>
-            </w:r>
-          </w:p>
-        </w:tc>
-        <w:tc>
-          <w:tcPr>
-            <w:tcW w:w="1080" w:type="dxa"/>
-          </w:tcPr>
-          <w:p>
-            <w:pPr>
-              <w:widowControl/>
-              <w:rPr>
-                <w:rFonts w:ascii="Arial" w:eastAsia="Arial" w:hAnsi="Arial" w:cs="Arial"/>
-              </w:rPr>
-            </w:pPr>
-            <w:r>
-              <w:rPr>
-                <w:rFonts w:ascii="Arial" w:eastAsia="Arial" w:hAnsi="Arial" w:cs="Arial"/>
-              </w:rPr>
-              <w:t>0.5 hours</w:t>
-            </w:r>
-          </w:p>
-        </w:tc>
-        <w:tc>
-          <w:tcPr>
-            <w:tcW w:w="900" w:type="dxa"/>
-            <w:shd w:val="clear" w:color="auto" w:fill="auto"/>
-            <w:vAlign w:val="bottom"/>
-          </w:tcPr>
-          <w:p>
-            <w:pPr>
-              <w:widowControl/>
-              <w:rPr>
-                <w:rFonts w:ascii="Arial" w:eastAsia="Arial" w:hAnsi="Arial" w:cs="Arial"/>
-              </w:rPr>
-            </w:pPr>
-          </w:p>
-        </w:tc>
-        <w:tc>
-          <w:tcPr>
-            <w:tcW w:w="1140" w:type="dxa"/>
-            <w:shd w:val="clear" w:color="auto" w:fill="auto"/>
-            <w:vAlign w:val="bottom"/>
-          </w:tcPr>
-          <w:p>
-            <w:pPr>
-              <w:widowControl/>
-              <w:rPr>
-                <w:rFonts w:ascii="Arial" w:eastAsia="Arial" w:hAnsi="Arial" w:cs="Arial"/>
-              </w:rPr>
-            </w:pPr>
-          </w:p>
-        </w:tc>
-      </w:tr>
-      <w:tr>
-        <w:trPr>
-          <w:trHeight w:val="255"/>
-        </w:trPr>
-        <w:tc>
-          <w:tcPr>
-            <w:tcW w:w="705" w:type="dxa"/>
-          </w:tcPr>
-          <w:p>
-            <w:pPr>
-              <w:widowControl/>
-              <w:rPr>
-                <w:rFonts w:ascii="Arial" w:eastAsia="Arial" w:hAnsi="Arial" w:cs="Arial"/>
-              </w:rPr>
-            </w:pPr>
-            <w:r>
-              <w:rPr>
-                <w:rFonts w:ascii="Arial" w:eastAsia="Arial" w:hAnsi="Arial" w:cs="Arial"/>
-              </w:rPr>
-              <w:t>4.2</w:t>
-            </w:r>
-          </w:p>
-        </w:tc>
-        <w:tc>
-          <w:tcPr>
-            <w:tcW w:w="2370" w:type="dxa"/>
-            <w:shd w:val="clear" w:color="auto" w:fill="auto"/>
-            <w:vAlign w:val="bottom"/>
-          </w:tcPr>
-          <w:p>
-            <w:pPr>
-              <w:widowControl/>
-              <w:rPr>
-                <w:rFonts w:ascii="Arial" w:eastAsia="Arial" w:hAnsi="Arial" w:cs="Arial"/>
-              </w:rPr>
-            </w:pPr>
-            <w:r>
-              <w:rPr>
-                <w:rFonts w:ascii="Arial" w:eastAsia="Arial" w:hAnsi="Arial" w:cs="Arial"/>
-              </w:rPr>
-              <w:t>Project Plan Project Organization</w:t>
-            </w:r>
-          </w:p>
-        </w:tc>
-        <w:tc>
-          <w:tcPr>
-            <w:tcW w:w="2505" w:type="dxa"/>
-          </w:tcPr>
-          <w:p>
-            <w:pPr>
-              <w:widowControl/>
-              <w:rPr>
-                <w:rFonts w:ascii="Arial" w:eastAsia="Arial" w:hAnsi="Arial" w:cs="Arial"/>
-              </w:rPr>
-            </w:pPr>
-            <w:r>
-              <w:rPr>
-                <w:rFonts w:ascii="Arial" w:eastAsia="Arial" w:hAnsi="Arial" w:cs="Arial"/>
-              </w:rPr>
-              <w:t>Project Organization completed</w:t>
-            </w:r>
-          </w:p>
-        </w:tc>
-        <w:tc>
-          <w:tcPr>
-            <w:tcW w:w="1260" w:type="dxa"/>
-            <w:shd w:val="clear" w:color="auto" w:fill="auto"/>
-            <w:vAlign w:val="bottom"/>
-          </w:tcPr>
-          <w:p>
-            <w:pPr>
-              <w:widowControl/>
-              <w:rPr>
-                <w:rFonts w:ascii="Arial" w:eastAsia="Arial" w:hAnsi="Arial" w:cs="Arial"/>
-              </w:rPr>
-            </w:pPr>
-            <w:r>
-              <w:rPr>
-                <w:rFonts w:ascii="Arial" w:eastAsia="Arial" w:hAnsi="Arial" w:cs="Arial"/>
-              </w:rPr>
-              <w:t>Incomplete</w:t>
-            </w:r>
-          </w:p>
-        </w:tc>
-        <w:tc>
-          <w:tcPr>
-            <w:tcW w:w="990" w:type="dxa"/>
-            <w:shd w:val="clear" w:color="auto" w:fill="auto"/>
-            <w:vAlign w:val="bottom"/>
-          </w:tcPr>
-          <w:p>
-            <w:pPr>
-              <w:widowControl/>
-              <w:rPr>
-                <w:rFonts w:ascii="Arial" w:eastAsia="Arial" w:hAnsi="Arial" w:cs="Arial"/>
-              </w:rPr>
-            </w:pPr>
-            <w:r>
-              <w:rPr>
-                <w:rFonts w:ascii="Arial" w:eastAsia="Arial" w:hAnsi="Arial" w:cs="Arial"/>
-              </w:rPr>
-              <w:t>Sam</w:t>
-            </w:r>
-          </w:p>
-        </w:tc>
-        <w:tc>
-          <w:tcPr>
-            <w:tcW w:w="1080" w:type="dxa"/>
-          </w:tcPr>
-          <w:p>
-            <w:pPr>
-              <w:widowControl/>
-              <w:rPr>
-                <w:rFonts w:ascii="Arial" w:eastAsia="Arial" w:hAnsi="Arial" w:cs="Arial"/>
-              </w:rPr>
-            </w:pPr>
-            <w:r>
-              <w:rPr>
-                <w:rFonts w:ascii="Arial" w:eastAsia="Arial" w:hAnsi="Arial" w:cs="Arial"/>
-              </w:rPr>
-              <w:t>0.5 hours</w:t>
-            </w:r>
-          </w:p>
-        </w:tc>
-        <w:tc>
-          <w:tcPr>
-            <w:tcW w:w="900" w:type="dxa"/>
-            <w:shd w:val="clear" w:color="auto" w:fill="auto"/>
-            <w:vAlign w:val="bottom"/>
-          </w:tcPr>
-          <w:p>
-            <w:pPr>
-              <w:widowControl/>
-              <w:rPr>
-                <w:rFonts w:ascii="Arial" w:eastAsia="Arial" w:hAnsi="Arial" w:cs="Arial"/>
-              </w:rPr>
-            </w:pPr>
-          </w:p>
-        </w:tc>
-        <w:tc>
-          <w:tcPr>
-            <w:tcW w:w="1140" w:type="dxa"/>
-            <w:shd w:val="clear" w:color="auto" w:fill="auto"/>
-            <w:vAlign w:val="bottom"/>
-          </w:tcPr>
-          <w:p>
-            <w:pPr>
-              <w:widowControl/>
-              <w:rPr>
-                <w:rFonts w:ascii="Arial" w:eastAsia="Arial" w:hAnsi="Arial" w:cs="Arial"/>
-              </w:rPr>
-            </w:pPr>
-          </w:p>
-        </w:tc>
-      </w:tr>
-      <w:tr>
-        <w:trPr>
-          <w:trHeight w:val="255"/>
-        </w:trPr>
-        <w:tc>
-          <w:tcPr>
-            <w:tcW w:w="705" w:type="dxa"/>
-          </w:tcPr>
-          <w:p>
-            <w:pPr>
-              <w:widowControl/>
-              <w:rPr>
-                <w:rFonts w:ascii="Arial" w:eastAsia="Arial" w:hAnsi="Arial" w:cs="Arial"/>
-              </w:rPr>
-            </w:pPr>
-            <w:r>
-              <w:rPr>
-                <w:rFonts w:ascii="Arial" w:eastAsia="Arial" w:hAnsi="Arial" w:cs="Arial"/>
-              </w:rPr>
-              <w:t>4.3</w:t>
-            </w:r>
-          </w:p>
-        </w:tc>
-        <w:tc>
-          <w:tcPr>
-            <w:tcW w:w="2370" w:type="dxa"/>
-            <w:shd w:val="clear" w:color="auto" w:fill="auto"/>
-            <w:vAlign w:val="bottom"/>
-          </w:tcPr>
-          <w:p>
-            <w:pPr>
-              <w:widowControl/>
-              <w:rPr>
-                <w:rFonts w:ascii="Arial" w:eastAsia="Arial" w:hAnsi="Arial" w:cs="Arial"/>
-              </w:rPr>
-            </w:pPr>
-            <w:r>
-              <w:rPr>
-                <w:rFonts w:ascii="Arial" w:eastAsia="Arial" w:hAnsi="Arial" w:cs="Arial"/>
-              </w:rPr>
-              <w:t>Project Plan Practices and Measurements</w:t>
-            </w:r>
-          </w:p>
-        </w:tc>
-        <w:tc>
-          <w:tcPr>
-            <w:tcW w:w="2505" w:type="dxa"/>
-          </w:tcPr>
-          <w:p>
-            <w:pPr>
-              <w:widowControl/>
-              <w:rPr>
-                <w:rFonts w:ascii="Arial" w:eastAsia="Arial" w:hAnsi="Arial" w:cs="Arial"/>
-              </w:rPr>
-            </w:pPr>
-            <w:r>
-              <w:rPr>
-                <w:rFonts w:ascii="Arial" w:eastAsia="Arial" w:hAnsi="Arial" w:cs="Arial"/>
-              </w:rPr>
-              <w:t>Practices and Measurements section completed</w:t>
-            </w:r>
-            <w:r>
-              <w:rPr>
-                <w:rFonts w:ascii="Arial" w:eastAsia="Arial" w:hAnsi="Arial" w:cs="Arial"/>
-              </w:rPr>
-              <w:t xml:space="preserve"> and clearly defines the expected practices the team will follow during development. </w:t>
-            </w:r>
-          </w:p>
-        </w:tc>
-        <w:tc>
-          <w:tcPr>
-            <w:tcW w:w="1260" w:type="dxa"/>
-            <w:shd w:val="clear" w:color="auto" w:fill="auto"/>
-            <w:vAlign w:val="bottom"/>
-          </w:tcPr>
-          <w:p>
-            <w:pPr>
-              <w:widowControl/>
-              <w:rPr>
-                <w:rFonts w:ascii="Arial" w:eastAsia="Arial" w:hAnsi="Arial" w:cs="Arial"/>
-              </w:rPr>
-            </w:pPr>
             <w:hyperlink r:id="rId7" w:history="1">
               <w:r>
                 <w:rPr>
                   <w:rStyle w:val="Hyperlink"/>
                   <w:rFonts w:ascii="Arial" w:eastAsia="Arial" w:hAnsi="Arial" w:cs="Arial"/>
                 </w:rPr>
-                <w:t>Complete</w:t>
+                <w:t>C</w:t>
+              </w:r>
+              <w:r>
+                <w:rPr>
+                  <w:rStyle w:val="Hyperlink"/>
+                  <w:rFonts w:ascii="Arial" w:eastAsia="Arial" w:hAnsi="Arial" w:cs="Arial"/>
+                </w:rPr>
+                <w:t>omplete</w:t>
               </w:r>
             </w:hyperlink>
           </w:p>
@@ -2441,7 +946,7 @@
               <w:rPr>
                 <w:rFonts w:ascii="Arial" w:eastAsia="Arial" w:hAnsi="Arial" w:cs="Arial"/>
               </w:rPr>
-              <w:t>Corie</w:t>
+              <w:t>Deepak</w:t>
             </w:r>
           </w:p>
         </w:tc>
@@ -2477,12 +982,6 @@
                 <w:rFonts w:ascii="Arial" w:eastAsia="Arial" w:hAnsi="Arial" w:cs="Arial"/>
               </w:rPr>
             </w:pPr>
-            <w:r>
-              <w:rPr>
-                <w:rFonts w:ascii="Arial" w:eastAsia="Arial" w:hAnsi="Arial" w:cs="Arial"/>
-              </w:rPr>
-              <w:t>1 ½ Hours</w:t>
-            </w:r>
           </w:p>
         </w:tc>
         <w:tc>
@@ -2498,12 +997,6 @@
                 <w:rFonts w:ascii="Arial" w:eastAsia="Arial" w:hAnsi="Arial" w:cs="Arial"/>
               </w:rPr>
             </w:pPr>
-            <w:r>
-              <w:rPr>
-                <w:rFonts w:ascii="Arial" w:eastAsia="Arial" w:hAnsi="Arial" w:cs="Arial"/>
-              </w:rPr>
-              <w:t>½ Hour</w:t>
-            </w:r>
           </w:p>
         </w:tc>
       </w:tr>
@@ -2514,71 +1007,77 @@
         <w:tc>
           <w:tcPr>
             <w:tcW w:w="705" w:type="dxa"/>
-          </w:tcPr>
-          <w:p>
-            <w:pPr>
-              <w:widowControl/>
-              <w:rPr>
-                <w:rFonts w:ascii="Arial" w:eastAsia="Arial" w:hAnsi="Arial" w:cs="Arial"/>
-              </w:rPr>
-            </w:pPr>
-            <w:r>
-              <w:rPr>
-                <w:rFonts w:ascii="Arial" w:eastAsia="Arial" w:hAnsi="Arial" w:cs="Arial"/>
-              </w:rPr>
-              <w:t>4.4</w:t>
+            <w:tcBorders>
+              <w:bottom w:val="single" w:sz="6" w:space="0" w:color="000000"/>
+            </w:tcBorders>
+          </w:tcPr>
+          <w:p>
+            <w:pPr>
+              <w:widowControl/>
+              <w:rPr>
+                <w:rFonts w:ascii="Arial" w:eastAsia="Arial" w:hAnsi="Arial" w:cs="Arial"/>
+              </w:rPr>
+            </w:pPr>
+            <w:r>
+              <w:rPr>
+                <w:rFonts w:ascii="Arial" w:eastAsia="Arial" w:hAnsi="Arial" w:cs="Arial"/>
+              </w:rPr>
+              <w:t>1.2</w:t>
             </w:r>
           </w:p>
         </w:tc>
         <w:tc>
           <w:tcPr>
             <w:tcW w:w="2370" w:type="dxa"/>
-            <w:shd w:val="clear" w:color="auto" w:fill="auto"/>
-            <w:vAlign w:val="bottom"/>
-          </w:tcPr>
-          <w:p>
-            <w:pPr>
-              <w:widowControl/>
-              <w:rPr>
-                <w:rFonts w:ascii="Arial" w:eastAsia="Arial" w:hAnsi="Arial" w:cs="Arial"/>
-              </w:rPr>
-            </w:pPr>
-            <w:r>
-              <w:rPr>
-                <w:rFonts w:ascii="Arial" w:eastAsia="Arial" w:hAnsi="Arial" w:cs="Arial"/>
-              </w:rPr>
-              <w:t>Project Plan Deployment</w:t>
+            <w:tcBorders>
+              <w:bottom w:val="single" w:sz="6" w:space="0" w:color="000000"/>
+            </w:tcBorders>
+            <w:shd w:val="clear" w:color="auto" w:fill="auto"/>
+            <w:vAlign w:val="bottom"/>
+          </w:tcPr>
+          <w:p>
+            <w:pPr>
+              <w:widowControl/>
+              <w:rPr>
+                <w:rFonts w:ascii="Arial" w:eastAsia="Arial" w:hAnsi="Arial" w:cs="Arial"/>
+              </w:rPr>
+            </w:pPr>
+            <w:r>
+              <w:rPr>
+                <w:rFonts w:ascii="Arial" w:eastAsia="Arial" w:hAnsi="Arial" w:cs="Arial"/>
+              </w:rPr>
+              <w:t>Risk List: Low-Medium Risks</w:t>
             </w:r>
           </w:p>
         </w:tc>
         <w:tc>
           <w:tcPr>
             <w:tcW w:w="2505" w:type="dxa"/>
-          </w:tcPr>
-          <w:p>
-            <w:pPr>
-              <w:widowControl/>
-              <w:rPr>
-                <w:rFonts w:ascii="Arial" w:eastAsia="Arial" w:hAnsi="Arial" w:cs="Arial"/>
-              </w:rPr>
-            </w:pPr>
-            <w:r>
-              <w:rPr>
-                <w:rFonts w:ascii="Arial" w:eastAsia="Arial" w:hAnsi="Arial" w:cs="Arial"/>
-              </w:rPr>
-              <w:t>Deployment section completed</w:t>
-            </w:r>
-            <w:r>
-              <w:rPr>
-                <w:rFonts w:ascii="Arial" w:eastAsia="Arial" w:hAnsi="Arial" w:cs="Arial"/>
-              </w:rPr>
-              <w:t>, provides a detailed explanation of the strategy for deployment of the project.</w:t>
+            <w:tcBorders>
+              <w:bottom w:val="single" w:sz="6" w:space="0" w:color="000000"/>
+            </w:tcBorders>
+          </w:tcPr>
+          <w:p>
+            <w:pPr>
+              <w:widowControl/>
+              <w:rPr>
+                <w:rFonts w:ascii="Arial" w:eastAsia="Arial" w:hAnsi="Arial" w:cs="Arial"/>
+              </w:rPr>
+            </w:pPr>
+            <w:r>
+              <w:rPr>
+                <w:rFonts w:ascii="Arial" w:eastAsia="Arial" w:hAnsi="Arial" w:cs="Arial"/>
+              </w:rPr>
+              <w:t>Risk List is completed and uploaded to repo</w:t>
             </w:r>
           </w:p>
         </w:tc>
         <w:tc>
           <w:tcPr>
             <w:tcW w:w="1260" w:type="dxa"/>
+            <w:tcBorders>
+              <w:bottom w:val="single" w:sz="6" w:space="0" w:color="000000"/>
+            </w:tcBorders>
             <w:shd w:val="clear" w:color="auto" w:fill="auto"/>
             <w:vAlign w:val="bottom"/>
           </w:tcPr>
@@ -2595,7 +1094,14 @@
                   <w:rStyle w:val="Hyperlink"/>
                   <w:rFonts w:ascii="Arial" w:eastAsia="Arial" w:hAnsi="Arial" w:cs="Arial"/>
                 </w:rPr>
-                <w:t>Complete</w:t>
+                <w:t>C</w:t>
+              </w:r>
+              <w:r>
+                <w:rPr>
+                  <w:rStyle w:val="Hyperlink"/>
+                  <w:rFonts w:ascii="Arial" w:eastAsia="Arial" w:hAnsi="Arial" w:cs="Arial"/>
+                </w:rPr>
+                <w:t>omplete</w:t>
               </w:r>
             </w:hyperlink>
           </w:p>
@@ -2603,27 +1109,33 @@
         <w:tc>
           <w:tcPr>
             <w:tcW w:w="990" w:type="dxa"/>
-            <w:shd w:val="clear" w:color="auto" w:fill="auto"/>
-            <w:vAlign w:val="bottom"/>
-          </w:tcPr>
-          <w:p>
-            <w:pPr>
-              <w:widowControl/>
-              <w:rPr>
-                <w:rFonts w:ascii="Arial" w:eastAsia="Arial" w:hAnsi="Arial" w:cs="Arial"/>
-              </w:rPr>
-            </w:pPr>
-            <w:r>
-              <w:rPr>
-                <w:rFonts w:ascii="Arial" w:eastAsia="Arial" w:hAnsi="Arial" w:cs="Arial"/>
-              </w:rPr>
-              <w:t>Corie</w:t>
+            <w:tcBorders>
+              <w:bottom w:val="single" w:sz="6" w:space="0" w:color="000000"/>
+            </w:tcBorders>
+            <w:shd w:val="clear" w:color="auto" w:fill="auto"/>
+            <w:vAlign w:val="bottom"/>
+          </w:tcPr>
+          <w:p>
+            <w:pPr>
+              <w:widowControl/>
+              <w:rPr>
+                <w:rFonts w:ascii="Arial" w:eastAsia="Arial" w:hAnsi="Arial" w:cs="Arial"/>
+              </w:rPr>
+            </w:pPr>
+            <w:r>
+              <w:rPr>
+                <w:rFonts w:ascii="Arial" w:eastAsia="Arial" w:hAnsi="Arial" w:cs="Arial"/>
+              </w:rPr>
+              <w:t>Deepak</w:t>
             </w:r>
           </w:p>
         </w:tc>
         <w:tc>
           <w:tcPr>
             <w:tcW w:w="1080" w:type="dxa"/>
+            <w:tcBorders>
+              <w:bottom w:val="single" w:sz="6" w:space="0" w:color="000000"/>
+            </w:tcBorders>
           </w:tcPr>
           <w:p>
             <w:pPr>
@@ -2643,43 +1155,37 @@
         <w:tc>
           <w:tcPr>
             <w:tcW w:w="900" w:type="dxa"/>
-            <w:shd w:val="clear" w:color="auto" w:fill="auto"/>
-            <w:vAlign w:val="bottom"/>
-          </w:tcPr>
-          <w:p>
-            <w:pPr>
-              <w:widowControl/>
-              <w:rPr>
-                <w:rFonts w:ascii="Arial" w:eastAsia="Arial" w:hAnsi="Arial" w:cs="Arial"/>
-              </w:rPr>
-            </w:pPr>
-            <w:r>
-              <w:rPr>
-                <w:rFonts w:ascii="Arial" w:eastAsia="Arial" w:hAnsi="Arial" w:cs="Arial"/>
-              </w:rPr>
-              <w:t>1 Hour</w:t>
-            </w:r>
+            <w:tcBorders>
+              <w:bottom w:val="single" w:sz="6" w:space="0" w:color="000000"/>
+            </w:tcBorders>
+            <w:shd w:val="clear" w:color="auto" w:fill="auto"/>
+            <w:vAlign w:val="bottom"/>
+          </w:tcPr>
+          <w:p>
+            <w:pPr>
+              <w:widowControl/>
+              <w:rPr>
+                <w:rFonts w:ascii="Arial" w:eastAsia="Arial" w:hAnsi="Arial" w:cs="Arial"/>
+              </w:rPr>
+            </w:pPr>
           </w:p>
         </w:tc>
         <w:tc>
           <w:tcPr>
             <w:tcW w:w="1140" w:type="dxa"/>
-            <w:shd w:val="clear" w:color="auto" w:fill="auto"/>
-            <w:vAlign w:val="bottom"/>
-          </w:tcPr>
-          <w:p>
-            <w:pPr>
-              <w:widowControl/>
-              <w:rPr>
-                <w:rFonts w:ascii="Arial" w:eastAsia="Arial" w:hAnsi="Arial" w:cs="Arial"/>
-              </w:rPr>
-            </w:pPr>
-            <w:r>
-              <w:rPr>
-                <w:rFonts w:ascii="Arial" w:eastAsia="Arial" w:hAnsi="Arial" w:cs="Arial"/>
-              </w:rPr>
-              <w:t>1 Hour</w:t>
-            </w:r>
+            <w:tcBorders>
+              <w:bottom w:val="single" w:sz="6" w:space="0" w:color="000000"/>
+            </w:tcBorders>
+            <w:shd w:val="clear" w:color="auto" w:fill="auto"/>
+            <w:vAlign w:val="bottom"/>
+          </w:tcPr>
+          <w:p>
+            <w:pPr>
+              <w:widowControl/>
+              <w:rPr>
+                <w:rFonts w:ascii="Arial" w:eastAsia="Arial" w:hAnsi="Arial" w:cs="Arial"/>
+              </w:rPr>
+            </w:pPr>
           </w:p>
         </w:tc>
       </w:tr>
@@ -2690,71 +1196,1227 @@
         <w:tc>
           <w:tcPr>
             <w:tcW w:w="705" w:type="dxa"/>
-          </w:tcPr>
-          <w:p>
-            <w:pPr>
-              <w:widowControl/>
-              <w:rPr>
-                <w:rFonts w:ascii="Arial" w:eastAsia="Arial" w:hAnsi="Arial" w:cs="Arial"/>
-              </w:rPr>
-            </w:pPr>
-            <w:r>
-              <w:rPr>
-                <w:rFonts w:ascii="Arial" w:eastAsia="Arial" w:hAnsi="Arial" w:cs="Arial"/>
-              </w:rPr>
-              <w:t xml:space="preserve">4.5 </w:t>
+            <w:tcBorders>
+              <w:top w:val="single" w:sz="6" w:space="0" w:color="000000"/>
+              <w:bottom w:val="single" w:sz="6" w:space="0" w:color="000000"/>
+            </w:tcBorders>
+            <w:shd w:val="clear" w:color="auto" w:fill="auto"/>
+          </w:tcPr>
+          <w:p>
+            <w:pPr>
+              <w:widowControl/>
+              <w:rPr>
+                <w:rFonts w:ascii="Arial" w:eastAsia="Arial" w:hAnsi="Arial" w:cs="Arial"/>
+              </w:rPr>
+            </w:pPr>
+            <w:r>
+              <w:rPr>
+                <w:rFonts w:ascii="Arial" w:eastAsia="Arial" w:hAnsi="Arial" w:cs="Arial"/>
+              </w:rPr>
+              <w:t>2.1</w:t>
             </w:r>
           </w:p>
         </w:tc>
         <w:tc>
           <w:tcPr>
             <w:tcW w:w="2370" w:type="dxa"/>
-            <w:shd w:val="clear" w:color="auto" w:fill="auto"/>
-            <w:vAlign w:val="bottom"/>
-          </w:tcPr>
-          <w:p>
-            <w:pPr>
-              <w:widowControl/>
-              <w:rPr>
-                <w:rFonts w:ascii="Arial" w:eastAsia="Arial" w:hAnsi="Arial" w:cs="Arial"/>
-              </w:rPr>
-            </w:pPr>
-            <w:r>
-              <w:rPr>
-                <w:rFonts w:ascii="Arial" w:eastAsia="Arial" w:hAnsi="Arial" w:cs="Arial"/>
-              </w:rPr>
-              <w:t>Project Plan Project Milestones and Objectives</w:t>
+            <w:tcBorders>
+              <w:top w:val="single" w:sz="6" w:space="0" w:color="000000"/>
+              <w:bottom w:val="single" w:sz="6" w:space="0" w:color="000000"/>
+            </w:tcBorders>
+            <w:shd w:val="clear" w:color="auto" w:fill="auto"/>
+            <w:vAlign w:val="bottom"/>
+          </w:tcPr>
+          <w:p>
+            <w:pPr>
+              <w:widowControl/>
+              <w:rPr>
+                <w:rFonts w:ascii="Arial" w:eastAsia="Arial" w:hAnsi="Arial" w:cs="Arial"/>
+              </w:rPr>
+            </w:pPr>
+            <w:r>
+              <w:rPr>
+                <w:rFonts w:ascii="Arial" w:eastAsia="Arial" w:hAnsi="Arial" w:cs="Arial"/>
+              </w:rPr>
+              <w:t xml:space="preserve">Technical </w:t>
+            </w:r>
+            <w:r>
+              <w:rPr>
+                <w:rFonts w:ascii="Arial" w:eastAsia="Arial" w:hAnsi="Arial" w:cs="Arial"/>
+              </w:rPr>
+              <w:t>Competency</w:t>
+            </w:r>
+            <w:r>
+              <w:rPr>
+                <w:rFonts w:ascii="Arial" w:eastAsia="Arial" w:hAnsi="Arial" w:cs="Arial"/>
+              </w:rPr>
+              <w:t xml:space="preserve"> Demonstrator</w:t>
             </w:r>
           </w:p>
         </w:tc>
         <w:tc>
           <w:tcPr>
             <w:tcW w:w="2505" w:type="dxa"/>
-          </w:tcPr>
-          <w:p>
-            <w:pPr>
-              <w:widowControl/>
-              <w:rPr>
-                <w:rFonts w:ascii="Arial" w:eastAsia="Arial" w:hAnsi="Arial" w:cs="Arial"/>
-              </w:rPr>
-            </w:pPr>
-            <w:r>
-              <w:rPr>
-                <w:rFonts w:ascii="Arial" w:eastAsia="Arial" w:hAnsi="Arial" w:cs="Arial"/>
-              </w:rPr>
-              <w:t>Milestones and Objectives</w:t>
-            </w:r>
-            <w:r>
-              <w:rPr>
-                <w:rFonts w:ascii="Arial" w:eastAsia="Arial" w:hAnsi="Arial" w:cs="Arial"/>
-              </w:rPr>
-              <w:t xml:space="preserve"> table updated for our project and</w:t>
-            </w:r>
-            <w:r>
-              <w:rPr>
-                <w:rFonts w:ascii="Arial" w:eastAsia="Arial" w:hAnsi="Arial" w:cs="Arial"/>
-              </w:rPr>
-              <w:t xml:space="preserve"> Completed</w:t>
+            <w:tcBorders>
+              <w:top w:val="single" w:sz="6" w:space="0" w:color="000000"/>
+              <w:bottom w:val="single" w:sz="6" w:space="0" w:color="000000"/>
+            </w:tcBorders>
+            <w:shd w:val="clear" w:color="auto" w:fill="auto"/>
+          </w:tcPr>
+          <w:p>
+            <w:pPr>
+              <w:widowControl/>
+              <w:rPr>
+                <w:rFonts w:ascii="Arial" w:eastAsia="Arial" w:hAnsi="Arial" w:cs="Arial"/>
+              </w:rPr>
+            </w:pPr>
+          </w:p>
+        </w:tc>
+        <w:tc>
+          <w:tcPr>
+            <w:tcW w:w="1260" w:type="dxa"/>
+            <w:tcBorders>
+              <w:top w:val="single" w:sz="6" w:space="0" w:color="000000"/>
+              <w:bottom w:val="single" w:sz="6" w:space="0" w:color="000000"/>
+            </w:tcBorders>
+            <w:shd w:val="clear" w:color="auto" w:fill="auto"/>
+            <w:vAlign w:val="bottom"/>
+          </w:tcPr>
+          <w:p>
+            <w:pPr>
+              <w:widowControl/>
+              <w:rPr>
+                <w:rFonts w:ascii="Arial" w:eastAsia="Arial" w:hAnsi="Arial" w:cs="Arial"/>
+              </w:rPr>
+            </w:pPr>
+            <w:r>
+              <w:rPr>
+                <w:rFonts w:ascii="Arial" w:eastAsia="Arial" w:hAnsi="Arial" w:cs="Arial"/>
+              </w:rPr>
+              <w:t>Incomplete</w:t>
+            </w:r>
+          </w:p>
+        </w:tc>
+        <w:tc>
+          <w:tcPr>
+            <w:tcW w:w="990" w:type="dxa"/>
+            <w:tcBorders>
+              <w:top w:val="single" w:sz="6" w:space="0" w:color="000000"/>
+              <w:bottom w:val="single" w:sz="6" w:space="0" w:color="000000"/>
+            </w:tcBorders>
+            <w:shd w:val="clear" w:color="auto" w:fill="auto"/>
+            <w:vAlign w:val="bottom"/>
+          </w:tcPr>
+          <w:p>
+            <w:pPr>
+              <w:widowControl/>
+              <w:rPr>
+                <w:rFonts w:ascii="Arial" w:eastAsia="Arial" w:hAnsi="Arial" w:cs="Arial"/>
+              </w:rPr>
+            </w:pPr>
+            <w:r>
+              <w:rPr>
+                <w:rFonts w:ascii="Arial" w:eastAsia="Arial" w:hAnsi="Arial" w:cs="Arial"/>
+              </w:rPr>
+              <w:t>All</w:t>
+            </w:r>
+          </w:p>
+        </w:tc>
+        <w:tc>
+          <w:tcPr>
+            <w:tcW w:w="1080" w:type="dxa"/>
+            <w:tcBorders>
+              <w:top w:val="single" w:sz="6" w:space="0" w:color="000000"/>
+              <w:bottom w:val="single" w:sz="6" w:space="0" w:color="000000"/>
+            </w:tcBorders>
+            <w:shd w:val="clear" w:color="auto" w:fill="auto"/>
+          </w:tcPr>
+          <w:p>
+            <w:pPr>
+              <w:widowControl/>
+              <w:rPr>
+                <w:rFonts w:ascii="Arial" w:eastAsia="Arial" w:hAnsi="Arial" w:cs="Arial"/>
+              </w:rPr>
+            </w:pPr>
+            <w:r>
+              <w:rPr>
+                <w:rFonts w:ascii="Arial" w:eastAsia="Arial" w:hAnsi="Arial" w:cs="Arial"/>
+              </w:rPr>
+              <w:t>2 Hours</w:t>
+            </w:r>
+          </w:p>
+        </w:tc>
+        <w:tc>
+          <w:tcPr>
+            <w:tcW w:w="900" w:type="dxa"/>
+            <w:tcBorders>
+              <w:top w:val="single" w:sz="6" w:space="0" w:color="000000"/>
+              <w:bottom w:val="single" w:sz="6" w:space="0" w:color="000000"/>
+            </w:tcBorders>
+            <w:shd w:val="clear" w:color="auto" w:fill="auto"/>
+            <w:vAlign w:val="bottom"/>
+          </w:tcPr>
+          <w:p>
+            <w:pPr>
+              <w:widowControl/>
+              <w:rPr>
+                <w:rFonts w:ascii="Arial" w:eastAsia="Arial" w:hAnsi="Arial" w:cs="Arial"/>
+              </w:rPr>
+            </w:pPr>
+          </w:p>
+        </w:tc>
+        <w:tc>
+          <w:tcPr>
+            <w:tcW w:w="1140" w:type="dxa"/>
+            <w:tcBorders>
+              <w:top w:val="single" w:sz="6" w:space="0" w:color="000000"/>
+              <w:bottom w:val="single" w:sz="6" w:space="0" w:color="000000"/>
+            </w:tcBorders>
+            <w:shd w:val="clear" w:color="auto" w:fill="auto"/>
+            <w:vAlign w:val="bottom"/>
+          </w:tcPr>
+          <w:p>
+            <w:pPr>
+              <w:widowControl/>
+              <w:rPr>
+                <w:rFonts w:ascii="Arial" w:eastAsia="Arial" w:hAnsi="Arial" w:cs="Arial"/>
+              </w:rPr>
+            </w:pPr>
+          </w:p>
+        </w:tc>
+      </w:tr>
+      <w:tr>
+        <w:trPr>
+          <w:trHeight w:val="255"/>
+        </w:trPr>
+        <w:tc>
+          <w:tcPr>
+            <w:tcW w:w="705" w:type="dxa"/>
+            <w:tcBorders>
+              <w:top w:val="single" w:sz="6" w:space="0" w:color="000000"/>
+            </w:tcBorders>
+          </w:tcPr>
+          <w:p>
+            <w:pPr>
+              <w:widowControl/>
+              <w:rPr>
+                <w:rFonts w:ascii="Arial" w:eastAsia="Arial" w:hAnsi="Arial" w:cs="Arial"/>
+              </w:rPr>
+            </w:pPr>
+            <w:r>
+              <w:rPr>
+                <w:rFonts w:ascii="Arial" w:eastAsia="Arial" w:hAnsi="Arial" w:cs="Arial"/>
+              </w:rPr>
+              <w:t>3.1</w:t>
+            </w:r>
+          </w:p>
+        </w:tc>
+        <w:tc>
+          <w:tcPr>
+            <w:tcW w:w="2370" w:type="dxa"/>
+            <w:tcBorders>
+              <w:top w:val="single" w:sz="6" w:space="0" w:color="000000"/>
+            </w:tcBorders>
+            <w:shd w:val="clear" w:color="auto" w:fill="auto"/>
+            <w:vAlign w:val="bottom"/>
+          </w:tcPr>
+          <w:p>
+            <w:pPr>
+              <w:widowControl/>
+              <w:rPr>
+                <w:rFonts w:ascii="Arial" w:eastAsia="Arial" w:hAnsi="Arial" w:cs="Arial"/>
+              </w:rPr>
+            </w:pPr>
+            <w:r>
+              <w:rPr>
+                <w:rFonts w:ascii="Arial" w:eastAsia="Arial" w:hAnsi="Arial" w:cs="Arial"/>
+              </w:rPr>
+              <w:t>Master Test Plan Introduction</w:t>
+            </w:r>
+          </w:p>
+        </w:tc>
+        <w:tc>
+          <w:tcPr>
+            <w:tcW w:w="2505" w:type="dxa"/>
+            <w:tcBorders>
+              <w:top w:val="single" w:sz="6" w:space="0" w:color="000000"/>
+            </w:tcBorders>
+          </w:tcPr>
+          <w:p>
+            <w:pPr>
+              <w:widowControl/>
+              <w:rPr>
+                <w:rFonts w:ascii="Arial" w:eastAsia="Arial" w:hAnsi="Arial" w:cs="Arial"/>
+              </w:rPr>
+            </w:pPr>
+            <w:r>
+              <w:rPr>
+                <w:rFonts w:ascii="Arial" w:eastAsia="Arial" w:hAnsi="Arial" w:cs="Arial"/>
+              </w:rPr>
+              <w:t xml:space="preserve">Introduction is </w:t>
+            </w:r>
+            <w:r>
+              <w:rPr>
+                <w:rFonts w:ascii="Arial" w:eastAsia="Arial" w:hAnsi="Arial" w:cs="Arial"/>
+              </w:rPr>
+              <w:t>filled</w:t>
+            </w:r>
+            <w:r>
+              <w:rPr>
+                <w:rFonts w:ascii="Arial" w:eastAsia="Arial" w:hAnsi="Arial" w:cs="Arial"/>
+              </w:rPr>
+              <w:t xml:space="preserve"> out</w:t>
+            </w:r>
+          </w:p>
+        </w:tc>
+        <w:tc>
+          <w:tcPr>
+            <w:tcW w:w="1260" w:type="dxa"/>
+            <w:tcBorders>
+              <w:top w:val="single" w:sz="6" w:space="0" w:color="000000"/>
+            </w:tcBorders>
+            <w:shd w:val="clear" w:color="auto" w:fill="auto"/>
+            <w:vAlign w:val="bottom"/>
+          </w:tcPr>
+          <w:p>
+            <w:pPr>
+              <w:widowControl/>
+              <w:rPr>
+                <w:rFonts w:ascii="Arial" w:eastAsia="Arial" w:hAnsi="Arial" w:cs="Arial"/>
+              </w:rPr>
+            </w:pPr>
+            <w:r>
+              <w:rPr>
+                <w:rFonts w:ascii="Arial" w:eastAsia="Arial" w:hAnsi="Arial" w:cs="Arial"/>
+              </w:rPr>
+              <w:t>Incomplete</w:t>
+            </w:r>
+          </w:p>
+        </w:tc>
+        <w:tc>
+          <w:tcPr>
+            <w:tcW w:w="990" w:type="dxa"/>
+            <w:tcBorders>
+              <w:top w:val="single" w:sz="6" w:space="0" w:color="000000"/>
+            </w:tcBorders>
+            <w:shd w:val="clear" w:color="auto" w:fill="auto"/>
+            <w:vAlign w:val="bottom"/>
+          </w:tcPr>
+          <w:p>
+            <w:pPr>
+              <w:widowControl/>
+              <w:rPr>
+                <w:rFonts w:ascii="Arial" w:eastAsia="Arial" w:hAnsi="Arial" w:cs="Arial"/>
+              </w:rPr>
+            </w:pPr>
+            <w:r>
+              <w:rPr>
+                <w:rFonts w:ascii="Arial" w:eastAsia="Arial" w:hAnsi="Arial" w:cs="Arial"/>
+              </w:rPr>
+              <w:t>Matt</w:t>
+            </w:r>
+          </w:p>
+        </w:tc>
+        <w:tc>
+          <w:tcPr>
+            <w:tcW w:w="1080" w:type="dxa"/>
+            <w:tcBorders>
+              <w:top w:val="single" w:sz="6" w:space="0" w:color="000000"/>
+            </w:tcBorders>
+          </w:tcPr>
+          <w:p>
+            <w:pPr>
+              <w:widowControl/>
+              <w:rPr>
+                <w:rFonts w:ascii="Arial" w:eastAsia="Arial" w:hAnsi="Arial" w:cs="Arial"/>
+              </w:rPr>
+            </w:pPr>
+            <w:r>
+              <w:rPr>
+                <w:rFonts w:ascii="Arial" w:eastAsia="Arial" w:hAnsi="Arial" w:cs="Arial"/>
+              </w:rPr>
+              <w:t>0.5 hours</w:t>
+            </w:r>
+          </w:p>
+        </w:tc>
+        <w:tc>
+          <w:tcPr>
+            <w:tcW w:w="900" w:type="dxa"/>
+            <w:tcBorders>
+              <w:top w:val="single" w:sz="6" w:space="0" w:color="000000"/>
+            </w:tcBorders>
+            <w:shd w:val="clear" w:color="auto" w:fill="auto"/>
+            <w:vAlign w:val="bottom"/>
+          </w:tcPr>
+          <w:p>
+            <w:pPr>
+              <w:widowControl/>
+              <w:rPr>
+                <w:rFonts w:ascii="Arial" w:eastAsia="Arial" w:hAnsi="Arial" w:cs="Arial"/>
+              </w:rPr>
+            </w:pPr>
+          </w:p>
+        </w:tc>
+        <w:tc>
+          <w:tcPr>
+            <w:tcW w:w="1140" w:type="dxa"/>
+            <w:tcBorders>
+              <w:top w:val="single" w:sz="6" w:space="0" w:color="000000"/>
+            </w:tcBorders>
+            <w:shd w:val="clear" w:color="auto" w:fill="auto"/>
+            <w:vAlign w:val="bottom"/>
+          </w:tcPr>
+          <w:p>
+            <w:pPr>
+              <w:widowControl/>
+              <w:rPr>
+                <w:rFonts w:ascii="Arial" w:eastAsia="Arial" w:hAnsi="Arial" w:cs="Arial"/>
+              </w:rPr>
+            </w:pPr>
+          </w:p>
+        </w:tc>
+      </w:tr>
+      <w:tr>
+        <w:trPr>
+          <w:trHeight w:val="255"/>
+        </w:trPr>
+        <w:tc>
+          <w:tcPr>
+            <w:tcW w:w="705" w:type="dxa"/>
+          </w:tcPr>
+          <w:p>
+            <w:pPr>
+              <w:widowControl/>
+              <w:rPr>
+                <w:rFonts w:ascii="Arial" w:eastAsia="Arial" w:hAnsi="Arial" w:cs="Arial"/>
+              </w:rPr>
+            </w:pPr>
+            <w:r>
+              <w:rPr>
+                <w:rFonts w:ascii="Arial" w:eastAsia="Arial" w:hAnsi="Arial" w:cs="Arial"/>
+              </w:rPr>
+              <w:t>3.2</w:t>
+            </w:r>
+          </w:p>
+        </w:tc>
+        <w:tc>
+          <w:tcPr>
+            <w:tcW w:w="2370" w:type="dxa"/>
+            <w:shd w:val="clear" w:color="auto" w:fill="auto"/>
+            <w:vAlign w:val="bottom"/>
+          </w:tcPr>
+          <w:p>
+            <w:pPr>
+              <w:widowControl/>
+              <w:rPr>
+                <w:rFonts w:ascii="Arial" w:eastAsia="Arial" w:hAnsi="Arial" w:cs="Arial"/>
+              </w:rPr>
+            </w:pPr>
+            <w:r>
+              <w:rPr>
+                <w:rFonts w:ascii="Arial" w:eastAsia="Arial" w:hAnsi="Arial" w:cs="Arial"/>
+              </w:rPr>
+              <w:t>Master Test Plan Documentation</w:t>
+            </w:r>
+          </w:p>
+        </w:tc>
+        <w:tc>
+          <w:tcPr>
+            <w:tcW w:w="2505" w:type="dxa"/>
+          </w:tcPr>
+          <w:p>
+            <w:pPr>
+              <w:widowControl/>
+              <w:rPr>
+                <w:rFonts w:ascii="Arial" w:eastAsia="Arial" w:hAnsi="Arial" w:cs="Arial"/>
+              </w:rPr>
+            </w:pPr>
+            <w:r>
+              <w:rPr>
+                <w:rFonts w:ascii="Arial" w:eastAsia="Arial" w:hAnsi="Arial" w:cs="Arial"/>
+              </w:rPr>
+              <w:t>Documentation is listed on the test plan</w:t>
+            </w:r>
+          </w:p>
+        </w:tc>
+        <w:tc>
+          <w:tcPr>
+            <w:tcW w:w="1260" w:type="dxa"/>
+            <w:shd w:val="clear" w:color="auto" w:fill="auto"/>
+            <w:vAlign w:val="bottom"/>
+          </w:tcPr>
+          <w:p>
+            <w:pPr>
+              <w:widowControl/>
+              <w:rPr>
+                <w:rFonts w:ascii="Arial" w:eastAsia="Arial" w:hAnsi="Arial" w:cs="Arial"/>
+              </w:rPr>
+            </w:pPr>
+            <w:r>
+              <w:rPr>
+                <w:rFonts w:ascii="Arial" w:eastAsia="Arial" w:hAnsi="Arial" w:cs="Arial"/>
+              </w:rPr>
+              <w:t>Incomplete</w:t>
+            </w:r>
+          </w:p>
+        </w:tc>
+        <w:tc>
+          <w:tcPr>
+            <w:tcW w:w="990" w:type="dxa"/>
+            <w:shd w:val="clear" w:color="auto" w:fill="auto"/>
+            <w:vAlign w:val="bottom"/>
+          </w:tcPr>
+          <w:p>
+            <w:pPr>
+              <w:widowControl/>
+              <w:rPr>
+                <w:rFonts w:ascii="Arial" w:eastAsia="Arial" w:hAnsi="Arial" w:cs="Arial"/>
+              </w:rPr>
+            </w:pPr>
+            <w:r>
+              <w:rPr>
+                <w:rFonts w:ascii="Arial" w:eastAsia="Arial" w:hAnsi="Arial" w:cs="Arial"/>
+              </w:rPr>
+              <w:t>Matt</w:t>
+            </w:r>
+          </w:p>
+        </w:tc>
+        <w:tc>
+          <w:tcPr>
+            <w:tcW w:w="1080" w:type="dxa"/>
+          </w:tcPr>
+          <w:p>
+            <w:pPr>
+              <w:widowControl/>
+              <w:rPr>
+                <w:rFonts w:ascii="Arial" w:eastAsia="Arial" w:hAnsi="Arial" w:cs="Arial"/>
+              </w:rPr>
+            </w:pPr>
+            <w:r>
+              <w:rPr>
+                <w:rFonts w:ascii="Arial" w:eastAsia="Arial" w:hAnsi="Arial" w:cs="Arial"/>
+              </w:rPr>
+              <w:t>0.5 hours</w:t>
+            </w:r>
+          </w:p>
+        </w:tc>
+        <w:tc>
+          <w:tcPr>
+            <w:tcW w:w="900" w:type="dxa"/>
+            <w:shd w:val="clear" w:color="auto" w:fill="auto"/>
+            <w:vAlign w:val="bottom"/>
+          </w:tcPr>
+          <w:p>
+            <w:pPr>
+              <w:widowControl/>
+              <w:rPr>
+                <w:rFonts w:ascii="Arial" w:eastAsia="Arial" w:hAnsi="Arial" w:cs="Arial"/>
+              </w:rPr>
+            </w:pPr>
+          </w:p>
+        </w:tc>
+        <w:tc>
+          <w:tcPr>
+            <w:tcW w:w="1140" w:type="dxa"/>
+            <w:shd w:val="clear" w:color="auto" w:fill="auto"/>
+            <w:vAlign w:val="bottom"/>
+          </w:tcPr>
+          <w:p>
+            <w:pPr>
+              <w:widowControl/>
+              <w:rPr>
+                <w:rFonts w:ascii="Arial" w:eastAsia="Arial" w:hAnsi="Arial" w:cs="Arial"/>
+              </w:rPr>
+            </w:pPr>
+          </w:p>
+        </w:tc>
+      </w:tr>
+      <w:tr>
+        <w:trPr>
+          <w:trHeight w:val="255"/>
+        </w:trPr>
+        <w:tc>
+          <w:tcPr>
+            <w:tcW w:w="705" w:type="dxa"/>
+          </w:tcPr>
+          <w:p>
+            <w:pPr>
+              <w:widowControl/>
+              <w:rPr>
+                <w:rFonts w:ascii="Arial" w:eastAsia="Arial" w:hAnsi="Arial" w:cs="Arial"/>
+              </w:rPr>
+            </w:pPr>
+            <w:r>
+              <w:rPr>
+                <w:rFonts w:ascii="Arial" w:eastAsia="Arial" w:hAnsi="Arial" w:cs="Arial"/>
+              </w:rPr>
+              <w:t>3.3</w:t>
+            </w:r>
+          </w:p>
+        </w:tc>
+        <w:tc>
+          <w:tcPr>
+            <w:tcW w:w="2370" w:type="dxa"/>
+            <w:shd w:val="clear" w:color="auto" w:fill="auto"/>
+            <w:vAlign w:val="bottom"/>
+          </w:tcPr>
+          <w:p>
+            <w:pPr>
+              <w:widowControl/>
+              <w:rPr>
+                <w:rFonts w:ascii="Arial" w:eastAsia="Arial" w:hAnsi="Arial" w:cs="Arial"/>
+              </w:rPr>
+            </w:pPr>
+            <w:r>
+              <w:rPr>
+                <w:rFonts w:ascii="Arial" w:eastAsia="Arial" w:hAnsi="Arial" w:cs="Arial"/>
+              </w:rPr>
+              <w:t>Master Test Plan Test Strategy</w:t>
+            </w:r>
+          </w:p>
+        </w:tc>
+        <w:tc>
+          <w:tcPr>
+            <w:tcW w:w="2505" w:type="dxa"/>
+          </w:tcPr>
+          <w:p>
+            <w:pPr>
+              <w:widowControl/>
+              <w:rPr>
+                <w:rFonts w:ascii="Arial" w:eastAsia="Arial" w:hAnsi="Arial" w:cs="Arial"/>
+              </w:rPr>
+            </w:pPr>
+            <w:r>
+              <w:rPr>
+                <w:rFonts w:ascii="Arial" w:eastAsia="Arial" w:hAnsi="Arial" w:cs="Arial"/>
+              </w:rPr>
+              <w:t xml:space="preserve">Test Strategy is completed </w:t>
+            </w:r>
+          </w:p>
+        </w:tc>
+        <w:tc>
+          <w:tcPr>
+            <w:tcW w:w="1260" w:type="dxa"/>
+            <w:shd w:val="clear" w:color="auto" w:fill="auto"/>
+            <w:vAlign w:val="bottom"/>
+          </w:tcPr>
+          <w:p>
+            <w:pPr>
+              <w:widowControl/>
+              <w:rPr>
+                <w:rFonts w:ascii="Arial" w:eastAsia="Arial" w:hAnsi="Arial" w:cs="Arial"/>
+              </w:rPr>
+            </w:pPr>
+            <w:r>
+              <w:rPr>
+                <w:rFonts w:ascii="Arial" w:eastAsia="Arial" w:hAnsi="Arial" w:cs="Arial"/>
+              </w:rPr>
+              <w:t>Incomplete</w:t>
+            </w:r>
+          </w:p>
+        </w:tc>
+        <w:tc>
+          <w:tcPr>
+            <w:tcW w:w="990" w:type="dxa"/>
+            <w:shd w:val="clear" w:color="auto" w:fill="auto"/>
+            <w:vAlign w:val="bottom"/>
+          </w:tcPr>
+          <w:p>
+            <w:pPr>
+              <w:widowControl/>
+              <w:rPr>
+                <w:rFonts w:ascii="Arial" w:eastAsia="Arial" w:hAnsi="Arial" w:cs="Arial"/>
+              </w:rPr>
+            </w:pPr>
+            <w:r>
+              <w:rPr>
+                <w:rFonts w:ascii="Arial" w:eastAsia="Arial" w:hAnsi="Arial" w:cs="Arial"/>
+              </w:rPr>
+              <w:t>Matt</w:t>
+            </w:r>
+          </w:p>
+        </w:tc>
+        <w:tc>
+          <w:tcPr>
+            <w:tcW w:w="1080" w:type="dxa"/>
+          </w:tcPr>
+          <w:p>
+            <w:pPr>
+              <w:widowControl/>
+              <w:rPr>
+                <w:rFonts w:ascii="Arial" w:eastAsia="Arial" w:hAnsi="Arial" w:cs="Arial"/>
+              </w:rPr>
+            </w:pPr>
+            <w:r>
+              <w:rPr>
+                <w:rFonts w:ascii="Arial" w:eastAsia="Arial" w:hAnsi="Arial" w:cs="Arial"/>
+              </w:rPr>
+              <w:t>2 hours</w:t>
+            </w:r>
+          </w:p>
+        </w:tc>
+        <w:tc>
+          <w:tcPr>
+            <w:tcW w:w="900" w:type="dxa"/>
+            <w:shd w:val="clear" w:color="auto" w:fill="auto"/>
+            <w:vAlign w:val="bottom"/>
+          </w:tcPr>
+          <w:p>
+            <w:pPr>
+              <w:widowControl/>
+              <w:rPr>
+                <w:rFonts w:ascii="Arial" w:eastAsia="Arial" w:hAnsi="Arial" w:cs="Arial"/>
+              </w:rPr>
+            </w:pPr>
+          </w:p>
+        </w:tc>
+        <w:tc>
+          <w:tcPr>
+            <w:tcW w:w="1140" w:type="dxa"/>
+            <w:shd w:val="clear" w:color="auto" w:fill="auto"/>
+            <w:vAlign w:val="bottom"/>
+          </w:tcPr>
+          <w:p>
+            <w:pPr>
+              <w:widowControl/>
+              <w:rPr>
+                <w:rFonts w:ascii="Arial" w:eastAsia="Arial" w:hAnsi="Arial" w:cs="Arial"/>
+              </w:rPr>
+            </w:pPr>
+          </w:p>
+        </w:tc>
+      </w:tr>
+      <w:tr>
+        <w:trPr>
+          <w:trHeight w:val="255"/>
+        </w:trPr>
+        <w:tc>
+          <w:tcPr>
+            <w:tcW w:w="705" w:type="dxa"/>
+          </w:tcPr>
+          <w:p>
+            <w:pPr>
+              <w:widowControl/>
+              <w:rPr>
+                <w:rFonts w:ascii="Arial" w:eastAsia="Arial" w:hAnsi="Arial" w:cs="Arial"/>
+              </w:rPr>
+            </w:pPr>
+            <w:r>
+              <w:rPr>
+                <w:rFonts w:ascii="Arial" w:eastAsia="Arial" w:hAnsi="Arial" w:cs="Arial"/>
+              </w:rPr>
+              <w:t>3.4</w:t>
+            </w:r>
+          </w:p>
+        </w:tc>
+        <w:tc>
+          <w:tcPr>
+            <w:tcW w:w="2370" w:type="dxa"/>
+            <w:shd w:val="clear" w:color="auto" w:fill="auto"/>
+            <w:vAlign w:val="bottom"/>
+          </w:tcPr>
+          <w:p>
+            <w:pPr>
+              <w:widowControl/>
+              <w:rPr>
+                <w:rFonts w:ascii="Arial" w:eastAsia="Arial" w:hAnsi="Arial" w:cs="Arial"/>
+              </w:rPr>
+            </w:pPr>
+            <w:r>
+              <w:rPr>
+                <w:rFonts w:ascii="Arial" w:eastAsia="Arial" w:hAnsi="Arial" w:cs="Arial"/>
+              </w:rPr>
+              <w:t>Master Test Plan Test Levels</w:t>
+            </w:r>
+          </w:p>
+        </w:tc>
+        <w:tc>
+          <w:tcPr>
+            <w:tcW w:w="2505" w:type="dxa"/>
+          </w:tcPr>
+          <w:p>
+            <w:pPr>
+              <w:widowControl/>
+              <w:rPr>
+                <w:rFonts w:ascii="Arial" w:eastAsia="Arial" w:hAnsi="Arial" w:cs="Arial"/>
+              </w:rPr>
+            </w:pPr>
+            <w:r>
+              <w:rPr>
+                <w:rFonts w:ascii="Arial" w:eastAsia="Arial" w:hAnsi="Arial" w:cs="Arial"/>
+              </w:rPr>
+              <w:t>Test Levels are listed in plan</w:t>
+            </w:r>
+          </w:p>
+        </w:tc>
+        <w:tc>
+          <w:tcPr>
+            <w:tcW w:w="1260" w:type="dxa"/>
+            <w:shd w:val="clear" w:color="auto" w:fill="auto"/>
+            <w:vAlign w:val="bottom"/>
+          </w:tcPr>
+          <w:p>
+            <w:pPr>
+              <w:widowControl/>
+              <w:rPr>
+                <w:rFonts w:ascii="Arial" w:eastAsia="Arial" w:hAnsi="Arial" w:cs="Arial"/>
+              </w:rPr>
+            </w:pPr>
+            <w:r>
+              <w:rPr>
+                <w:rFonts w:ascii="Arial" w:eastAsia="Arial" w:hAnsi="Arial" w:cs="Arial"/>
+              </w:rPr>
+              <w:t>Incomplete</w:t>
+            </w:r>
+          </w:p>
+        </w:tc>
+        <w:tc>
+          <w:tcPr>
+            <w:tcW w:w="990" w:type="dxa"/>
+            <w:shd w:val="clear" w:color="auto" w:fill="auto"/>
+            <w:vAlign w:val="bottom"/>
+          </w:tcPr>
+          <w:p>
+            <w:pPr>
+              <w:widowControl/>
+              <w:rPr>
+                <w:rFonts w:ascii="Arial" w:eastAsia="Arial" w:hAnsi="Arial" w:cs="Arial"/>
+              </w:rPr>
+            </w:pPr>
+            <w:r>
+              <w:rPr>
+                <w:rFonts w:ascii="Arial" w:eastAsia="Arial" w:hAnsi="Arial" w:cs="Arial"/>
+              </w:rPr>
+              <w:t>Matt</w:t>
+            </w:r>
+          </w:p>
+        </w:tc>
+        <w:tc>
+          <w:tcPr>
+            <w:tcW w:w="1080" w:type="dxa"/>
+          </w:tcPr>
+          <w:p>
+            <w:pPr>
+              <w:widowControl/>
+              <w:rPr>
+                <w:rFonts w:ascii="Arial" w:eastAsia="Arial" w:hAnsi="Arial" w:cs="Arial"/>
+              </w:rPr>
+            </w:pPr>
+            <w:r>
+              <w:rPr>
+                <w:rFonts w:ascii="Arial" w:eastAsia="Arial" w:hAnsi="Arial" w:cs="Arial"/>
+              </w:rPr>
+              <w:t>2 hours</w:t>
+            </w:r>
+          </w:p>
+        </w:tc>
+        <w:tc>
+          <w:tcPr>
+            <w:tcW w:w="900" w:type="dxa"/>
+            <w:shd w:val="clear" w:color="auto" w:fill="auto"/>
+            <w:vAlign w:val="bottom"/>
+          </w:tcPr>
+          <w:p>
+            <w:pPr>
+              <w:widowControl/>
+              <w:rPr>
+                <w:rFonts w:ascii="Arial" w:eastAsia="Arial" w:hAnsi="Arial" w:cs="Arial"/>
+              </w:rPr>
+            </w:pPr>
+          </w:p>
+        </w:tc>
+        <w:tc>
+          <w:tcPr>
+            <w:tcW w:w="1140" w:type="dxa"/>
+            <w:shd w:val="clear" w:color="auto" w:fill="auto"/>
+            <w:vAlign w:val="bottom"/>
+          </w:tcPr>
+          <w:p>
+            <w:pPr>
+              <w:widowControl/>
+              <w:rPr>
+                <w:rFonts w:ascii="Arial" w:eastAsia="Arial" w:hAnsi="Arial" w:cs="Arial"/>
+              </w:rPr>
+            </w:pPr>
+          </w:p>
+        </w:tc>
+      </w:tr>
+      <w:tr>
+        <w:trPr>
+          <w:trHeight w:val="255"/>
+        </w:trPr>
+        <w:tc>
+          <w:tcPr>
+            <w:tcW w:w="705" w:type="dxa"/>
+          </w:tcPr>
+          <w:p>
+            <w:pPr>
+              <w:widowControl/>
+              <w:rPr>
+                <w:rFonts w:ascii="Arial" w:eastAsia="Arial" w:hAnsi="Arial" w:cs="Arial"/>
+              </w:rPr>
+            </w:pPr>
+            <w:r>
+              <w:rPr>
+                <w:rFonts w:ascii="Arial" w:eastAsia="Arial" w:hAnsi="Arial" w:cs="Arial"/>
+              </w:rPr>
+              <w:t>4.1</w:t>
+            </w:r>
+          </w:p>
+        </w:tc>
+        <w:tc>
+          <w:tcPr>
+            <w:tcW w:w="2370" w:type="dxa"/>
+            <w:shd w:val="clear" w:color="auto" w:fill="auto"/>
+            <w:vAlign w:val="bottom"/>
+          </w:tcPr>
+          <w:p>
+            <w:pPr>
+              <w:widowControl/>
+              <w:rPr>
+                <w:rFonts w:ascii="Arial" w:eastAsia="Arial" w:hAnsi="Arial" w:cs="Arial"/>
+              </w:rPr>
+            </w:pPr>
+            <w:r>
+              <w:rPr>
+                <w:rFonts w:ascii="Arial" w:eastAsia="Arial" w:hAnsi="Arial" w:cs="Arial"/>
+              </w:rPr>
+              <w:t>Project Plan Introduction</w:t>
+            </w:r>
+          </w:p>
+        </w:tc>
+        <w:tc>
+          <w:tcPr>
+            <w:tcW w:w="2505" w:type="dxa"/>
+          </w:tcPr>
+          <w:p>
+            <w:pPr>
+              <w:widowControl/>
+              <w:rPr>
+                <w:rFonts w:ascii="Arial" w:eastAsia="Arial" w:hAnsi="Arial" w:cs="Arial"/>
+              </w:rPr>
+            </w:pPr>
+            <w:r>
+              <w:rPr>
+                <w:rFonts w:ascii="Arial" w:eastAsia="Arial" w:hAnsi="Arial" w:cs="Arial"/>
+              </w:rPr>
+              <w:t>Introduction is filled out</w:t>
+            </w:r>
+          </w:p>
+        </w:tc>
+        <w:tc>
+          <w:tcPr>
+            <w:tcW w:w="1260" w:type="dxa"/>
+            <w:shd w:val="clear" w:color="auto" w:fill="auto"/>
+            <w:vAlign w:val="bottom"/>
+          </w:tcPr>
+          <w:p>
+            <w:pPr>
+              <w:widowControl/>
+              <w:rPr>
+                <w:rFonts w:ascii="Arial" w:eastAsia="Arial" w:hAnsi="Arial" w:cs="Arial"/>
+              </w:rPr>
+            </w:pPr>
+            <w:r>
+              <w:rPr>
+                <w:rFonts w:ascii="Arial" w:eastAsia="Arial" w:hAnsi="Arial" w:cs="Arial"/>
+              </w:rPr>
+              <w:t>Incomplete</w:t>
+            </w:r>
+          </w:p>
+        </w:tc>
+        <w:tc>
+          <w:tcPr>
+            <w:tcW w:w="990" w:type="dxa"/>
+            <w:shd w:val="clear" w:color="auto" w:fill="auto"/>
+            <w:vAlign w:val="bottom"/>
+          </w:tcPr>
+          <w:p>
+            <w:pPr>
+              <w:widowControl/>
+              <w:rPr>
+                <w:rFonts w:ascii="Arial" w:eastAsia="Arial" w:hAnsi="Arial" w:cs="Arial"/>
+              </w:rPr>
+            </w:pPr>
+            <w:r>
+              <w:rPr>
+                <w:rFonts w:ascii="Arial" w:eastAsia="Arial" w:hAnsi="Arial" w:cs="Arial"/>
+              </w:rPr>
+              <w:t>Sam</w:t>
+            </w:r>
+          </w:p>
+        </w:tc>
+        <w:tc>
+          <w:tcPr>
+            <w:tcW w:w="1080" w:type="dxa"/>
+          </w:tcPr>
+          <w:p>
+            <w:pPr>
+              <w:widowControl/>
+              <w:rPr>
+                <w:rFonts w:ascii="Arial" w:eastAsia="Arial" w:hAnsi="Arial" w:cs="Arial"/>
+              </w:rPr>
+            </w:pPr>
+            <w:r>
+              <w:rPr>
+                <w:rFonts w:ascii="Arial" w:eastAsia="Arial" w:hAnsi="Arial" w:cs="Arial"/>
+              </w:rPr>
+              <w:t>0.5 hours</w:t>
+            </w:r>
+          </w:p>
+        </w:tc>
+        <w:tc>
+          <w:tcPr>
+            <w:tcW w:w="900" w:type="dxa"/>
+            <w:shd w:val="clear" w:color="auto" w:fill="auto"/>
+            <w:vAlign w:val="bottom"/>
+          </w:tcPr>
+          <w:p>
+            <w:pPr>
+              <w:widowControl/>
+              <w:rPr>
+                <w:rFonts w:ascii="Arial" w:eastAsia="Arial" w:hAnsi="Arial" w:cs="Arial"/>
+              </w:rPr>
+            </w:pPr>
+          </w:p>
+        </w:tc>
+        <w:tc>
+          <w:tcPr>
+            <w:tcW w:w="1140" w:type="dxa"/>
+            <w:shd w:val="clear" w:color="auto" w:fill="auto"/>
+            <w:vAlign w:val="bottom"/>
+          </w:tcPr>
+          <w:p>
+            <w:pPr>
+              <w:widowControl/>
+              <w:rPr>
+                <w:rFonts w:ascii="Arial" w:eastAsia="Arial" w:hAnsi="Arial" w:cs="Arial"/>
+              </w:rPr>
+            </w:pPr>
+          </w:p>
+        </w:tc>
+      </w:tr>
+      <w:tr>
+        <w:trPr>
+          <w:trHeight w:val="255"/>
+        </w:trPr>
+        <w:tc>
+          <w:tcPr>
+            <w:tcW w:w="705" w:type="dxa"/>
+          </w:tcPr>
+          <w:p>
+            <w:pPr>
+              <w:widowControl/>
+              <w:rPr>
+                <w:rFonts w:ascii="Arial" w:eastAsia="Arial" w:hAnsi="Arial" w:cs="Arial"/>
+              </w:rPr>
+            </w:pPr>
+            <w:r>
+              <w:rPr>
+                <w:rFonts w:ascii="Arial" w:eastAsia="Arial" w:hAnsi="Arial" w:cs="Arial"/>
+              </w:rPr>
+              <w:t>4.2</w:t>
+            </w:r>
+          </w:p>
+        </w:tc>
+        <w:tc>
+          <w:tcPr>
+            <w:tcW w:w="2370" w:type="dxa"/>
+            <w:shd w:val="clear" w:color="auto" w:fill="auto"/>
+            <w:vAlign w:val="bottom"/>
+          </w:tcPr>
+          <w:p>
+            <w:pPr>
+              <w:widowControl/>
+              <w:rPr>
+                <w:rFonts w:ascii="Arial" w:eastAsia="Arial" w:hAnsi="Arial" w:cs="Arial"/>
+              </w:rPr>
+            </w:pPr>
+            <w:r>
+              <w:rPr>
+                <w:rFonts w:ascii="Arial" w:eastAsia="Arial" w:hAnsi="Arial" w:cs="Arial"/>
+              </w:rPr>
+              <w:t>Project Plan Project Organization</w:t>
+            </w:r>
+          </w:p>
+        </w:tc>
+        <w:tc>
+          <w:tcPr>
+            <w:tcW w:w="2505" w:type="dxa"/>
+          </w:tcPr>
+          <w:p>
+            <w:pPr>
+              <w:widowControl/>
+              <w:rPr>
+                <w:rFonts w:ascii="Arial" w:eastAsia="Arial" w:hAnsi="Arial" w:cs="Arial"/>
+              </w:rPr>
+            </w:pPr>
+            <w:r>
+              <w:rPr>
+                <w:rFonts w:ascii="Arial" w:eastAsia="Arial" w:hAnsi="Arial" w:cs="Arial"/>
+              </w:rPr>
+              <w:t>Project Organization completed</w:t>
+            </w:r>
+          </w:p>
+        </w:tc>
+        <w:tc>
+          <w:tcPr>
+            <w:tcW w:w="1260" w:type="dxa"/>
+            <w:shd w:val="clear" w:color="auto" w:fill="auto"/>
+            <w:vAlign w:val="bottom"/>
+          </w:tcPr>
+          <w:p>
+            <w:pPr>
+              <w:widowControl/>
+              <w:rPr>
+                <w:rFonts w:ascii="Arial" w:eastAsia="Arial" w:hAnsi="Arial" w:cs="Arial"/>
+              </w:rPr>
+            </w:pPr>
+            <w:r>
+              <w:rPr>
+                <w:rFonts w:ascii="Arial" w:eastAsia="Arial" w:hAnsi="Arial" w:cs="Arial"/>
+              </w:rPr>
+              <w:t>Incomplete</w:t>
+            </w:r>
+          </w:p>
+        </w:tc>
+        <w:tc>
+          <w:tcPr>
+            <w:tcW w:w="990" w:type="dxa"/>
+            <w:shd w:val="clear" w:color="auto" w:fill="auto"/>
+            <w:vAlign w:val="bottom"/>
+          </w:tcPr>
+          <w:p>
+            <w:pPr>
+              <w:widowControl/>
+              <w:rPr>
+                <w:rFonts w:ascii="Arial" w:eastAsia="Arial" w:hAnsi="Arial" w:cs="Arial"/>
+              </w:rPr>
+            </w:pPr>
+            <w:r>
+              <w:rPr>
+                <w:rFonts w:ascii="Arial" w:eastAsia="Arial" w:hAnsi="Arial" w:cs="Arial"/>
+              </w:rPr>
+              <w:t>Sam</w:t>
+            </w:r>
+          </w:p>
+        </w:tc>
+        <w:tc>
+          <w:tcPr>
+            <w:tcW w:w="1080" w:type="dxa"/>
+          </w:tcPr>
+          <w:p>
+            <w:pPr>
+              <w:widowControl/>
+              <w:rPr>
+                <w:rFonts w:ascii="Arial" w:eastAsia="Arial" w:hAnsi="Arial" w:cs="Arial"/>
+              </w:rPr>
+            </w:pPr>
+            <w:r>
+              <w:rPr>
+                <w:rFonts w:ascii="Arial" w:eastAsia="Arial" w:hAnsi="Arial" w:cs="Arial"/>
+              </w:rPr>
+              <w:t>0.5 hours</w:t>
+            </w:r>
+          </w:p>
+        </w:tc>
+        <w:tc>
+          <w:tcPr>
+            <w:tcW w:w="900" w:type="dxa"/>
+            <w:shd w:val="clear" w:color="auto" w:fill="auto"/>
+            <w:vAlign w:val="bottom"/>
+          </w:tcPr>
+          <w:p>
+            <w:pPr>
+              <w:widowControl/>
+              <w:rPr>
+                <w:rFonts w:ascii="Arial" w:eastAsia="Arial" w:hAnsi="Arial" w:cs="Arial"/>
+              </w:rPr>
+            </w:pPr>
+          </w:p>
+        </w:tc>
+        <w:tc>
+          <w:tcPr>
+            <w:tcW w:w="1140" w:type="dxa"/>
+            <w:shd w:val="clear" w:color="auto" w:fill="auto"/>
+            <w:vAlign w:val="bottom"/>
+          </w:tcPr>
+          <w:p>
+            <w:pPr>
+              <w:widowControl/>
+              <w:rPr>
+                <w:rFonts w:ascii="Arial" w:eastAsia="Arial" w:hAnsi="Arial" w:cs="Arial"/>
+              </w:rPr>
+            </w:pPr>
+          </w:p>
+        </w:tc>
+      </w:tr>
+      <w:tr>
+        <w:trPr>
+          <w:trHeight w:val="255"/>
+        </w:trPr>
+        <w:tc>
+          <w:tcPr>
+            <w:tcW w:w="705" w:type="dxa"/>
+          </w:tcPr>
+          <w:p>
+            <w:pPr>
+              <w:widowControl/>
+              <w:rPr>
+                <w:rFonts w:ascii="Arial" w:eastAsia="Arial" w:hAnsi="Arial" w:cs="Arial"/>
+              </w:rPr>
+            </w:pPr>
+            <w:r>
+              <w:rPr>
+                <w:rFonts w:ascii="Arial" w:eastAsia="Arial" w:hAnsi="Arial" w:cs="Arial"/>
+              </w:rPr>
+              <w:t>4.3</w:t>
+            </w:r>
+          </w:p>
+        </w:tc>
+        <w:tc>
+          <w:tcPr>
+            <w:tcW w:w="2370" w:type="dxa"/>
+            <w:shd w:val="clear" w:color="auto" w:fill="auto"/>
+            <w:vAlign w:val="bottom"/>
+          </w:tcPr>
+          <w:p>
+            <w:pPr>
+              <w:widowControl/>
+              <w:rPr>
+                <w:rFonts w:ascii="Arial" w:eastAsia="Arial" w:hAnsi="Arial" w:cs="Arial"/>
+              </w:rPr>
+            </w:pPr>
+            <w:r>
+              <w:rPr>
+                <w:rFonts w:ascii="Arial" w:eastAsia="Arial" w:hAnsi="Arial" w:cs="Arial"/>
+              </w:rPr>
+              <w:t>Project Plan Practices and Measurements</w:t>
+            </w:r>
+          </w:p>
+        </w:tc>
+        <w:tc>
+          <w:tcPr>
+            <w:tcW w:w="2505" w:type="dxa"/>
+          </w:tcPr>
+          <w:p>
+            <w:pPr>
+              <w:widowControl/>
+              <w:rPr>
+                <w:rFonts w:ascii="Arial" w:eastAsia="Arial" w:hAnsi="Arial" w:cs="Arial"/>
+              </w:rPr>
+            </w:pPr>
+            <w:r>
+              <w:rPr>
+                <w:rFonts w:ascii="Arial" w:eastAsia="Arial" w:hAnsi="Arial" w:cs="Arial"/>
+              </w:rPr>
+              <w:t>Practices and Measurements section completed</w:t>
+            </w:r>
+            <w:r>
+              <w:rPr>
+                <w:rFonts w:ascii="Arial" w:eastAsia="Arial" w:hAnsi="Arial" w:cs="Arial"/>
+              </w:rPr>
+              <w:t xml:space="preserve"> and clearly defines the expected practices the team will follow during development. </w:t>
             </w:r>
           </w:p>
         </w:tc>
@@ -2839,6 +2501,364 @@
               <w:rPr>
                 <w:rFonts w:ascii="Arial" w:eastAsia="Arial" w:hAnsi="Arial" w:cs="Arial"/>
               </w:rPr>
+              <w:t>1 ½ Hours</w:t>
+            </w:r>
+          </w:p>
+        </w:tc>
+        <w:tc>
+          <w:tcPr>
+            <w:tcW w:w="1140" w:type="dxa"/>
+            <w:shd w:val="clear" w:color="auto" w:fill="auto"/>
+            <w:vAlign w:val="bottom"/>
+          </w:tcPr>
+          <w:p>
+            <w:pPr>
+              <w:widowControl/>
+              <w:rPr>
+                <w:rFonts w:ascii="Arial" w:eastAsia="Arial" w:hAnsi="Arial" w:cs="Arial"/>
+              </w:rPr>
+            </w:pPr>
+            <w:r>
+              <w:rPr>
+                <w:rFonts w:ascii="Arial" w:eastAsia="Arial" w:hAnsi="Arial" w:cs="Arial"/>
+              </w:rPr>
+              <w:t>½ Hour</w:t>
+            </w:r>
+          </w:p>
+        </w:tc>
+      </w:tr>
+      <w:tr>
+        <w:trPr>
+          <w:trHeight w:val="255"/>
+        </w:trPr>
+        <w:tc>
+          <w:tcPr>
+            <w:tcW w:w="705" w:type="dxa"/>
+          </w:tcPr>
+          <w:p>
+            <w:pPr>
+              <w:widowControl/>
+              <w:rPr>
+                <w:rFonts w:ascii="Arial" w:eastAsia="Arial" w:hAnsi="Arial" w:cs="Arial"/>
+              </w:rPr>
+            </w:pPr>
+            <w:r>
+              <w:rPr>
+                <w:rFonts w:ascii="Arial" w:eastAsia="Arial" w:hAnsi="Arial" w:cs="Arial"/>
+              </w:rPr>
+              <w:t>4.4</w:t>
+            </w:r>
+          </w:p>
+        </w:tc>
+        <w:tc>
+          <w:tcPr>
+            <w:tcW w:w="2370" w:type="dxa"/>
+            <w:shd w:val="clear" w:color="auto" w:fill="auto"/>
+            <w:vAlign w:val="bottom"/>
+          </w:tcPr>
+          <w:p>
+            <w:pPr>
+              <w:widowControl/>
+              <w:rPr>
+                <w:rFonts w:ascii="Arial" w:eastAsia="Arial" w:hAnsi="Arial" w:cs="Arial"/>
+              </w:rPr>
+            </w:pPr>
+            <w:r>
+              <w:rPr>
+                <w:rFonts w:ascii="Arial" w:eastAsia="Arial" w:hAnsi="Arial" w:cs="Arial"/>
+              </w:rPr>
+              <w:t>Project Plan Deployment</w:t>
+            </w:r>
+          </w:p>
+        </w:tc>
+        <w:tc>
+          <w:tcPr>
+            <w:tcW w:w="2505" w:type="dxa"/>
+          </w:tcPr>
+          <w:p>
+            <w:pPr>
+              <w:widowControl/>
+              <w:rPr>
+                <w:rFonts w:ascii="Arial" w:eastAsia="Arial" w:hAnsi="Arial" w:cs="Arial"/>
+              </w:rPr>
+            </w:pPr>
+            <w:r>
+              <w:rPr>
+                <w:rFonts w:ascii="Arial" w:eastAsia="Arial" w:hAnsi="Arial" w:cs="Arial"/>
+              </w:rPr>
+              <w:t>Deployment section completed</w:t>
+            </w:r>
+            <w:r>
+              <w:rPr>
+                <w:rFonts w:ascii="Arial" w:eastAsia="Arial" w:hAnsi="Arial" w:cs="Arial"/>
+              </w:rPr>
+              <w:t>, provides a detailed explanation of the strategy for deployment of the project.</w:t>
+            </w:r>
+          </w:p>
+        </w:tc>
+        <w:tc>
+          <w:tcPr>
+            <w:tcW w:w="1260" w:type="dxa"/>
+            <w:shd w:val="clear" w:color="auto" w:fill="auto"/>
+            <w:vAlign w:val="bottom"/>
+          </w:tcPr>
+          <w:p>
+            <w:pPr>
+              <w:widowControl/>
+              <w:rPr>
+                <w:rFonts w:ascii="Arial" w:eastAsia="Arial" w:hAnsi="Arial" w:cs="Arial"/>
+              </w:rPr>
+            </w:pPr>
+            <w:hyperlink r:id="rId10" w:history="1">
+              <w:r>
+                <w:rPr>
+                  <w:rStyle w:val="Hyperlink"/>
+                  <w:rFonts w:ascii="Arial" w:eastAsia="Arial" w:hAnsi="Arial" w:cs="Arial"/>
+                </w:rPr>
+                <w:t>Complete</w:t>
+              </w:r>
+            </w:hyperlink>
+          </w:p>
+        </w:tc>
+        <w:tc>
+          <w:tcPr>
+            <w:tcW w:w="990" w:type="dxa"/>
+            <w:shd w:val="clear" w:color="auto" w:fill="auto"/>
+            <w:vAlign w:val="bottom"/>
+          </w:tcPr>
+          <w:p>
+            <w:pPr>
+              <w:widowControl/>
+              <w:rPr>
+                <w:rFonts w:ascii="Arial" w:eastAsia="Arial" w:hAnsi="Arial" w:cs="Arial"/>
+              </w:rPr>
+            </w:pPr>
+            <w:r>
+              <w:rPr>
+                <w:rFonts w:ascii="Arial" w:eastAsia="Arial" w:hAnsi="Arial" w:cs="Arial"/>
+              </w:rPr>
+              <w:t>Corie</w:t>
+            </w:r>
+          </w:p>
+        </w:tc>
+        <w:tc>
+          <w:tcPr>
+            <w:tcW w:w="1080" w:type="dxa"/>
+          </w:tcPr>
+          <w:p>
+            <w:pPr>
+              <w:widowControl/>
+              <w:rPr>
+                <w:rFonts w:ascii="Arial" w:eastAsia="Arial" w:hAnsi="Arial" w:cs="Arial"/>
+              </w:rPr>
+            </w:pPr>
+            <w:r>
+              <w:rPr>
+                <w:rFonts w:ascii="Arial" w:eastAsia="Arial" w:hAnsi="Arial" w:cs="Arial"/>
+              </w:rPr>
+              <w:t>2 hours</w:t>
+            </w:r>
+          </w:p>
+        </w:tc>
+        <w:tc>
+          <w:tcPr>
+            <w:tcW w:w="900" w:type="dxa"/>
+            <w:shd w:val="clear" w:color="auto" w:fill="auto"/>
+            <w:vAlign w:val="bottom"/>
+          </w:tcPr>
+          <w:p>
+            <w:pPr>
+              <w:widowControl/>
+              <w:rPr>
+                <w:rFonts w:ascii="Arial" w:eastAsia="Arial" w:hAnsi="Arial" w:cs="Arial"/>
+              </w:rPr>
+            </w:pPr>
+            <w:r>
+              <w:rPr>
+                <w:rFonts w:ascii="Arial" w:eastAsia="Arial" w:hAnsi="Arial" w:cs="Arial"/>
+              </w:rPr>
+              <w:t>1 Hour</w:t>
+            </w:r>
+          </w:p>
+        </w:tc>
+        <w:tc>
+          <w:tcPr>
+            <w:tcW w:w="1140" w:type="dxa"/>
+            <w:shd w:val="clear" w:color="auto" w:fill="auto"/>
+            <w:vAlign w:val="bottom"/>
+          </w:tcPr>
+          <w:p>
+            <w:pPr>
+              <w:widowControl/>
+              <w:rPr>
+                <w:rFonts w:ascii="Arial" w:eastAsia="Arial" w:hAnsi="Arial" w:cs="Arial"/>
+              </w:rPr>
+            </w:pPr>
+            <w:r>
+              <w:rPr>
+                <w:rFonts w:ascii="Arial" w:eastAsia="Arial" w:hAnsi="Arial" w:cs="Arial"/>
+              </w:rPr>
+              <w:t>1 Hour</w:t>
+            </w:r>
+          </w:p>
+        </w:tc>
+      </w:tr>
+      <w:tr>
+        <w:trPr>
+          <w:trHeight w:val="255"/>
+        </w:trPr>
+        <w:tc>
+          <w:tcPr>
+            <w:tcW w:w="705" w:type="dxa"/>
+          </w:tcPr>
+          <w:p>
+            <w:pPr>
+              <w:widowControl/>
+              <w:rPr>
+                <w:rFonts w:ascii="Arial" w:eastAsia="Arial" w:hAnsi="Arial" w:cs="Arial"/>
+              </w:rPr>
+            </w:pPr>
+            <w:r>
+              <w:rPr>
+                <w:rFonts w:ascii="Arial" w:eastAsia="Arial" w:hAnsi="Arial" w:cs="Arial"/>
+              </w:rPr>
+              <w:t xml:space="preserve">4.5 </w:t>
+            </w:r>
+          </w:p>
+        </w:tc>
+        <w:tc>
+          <w:tcPr>
+            <w:tcW w:w="2370" w:type="dxa"/>
+            <w:shd w:val="clear" w:color="auto" w:fill="auto"/>
+            <w:vAlign w:val="bottom"/>
+          </w:tcPr>
+          <w:p>
+            <w:pPr>
+              <w:widowControl/>
+              <w:rPr>
+                <w:rFonts w:ascii="Arial" w:eastAsia="Arial" w:hAnsi="Arial" w:cs="Arial"/>
+              </w:rPr>
+            </w:pPr>
+            <w:r>
+              <w:rPr>
+                <w:rFonts w:ascii="Arial" w:eastAsia="Arial" w:hAnsi="Arial" w:cs="Arial"/>
+              </w:rPr>
+              <w:t>Project Plan Project Milestones and Objectives</w:t>
+            </w:r>
+          </w:p>
+        </w:tc>
+        <w:tc>
+          <w:tcPr>
+            <w:tcW w:w="2505" w:type="dxa"/>
+          </w:tcPr>
+          <w:p>
+            <w:pPr>
+              <w:widowControl/>
+              <w:rPr>
+                <w:rFonts w:ascii="Arial" w:eastAsia="Arial" w:hAnsi="Arial" w:cs="Arial"/>
+              </w:rPr>
+            </w:pPr>
+            <w:r>
+              <w:rPr>
+                <w:rFonts w:ascii="Arial" w:eastAsia="Arial" w:hAnsi="Arial" w:cs="Arial"/>
+              </w:rPr>
+              <w:t>Milestones and Objectives</w:t>
+            </w:r>
+            <w:r>
+              <w:rPr>
+                <w:rFonts w:ascii="Arial" w:eastAsia="Arial" w:hAnsi="Arial" w:cs="Arial"/>
+              </w:rPr>
+              <w:t xml:space="preserve"> table updated for our project and</w:t>
+            </w:r>
+            <w:r>
+              <w:rPr>
+                <w:rFonts w:ascii="Arial" w:eastAsia="Arial" w:hAnsi="Arial" w:cs="Arial"/>
+              </w:rPr>
+              <w:t xml:space="preserve"> Completed</w:t>
+            </w:r>
+          </w:p>
+        </w:tc>
+        <w:tc>
+          <w:tcPr>
+            <w:tcW w:w="1260" w:type="dxa"/>
+            <w:shd w:val="clear" w:color="auto" w:fill="auto"/>
+            <w:vAlign w:val="bottom"/>
+          </w:tcPr>
+          <w:p>
+            <w:pPr>
+              <w:widowControl/>
+              <w:rPr>
+                <w:rFonts w:ascii="Arial" w:eastAsia="Arial" w:hAnsi="Arial" w:cs="Arial"/>
+              </w:rPr>
+            </w:pPr>
+            <w:hyperlink r:id="rId11" w:history="1">
+              <w:r>
+                <w:rPr>
+                  <w:rStyle w:val="Hyperlink"/>
+                  <w:rFonts w:ascii="Arial" w:eastAsia="Arial" w:hAnsi="Arial" w:cs="Arial"/>
+                </w:rPr>
+                <w:t>Complete</w:t>
+              </w:r>
+            </w:hyperlink>
+          </w:p>
+        </w:tc>
+        <w:tc>
+          <w:tcPr>
+            <w:tcW w:w="990" w:type="dxa"/>
+            <w:shd w:val="clear" w:color="auto" w:fill="auto"/>
+            <w:vAlign w:val="bottom"/>
+          </w:tcPr>
+          <w:p>
+            <w:pPr>
+              <w:widowControl/>
+              <w:rPr>
+                <w:rFonts w:ascii="Arial" w:eastAsia="Arial" w:hAnsi="Arial" w:cs="Arial"/>
+              </w:rPr>
+            </w:pPr>
+            <w:r>
+              <w:rPr>
+                <w:rFonts w:ascii="Arial" w:eastAsia="Arial" w:hAnsi="Arial" w:cs="Arial"/>
+              </w:rPr>
+              <w:t>Corie</w:t>
+            </w:r>
+          </w:p>
+        </w:tc>
+        <w:tc>
+          <w:tcPr>
+            <w:tcW w:w="1080" w:type="dxa"/>
+          </w:tcPr>
+          <w:p>
+            <w:pPr>
+              <w:widowControl/>
+              <w:rPr>
+                <w:rFonts w:ascii="Arial" w:eastAsia="Arial" w:hAnsi="Arial" w:cs="Arial"/>
+              </w:rPr>
+            </w:pPr>
+            <w:r>
+              <w:rPr>
+                <w:rFonts w:ascii="Arial" w:eastAsia="Arial" w:hAnsi="Arial" w:cs="Arial"/>
+              </w:rPr>
+              <w:t>2 hours</w:t>
+            </w:r>
+          </w:p>
+        </w:tc>
+        <w:tc>
+          <w:tcPr>
+            <w:tcW w:w="900" w:type="dxa"/>
+            <w:shd w:val="clear" w:color="auto" w:fill="auto"/>
+            <w:vAlign w:val="bottom"/>
+          </w:tcPr>
+          <w:p>
+            <w:pPr>
+              <w:widowControl/>
+              <w:rPr>
+                <w:rFonts w:ascii="Arial" w:eastAsia="Arial" w:hAnsi="Arial" w:cs="Arial"/>
+              </w:rPr>
+            </w:pPr>
+            <w:r>
+              <w:rPr>
+                <w:rFonts w:ascii="Arial" w:eastAsia="Arial" w:hAnsi="Arial" w:cs="Arial"/>
+              </w:rPr>
               <w:t>1 ¾ Hours</w:t>
             </w:r>
           </w:p>
@@ -3801,8 +3821,8 @@
         <w:pStyle w:val="Heading1"/>
         <w:ind w:left="360" w:hanging="360"/>
         <w:sectPr>
-          <w:headerReference w:type="default" r:id="rId10"/>
-          <w:footerReference w:type="default" r:id="rId11"/>
+          <w:headerReference w:type="default" r:id="rId12"/>
+          <w:footerReference w:type="default" r:id="rId13"/>
           <w:pgSz w:w="12240" w:h="15840"/>
           <w:pgMar w:top="1440" w:right="1440" w:bottom="1440" w:left="1440" w:header="720" w:footer="720" w:gutter="0"/>
           <w:pgNumType w:start="1"/>

</xml_diff>

<commit_message>
Matt: Updated Iteration 2 Plan with Completed Task Links and Labour details.
</commit_message>
<xml_diff>
--- a/LCOM Documents/Iteration2/LCOMIterationPlan2.docx
+++ b/LCOM Documents/Iteration2/LCOMIterationPlan2.docx
@@ -1,6 +1,6 @@
 
 <file path=word/document.xml><?xml version="1.0" encoding="utf-8"?>
-<w:document xmlns:wpc="http://schemas.microsoft.com/office/word/2010/wordprocessingCanvas" xmlns:cx="http://schemas.microsoft.com/office/drawing/2014/chartex" xmlns:cx1="http://schemas.microsoft.com/office/drawing/2015/9/8/chartex" xmlns:cx2="http://schemas.microsoft.com/office/drawing/2015/10/21/chartex" xmlns:cx3="http://schemas.microsoft.com/office/drawing/2016/5/9/chartex" xmlns:cx4="http://schemas.microsoft.com/office/drawing/2016/5/10/chartex" xmlns:cx5="http://schemas.microsoft.com/office/drawing/2016/5/11/chartex" xmlns:cx6="http://schemas.microsoft.com/office/drawing/2016/5/12/chartex" xmlns:cx7="http://schemas.microsoft.com/office/drawing/2016/5/13/chartex" xmlns:cx8="http://schemas.microsoft.com/office/drawing/2016/5/14/chartex" xmlns:mc="http://schemas.openxmlformats.org/markup-compatibility/2006" xmlns:aink="http://schemas.microsoft.com/office/drawing/2016/ink" xmlns:am3d="http://schemas.microsoft.com/office/drawing/2017/model3d" xmlns:o="urn:schemas-microsoft-com:office:office" xmlns:oel="http://schemas.microsoft.com/office/2019/extlst" xmlns:r="http://schemas.openxmlformats.org/officeDocument/2006/relationships" xmlns:m="http://schemas.openxmlformats.org/officeDocument/2006/math" xmlns:v="urn:schemas-microsoft-com:vml" xmlns:wp14="http://schemas.microsoft.com/office/word/2010/wordprocessingDrawing" xmlns:wp="http://schemas.openxmlformats.org/drawingml/2006/wordprocessingDrawing" xmlns:w10="urn:schemas-microsoft-com:office:word" xmlns:w="http://schemas.openxmlformats.org/wordprocessingml/2006/main" xmlns:w14="http://schemas.microsoft.com/office/word/2010/wordml" xmlns:w15="http://schemas.microsoft.com/office/word/2012/wordml" xmlns:w16cex="http://schemas.microsoft.com/office/word/2018/wordml/cex" xmlns:w16cid="http://schemas.microsoft.com/office/word/2016/wordml/cid" xmlns:w16="http://schemas.microsoft.com/office/word/2018/wordml" xmlns:w16du="http://schemas.microsoft.com/office/word/2023/wordml/word16du" xmlns:w16sdtdh="http://schemas.microsoft.com/office/word/2020/wordml/sdtdatahash" xmlns:w16se="http://schemas.microsoft.com/office/word/2015/wordml/symex" xmlns:wpg="http://schemas.microsoft.com/office/word/2010/wordprocessingGroup" xmlns:wpi="http://schemas.microsoft.com/office/word/2010/wordprocessingInk" xmlns:wne="http://schemas.microsoft.com/office/word/2006/wordml" xmlns:wps="http://schemas.microsoft.com/office/word/2010/wordprocessingShape" mc:Ignorable="w14 w15 w16se w16cid w16 w16cex w16sdtdh wp14">
+<w:document xmlns:wpc="http://schemas.microsoft.com/office/word/2010/wordprocessingCanvas" xmlns:cx="http://schemas.microsoft.com/office/drawing/2014/chartex" xmlns:cx1="http://schemas.microsoft.com/office/drawing/2015/9/8/chartex" xmlns:cx2="http://schemas.microsoft.com/office/drawing/2015/10/21/chartex" xmlns:cx3="http://schemas.microsoft.com/office/drawing/2016/5/9/chartex" xmlns:cx4="http://schemas.microsoft.com/office/drawing/2016/5/10/chartex" xmlns:cx5="http://schemas.microsoft.com/office/drawing/2016/5/11/chartex" xmlns:cx6="http://schemas.microsoft.com/office/drawing/2016/5/12/chartex" xmlns:cx7="http://schemas.microsoft.com/office/drawing/2016/5/13/chartex" xmlns:cx8="http://schemas.microsoft.com/office/drawing/2016/5/14/chartex" xmlns:mc="http://schemas.openxmlformats.org/markup-compatibility/2006" xmlns:aink="http://schemas.microsoft.com/office/drawing/2016/ink" xmlns:am3d="http://schemas.microsoft.com/office/drawing/2017/model3d" xmlns:o="urn:schemas-microsoft-com:office:office" xmlns:oel="http://schemas.microsoft.com/office/2019/extlst" xmlns:r="http://schemas.openxmlformats.org/officeDocument/2006/relationships" xmlns:m="http://schemas.openxmlformats.org/officeDocument/2006/math" xmlns:v="urn:schemas-microsoft-com:vml" xmlns:wp14="http://schemas.microsoft.com/office/word/2010/wordprocessingDrawing" xmlns:wp="http://schemas.openxmlformats.org/drawingml/2006/wordprocessingDrawing" xmlns:w10="urn:schemas-microsoft-com:office:word" xmlns:w="http://schemas.openxmlformats.org/wordprocessingml/2006/main" xmlns:w14="http://schemas.microsoft.com/office/word/2010/wordml" xmlns:w15="http://schemas.microsoft.com/office/word/2012/wordml" xmlns:w16cex="http://schemas.microsoft.com/office/word/2018/wordml/cex" xmlns:w16cid="http://schemas.microsoft.com/office/word/2016/wordml/cid" xmlns:w16="http://schemas.microsoft.com/office/word/2018/wordml" xmlns:w16sdtdh="http://schemas.microsoft.com/office/word/2020/wordml/sdtdatahash" xmlns:w16se="http://schemas.microsoft.com/office/word/2015/wordml/symex" xmlns:wpg="http://schemas.microsoft.com/office/word/2010/wordprocessingGroup" xmlns:wpi="http://schemas.microsoft.com/office/word/2010/wordprocessingInk" xmlns:wne="http://schemas.microsoft.com/office/word/2006/wordml" xmlns:wps="http://schemas.microsoft.com/office/word/2010/wordprocessingShape" mc:Ignorable="w14 w15 w16se w16cid w16 w16cex w16sdtdh wp14">
   <w:body>
     <w:p>
       <w:pPr>
@@ -917,14 +917,7 @@
                   <w:rStyle w:val="Hyperlink"/>
                   <w:rFonts w:ascii="Arial" w:eastAsia="Arial" w:hAnsi="Arial" w:cs="Arial"/>
                 </w:rPr>
-                <w:t>C</w:t>
-              </w:r>
-              <w:r>
-                <w:rPr>
-                  <w:rStyle w:val="Hyperlink"/>
-                  <w:rFonts w:ascii="Arial" w:eastAsia="Arial" w:hAnsi="Arial" w:cs="Arial"/>
-                </w:rPr>
-                <w:t>omplete</w:t>
+                <w:t>Complete</w:t>
               </w:r>
             </w:hyperlink>
           </w:p>
@@ -1094,14 +1087,7 @@
                   <w:rStyle w:val="Hyperlink"/>
                   <w:rFonts w:ascii="Arial" w:eastAsia="Arial" w:hAnsi="Arial" w:cs="Arial"/>
                 </w:rPr>
-                <w:t>C</w:t>
-              </w:r>
-              <w:r>
-                <w:rPr>
-                  <w:rStyle w:val="Hyperlink"/>
-                  <w:rFonts w:ascii="Arial" w:eastAsia="Arial" w:hAnsi="Arial" w:cs="Arial"/>
-                </w:rPr>
-                <w:t>omplete</w:t>
+                <w:t>Complete</w:t>
               </w:r>
             </w:hyperlink>
           </w:p>
@@ -1489,7 +1475,37 @@
               <w:rPr>
                 <w:rFonts w:ascii="Arial" w:eastAsia="Arial" w:hAnsi="Arial" w:cs="Arial"/>
               </w:rPr>
-              <w:t>Incomplete</w:t>
+              <w:fldChar w:fldCharType="begin"/>
+            </w:r>
+            <w:r>
+              <w:rPr>
+                <w:rFonts w:ascii="Arial" w:eastAsia="Arial" w:hAnsi="Arial" w:cs="Arial"/>
+              </w:rPr>
+              <w:instrText xml:space="preserve"> HYPERLINK "https://github.com/commet003/ITC303-9-Team1-Project/commit/bdb301892883c9d0a0736e012d135310fe3a9877" </w:instrText>
+            </w:r>
+            <w:r>
+              <w:rPr>
+                <w:rFonts w:ascii="Arial" w:eastAsia="Arial" w:hAnsi="Arial" w:cs="Arial"/>
+              </w:rPr>
+            </w:r>
+            <w:r>
+              <w:rPr>
+                <w:rFonts w:ascii="Arial" w:eastAsia="Arial" w:hAnsi="Arial" w:cs="Arial"/>
+              </w:rPr>
+              <w:fldChar w:fldCharType="separate"/>
+            </w:r>
+            <w:r>
+              <w:rPr>
+                <w:rStyle w:val="Hyperlink"/>
+                <w:rFonts w:ascii="Arial" w:eastAsia="Arial" w:hAnsi="Arial" w:cs="Arial"/>
+              </w:rPr>
+              <w:t>Complete</w:t>
+            </w:r>
+            <w:r>
+              <w:rPr>
+                <w:rFonts w:ascii="Arial" w:eastAsia="Arial" w:hAnsi="Arial" w:cs="Arial"/>
+              </w:rPr>
+              <w:fldChar w:fldCharType="end"/>
             </w:r>
           </w:p>
         </w:tc>
@@ -1555,6 +1571,12 @@
                 <w:rFonts w:ascii="Arial" w:eastAsia="Arial" w:hAnsi="Arial" w:cs="Arial"/>
               </w:rPr>
             </w:pPr>
+            <w:r>
+              <w:rPr>
+                <w:rFonts w:ascii="Arial" w:eastAsia="Arial" w:hAnsi="Arial" w:cs="Arial"/>
+              </w:rPr>
+              <w:t>0.5 Hours</w:t>
+            </w:r>
           </w:p>
         </w:tc>
         <w:tc>
@@ -1573,6 +1595,12 @@
                 <w:rFonts w:ascii="Arial" w:eastAsia="Arial" w:hAnsi="Arial" w:cs="Arial"/>
               </w:rPr>
             </w:pPr>
+            <w:r>
+              <w:rPr>
+                <w:rFonts w:ascii="Arial" w:eastAsia="Arial" w:hAnsi="Arial" w:cs="Arial"/>
+              </w:rPr>
+              <w:t>0</w:t>
+            </w:r>
           </w:p>
         </w:tc>
       </w:tr>
@@ -1636,787 +1664,6 @@
                 <w:rFonts w:ascii="Arial" w:eastAsia="Arial" w:hAnsi="Arial" w:cs="Arial"/>
               </w:rPr>
               <w:t>Documentation is listed on the test plan</w:t>
-            </w:r>
-          </w:p>
-        </w:tc>
-        <w:tc>
-          <w:tcPr>
-            <w:tcW w:w="1260" w:type="dxa"/>
-            <w:shd w:val="clear" w:color="auto" w:fill="auto"/>
-            <w:vAlign w:val="bottom"/>
-          </w:tcPr>
-          <w:p>
-            <w:pPr>
-              <w:widowControl/>
-              <w:rPr>
-                <w:rFonts w:ascii="Arial" w:eastAsia="Arial" w:hAnsi="Arial" w:cs="Arial"/>
-              </w:rPr>
-            </w:pPr>
-            <w:r>
-              <w:rPr>
-                <w:rFonts w:ascii="Arial" w:eastAsia="Arial" w:hAnsi="Arial" w:cs="Arial"/>
-              </w:rPr>
-              <w:t>Incomplete</w:t>
-            </w:r>
-          </w:p>
-        </w:tc>
-        <w:tc>
-          <w:tcPr>
-            <w:tcW w:w="990" w:type="dxa"/>
-            <w:shd w:val="clear" w:color="auto" w:fill="auto"/>
-            <w:vAlign w:val="bottom"/>
-          </w:tcPr>
-          <w:p>
-            <w:pPr>
-              <w:widowControl/>
-              <w:rPr>
-                <w:rFonts w:ascii="Arial" w:eastAsia="Arial" w:hAnsi="Arial" w:cs="Arial"/>
-              </w:rPr>
-            </w:pPr>
-            <w:r>
-              <w:rPr>
-                <w:rFonts w:ascii="Arial" w:eastAsia="Arial" w:hAnsi="Arial" w:cs="Arial"/>
-              </w:rPr>
-              <w:t>Matt</w:t>
-            </w:r>
-          </w:p>
-        </w:tc>
-        <w:tc>
-          <w:tcPr>
-            <w:tcW w:w="1080" w:type="dxa"/>
-          </w:tcPr>
-          <w:p>
-            <w:pPr>
-              <w:widowControl/>
-              <w:rPr>
-                <w:rFonts w:ascii="Arial" w:eastAsia="Arial" w:hAnsi="Arial" w:cs="Arial"/>
-              </w:rPr>
-            </w:pPr>
-            <w:r>
-              <w:rPr>
-                <w:rFonts w:ascii="Arial" w:eastAsia="Arial" w:hAnsi="Arial" w:cs="Arial"/>
-              </w:rPr>
-              <w:t>0.5 hours</w:t>
-            </w:r>
-          </w:p>
-        </w:tc>
-        <w:tc>
-          <w:tcPr>
-            <w:tcW w:w="900" w:type="dxa"/>
-            <w:shd w:val="clear" w:color="auto" w:fill="auto"/>
-            <w:vAlign w:val="bottom"/>
-          </w:tcPr>
-          <w:p>
-            <w:pPr>
-              <w:widowControl/>
-              <w:rPr>
-                <w:rFonts w:ascii="Arial" w:eastAsia="Arial" w:hAnsi="Arial" w:cs="Arial"/>
-              </w:rPr>
-            </w:pPr>
-          </w:p>
-        </w:tc>
-        <w:tc>
-          <w:tcPr>
-            <w:tcW w:w="1140" w:type="dxa"/>
-            <w:shd w:val="clear" w:color="auto" w:fill="auto"/>
-            <w:vAlign w:val="bottom"/>
-          </w:tcPr>
-          <w:p>
-            <w:pPr>
-              <w:widowControl/>
-              <w:rPr>
-                <w:rFonts w:ascii="Arial" w:eastAsia="Arial" w:hAnsi="Arial" w:cs="Arial"/>
-              </w:rPr>
-            </w:pPr>
-          </w:p>
-        </w:tc>
-      </w:tr>
-      <w:tr>
-        <w:trPr>
-          <w:trHeight w:val="255"/>
-        </w:trPr>
-        <w:tc>
-          <w:tcPr>
-            <w:tcW w:w="705" w:type="dxa"/>
-          </w:tcPr>
-          <w:p>
-            <w:pPr>
-              <w:widowControl/>
-              <w:rPr>
-                <w:rFonts w:ascii="Arial" w:eastAsia="Arial" w:hAnsi="Arial" w:cs="Arial"/>
-              </w:rPr>
-            </w:pPr>
-            <w:r>
-              <w:rPr>
-                <w:rFonts w:ascii="Arial" w:eastAsia="Arial" w:hAnsi="Arial" w:cs="Arial"/>
-              </w:rPr>
-              <w:t>3.3</w:t>
-            </w:r>
-          </w:p>
-        </w:tc>
-        <w:tc>
-          <w:tcPr>
-            <w:tcW w:w="2370" w:type="dxa"/>
-            <w:shd w:val="clear" w:color="auto" w:fill="auto"/>
-            <w:vAlign w:val="bottom"/>
-          </w:tcPr>
-          <w:p>
-            <w:pPr>
-              <w:widowControl/>
-              <w:rPr>
-                <w:rFonts w:ascii="Arial" w:eastAsia="Arial" w:hAnsi="Arial" w:cs="Arial"/>
-              </w:rPr>
-            </w:pPr>
-            <w:r>
-              <w:rPr>
-                <w:rFonts w:ascii="Arial" w:eastAsia="Arial" w:hAnsi="Arial" w:cs="Arial"/>
-              </w:rPr>
-              <w:t>Master Test Plan Test Strategy</w:t>
-            </w:r>
-          </w:p>
-        </w:tc>
-        <w:tc>
-          <w:tcPr>
-            <w:tcW w:w="2505" w:type="dxa"/>
-          </w:tcPr>
-          <w:p>
-            <w:pPr>
-              <w:widowControl/>
-              <w:rPr>
-                <w:rFonts w:ascii="Arial" w:eastAsia="Arial" w:hAnsi="Arial" w:cs="Arial"/>
-              </w:rPr>
-            </w:pPr>
-            <w:r>
-              <w:rPr>
-                <w:rFonts w:ascii="Arial" w:eastAsia="Arial" w:hAnsi="Arial" w:cs="Arial"/>
-              </w:rPr>
-              <w:t xml:space="preserve">Test Strategy is completed </w:t>
-            </w:r>
-          </w:p>
-        </w:tc>
-        <w:tc>
-          <w:tcPr>
-            <w:tcW w:w="1260" w:type="dxa"/>
-            <w:shd w:val="clear" w:color="auto" w:fill="auto"/>
-            <w:vAlign w:val="bottom"/>
-          </w:tcPr>
-          <w:p>
-            <w:pPr>
-              <w:widowControl/>
-              <w:rPr>
-                <w:rFonts w:ascii="Arial" w:eastAsia="Arial" w:hAnsi="Arial" w:cs="Arial"/>
-              </w:rPr>
-            </w:pPr>
-            <w:r>
-              <w:rPr>
-                <w:rFonts w:ascii="Arial" w:eastAsia="Arial" w:hAnsi="Arial" w:cs="Arial"/>
-              </w:rPr>
-              <w:t>Incomplete</w:t>
-            </w:r>
-          </w:p>
-        </w:tc>
-        <w:tc>
-          <w:tcPr>
-            <w:tcW w:w="990" w:type="dxa"/>
-            <w:shd w:val="clear" w:color="auto" w:fill="auto"/>
-            <w:vAlign w:val="bottom"/>
-          </w:tcPr>
-          <w:p>
-            <w:pPr>
-              <w:widowControl/>
-              <w:rPr>
-                <w:rFonts w:ascii="Arial" w:eastAsia="Arial" w:hAnsi="Arial" w:cs="Arial"/>
-              </w:rPr>
-            </w:pPr>
-            <w:r>
-              <w:rPr>
-                <w:rFonts w:ascii="Arial" w:eastAsia="Arial" w:hAnsi="Arial" w:cs="Arial"/>
-              </w:rPr>
-              <w:t>Matt</w:t>
-            </w:r>
-          </w:p>
-        </w:tc>
-        <w:tc>
-          <w:tcPr>
-            <w:tcW w:w="1080" w:type="dxa"/>
-          </w:tcPr>
-          <w:p>
-            <w:pPr>
-              <w:widowControl/>
-              <w:rPr>
-                <w:rFonts w:ascii="Arial" w:eastAsia="Arial" w:hAnsi="Arial" w:cs="Arial"/>
-              </w:rPr>
-            </w:pPr>
-            <w:r>
-              <w:rPr>
-                <w:rFonts w:ascii="Arial" w:eastAsia="Arial" w:hAnsi="Arial" w:cs="Arial"/>
-              </w:rPr>
-              <w:t>2 hours</w:t>
-            </w:r>
-          </w:p>
-        </w:tc>
-        <w:tc>
-          <w:tcPr>
-            <w:tcW w:w="900" w:type="dxa"/>
-            <w:shd w:val="clear" w:color="auto" w:fill="auto"/>
-            <w:vAlign w:val="bottom"/>
-          </w:tcPr>
-          <w:p>
-            <w:pPr>
-              <w:widowControl/>
-              <w:rPr>
-                <w:rFonts w:ascii="Arial" w:eastAsia="Arial" w:hAnsi="Arial" w:cs="Arial"/>
-              </w:rPr>
-            </w:pPr>
-          </w:p>
-        </w:tc>
-        <w:tc>
-          <w:tcPr>
-            <w:tcW w:w="1140" w:type="dxa"/>
-            <w:shd w:val="clear" w:color="auto" w:fill="auto"/>
-            <w:vAlign w:val="bottom"/>
-          </w:tcPr>
-          <w:p>
-            <w:pPr>
-              <w:widowControl/>
-              <w:rPr>
-                <w:rFonts w:ascii="Arial" w:eastAsia="Arial" w:hAnsi="Arial" w:cs="Arial"/>
-              </w:rPr>
-            </w:pPr>
-          </w:p>
-        </w:tc>
-      </w:tr>
-      <w:tr>
-        <w:trPr>
-          <w:trHeight w:val="255"/>
-        </w:trPr>
-        <w:tc>
-          <w:tcPr>
-            <w:tcW w:w="705" w:type="dxa"/>
-          </w:tcPr>
-          <w:p>
-            <w:pPr>
-              <w:widowControl/>
-              <w:rPr>
-                <w:rFonts w:ascii="Arial" w:eastAsia="Arial" w:hAnsi="Arial" w:cs="Arial"/>
-              </w:rPr>
-            </w:pPr>
-            <w:r>
-              <w:rPr>
-                <w:rFonts w:ascii="Arial" w:eastAsia="Arial" w:hAnsi="Arial" w:cs="Arial"/>
-              </w:rPr>
-              <w:t>3.4</w:t>
-            </w:r>
-          </w:p>
-        </w:tc>
-        <w:tc>
-          <w:tcPr>
-            <w:tcW w:w="2370" w:type="dxa"/>
-            <w:shd w:val="clear" w:color="auto" w:fill="auto"/>
-            <w:vAlign w:val="bottom"/>
-          </w:tcPr>
-          <w:p>
-            <w:pPr>
-              <w:widowControl/>
-              <w:rPr>
-                <w:rFonts w:ascii="Arial" w:eastAsia="Arial" w:hAnsi="Arial" w:cs="Arial"/>
-              </w:rPr>
-            </w:pPr>
-            <w:r>
-              <w:rPr>
-                <w:rFonts w:ascii="Arial" w:eastAsia="Arial" w:hAnsi="Arial" w:cs="Arial"/>
-              </w:rPr>
-              <w:t>Master Test Plan Test Levels</w:t>
-            </w:r>
-          </w:p>
-        </w:tc>
-        <w:tc>
-          <w:tcPr>
-            <w:tcW w:w="2505" w:type="dxa"/>
-          </w:tcPr>
-          <w:p>
-            <w:pPr>
-              <w:widowControl/>
-              <w:rPr>
-                <w:rFonts w:ascii="Arial" w:eastAsia="Arial" w:hAnsi="Arial" w:cs="Arial"/>
-              </w:rPr>
-            </w:pPr>
-            <w:r>
-              <w:rPr>
-                <w:rFonts w:ascii="Arial" w:eastAsia="Arial" w:hAnsi="Arial" w:cs="Arial"/>
-              </w:rPr>
-              <w:t>Test Levels are listed in plan</w:t>
-            </w:r>
-          </w:p>
-        </w:tc>
-        <w:tc>
-          <w:tcPr>
-            <w:tcW w:w="1260" w:type="dxa"/>
-            <w:shd w:val="clear" w:color="auto" w:fill="auto"/>
-            <w:vAlign w:val="bottom"/>
-          </w:tcPr>
-          <w:p>
-            <w:pPr>
-              <w:widowControl/>
-              <w:rPr>
-                <w:rFonts w:ascii="Arial" w:eastAsia="Arial" w:hAnsi="Arial" w:cs="Arial"/>
-              </w:rPr>
-            </w:pPr>
-            <w:r>
-              <w:rPr>
-                <w:rFonts w:ascii="Arial" w:eastAsia="Arial" w:hAnsi="Arial" w:cs="Arial"/>
-              </w:rPr>
-              <w:t>Incomplete</w:t>
-            </w:r>
-          </w:p>
-        </w:tc>
-        <w:tc>
-          <w:tcPr>
-            <w:tcW w:w="990" w:type="dxa"/>
-            <w:shd w:val="clear" w:color="auto" w:fill="auto"/>
-            <w:vAlign w:val="bottom"/>
-          </w:tcPr>
-          <w:p>
-            <w:pPr>
-              <w:widowControl/>
-              <w:rPr>
-                <w:rFonts w:ascii="Arial" w:eastAsia="Arial" w:hAnsi="Arial" w:cs="Arial"/>
-              </w:rPr>
-            </w:pPr>
-            <w:r>
-              <w:rPr>
-                <w:rFonts w:ascii="Arial" w:eastAsia="Arial" w:hAnsi="Arial" w:cs="Arial"/>
-              </w:rPr>
-              <w:t>Matt</w:t>
-            </w:r>
-          </w:p>
-        </w:tc>
-        <w:tc>
-          <w:tcPr>
-            <w:tcW w:w="1080" w:type="dxa"/>
-          </w:tcPr>
-          <w:p>
-            <w:pPr>
-              <w:widowControl/>
-              <w:rPr>
-                <w:rFonts w:ascii="Arial" w:eastAsia="Arial" w:hAnsi="Arial" w:cs="Arial"/>
-              </w:rPr>
-            </w:pPr>
-            <w:r>
-              <w:rPr>
-                <w:rFonts w:ascii="Arial" w:eastAsia="Arial" w:hAnsi="Arial" w:cs="Arial"/>
-              </w:rPr>
-              <w:t>2 hours</w:t>
-            </w:r>
-          </w:p>
-        </w:tc>
-        <w:tc>
-          <w:tcPr>
-            <w:tcW w:w="900" w:type="dxa"/>
-            <w:shd w:val="clear" w:color="auto" w:fill="auto"/>
-            <w:vAlign w:val="bottom"/>
-          </w:tcPr>
-          <w:p>
-            <w:pPr>
-              <w:widowControl/>
-              <w:rPr>
-                <w:rFonts w:ascii="Arial" w:eastAsia="Arial" w:hAnsi="Arial" w:cs="Arial"/>
-              </w:rPr>
-            </w:pPr>
-          </w:p>
-        </w:tc>
-        <w:tc>
-          <w:tcPr>
-            <w:tcW w:w="1140" w:type="dxa"/>
-            <w:shd w:val="clear" w:color="auto" w:fill="auto"/>
-            <w:vAlign w:val="bottom"/>
-          </w:tcPr>
-          <w:p>
-            <w:pPr>
-              <w:widowControl/>
-              <w:rPr>
-                <w:rFonts w:ascii="Arial" w:eastAsia="Arial" w:hAnsi="Arial" w:cs="Arial"/>
-              </w:rPr>
-            </w:pPr>
-          </w:p>
-        </w:tc>
-      </w:tr>
-      <w:tr>
-        <w:trPr>
-          <w:trHeight w:val="255"/>
-        </w:trPr>
-        <w:tc>
-          <w:tcPr>
-            <w:tcW w:w="705" w:type="dxa"/>
-          </w:tcPr>
-          <w:p>
-            <w:pPr>
-              <w:widowControl/>
-              <w:rPr>
-                <w:rFonts w:ascii="Arial" w:eastAsia="Arial" w:hAnsi="Arial" w:cs="Arial"/>
-              </w:rPr>
-            </w:pPr>
-            <w:r>
-              <w:rPr>
-                <w:rFonts w:ascii="Arial" w:eastAsia="Arial" w:hAnsi="Arial" w:cs="Arial"/>
-              </w:rPr>
-              <w:t>4.1</w:t>
-            </w:r>
-          </w:p>
-        </w:tc>
-        <w:tc>
-          <w:tcPr>
-            <w:tcW w:w="2370" w:type="dxa"/>
-            <w:shd w:val="clear" w:color="auto" w:fill="auto"/>
-            <w:vAlign w:val="bottom"/>
-          </w:tcPr>
-          <w:p>
-            <w:pPr>
-              <w:widowControl/>
-              <w:rPr>
-                <w:rFonts w:ascii="Arial" w:eastAsia="Arial" w:hAnsi="Arial" w:cs="Arial"/>
-              </w:rPr>
-            </w:pPr>
-            <w:r>
-              <w:rPr>
-                <w:rFonts w:ascii="Arial" w:eastAsia="Arial" w:hAnsi="Arial" w:cs="Arial"/>
-              </w:rPr>
-              <w:t>Project Plan Introduction</w:t>
-            </w:r>
-          </w:p>
-        </w:tc>
-        <w:tc>
-          <w:tcPr>
-            <w:tcW w:w="2505" w:type="dxa"/>
-          </w:tcPr>
-          <w:p>
-            <w:pPr>
-              <w:widowControl/>
-              <w:rPr>
-                <w:rFonts w:ascii="Arial" w:eastAsia="Arial" w:hAnsi="Arial" w:cs="Arial"/>
-              </w:rPr>
-            </w:pPr>
-            <w:r>
-              <w:rPr>
-                <w:rFonts w:ascii="Arial" w:eastAsia="Arial" w:hAnsi="Arial" w:cs="Arial"/>
-              </w:rPr>
-              <w:t>Introduction is filled out</w:t>
-            </w:r>
-          </w:p>
-        </w:tc>
-        <w:tc>
-          <w:tcPr>
-            <w:tcW w:w="1260" w:type="dxa"/>
-            <w:shd w:val="clear" w:color="auto" w:fill="auto"/>
-            <w:vAlign w:val="bottom"/>
-          </w:tcPr>
-          <w:p>
-            <w:pPr>
-              <w:widowControl/>
-              <w:rPr>
-                <w:rFonts w:ascii="Arial" w:eastAsia="Arial" w:hAnsi="Arial" w:cs="Arial"/>
-              </w:rPr>
-            </w:pPr>
-            <w:r>
-              <w:rPr>
-                <w:rFonts w:ascii="Arial" w:eastAsia="Arial" w:hAnsi="Arial" w:cs="Arial"/>
-              </w:rPr>
-              <w:t>Incomplete</w:t>
-            </w:r>
-          </w:p>
-        </w:tc>
-        <w:tc>
-          <w:tcPr>
-            <w:tcW w:w="990" w:type="dxa"/>
-            <w:shd w:val="clear" w:color="auto" w:fill="auto"/>
-            <w:vAlign w:val="bottom"/>
-          </w:tcPr>
-          <w:p>
-            <w:pPr>
-              <w:widowControl/>
-              <w:rPr>
-                <w:rFonts w:ascii="Arial" w:eastAsia="Arial" w:hAnsi="Arial" w:cs="Arial"/>
-              </w:rPr>
-            </w:pPr>
-            <w:r>
-              <w:rPr>
-                <w:rFonts w:ascii="Arial" w:eastAsia="Arial" w:hAnsi="Arial" w:cs="Arial"/>
-              </w:rPr>
-              <w:t>Sam</w:t>
-            </w:r>
-          </w:p>
-        </w:tc>
-        <w:tc>
-          <w:tcPr>
-            <w:tcW w:w="1080" w:type="dxa"/>
-          </w:tcPr>
-          <w:p>
-            <w:pPr>
-              <w:widowControl/>
-              <w:rPr>
-                <w:rFonts w:ascii="Arial" w:eastAsia="Arial" w:hAnsi="Arial" w:cs="Arial"/>
-              </w:rPr>
-            </w:pPr>
-            <w:r>
-              <w:rPr>
-                <w:rFonts w:ascii="Arial" w:eastAsia="Arial" w:hAnsi="Arial" w:cs="Arial"/>
-              </w:rPr>
-              <w:t>0.5 hours</w:t>
-            </w:r>
-          </w:p>
-        </w:tc>
-        <w:tc>
-          <w:tcPr>
-            <w:tcW w:w="900" w:type="dxa"/>
-            <w:shd w:val="clear" w:color="auto" w:fill="auto"/>
-            <w:vAlign w:val="bottom"/>
-          </w:tcPr>
-          <w:p>
-            <w:pPr>
-              <w:widowControl/>
-              <w:rPr>
-                <w:rFonts w:ascii="Arial" w:eastAsia="Arial" w:hAnsi="Arial" w:cs="Arial"/>
-              </w:rPr>
-            </w:pPr>
-          </w:p>
-        </w:tc>
-        <w:tc>
-          <w:tcPr>
-            <w:tcW w:w="1140" w:type="dxa"/>
-            <w:shd w:val="clear" w:color="auto" w:fill="auto"/>
-            <w:vAlign w:val="bottom"/>
-          </w:tcPr>
-          <w:p>
-            <w:pPr>
-              <w:widowControl/>
-              <w:rPr>
-                <w:rFonts w:ascii="Arial" w:eastAsia="Arial" w:hAnsi="Arial" w:cs="Arial"/>
-              </w:rPr>
-            </w:pPr>
-          </w:p>
-        </w:tc>
-      </w:tr>
-      <w:tr>
-        <w:trPr>
-          <w:trHeight w:val="255"/>
-        </w:trPr>
-        <w:tc>
-          <w:tcPr>
-            <w:tcW w:w="705" w:type="dxa"/>
-          </w:tcPr>
-          <w:p>
-            <w:pPr>
-              <w:widowControl/>
-              <w:rPr>
-                <w:rFonts w:ascii="Arial" w:eastAsia="Arial" w:hAnsi="Arial" w:cs="Arial"/>
-              </w:rPr>
-            </w:pPr>
-            <w:r>
-              <w:rPr>
-                <w:rFonts w:ascii="Arial" w:eastAsia="Arial" w:hAnsi="Arial" w:cs="Arial"/>
-              </w:rPr>
-              <w:t>4.2</w:t>
-            </w:r>
-          </w:p>
-        </w:tc>
-        <w:tc>
-          <w:tcPr>
-            <w:tcW w:w="2370" w:type="dxa"/>
-            <w:shd w:val="clear" w:color="auto" w:fill="auto"/>
-            <w:vAlign w:val="bottom"/>
-          </w:tcPr>
-          <w:p>
-            <w:pPr>
-              <w:widowControl/>
-              <w:rPr>
-                <w:rFonts w:ascii="Arial" w:eastAsia="Arial" w:hAnsi="Arial" w:cs="Arial"/>
-              </w:rPr>
-            </w:pPr>
-            <w:r>
-              <w:rPr>
-                <w:rFonts w:ascii="Arial" w:eastAsia="Arial" w:hAnsi="Arial" w:cs="Arial"/>
-              </w:rPr>
-              <w:t>Project Plan Project Organization</w:t>
-            </w:r>
-          </w:p>
-        </w:tc>
-        <w:tc>
-          <w:tcPr>
-            <w:tcW w:w="2505" w:type="dxa"/>
-          </w:tcPr>
-          <w:p>
-            <w:pPr>
-              <w:widowControl/>
-              <w:rPr>
-                <w:rFonts w:ascii="Arial" w:eastAsia="Arial" w:hAnsi="Arial" w:cs="Arial"/>
-              </w:rPr>
-            </w:pPr>
-            <w:r>
-              <w:rPr>
-                <w:rFonts w:ascii="Arial" w:eastAsia="Arial" w:hAnsi="Arial" w:cs="Arial"/>
-              </w:rPr>
-              <w:t>Project Organization completed</w:t>
-            </w:r>
-          </w:p>
-        </w:tc>
-        <w:tc>
-          <w:tcPr>
-            <w:tcW w:w="1260" w:type="dxa"/>
-            <w:shd w:val="clear" w:color="auto" w:fill="auto"/>
-            <w:vAlign w:val="bottom"/>
-          </w:tcPr>
-          <w:p>
-            <w:pPr>
-              <w:widowControl/>
-              <w:rPr>
-                <w:rFonts w:ascii="Arial" w:eastAsia="Arial" w:hAnsi="Arial" w:cs="Arial"/>
-              </w:rPr>
-            </w:pPr>
-            <w:r>
-              <w:rPr>
-                <w:rFonts w:ascii="Arial" w:eastAsia="Arial" w:hAnsi="Arial" w:cs="Arial"/>
-              </w:rPr>
-              <w:t>Incomplete</w:t>
-            </w:r>
-          </w:p>
-        </w:tc>
-        <w:tc>
-          <w:tcPr>
-            <w:tcW w:w="990" w:type="dxa"/>
-            <w:shd w:val="clear" w:color="auto" w:fill="auto"/>
-            <w:vAlign w:val="bottom"/>
-          </w:tcPr>
-          <w:p>
-            <w:pPr>
-              <w:widowControl/>
-              <w:rPr>
-                <w:rFonts w:ascii="Arial" w:eastAsia="Arial" w:hAnsi="Arial" w:cs="Arial"/>
-              </w:rPr>
-            </w:pPr>
-            <w:r>
-              <w:rPr>
-                <w:rFonts w:ascii="Arial" w:eastAsia="Arial" w:hAnsi="Arial" w:cs="Arial"/>
-              </w:rPr>
-              <w:t>Sam</w:t>
-            </w:r>
-          </w:p>
-        </w:tc>
-        <w:tc>
-          <w:tcPr>
-            <w:tcW w:w="1080" w:type="dxa"/>
-          </w:tcPr>
-          <w:p>
-            <w:pPr>
-              <w:widowControl/>
-              <w:rPr>
-                <w:rFonts w:ascii="Arial" w:eastAsia="Arial" w:hAnsi="Arial" w:cs="Arial"/>
-              </w:rPr>
-            </w:pPr>
-            <w:r>
-              <w:rPr>
-                <w:rFonts w:ascii="Arial" w:eastAsia="Arial" w:hAnsi="Arial" w:cs="Arial"/>
-              </w:rPr>
-              <w:t>0.5 hours</w:t>
-            </w:r>
-          </w:p>
-        </w:tc>
-        <w:tc>
-          <w:tcPr>
-            <w:tcW w:w="900" w:type="dxa"/>
-            <w:shd w:val="clear" w:color="auto" w:fill="auto"/>
-            <w:vAlign w:val="bottom"/>
-          </w:tcPr>
-          <w:p>
-            <w:pPr>
-              <w:widowControl/>
-              <w:rPr>
-                <w:rFonts w:ascii="Arial" w:eastAsia="Arial" w:hAnsi="Arial" w:cs="Arial"/>
-              </w:rPr>
-            </w:pPr>
-          </w:p>
-        </w:tc>
-        <w:tc>
-          <w:tcPr>
-            <w:tcW w:w="1140" w:type="dxa"/>
-            <w:shd w:val="clear" w:color="auto" w:fill="auto"/>
-            <w:vAlign w:val="bottom"/>
-          </w:tcPr>
-          <w:p>
-            <w:pPr>
-              <w:widowControl/>
-              <w:rPr>
-                <w:rFonts w:ascii="Arial" w:eastAsia="Arial" w:hAnsi="Arial" w:cs="Arial"/>
-              </w:rPr>
-            </w:pPr>
-          </w:p>
-        </w:tc>
-      </w:tr>
-      <w:tr>
-        <w:trPr>
-          <w:trHeight w:val="255"/>
-        </w:trPr>
-        <w:tc>
-          <w:tcPr>
-            <w:tcW w:w="705" w:type="dxa"/>
-          </w:tcPr>
-          <w:p>
-            <w:pPr>
-              <w:widowControl/>
-              <w:rPr>
-                <w:rFonts w:ascii="Arial" w:eastAsia="Arial" w:hAnsi="Arial" w:cs="Arial"/>
-              </w:rPr>
-            </w:pPr>
-            <w:r>
-              <w:rPr>
-                <w:rFonts w:ascii="Arial" w:eastAsia="Arial" w:hAnsi="Arial" w:cs="Arial"/>
-              </w:rPr>
-              <w:t>4.3</w:t>
-            </w:r>
-          </w:p>
-        </w:tc>
-        <w:tc>
-          <w:tcPr>
-            <w:tcW w:w="2370" w:type="dxa"/>
-            <w:shd w:val="clear" w:color="auto" w:fill="auto"/>
-            <w:vAlign w:val="bottom"/>
-          </w:tcPr>
-          <w:p>
-            <w:pPr>
-              <w:widowControl/>
-              <w:rPr>
-                <w:rFonts w:ascii="Arial" w:eastAsia="Arial" w:hAnsi="Arial" w:cs="Arial"/>
-              </w:rPr>
-            </w:pPr>
-            <w:r>
-              <w:rPr>
-                <w:rFonts w:ascii="Arial" w:eastAsia="Arial" w:hAnsi="Arial" w:cs="Arial"/>
-              </w:rPr>
-              <w:t>Project Plan Practices and Measurements</w:t>
-            </w:r>
-          </w:p>
-        </w:tc>
-        <w:tc>
-          <w:tcPr>
-            <w:tcW w:w="2505" w:type="dxa"/>
-          </w:tcPr>
-          <w:p>
-            <w:pPr>
-              <w:widowControl/>
-              <w:rPr>
-                <w:rFonts w:ascii="Arial" w:eastAsia="Arial" w:hAnsi="Arial" w:cs="Arial"/>
-              </w:rPr>
-            </w:pPr>
-            <w:r>
-              <w:rPr>
-                <w:rFonts w:ascii="Arial" w:eastAsia="Arial" w:hAnsi="Arial" w:cs="Arial"/>
-              </w:rPr>
-              <w:t>Practices and Measurements section completed</w:t>
-            </w:r>
-            <w:r>
-              <w:rPr>
-                <w:rFonts w:ascii="Arial" w:eastAsia="Arial" w:hAnsi="Arial" w:cs="Arial"/>
-              </w:rPr>
-              <w:t xml:space="preserve"> and clearly defines the expected practices the team will follow during development. </w:t>
             </w:r>
           </w:p>
         </w:tc>
@@ -2461,7 +1708,7 @@
               <w:rPr>
                 <w:rFonts w:ascii="Arial" w:eastAsia="Arial" w:hAnsi="Arial" w:cs="Arial"/>
               </w:rPr>
-              <w:t>Corie</w:t>
+              <w:t>Matt</w:t>
             </w:r>
           </w:p>
         </w:tc>
@@ -2480,7 +1727,7 @@
               <w:rPr>
                 <w:rFonts w:ascii="Arial" w:eastAsia="Arial" w:hAnsi="Arial" w:cs="Arial"/>
               </w:rPr>
-              <w:t>2 hours</w:t>
+              <w:t>0.5 hours</w:t>
             </w:r>
           </w:p>
         </w:tc>
@@ -2501,7 +1748,7 @@
               <w:rPr>
                 <w:rFonts w:ascii="Arial" w:eastAsia="Arial" w:hAnsi="Arial" w:cs="Arial"/>
               </w:rPr>
-              <w:t>1 ½ Hours</w:t>
+              <w:t>0.5 hours</w:t>
             </w:r>
           </w:p>
         </w:tc>
@@ -2522,7 +1769,7 @@
               <w:rPr>
                 <w:rFonts w:ascii="Arial" w:eastAsia="Arial" w:hAnsi="Arial" w:cs="Arial"/>
               </w:rPr>
-              <w:t>½ Hour</w:t>
+              <w:t>0</w:t>
             </w:r>
           </w:p>
         </w:tc>
@@ -2546,7 +1793,7 @@
               <w:rPr>
                 <w:rFonts w:ascii="Arial" w:eastAsia="Arial" w:hAnsi="Arial" w:cs="Arial"/>
               </w:rPr>
-              <w:t>4.4</w:t>
+              <w:t>3.3</w:t>
             </w:r>
           </w:p>
         </w:tc>
@@ -2567,7 +1814,7 @@
               <w:rPr>
                 <w:rFonts w:ascii="Arial" w:eastAsia="Arial" w:hAnsi="Arial" w:cs="Arial"/>
               </w:rPr>
-              <w:t>Project Plan Deployment</w:t>
+              <w:t>Master Test Plan Test Strategy</w:t>
             </w:r>
           </w:p>
         </w:tc>
@@ -2586,13 +1833,7 @@
               <w:rPr>
                 <w:rFonts w:ascii="Arial" w:eastAsia="Arial" w:hAnsi="Arial" w:cs="Arial"/>
               </w:rPr>
-              <w:t>Deployment section completed</w:t>
-            </w:r>
-            <w:r>
-              <w:rPr>
-                <w:rFonts w:ascii="Arial" w:eastAsia="Arial" w:hAnsi="Arial" w:cs="Arial"/>
-              </w:rPr>
-              <w:t>, provides a detailed explanation of the strategy for deployment of the project.</w:t>
+              <w:t xml:space="preserve">Test Strategy is completed </w:t>
             </w:r>
           </w:p>
         </w:tc>
@@ -2637,7 +1878,7 @@
               <w:rPr>
                 <w:rFonts w:ascii="Arial" w:eastAsia="Arial" w:hAnsi="Arial" w:cs="Arial"/>
               </w:rPr>
-              <w:t>Corie</w:t>
+              <w:t>Matt</w:t>
             </w:r>
           </w:p>
         </w:tc>
@@ -2677,7 +1918,7 @@
               <w:rPr>
                 <w:rFonts w:ascii="Arial" w:eastAsia="Arial" w:hAnsi="Arial" w:cs="Arial"/>
               </w:rPr>
-              <w:t>1 Hour</w:t>
+              <w:t>1.5 hours</w:t>
             </w:r>
           </w:p>
         </w:tc>
@@ -2698,7 +1939,7 @@
               <w:rPr>
                 <w:rFonts w:ascii="Arial" w:eastAsia="Arial" w:hAnsi="Arial" w:cs="Arial"/>
               </w:rPr>
-              <w:t>1 Hour</w:t>
+              <w:t>0.5 hours</w:t>
             </w:r>
           </w:p>
         </w:tc>
@@ -2722,7 +1963,7 @@
               <w:rPr>
                 <w:rFonts w:ascii="Arial" w:eastAsia="Arial" w:hAnsi="Arial" w:cs="Arial"/>
               </w:rPr>
-              <w:t xml:space="preserve">4.5 </w:t>
+              <w:t>3.4</w:t>
             </w:r>
           </w:p>
         </w:tc>
@@ -2743,7 +1984,7 @@
               <w:rPr>
                 <w:rFonts w:ascii="Arial" w:eastAsia="Arial" w:hAnsi="Arial" w:cs="Arial"/>
               </w:rPr>
-              <w:t>Project Plan Project Milestones and Objectives</w:t>
+              <w:t>Master Test Plan Test Levels</w:t>
             </w:r>
           </w:p>
         </w:tc>
@@ -2762,19 +2003,7 @@
               <w:rPr>
                 <w:rFonts w:ascii="Arial" w:eastAsia="Arial" w:hAnsi="Arial" w:cs="Arial"/>
               </w:rPr>
-              <w:t>Milestones and Objectives</w:t>
-            </w:r>
-            <w:r>
-              <w:rPr>
-                <w:rFonts w:ascii="Arial" w:eastAsia="Arial" w:hAnsi="Arial" w:cs="Arial"/>
-              </w:rPr>
-              <w:t xml:space="preserve"> table updated for our project and</w:t>
-            </w:r>
-            <w:r>
-              <w:rPr>
-                <w:rFonts w:ascii="Arial" w:eastAsia="Arial" w:hAnsi="Arial" w:cs="Arial"/>
-              </w:rPr>
-              <w:t xml:space="preserve"> Completed</w:t>
+              <w:t>Test Levels are listed in plan</w:t>
             </w:r>
           </w:p>
         </w:tc>
@@ -2819,6 +2048,850 @@
               <w:rPr>
                 <w:rFonts w:ascii="Arial" w:eastAsia="Arial" w:hAnsi="Arial" w:cs="Arial"/>
               </w:rPr>
+              <w:t>Matt</w:t>
+            </w:r>
+          </w:p>
+        </w:tc>
+        <w:tc>
+          <w:tcPr>
+            <w:tcW w:w="1080" w:type="dxa"/>
+          </w:tcPr>
+          <w:p>
+            <w:pPr>
+              <w:widowControl/>
+              <w:rPr>
+                <w:rFonts w:ascii="Arial" w:eastAsia="Arial" w:hAnsi="Arial" w:cs="Arial"/>
+              </w:rPr>
+            </w:pPr>
+            <w:r>
+              <w:rPr>
+                <w:rFonts w:ascii="Arial" w:eastAsia="Arial" w:hAnsi="Arial" w:cs="Arial"/>
+              </w:rPr>
+              <w:t>2 hours</w:t>
+            </w:r>
+          </w:p>
+        </w:tc>
+        <w:tc>
+          <w:tcPr>
+            <w:tcW w:w="900" w:type="dxa"/>
+            <w:shd w:val="clear" w:color="auto" w:fill="auto"/>
+            <w:vAlign w:val="bottom"/>
+          </w:tcPr>
+          <w:p>
+            <w:pPr>
+              <w:widowControl/>
+              <w:rPr>
+                <w:rFonts w:ascii="Arial" w:eastAsia="Arial" w:hAnsi="Arial" w:cs="Arial"/>
+              </w:rPr>
+            </w:pPr>
+            <w:r>
+              <w:rPr>
+                <w:rFonts w:ascii="Arial" w:eastAsia="Arial" w:hAnsi="Arial" w:cs="Arial"/>
+              </w:rPr>
+              <w:t>2 hours</w:t>
+            </w:r>
+          </w:p>
+        </w:tc>
+        <w:tc>
+          <w:tcPr>
+            <w:tcW w:w="1140" w:type="dxa"/>
+            <w:shd w:val="clear" w:color="auto" w:fill="auto"/>
+            <w:vAlign w:val="bottom"/>
+          </w:tcPr>
+          <w:p>
+            <w:pPr>
+              <w:widowControl/>
+              <w:rPr>
+                <w:rFonts w:ascii="Arial" w:eastAsia="Arial" w:hAnsi="Arial" w:cs="Arial"/>
+              </w:rPr>
+            </w:pPr>
+            <w:r>
+              <w:rPr>
+                <w:rFonts w:ascii="Arial" w:eastAsia="Arial" w:hAnsi="Arial" w:cs="Arial"/>
+              </w:rPr>
+              <w:t>0</w:t>
+            </w:r>
+          </w:p>
+        </w:tc>
+      </w:tr>
+      <w:tr>
+        <w:trPr>
+          <w:trHeight w:val="255"/>
+        </w:trPr>
+        <w:tc>
+          <w:tcPr>
+            <w:tcW w:w="705" w:type="dxa"/>
+          </w:tcPr>
+          <w:p>
+            <w:pPr>
+              <w:widowControl/>
+              <w:rPr>
+                <w:rFonts w:ascii="Arial" w:eastAsia="Arial" w:hAnsi="Arial" w:cs="Arial"/>
+              </w:rPr>
+            </w:pPr>
+            <w:r>
+              <w:rPr>
+                <w:rFonts w:ascii="Arial" w:eastAsia="Arial" w:hAnsi="Arial" w:cs="Arial"/>
+              </w:rPr>
+              <w:t>4.1</w:t>
+            </w:r>
+          </w:p>
+        </w:tc>
+        <w:tc>
+          <w:tcPr>
+            <w:tcW w:w="2370" w:type="dxa"/>
+            <w:shd w:val="clear" w:color="auto" w:fill="auto"/>
+            <w:vAlign w:val="bottom"/>
+          </w:tcPr>
+          <w:p>
+            <w:pPr>
+              <w:widowControl/>
+              <w:rPr>
+                <w:rFonts w:ascii="Arial" w:eastAsia="Arial" w:hAnsi="Arial" w:cs="Arial"/>
+              </w:rPr>
+            </w:pPr>
+            <w:r>
+              <w:rPr>
+                <w:rFonts w:ascii="Arial" w:eastAsia="Arial" w:hAnsi="Arial" w:cs="Arial"/>
+              </w:rPr>
+              <w:t>Project Plan Introduction</w:t>
+            </w:r>
+          </w:p>
+        </w:tc>
+        <w:tc>
+          <w:tcPr>
+            <w:tcW w:w="2505" w:type="dxa"/>
+          </w:tcPr>
+          <w:p>
+            <w:pPr>
+              <w:widowControl/>
+              <w:rPr>
+                <w:rFonts w:ascii="Arial" w:eastAsia="Arial" w:hAnsi="Arial" w:cs="Arial"/>
+              </w:rPr>
+            </w:pPr>
+            <w:r>
+              <w:rPr>
+                <w:rFonts w:ascii="Arial" w:eastAsia="Arial" w:hAnsi="Arial" w:cs="Arial"/>
+              </w:rPr>
+              <w:t>Introduction is filled out</w:t>
+            </w:r>
+          </w:p>
+        </w:tc>
+        <w:tc>
+          <w:tcPr>
+            <w:tcW w:w="1260" w:type="dxa"/>
+            <w:shd w:val="clear" w:color="auto" w:fill="auto"/>
+            <w:vAlign w:val="bottom"/>
+          </w:tcPr>
+          <w:p>
+            <w:pPr>
+              <w:widowControl/>
+              <w:rPr>
+                <w:rFonts w:ascii="Arial" w:eastAsia="Arial" w:hAnsi="Arial" w:cs="Arial"/>
+              </w:rPr>
+            </w:pPr>
+            <w:r>
+              <w:rPr>
+                <w:rFonts w:ascii="Arial" w:eastAsia="Arial" w:hAnsi="Arial" w:cs="Arial"/>
+              </w:rPr>
+              <w:t>Incomplete</w:t>
+            </w:r>
+          </w:p>
+        </w:tc>
+        <w:tc>
+          <w:tcPr>
+            <w:tcW w:w="990" w:type="dxa"/>
+            <w:shd w:val="clear" w:color="auto" w:fill="auto"/>
+            <w:vAlign w:val="bottom"/>
+          </w:tcPr>
+          <w:p>
+            <w:pPr>
+              <w:widowControl/>
+              <w:rPr>
+                <w:rFonts w:ascii="Arial" w:eastAsia="Arial" w:hAnsi="Arial" w:cs="Arial"/>
+              </w:rPr>
+            </w:pPr>
+            <w:r>
+              <w:rPr>
+                <w:rFonts w:ascii="Arial" w:eastAsia="Arial" w:hAnsi="Arial" w:cs="Arial"/>
+              </w:rPr>
+              <w:t>Sam</w:t>
+            </w:r>
+          </w:p>
+        </w:tc>
+        <w:tc>
+          <w:tcPr>
+            <w:tcW w:w="1080" w:type="dxa"/>
+          </w:tcPr>
+          <w:p>
+            <w:pPr>
+              <w:widowControl/>
+              <w:rPr>
+                <w:rFonts w:ascii="Arial" w:eastAsia="Arial" w:hAnsi="Arial" w:cs="Arial"/>
+              </w:rPr>
+            </w:pPr>
+            <w:r>
+              <w:rPr>
+                <w:rFonts w:ascii="Arial" w:eastAsia="Arial" w:hAnsi="Arial" w:cs="Arial"/>
+              </w:rPr>
+              <w:t>0.5 hours</w:t>
+            </w:r>
+          </w:p>
+        </w:tc>
+        <w:tc>
+          <w:tcPr>
+            <w:tcW w:w="900" w:type="dxa"/>
+            <w:shd w:val="clear" w:color="auto" w:fill="auto"/>
+            <w:vAlign w:val="bottom"/>
+          </w:tcPr>
+          <w:p>
+            <w:pPr>
+              <w:widowControl/>
+              <w:rPr>
+                <w:rFonts w:ascii="Arial" w:eastAsia="Arial" w:hAnsi="Arial" w:cs="Arial"/>
+              </w:rPr>
+            </w:pPr>
+          </w:p>
+        </w:tc>
+        <w:tc>
+          <w:tcPr>
+            <w:tcW w:w="1140" w:type="dxa"/>
+            <w:shd w:val="clear" w:color="auto" w:fill="auto"/>
+            <w:vAlign w:val="bottom"/>
+          </w:tcPr>
+          <w:p>
+            <w:pPr>
+              <w:widowControl/>
+              <w:rPr>
+                <w:rFonts w:ascii="Arial" w:eastAsia="Arial" w:hAnsi="Arial" w:cs="Arial"/>
+              </w:rPr>
+            </w:pPr>
+          </w:p>
+        </w:tc>
+      </w:tr>
+      <w:tr>
+        <w:trPr>
+          <w:trHeight w:val="255"/>
+        </w:trPr>
+        <w:tc>
+          <w:tcPr>
+            <w:tcW w:w="705" w:type="dxa"/>
+          </w:tcPr>
+          <w:p>
+            <w:pPr>
+              <w:widowControl/>
+              <w:rPr>
+                <w:rFonts w:ascii="Arial" w:eastAsia="Arial" w:hAnsi="Arial" w:cs="Arial"/>
+              </w:rPr>
+            </w:pPr>
+            <w:r>
+              <w:rPr>
+                <w:rFonts w:ascii="Arial" w:eastAsia="Arial" w:hAnsi="Arial" w:cs="Arial"/>
+              </w:rPr>
+              <w:t>4.2</w:t>
+            </w:r>
+          </w:p>
+        </w:tc>
+        <w:tc>
+          <w:tcPr>
+            <w:tcW w:w="2370" w:type="dxa"/>
+            <w:shd w:val="clear" w:color="auto" w:fill="auto"/>
+            <w:vAlign w:val="bottom"/>
+          </w:tcPr>
+          <w:p>
+            <w:pPr>
+              <w:widowControl/>
+              <w:rPr>
+                <w:rFonts w:ascii="Arial" w:eastAsia="Arial" w:hAnsi="Arial" w:cs="Arial"/>
+              </w:rPr>
+            </w:pPr>
+            <w:r>
+              <w:rPr>
+                <w:rFonts w:ascii="Arial" w:eastAsia="Arial" w:hAnsi="Arial" w:cs="Arial"/>
+              </w:rPr>
+              <w:t>Project Plan Project Organization</w:t>
+            </w:r>
+          </w:p>
+        </w:tc>
+        <w:tc>
+          <w:tcPr>
+            <w:tcW w:w="2505" w:type="dxa"/>
+          </w:tcPr>
+          <w:p>
+            <w:pPr>
+              <w:widowControl/>
+              <w:rPr>
+                <w:rFonts w:ascii="Arial" w:eastAsia="Arial" w:hAnsi="Arial" w:cs="Arial"/>
+              </w:rPr>
+            </w:pPr>
+            <w:r>
+              <w:rPr>
+                <w:rFonts w:ascii="Arial" w:eastAsia="Arial" w:hAnsi="Arial" w:cs="Arial"/>
+              </w:rPr>
+              <w:t>Project Organization completed</w:t>
+            </w:r>
+          </w:p>
+        </w:tc>
+        <w:tc>
+          <w:tcPr>
+            <w:tcW w:w="1260" w:type="dxa"/>
+            <w:shd w:val="clear" w:color="auto" w:fill="auto"/>
+            <w:vAlign w:val="bottom"/>
+          </w:tcPr>
+          <w:p>
+            <w:pPr>
+              <w:widowControl/>
+              <w:rPr>
+                <w:rFonts w:ascii="Arial" w:eastAsia="Arial" w:hAnsi="Arial" w:cs="Arial"/>
+              </w:rPr>
+            </w:pPr>
+            <w:r>
+              <w:rPr>
+                <w:rFonts w:ascii="Arial" w:eastAsia="Arial" w:hAnsi="Arial" w:cs="Arial"/>
+              </w:rPr>
+              <w:t>Incomplete</w:t>
+            </w:r>
+          </w:p>
+        </w:tc>
+        <w:tc>
+          <w:tcPr>
+            <w:tcW w:w="990" w:type="dxa"/>
+            <w:shd w:val="clear" w:color="auto" w:fill="auto"/>
+            <w:vAlign w:val="bottom"/>
+          </w:tcPr>
+          <w:p>
+            <w:pPr>
+              <w:widowControl/>
+              <w:rPr>
+                <w:rFonts w:ascii="Arial" w:eastAsia="Arial" w:hAnsi="Arial" w:cs="Arial"/>
+              </w:rPr>
+            </w:pPr>
+            <w:r>
+              <w:rPr>
+                <w:rFonts w:ascii="Arial" w:eastAsia="Arial" w:hAnsi="Arial" w:cs="Arial"/>
+              </w:rPr>
+              <w:t>Sam</w:t>
+            </w:r>
+          </w:p>
+        </w:tc>
+        <w:tc>
+          <w:tcPr>
+            <w:tcW w:w="1080" w:type="dxa"/>
+          </w:tcPr>
+          <w:p>
+            <w:pPr>
+              <w:widowControl/>
+              <w:rPr>
+                <w:rFonts w:ascii="Arial" w:eastAsia="Arial" w:hAnsi="Arial" w:cs="Arial"/>
+              </w:rPr>
+            </w:pPr>
+            <w:r>
+              <w:rPr>
+                <w:rFonts w:ascii="Arial" w:eastAsia="Arial" w:hAnsi="Arial" w:cs="Arial"/>
+              </w:rPr>
+              <w:t>0.5 hours</w:t>
+            </w:r>
+          </w:p>
+        </w:tc>
+        <w:tc>
+          <w:tcPr>
+            <w:tcW w:w="900" w:type="dxa"/>
+            <w:shd w:val="clear" w:color="auto" w:fill="auto"/>
+            <w:vAlign w:val="bottom"/>
+          </w:tcPr>
+          <w:p>
+            <w:pPr>
+              <w:widowControl/>
+              <w:rPr>
+                <w:rFonts w:ascii="Arial" w:eastAsia="Arial" w:hAnsi="Arial" w:cs="Arial"/>
+              </w:rPr>
+            </w:pPr>
+          </w:p>
+        </w:tc>
+        <w:tc>
+          <w:tcPr>
+            <w:tcW w:w="1140" w:type="dxa"/>
+            <w:shd w:val="clear" w:color="auto" w:fill="auto"/>
+            <w:vAlign w:val="bottom"/>
+          </w:tcPr>
+          <w:p>
+            <w:pPr>
+              <w:widowControl/>
+              <w:rPr>
+                <w:rFonts w:ascii="Arial" w:eastAsia="Arial" w:hAnsi="Arial" w:cs="Arial"/>
+              </w:rPr>
+            </w:pPr>
+          </w:p>
+        </w:tc>
+      </w:tr>
+      <w:tr>
+        <w:trPr>
+          <w:trHeight w:val="255"/>
+        </w:trPr>
+        <w:tc>
+          <w:tcPr>
+            <w:tcW w:w="705" w:type="dxa"/>
+          </w:tcPr>
+          <w:p>
+            <w:pPr>
+              <w:widowControl/>
+              <w:rPr>
+                <w:rFonts w:ascii="Arial" w:eastAsia="Arial" w:hAnsi="Arial" w:cs="Arial"/>
+              </w:rPr>
+            </w:pPr>
+            <w:r>
+              <w:rPr>
+                <w:rFonts w:ascii="Arial" w:eastAsia="Arial" w:hAnsi="Arial" w:cs="Arial"/>
+              </w:rPr>
+              <w:t>4.3</w:t>
+            </w:r>
+          </w:p>
+        </w:tc>
+        <w:tc>
+          <w:tcPr>
+            <w:tcW w:w="2370" w:type="dxa"/>
+            <w:shd w:val="clear" w:color="auto" w:fill="auto"/>
+            <w:vAlign w:val="bottom"/>
+          </w:tcPr>
+          <w:p>
+            <w:pPr>
+              <w:widowControl/>
+              <w:rPr>
+                <w:rFonts w:ascii="Arial" w:eastAsia="Arial" w:hAnsi="Arial" w:cs="Arial"/>
+              </w:rPr>
+            </w:pPr>
+            <w:r>
+              <w:rPr>
+                <w:rFonts w:ascii="Arial" w:eastAsia="Arial" w:hAnsi="Arial" w:cs="Arial"/>
+              </w:rPr>
+              <w:t>Project Plan Practices and Measurements</w:t>
+            </w:r>
+          </w:p>
+        </w:tc>
+        <w:tc>
+          <w:tcPr>
+            <w:tcW w:w="2505" w:type="dxa"/>
+          </w:tcPr>
+          <w:p>
+            <w:pPr>
+              <w:widowControl/>
+              <w:rPr>
+                <w:rFonts w:ascii="Arial" w:eastAsia="Arial" w:hAnsi="Arial" w:cs="Arial"/>
+              </w:rPr>
+            </w:pPr>
+            <w:r>
+              <w:rPr>
+                <w:rFonts w:ascii="Arial" w:eastAsia="Arial" w:hAnsi="Arial" w:cs="Arial"/>
+              </w:rPr>
+              <w:t>Practices and Measurements section completed</w:t>
+            </w:r>
+            <w:r>
+              <w:rPr>
+                <w:rFonts w:ascii="Arial" w:eastAsia="Arial" w:hAnsi="Arial" w:cs="Arial"/>
+              </w:rPr>
+              <w:t xml:space="preserve"> and clearly defines the expected practices the team will follow during development. </w:t>
+            </w:r>
+          </w:p>
+        </w:tc>
+        <w:tc>
+          <w:tcPr>
+            <w:tcW w:w="1260" w:type="dxa"/>
+            <w:shd w:val="clear" w:color="auto" w:fill="auto"/>
+            <w:vAlign w:val="bottom"/>
+          </w:tcPr>
+          <w:p>
+            <w:pPr>
+              <w:widowControl/>
+              <w:rPr>
+                <w:rFonts w:ascii="Arial" w:eastAsia="Arial" w:hAnsi="Arial" w:cs="Arial"/>
+              </w:rPr>
+            </w:pPr>
+            <w:hyperlink r:id="rId12" w:history="1">
+              <w:r>
+                <w:rPr>
+                  <w:rStyle w:val="Hyperlink"/>
+                  <w:rFonts w:ascii="Arial" w:eastAsia="Arial" w:hAnsi="Arial" w:cs="Arial"/>
+                </w:rPr>
+                <w:t>Complete</w:t>
+              </w:r>
+            </w:hyperlink>
+          </w:p>
+        </w:tc>
+        <w:tc>
+          <w:tcPr>
+            <w:tcW w:w="990" w:type="dxa"/>
+            <w:shd w:val="clear" w:color="auto" w:fill="auto"/>
+            <w:vAlign w:val="bottom"/>
+          </w:tcPr>
+          <w:p>
+            <w:pPr>
+              <w:widowControl/>
+              <w:rPr>
+                <w:rFonts w:ascii="Arial" w:eastAsia="Arial" w:hAnsi="Arial" w:cs="Arial"/>
+              </w:rPr>
+            </w:pPr>
+            <w:r>
+              <w:rPr>
+                <w:rFonts w:ascii="Arial" w:eastAsia="Arial" w:hAnsi="Arial" w:cs="Arial"/>
+              </w:rPr>
+              <w:t>Corie</w:t>
+            </w:r>
+          </w:p>
+        </w:tc>
+        <w:tc>
+          <w:tcPr>
+            <w:tcW w:w="1080" w:type="dxa"/>
+          </w:tcPr>
+          <w:p>
+            <w:pPr>
+              <w:widowControl/>
+              <w:rPr>
+                <w:rFonts w:ascii="Arial" w:eastAsia="Arial" w:hAnsi="Arial" w:cs="Arial"/>
+              </w:rPr>
+            </w:pPr>
+            <w:r>
+              <w:rPr>
+                <w:rFonts w:ascii="Arial" w:eastAsia="Arial" w:hAnsi="Arial" w:cs="Arial"/>
+              </w:rPr>
+              <w:t>2 hours</w:t>
+            </w:r>
+          </w:p>
+        </w:tc>
+        <w:tc>
+          <w:tcPr>
+            <w:tcW w:w="900" w:type="dxa"/>
+            <w:shd w:val="clear" w:color="auto" w:fill="auto"/>
+            <w:vAlign w:val="bottom"/>
+          </w:tcPr>
+          <w:p>
+            <w:pPr>
+              <w:widowControl/>
+              <w:rPr>
+                <w:rFonts w:ascii="Arial" w:eastAsia="Arial" w:hAnsi="Arial" w:cs="Arial"/>
+              </w:rPr>
+            </w:pPr>
+            <w:r>
+              <w:rPr>
+                <w:rFonts w:ascii="Arial" w:eastAsia="Arial" w:hAnsi="Arial" w:cs="Arial"/>
+              </w:rPr>
+              <w:t>1 ½ Hours</w:t>
+            </w:r>
+          </w:p>
+        </w:tc>
+        <w:tc>
+          <w:tcPr>
+            <w:tcW w:w="1140" w:type="dxa"/>
+            <w:shd w:val="clear" w:color="auto" w:fill="auto"/>
+            <w:vAlign w:val="bottom"/>
+          </w:tcPr>
+          <w:p>
+            <w:pPr>
+              <w:widowControl/>
+              <w:rPr>
+                <w:rFonts w:ascii="Arial" w:eastAsia="Arial" w:hAnsi="Arial" w:cs="Arial"/>
+              </w:rPr>
+            </w:pPr>
+            <w:r>
+              <w:rPr>
+                <w:rFonts w:ascii="Arial" w:eastAsia="Arial" w:hAnsi="Arial" w:cs="Arial"/>
+              </w:rPr>
+              <w:t>½ Hour</w:t>
+            </w:r>
+          </w:p>
+        </w:tc>
+      </w:tr>
+      <w:tr>
+        <w:trPr>
+          <w:trHeight w:val="255"/>
+        </w:trPr>
+        <w:tc>
+          <w:tcPr>
+            <w:tcW w:w="705" w:type="dxa"/>
+          </w:tcPr>
+          <w:p>
+            <w:pPr>
+              <w:widowControl/>
+              <w:rPr>
+                <w:rFonts w:ascii="Arial" w:eastAsia="Arial" w:hAnsi="Arial" w:cs="Arial"/>
+              </w:rPr>
+            </w:pPr>
+            <w:r>
+              <w:rPr>
+                <w:rFonts w:ascii="Arial" w:eastAsia="Arial" w:hAnsi="Arial" w:cs="Arial"/>
+              </w:rPr>
+              <w:t>4.4</w:t>
+            </w:r>
+          </w:p>
+        </w:tc>
+        <w:tc>
+          <w:tcPr>
+            <w:tcW w:w="2370" w:type="dxa"/>
+            <w:shd w:val="clear" w:color="auto" w:fill="auto"/>
+            <w:vAlign w:val="bottom"/>
+          </w:tcPr>
+          <w:p>
+            <w:pPr>
+              <w:widowControl/>
+              <w:rPr>
+                <w:rFonts w:ascii="Arial" w:eastAsia="Arial" w:hAnsi="Arial" w:cs="Arial"/>
+              </w:rPr>
+            </w:pPr>
+            <w:r>
+              <w:rPr>
+                <w:rFonts w:ascii="Arial" w:eastAsia="Arial" w:hAnsi="Arial" w:cs="Arial"/>
+              </w:rPr>
+              <w:t>Project Plan Deployment</w:t>
+            </w:r>
+          </w:p>
+        </w:tc>
+        <w:tc>
+          <w:tcPr>
+            <w:tcW w:w="2505" w:type="dxa"/>
+          </w:tcPr>
+          <w:p>
+            <w:pPr>
+              <w:widowControl/>
+              <w:rPr>
+                <w:rFonts w:ascii="Arial" w:eastAsia="Arial" w:hAnsi="Arial" w:cs="Arial"/>
+              </w:rPr>
+            </w:pPr>
+            <w:r>
+              <w:rPr>
+                <w:rFonts w:ascii="Arial" w:eastAsia="Arial" w:hAnsi="Arial" w:cs="Arial"/>
+              </w:rPr>
+              <w:t>Deployment section completed</w:t>
+            </w:r>
+            <w:r>
+              <w:rPr>
+                <w:rFonts w:ascii="Arial" w:eastAsia="Arial" w:hAnsi="Arial" w:cs="Arial"/>
+              </w:rPr>
+              <w:t>, provides a detailed explanation of the strategy for deployment of the project.</w:t>
+            </w:r>
+          </w:p>
+        </w:tc>
+        <w:tc>
+          <w:tcPr>
+            <w:tcW w:w="1260" w:type="dxa"/>
+            <w:shd w:val="clear" w:color="auto" w:fill="auto"/>
+            <w:vAlign w:val="bottom"/>
+          </w:tcPr>
+          <w:p>
+            <w:pPr>
+              <w:widowControl/>
+              <w:rPr>
+                <w:rFonts w:ascii="Arial" w:eastAsia="Arial" w:hAnsi="Arial" w:cs="Arial"/>
+              </w:rPr>
+            </w:pPr>
+            <w:hyperlink r:id="rId13" w:history="1">
+              <w:r>
+                <w:rPr>
+                  <w:rStyle w:val="Hyperlink"/>
+                  <w:rFonts w:ascii="Arial" w:eastAsia="Arial" w:hAnsi="Arial" w:cs="Arial"/>
+                </w:rPr>
+                <w:t>Complete</w:t>
+              </w:r>
+            </w:hyperlink>
+          </w:p>
+        </w:tc>
+        <w:tc>
+          <w:tcPr>
+            <w:tcW w:w="990" w:type="dxa"/>
+            <w:shd w:val="clear" w:color="auto" w:fill="auto"/>
+            <w:vAlign w:val="bottom"/>
+          </w:tcPr>
+          <w:p>
+            <w:pPr>
+              <w:widowControl/>
+              <w:rPr>
+                <w:rFonts w:ascii="Arial" w:eastAsia="Arial" w:hAnsi="Arial" w:cs="Arial"/>
+              </w:rPr>
+            </w:pPr>
+            <w:r>
+              <w:rPr>
+                <w:rFonts w:ascii="Arial" w:eastAsia="Arial" w:hAnsi="Arial" w:cs="Arial"/>
+              </w:rPr>
+              <w:t>Corie</w:t>
+            </w:r>
+          </w:p>
+        </w:tc>
+        <w:tc>
+          <w:tcPr>
+            <w:tcW w:w="1080" w:type="dxa"/>
+          </w:tcPr>
+          <w:p>
+            <w:pPr>
+              <w:widowControl/>
+              <w:rPr>
+                <w:rFonts w:ascii="Arial" w:eastAsia="Arial" w:hAnsi="Arial" w:cs="Arial"/>
+              </w:rPr>
+            </w:pPr>
+            <w:r>
+              <w:rPr>
+                <w:rFonts w:ascii="Arial" w:eastAsia="Arial" w:hAnsi="Arial" w:cs="Arial"/>
+              </w:rPr>
+              <w:t>2 hours</w:t>
+            </w:r>
+          </w:p>
+        </w:tc>
+        <w:tc>
+          <w:tcPr>
+            <w:tcW w:w="900" w:type="dxa"/>
+            <w:shd w:val="clear" w:color="auto" w:fill="auto"/>
+            <w:vAlign w:val="bottom"/>
+          </w:tcPr>
+          <w:p>
+            <w:pPr>
+              <w:widowControl/>
+              <w:rPr>
+                <w:rFonts w:ascii="Arial" w:eastAsia="Arial" w:hAnsi="Arial" w:cs="Arial"/>
+              </w:rPr>
+            </w:pPr>
+            <w:r>
+              <w:rPr>
+                <w:rFonts w:ascii="Arial" w:eastAsia="Arial" w:hAnsi="Arial" w:cs="Arial"/>
+              </w:rPr>
+              <w:t>1 Hour</w:t>
+            </w:r>
+          </w:p>
+        </w:tc>
+        <w:tc>
+          <w:tcPr>
+            <w:tcW w:w="1140" w:type="dxa"/>
+            <w:shd w:val="clear" w:color="auto" w:fill="auto"/>
+            <w:vAlign w:val="bottom"/>
+          </w:tcPr>
+          <w:p>
+            <w:pPr>
+              <w:widowControl/>
+              <w:rPr>
+                <w:rFonts w:ascii="Arial" w:eastAsia="Arial" w:hAnsi="Arial" w:cs="Arial"/>
+              </w:rPr>
+            </w:pPr>
+            <w:r>
+              <w:rPr>
+                <w:rFonts w:ascii="Arial" w:eastAsia="Arial" w:hAnsi="Arial" w:cs="Arial"/>
+              </w:rPr>
+              <w:t>1 Hour</w:t>
+            </w:r>
+          </w:p>
+        </w:tc>
+      </w:tr>
+      <w:tr>
+        <w:trPr>
+          <w:trHeight w:val="255"/>
+        </w:trPr>
+        <w:tc>
+          <w:tcPr>
+            <w:tcW w:w="705" w:type="dxa"/>
+          </w:tcPr>
+          <w:p>
+            <w:pPr>
+              <w:widowControl/>
+              <w:rPr>
+                <w:rFonts w:ascii="Arial" w:eastAsia="Arial" w:hAnsi="Arial" w:cs="Arial"/>
+              </w:rPr>
+            </w:pPr>
+            <w:r>
+              <w:rPr>
+                <w:rFonts w:ascii="Arial" w:eastAsia="Arial" w:hAnsi="Arial" w:cs="Arial"/>
+              </w:rPr>
+              <w:t xml:space="preserve">4.5 </w:t>
+            </w:r>
+          </w:p>
+        </w:tc>
+        <w:tc>
+          <w:tcPr>
+            <w:tcW w:w="2370" w:type="dxa"/>
+            <w:shd w:val="clear" w:color="auto" w:fill="auto"/>
+            <w:vAlign w:val="bottom"/>
+          </w:tcPr>
+          <w:p>
+            <w:pPr>
+              <w:widowControl/>
+              <w:rPr>
+                <w:rFonts w:ascii="Arial" w:eastAsia="Arial" w:hAnsi="Arial" w:cs="Arial"/>
+              </w:rPr>
+            </w:pPr>
+            <w:r>
+              <w:rPr>
+                <w:rFonts w:ascii="Arial" w:eastAsia="Arial" w:hAnsi="Arial" w:cs="Arial"/>
+              </w:rPr>
+              <w:t>Project Plan Project Milestones and Objectives</w:t>
+            </w:r>
+          </w:p>
+        </w:tc>
+        <w:tc>
+          <w:tcPr>
+            <w:tcW w:w="2505" w:type="dxa"/>
+          </w:tcPr>
+          <w:p>
+            <w:pPr>
+              <w:widowControl/>
+              <w:rPr>
+                <w:rFonts w:ascii="Arial" w:eastAsia="Arial" w:hAnsi="Arial" w:cs="Arial"/>
+              </w:rPr>
+            </w:pPr>
+            <w:r>
+              <w:rPr>
+                <w:rFonts w:ascii="Arial" w:eastAsia="Arial" w:hAnsi="Arial" w:cs="Arial"/>
+              </w:rPr>
+              <w:t>Milestones and Objectives</w:t>
+            </w:r>
+            <w:r>
+              <w:rPr>
+                <w:rFonts w:ascii="Arial" w:eastAsia="Arial" w:hAnsi="Arial" w:cs="Arial"/>
+              </w:rPr>
+              <w:t xml:space="preserve"> table updated for our project and</w:t>
+            </w:r>
+            <w:r>
+              <w:rPr>
+                <w:rFonts w:ascii="Arial" w:eastAsia="Arial" w:hAnsi="Arial" w:cs="Arial"/>
+              </w:rPr>
+              <w:t xml:space="preserve"> Completed</w:t>
+            </w:r>
+          </w:p>
+        </w:tc>
+        <w:tc>
+          <w:tcPr>
+            <w:tcW w:w="1260" w:type="dxa"/>
+            <w:shd w:val="clear" w:color="auto" w:fill="auto"/>
+            <w:vAlign w:val="bottom"/>
+          </w:tcPr>
+          <w:p>
+            <w:pPr>
+              <w:widowControl/>
+              <w:rPr>
+                <w:rFonts w:ascii="Arial" w:eastAsia="Arial" w:hAnsi="Arial" w:cs="Arial"/>
+              </w:rPr>
+            </w:pPr>
+            <w:hyperlink r:id="rId14" w:history="1">
+              <w:r>
+                <w:rPr>
+                  <w:rStyle w:val="Hyperlink"/>
+                  <w:rFonts w:ascii="Arial" w:eastAsia="Arial" w:hAnsi="Arial" w:cs="Arial"/>
+                </w:rPr>
+                <w:t>Complete</w:t>
+              </w:r>
+            </w:hyperlink>
+          </w:p>
+        </w:tc>
+        <w:tc>
+          <w:tcPr>
+            <w:tcW w:w="990" w:type="dxa"/>
+            <w:shd w:val="clear" w:color="auto" w:fill="auto"/>
+            <w:vAlign w:val="bottom"/>
+          </w:tcPr>
+          <w:p>
+            <w:pPr>
+              <w:widowControl/>
+              <w:rPr>
+                <w:rFonts w:ascii="Arial" w:eastAsia="Arial" w:hAnsi="Arial" w:cs="Arial"/>
+              </w:rPr>
+            </w:pPr>
+            <w:r>
+              <w:rPr>
+                <w:rFonts w:ascii="Arial" w:eastAsia="Arial" w:hAnsi="Arial" w:cs="Arial"/>
+              </w:rPr>
               <w:t>Corie</w:t>
             </w:r>
           </w:p>
@@ -3821,8 +3894,8 @@
         <w:pStyle w:val="Heading1"/>
         <w:ind w:left="360" w:hanging="360"/>
         <w:sectPr>
-          <w:headerReference w:type="default" r:id="rId12"/>
-          <w:footerReference w:type="default" r:id="rId13"/>
+          <w:headerReference w:type="default" r:id="rId15"/>
+          <w:footerReference w:type="default" r:id="rId16"/>
           <w:pgSz w:w="12240" w:h="15840"/>
           <w:pgMar w:top="1440" w:right="1440" w:bottom="1440" w:left="1440" w:header="720" w:footer="720" w:gutter="0"/>
           <w:pgNumType w:start="1"/>
@@ -4419,7 +4492,7 @@
 </file>
 
 <file path=word/endnotes.xml><?xml version="1.0" encoding="utf-8"?>
-<w:endnotes xmlns:wpc="http://schemas.microsoft.com/office/word/2010/wordprocessingCanvas" xmlns:cx="http://schemas.microsoft.com/office/drawing/2014/chartex" xmlns:cx1="http://schemas.microsoft.com/office/drawing/2015/9/8/chartex" xmlns:cx2="http://schemas.microsoft.com/office/drawing/2015/10/21/chartex" xmlns:cx3="http://schemas.microsoft.com/office/drawing/2016/5/9/chartex" xmlns:cx4="http://schemas.microsoft.com/office/drawing/2016/5/10/chartex" xmlns:cx5="http://schemas.microsoft.com/office/drawing/2016/5/11/chartex" xmlns:cx6="http://schemas.microsoft.com/office/drawing/2016/5/12/chartex" xmlns:cx7="http://schemas.microsoft.com/office/drawing/2016/5/13/chartex" xmlns:cx8="http://schemas.microsoft.com/office/drawing/2016/5/14/chartex" xmlns:mc="http://schemas.openxmlformats.org/markup-compatibility/2006" xmlns:aink="http://schemas.microsoft.com/office/drawing/2016/ink" xmlns:am3d="http://schemas.microsoft.com/office/drawing/2017/model3d" xmlns:o="urn:schemas-microsoft-com:office:office" xmlns:oel="http://schemas.microsoft.com/office/2019/extlst" xmlns:r="http://schemas.openxmlformats.org/officeDocument/2006/relationships" xmlns:m="http://schemas.openxmlformats.org/officeDocument/2006/math" xmlns:v="urn:schemas-microsoft-com:vml" xmlns:wp14="http://schemas.microsoft.com/office/word/2010/wordprocessingDrawing" xmlns:wp="http://schemas.openxmlformats.org/drawingml/2006/wordprocessingDrawing" xmlns:w10="urn:schemas-microsoft-com:office:word" xmlns:w="http://schemas.openxmlformats.org/wordprocessingml/2006/main" xmlns:w14="http://schemas.microsoft.com/office/word/2010/wordml" xmlns:w15="http://schemas.microsoft.com/office/word/2012/wordml" xmlns:w16cex="http://schemas.microsoft.com/office/word/2018/wordml/cex" xmlns:w16cid="http://schemas.microsoft.com/office/word/2016/wordml/cid" xmlns:w16="http://schemas.microsoft.com/office/word/2018/wordml" xmlns:w16du="http://schemas.microsoft.com/office/word/2023/wordml/word16du" xmlns:w16sdtdh="http://schemas.microsoft.com/office/word/2020/wordml/sdtdatahash" xmlns:w16se="http://schemas.microsoft.com/office/word/2015/wordml/symex" xmlns:wpg="http://schemas.microsoft.com/office/word/2010/wordprocessingGroup" xmlns:wpi="http://schemas.microsoft.com/office/word/2010/wordprocessingInk" xmlns:wne="http://schemas.microsoft.com/office/word/2006/wordml" xmlns:wps="http://schemas.microsoft.com/office/word/2010/wordprocessingShape" mc:Ignorable="w14 w15 w16se w16cid w16 w16cex w16sdtdh wp14">
+<w:endnotes xmlns:wpc="http://schemas.microsoft.com/office/word/2010/wordprocessingCanvas" xmlns:cx="http://schemas.microsoft.com/office/drawing/2014/chartex" xmlns:cx1="http://schemas.microsoft.com/office/drawing/2015/9/8/chartex" xmlns:cx2="http://schemas.microsoft.com/office/drawing/2015/10/21/chartex" xmlns:cx3="http://schemas.microsoft.com/office/drawing/2016/5/9/chartex" xmlns:cx4="http://schemas.microsoft.com/office/drawing/2016/5/10/chartex" xmlns:cx5="http://schemas.microsoft.com/office/drawing/2016/5/11/chartex" xmlns:cx6="http://schemas.microsoft.com/office/drawing/2016/5/12/chartex" xmlns:cx7="http://schemas.microsoft.com/office/drawing/2016/5/13/chartex" xmlns:cx8="http://schemas.microsoft.com/office/drawing/2016/5/14/chartex" xmlns:mc="http://schemas.openxmlformats.org/markup-compatibility/2006" xmlns:aink="http://schemas.microsoft.com/office/drawing/2016/ink" xmlns:am3d="http://schemas.microsoft.com/office/drawing/2017/model3d" xmlns:o="urn:schemas-microsoft-com:office:office" xmlns:oel="http://schemas.microsoft.com/office/2019/extlst" xmlns:r="http://schemas.openxmlformats.org/officeDocument/2006/relationships" xmlns:m="http://schemas.openxmlformats.org/officeDocument/2006/math" xmlns:v="urn:schemas-microsoft-com:vml" xmlns:wp14="http://schemas.microsoft.com/office/word/2010/wordprocessingDrawing" xmlns:wp="http://schemas.openxmlformats.org/drawingml/2006/wordprocessingDrawing" xmlns:w10="urn:schemas-microsoft-com:office:word" xmlns:w="http://schemas.openxmlformats.org/wordprocessingml/2006/main" xmlns:w14="http://schemas.microsoft.com/office/word/2010/wordml" xmlns:w15="http://schemas.microsoft.com/office/word/2012/wordml" xmlns:w16cex="http://schemas.microsoft.com/office/word/2018/wordml/cex" xmlns:w16cid="http://schemas.microsoft.com/office/word/2016/wordml/cid" xmlns:w16="http://schemas.microsoft.com/office/word/2018/wordml" xmlns:w16sdtdh="http://schemas.microsoft.com/office/word/2020/wordml/sdtdatahash" xmlns:w16se="http://schemas.microsoft.com/office/word/2015/wordml/symex" xmlns:wpg="http://schemas.microsoft.com/office/word/2010/wordprocessingGroup" xmlns:wpi="http://schemas.microsoft.com/office/word/2010/wordprocessingInk" xmlns:wne="http://schemas.microsoft.com/office/word/2006/wordml" xmlns:wps="http://schemas.microsoft.com/office/word/2010/wordprocessingShape" mc:Ignorable="w14 w15 w16se w16cid w16 w16cex w16sdtdh wp14">
   <w:endnote w:type="separator" w:id="-1">
     <w:p>
       <w:r>
@@ -4438,7 +4511,7 @@
 </file>
 
 <file path=word/footer1.xml><?xml version="1.0" encoding="utf-8"?>
-<w:ftr xmlns:wpc="http://schemas.microsoft.com/office/word/2010/wordprocessingCanvas" xmlns:cx="http://schemas.microsoft.com/office/drawing/2014/chartex" xmlns:cx1="http://schemas.microsoft.com/office/drawing/2015/9/8/chartex" xmlns:cx2="http://schemas.microsoft.com/office/drawing/2015/10/21/chartex" xmlns:cx3="http://schemas.microsoft.com/office/drawing/2016/5/9/chartex" xmlns:cx4="http://schemas.microsoft.com/office/drawing/2016/5/10/chartex" xmlns:cx5="http://schemas.microsoft.com/office/drawing/2016/5/11/chartex" xmlns:cx6="http://schemas.microsoft.com/office/drawing/2016/5/12/chartex" xmlns:cx7="http://schemas.microsoft.com/office/drawing/2016/5/13/chartex" xmlns:cx8="http://schemas.microsoft.com/office/drawing/2016/5/14/chartex" xmlns:mc="http://schemas.openxmlformats.org/markup-compatibility/2006" xmlns:aink="http://schemas.microsoft.com/office/drawing/2016/ink" xmlns:am3d="http://schemas.microsoft.com/office/drawing/2017/model3d" xmlns:o="urn:schemas-microsoft-com:office:office" xmlns:oel="http://schemas.microsoft.com/office/2019/extlst" xmlns:r="http://schemas.openxmlformats.org/officeDocument/2006/relationships" xmlns:m="http://schemas.openxmlformats.org/officeDocument/2006/math" xmlns:v="urn:schemas-microsoft-com:vml" xmlns:wp14="http://schemas.microsoft.com/office/word/2010/wordprocessingDrawing" xmlns:wp="http://schemas.openxmlformats.org/drawingml/2006/wordprocessingDrawing" xmlns:w10="urn:schemas-microsoft-com:office:word" xmlns:w="http://schemas.openxmlformats.org/wordprocessingml/2006/main" xmlns:w14="http://schemas.microsoft.com/office/word/2010/wordml" xmlns:w15="http://schemas.microsoft.com/office/word/2012/wordml" xmlns:w16cex="http://schemas.microsoft.com/office/word/2018/wordml/cex" xmlns:w16cid="http://schemas.microsoft.com/office/word/2016/wordml/cid" xmlns:w16="http://schemas.microsoft.com/office/word/2018/wordml" xmlns:w16du="http://schemas.microsoft.com/office/word/2023/wordml/word16du" xmlns:w16sdtdh="http://schemas.microsoft.com/office/word/2020/wordml/sdtdatahash" xmlns:w16se="http://schemas.microsoft.com/office/word/2015/wordml/symex" xmlns:wpg="http://schemas.microsoft.com/office/word/2010/wordprocessingGroup" xmlns:wpi="http://schemas.microsoft.com/office/word/2010/wordprocessingInk" xmlns:wne="http://schemas.microsoft.com/office/word/2006/wordml" xmlns:wps="http://schemas.microsoft.com/office/word/2010/wordprocessingShape" mc:Ignorable="w14 w15 w16se w16cid w16 w16cex w16sdtdh wp14">
+<w:ftr xmlns:wpc="http://schemas.microsoft.com/office/word/2010/wordprocessingCanvas" xmlns:cx="http://schemas.microsoft.com/office/drawing/2014/chartex" xmlns:cx1="http://schemas.microsoft.com/office/drawing/2015/9/8/chartex" xmlns:cx2="http://schemas.microsoft.com/office/drawing/2015/10/21/chartex" xmlns:cx3="http://schemas.microsoft.com/office/drawing/2016/5/9/chartex" xmlns:cx4="http://schemas.microsoft.com/office/drawing/2016/5/10/chartex" xmlns:cx5="http://schemas.microsoft.com/office/drawing/2016/5/11/chartex" xmlns:cx6="http://schemas.microsoft.com/office/drawing/2016/5/12/chartex" xmlns:cx7="http://schemas.microsoft.com/office/drawing/2016/5/13/chartex" xmlns:cx8="http://schemas.microsoft.com/office/drawing/2016/5/14/chartex" xmlns:mc="http://schemas.openxmlformats.org/markup-compatibility/2006" xmlns:aink="http://schemas.microsoft.com/office/drawing/2016/ink" xmlns:am3d="http://schemas.microsoft.com/office/drawing/2017/model3d" xmlns:o="urn:schemas-microsoft-com:office:office" xmlns:oel="http://schemas.microsoft.com/office/2019/extlst" xmlns:r="http://schemas.openxmlformats.org/officeDocument/2006/relationships" xmlns:m="http://schemas.openxmlformats.org/officeDocument/2006/math" xmlns:v="urn:schemas-microsoft-com:vml" xmlns:wp14="http://schemas.microsoft.com/office/word/2010/wordprocessingDrawing" xmlns:wp="http://schemas.openxmlformats.org/drawingml/2006/wordprocessingDrawing" xmlns:w10="urn:schemas-microsoft-com:office:word" xmlns:w="http://schemas.openxmlformats.org/wordprocessingml/2006/main" xmlns:w14="http://schemas.microsoft.com/office/word/2010/wordml" xmlns:w15="http://schemas.microsoft.com/office/word/2012/wordml" xmlns:w16cex="http://schemas.microsoft.com/office/word/2018/wordml/cex" xmlns:w16cid="http://schemas.microsoft.com/office/word/2016/wordml/cid" xmlns:w16="http://schemas.microsoft.com/office/word/2018/wordml" xmlns:w16sdtdh="http://schemas.microsoft.com/office/word/2020/wordml/sdtdatahash" xmlns:w16se="http://schemas.microsoft.com/office/word/2015/wordml/symex" xmlns:wpg="http://schemas.microsoft.com/office/word/2010/wordprocessingGroup" xmlns:wpi="http://schemas.microsoft.com/office/word/2010/wordprocessingInk" xmlns:wne="http://schemas.microsoft.com/office/word/2006/wordml" xmlns:wps="http://schemas.microsoft.com/office/word/2010/wordprocessingShape" mc:Ignorable="w14 w15 w16se w16cid w16 w16cex w16sdtdh wp14">
   <w:p>
     <w:pPr>
       <w:pBdr>
@@ -4604,7 +4677,7 @@
 </file>
 
 <file path=word/footnotes.xml><?xml version="1.0" encoding="utf-8"?>
-<w:footnotes xmlns:wpc="http://schemas.microsoft.com/office/word/2010/wordprocessingCanvas" xmlns:cx="http://schemas.microsoft.com/office/drawing/2014/chartex" xmlns:cx1="http://schemas.microsoft.com/office/drawing/2015/9/8/chartex" xmlns:cx2="http://schemas.microsoft.com/office/drawing/2015/10/21/chartex" xmlns:cx3="http://schemas.microsoft.com/office/drawing/2016/5/9/chartex" xmlns:cx4="http://schemas.microsoft.com/office/drawing/2016/5/10/chartex" xmlns:cx5="http://schemas.microsoft.com/office/drawing/2016/5/11/chartex" xmlns:cx6="http://schemas.microsoft.com/office/drawing/2016/5/12/chartex" xmlns:cx7="http://schemas.microsoft.com/office/drawing/2016/5/13/chartex" xmlns:cx8="http://schemas.microsoft.com/office/drawing/2016/5/14/chartex" xmlns:mc="http://schemas.openxmlformats.org/markup-compatibility/2006" xmlns:aink="http://schemas.microsoft.com/office/drawing/2016/ink" xmlns:am3d="http://schemas.microsoft.com/office/drawing/2017/model3d" xmlns:o="urn:schemas-microsoft-com:office:office" xmlns:oel="http://schemas.microsoft.com/office/2019/extlst" xmlns:r="http://schemas.openxmlformats.org/officeDocument/2006/relationships" xmlns:m="http://schemas.openxmlformats.org/officeDocument/2006/math" xmlns:v="urn:schemas-microsoft-com:vml" xmlns:wp14="http://schemas.microsoft.com/office/word/2010/wordprocessingDrawing" xmlns:wp="http://schemas.openxmlformats.org/drawingml/2006/wordprocessingDrawing" xmlns:w10="urn:schemas-microsoft-com:office:word" xmlns:w="http://schemas.openxmlformats.org/wordprocessingml/2006/main" xmlns:w14="http://schemas.microsoft.com/office/word/2010/wordml" xmlns:w15="http://schemas.microsoft.com/office/word/2012/wordml" xmlns:w16cex="http://schemas.microsoft.com/office/word/2018/wordml/cex" xmlns:w16cid="http://schemas.microsoft.com/office/word/2016/wordml/cid" xmlns:w16="http://schemas.microsoft.com/office/word/2018/wordml" xmlns:w16du="http://schemas.microsoft.com/office/word/2023/wordml/word16du" xmlns:w16sdtdh="http://schemas.microsoft.com/office/word/2020/wordml/sdtdatahash" xmlns:w16se="http://schemas.microsoft.com/office/word/2015/wordml/symex" xmlns:wpg="http://schemas.microsoft.com/office/word/2010/wordprocessingGroup" xmlns:wpi="http://schemas.microsoft.com/office/word/2010/wordprocessingInk" xmlns:wne="http://schemas.microsoft.com/office/word/2006/wordml" xmlns:wps="http://schemas.microsoft.com/office/word/2010/wordprocessingShape" mc:Ignorable="w14 w15 w16se w16cid w16 w16cex w16sdtdh wp14">
+<w:footnotes xmlns:wpc="http://schemas.microsoft.com/office/word/2010/wordprocessingCanvas" xmlns:cx="http://schemas.microsoft.com/office/drawing/2014/chartex" xmlns:cx1="http://schemas.microsoft.com/office/drawing/2015/9/8/chartex" xmlns:cx2="http://schemas.microsoft.com/office/drawing/2015/10/21/chartex" xmlns:cx3="http://schemas.microsoft.com/office/drawing/2016/5/9/chartex" xmlns:cx4="http://schemas.microsoft.com/office/drawing/2016/5/10/chartex" xmlns:cx5="http://schemas.microsoft.com/office/drawing/2016/5/11/chartex" xmlns:cx6="http://schemas.microsoft.com/office/drawing/2016/5/12/chartex" xmlns:cx7="http://schemas.microsoft.com/office/drawing/2016/5/13/chartex" xmlns:cx8="http://schemas.microsoft.com/office/drawing/2016/5/14/chartex" xmlns:mc="http://schemas.openxmlformats.org/markup-compatibility/2006" xmlns:aink="http://schemas.microsoft.com/office/drawing/2016/ink" xmlns:am3d="http://schemas.microsoft.com/office/drawing/2017/model3d" xmlns:o="urn:schemas-microsoft-com:office:office" xmlns:oel="http://schemas.microsoft.com/office/2019/extlst" xmlns:r="http://schemas.openxmlformats.org/officeDocument/2006/relationships" xmlns:m="http://schemas.openxmlformats.org/officeDocument/2006/math" xmlns:v="urn:schemas-microsoft-com:vml" xmlns:wp14="http://schemas.microsoft.com/office/word/2010/wordprocessingDrawing" xmlns:wp="http://schemas.openxmlformats.org/drawingml/2006/wordprocessingDrawing" xmlns:w10="urn:schemas-microsoft-com:office:word" xmlns:w="http://schemas.openxmlformats.org/wordprocessingml/2006/main" xmlns:w14="http://schemas.microsoft.com/office/word/2010/wordml" xmlns:w15="http://schemas.microsoft.com/office/word/2012/wordml" xmlns:w16cex="http://schemas.microsoft.com/office/word/2018/wordml/cex" xmlns:w16cid="http://schemas.microsoft.com/office/word/2016/wordml/cid" xmlns:w16="http://schemas.microsoft.com/office/word/2018/wordml" xmlns:w16sdtdh="http://schemas.microsoft.com/office/word/2020/wordml/sdtdatahash" xmlns:w16se="http://schemas.microsoft.com/office/word/2015/wordml/symex" xmlns:wpg="http://schemas.microsoft.com/office/word/2010/wordprocessingGroup" xmlns:wpi="http://schemas.microsoft.com/office/word/2010/wordprocessingInk" xmlns:wne="http://schemas.microsoft.com/office/word/2006/wordml" xmlns:wps="http://schemas.microsoft.com/office/word/2010/wordprocessingShape" mc:Ignorable="w14 w15 w16se w16cid w16 w16cex w16sdtdh wp14">
   <w:footnote w:type="separator" w:id="-1">
     <w:p>
       <w:r>
@@ -4623,7 +4696,7 @@
 </file>
 
 <file path=word/header1.xml><?xml version="1.0" encoding="utf-8"?>
-<w:hdr xmlns:wpc="http://schemas.microsoft.com/office/word/2010/wordprocessingCanvas" xmlns:cx="http://schemas.microsoft.com/office/drawing/2014/chartex" xmlns:cx1="http://schemas.microsoft.com/office/drawing/2015/9/8/chartex" xmlns:cx2="http://schemas.microsoft.com/office/drawing/2015/10/21/chartex" xmlns:cx3="http://schemas.microsoft.com/office/drawing/2016/5/9/chartex" xmlns:cx4="http://schemas.microsoft.com/office/drawing/2016/5/10/chartex" xmlns:cx5="http://schemas.microsoft.com/office/drawing/2016/5/11/chartex" xmlns:cx6="http://schemas.microsoft.com/office/drawing/2016/5/12/chartex" xmlns:cx7="http://schemas.microsoft.com/office/drawing/2016/5/13/chartex" xmlns:cx8="http://schemas.microsoft.com/office/drawing/2016/5/14/chartex" xmlns:mc="http://schemas.openxmlformats.org/markup-compatibility/2006" xmlns:aink="http://schemas.microsoft.com/office/drawing/2016/ink" xmlns:am3d="http://schemas.microsoft.com/office/drawing/2017/model3d" xmlns:o="urn:schemas-microsoft-com:office:office" xmlns:oel="http://schemas.microsoft.com/office/2019/extlst" xmlns:r="http://schemas.openxmlformats.org/officeDocument/2006/relationships" xmlns:m="http://schemas.openxmlformats.org/officeDocument/2006/math" xmlns:v="urn:schemas-microsoft-com:vml" xmlns:wp14="http://schemas.microsoft.com/office/word/2010/wordprocessingDrawing" xmlns:wp="http://schemas.openxmlformats.org/drawingml/2006/wordprocessingDrawing" xmlns:w10="urn:schemas-microsoft-com:office:word" xmlns:w="http://schemas.openxmlformats.org/wordprocessingml/2006/main" xmlns:w14="http://schemas.microsoft.com/office/word/2010/wordml" xmlns:w15="http://schemas.microsoft.com/office/word/2012/wordml" xmlns:w16cex="http://schemas.microsoft.com/office/word/2018/wordml/cex" xmlns:w16cid="http://schemas.microsoft.com/office/word/2016/wordml/cid" xmlns:w16="http://schemas.microsoft.com/office/word/2018/wordml" xmlns:w16du="http://schemas.microsoft.com/office/word/2023/wordml/word16du" xmlns:w16sdtdh="http://schemas.microsoft.com/office/word/2020/wordml/sdtdatahash" xmlns:w16se="http://schemas.microsoft.com/office/word/2015/wordml/symex" xmlns:wpg="http://schemas.microsoft.com/office/word/2010/wordprocessingGroup" xmlns:wpi="http://schemas.microsoft.com/office/word/2010/wordprocessingInk" xmlns:wne="http://schemas.microsoft.com/office/word/2006/wordml" xmlns:wps="http://schemas.microsoft.com/office/word/2010/wordprocessingShape" mc:Ignorable="w14 w15 w16se w16cid w16 w16cex w16sdtdh wp14">
+<w:hdr xmlns:wpc="http://schemas.microsoft.com/office/word/2010/wordprocessingCanvas" xmlns:cx="http://schemas.microsoft.com/office/drawing/2014/chartex" xmlns:cx1="http://schemas.microsoft.com/office/drawing/2015/9/8/chartex" xmlns:cx2="http://schemas.microsoft.com/office/drawing/2015/10/21/chartex" xmlns:cx3="http://schemas.microsoft.com/office/drawing/2016/5/9/chartex" xmlns:cx4="http://schemas.microsoft.com/office/drawing/2016/5/10/chartex" xmlns:cx5="http://schemas.microsoft.com/office/drawing/2016/5/11/chartex" xmlns:cx6="http://schemas.microsoft.com/office/drawing/2016/5/12/chartex" xmlns:cx7="http://schemas.microsoft.com/office/drawing/2016/5/13/chartex" xmlns:cx8="http://schemas.microsoft.com/office/drawing/2016/5/14/chartex" xmlns:mc="http://schemas.openxmlformats.org/markup-compatibility/2006" xmlns:aink="http://schemas.microsoft.com/office/drawing/2016/ink" xmlns:am3d="http://schemas.microsoft.com/office/drawing/2017/model3d" xmlns:o="urn:schemas-microsoft-com:office:office" xmlns:oel="http://schemas.microsoft.com/office/2019/extlst" xmlns:r="http://schemas.openxmlformats.org/officeDocument/2006/relationships" xmlns:m="http://schemas.openxmlformats.org/officeDocument/2006/math" xmlns:v="urn:schemas-microsoft-com:vml" xmlns:wp14="http://schemas.microsoft.com/office/word/2010/wordprocessingDrawing" xmlns:wp="http://schemas.openxmlformats.org/drawingml/2006/wordprocessingDrawing" xmlns:w10="urn:schemas-microsoft-com:office:word" xmlns:w="http://schemas.openxmlformats.org/wordprocessingml/2006/main" xmlns:w14="http://schemas.microsoft.com/office/word/2010/wordml" xmlns:w15="http://schemas.microsoft.com/office/word/2012/wordml" xmlns:w16cex="http://schemas.microsoft.com/office/word/2018/wordml/cex" xmlns:w16cid="http://schemas.microsoft.com/office/word/2016/wordml/cid" xmlns:w16="http://schemas.microsoft.com/office/word/2018/wordml" xmlns:w16sdtdh="http://schemas.microsoft.com/office/word/2020/wordml/sdtdatahash" xmlns:w16se="http://schemas.microsoft.com/office/word/2015/wordml/symex" xmlns:wpg="http://schemas.microsoft.com/office/word/2010/wordprocessingGroup" xmlns:wpi="http://schemas.microsoft.com/office/word/2010/wordprocessingInk" xmlns:wne="http://schemas.microsoft.com/office/word/2006/wordml" xmlns:wps="http://schemas.microsoft.com/office/word/2010/wordprocessingShape" mc:Ignorable="w14 w15 w16se w16cid w16 w16cex w16sdtdh wp14">
   <w:p>
     <w:pPr>
       <w:pBdr>
@@ -4745,7 +4818,7 @@
 </file>
 
 <file path=word/numbering.xml><?xml version="1.0" encoding="utf-8"?>
-<w:numbering xmlns:wpc="http://schemas.microsoft.com/office/word/2010/wordprocessingCanvas" xmlns:cx="http://schemas.microsoft.com/office/drawing/2014/chartex" xmlns:cx1="http://schemas.microsoft.com/office/drawing/2015/9/8/chartex" xmlns:cx2="http://schemas.microsoft.com/office/drawing/2015/10/21/chartex" xmlns:cx3="http://schemas.microsoft.com/office/drawing/2016/5/9/chartex" xmlns:cx4="http://schemas.microsoft.com/office/drawing/2016/5/10/chartex" xmlns:cx5="http://schemas.microsoft.com/office/drawing/2016/5/11/chartex" xmlns:cx6="http://schemas.microsoft.com/office/drawing/2016/5/12/chartex" xmlns:cx7="http://schemas.microsoft.com/office/drawing/2016/5/13/chartex" xmlns:cx8="http://schemas.microsoft.com/office/drawing/2016/5/14/chartex" xmlns:mc="http://schemas.openxmlformats.org/markup-compatibility/2006" xmlns:aink="http://schemas.microsoft.com/office/drawing/2016/ink" xmlns:am3d="http://schemas.microsoft.com/office/drawing/2017/model3d" xmlns:o="urn:schemas-microsoft-com:office:office" xmlns:oel="http://schemas.microsoft.com/office/2019/extlst" xmlns:r="http://schemas.openxmlformats.org/officeDocument/2006/relationships" xmlns:m="http://schemas.openxmlformats.org/officeDocument/2006/math" xmlns:v="urn:schemas-microsoft-com:vml" xmlns:wp14="http://schemas.microsoft.com/office/word/2010/wordprocessingDrawing" xmlns:wp="http://schemas.openxmlformats.org/drawingml/2006/wordprocessingDrawing" xmlns:w10="urn:schemas-microsoft-com:office:word" xmlns:w="http://schemas.openxmlformats.org/wordprocessingml/2006/main" xmlns:w14="http://schemas.microsoft.com/office/word/2010/wordml" xmlns:w15="http://schemas.microsoft.com/office/word/2012/wordml" xmlns:w16cex="http://schemas.microsoft.com/office/word/2018/wordml/cex" xmlns:w16cid="http://schemas.microsoft.com/office/word/2016/wordml/cid" xmlns:w16="http://schemas.microsoft.com/office/word/2018/wordml" xmlns:w16du="http://schemas.microsoft.com/office/word/2023/wordml/word16du" xmlns:w16sdtdh="http://schemas.microsoft.com/office/word/2020/wordml/sdtdatahash" xmlns:w16se="http://schemas.microsoft.com/office/word/2015/wordml/symex" xmlns:wpg="http://schemas.microsoft.com/office/word/2010/wordprocessingGroup" xmlns:wpi="http://schemas.microsoft.com/office/word/2010/wordprocessingInk" xmlns:wne="http://schemas.microsoft.com/office/word/2006/wordml" xmlns:wps="http://schemas.microsoft.com/office/word/2010/wordprocessingShape" mc:Ignorable="w14 w15 w16se w16cid w16 w16cex w16sdtdh wp14">
+<w:numbering xmlns:wpc="http://schemas.microsoft.com/office/word/2010/wordprocessingCanvas" xmlns:cx="http://schemas.microsoft.com/office/drawing/2014/chartex" xmlns:cx1="http://schemas.microsoft.com/office/drawing/2015/9/8/chartex" xmlns:cx2="http://schemas.microsoft.com/office/drawing/2015/10/21/chartex" xmlns:cx3="http://schemas.microsoft.com/office/drawing/2016/5/9/chartex" xmlns:cx4="http://schemas.microsoft.com/office/drawing/2016/5/10/chartex" xmlns:cx5="http://schemas.microsoft.com/office/drawing/2016/5/11/chartex" xmlns:cx6="http://schemas.microsoft.com/office/drawing/2016/5/12/chartex" xmlns:cx7="http://schemas.microsoft.com/office/drawing/2016/5/13/chartex" xmlns:cx8="http://schemas.microsoft.com/office/drawing/2016/5/14/chartex" xmlns:mc="http://schemas.openxmlformats.org/markup-compatibility/2006" xmlns:aink="http://schemas.microsoft.com/office/drawing/2016/ink" xmlns:am3d="http://schemas.microsoft.com/office/drawing/2017/model3d" xmlns:o="urn:schemas-microsoft-com:office:office" xmlns:oel="http://schemas.microsoft.com/office/2019/extlst" xmlns:r="http://schemas.openxmlformats.org/officeDocument/2006/relationships" xmlns:m="http://schemas.openxmlformats.org/officeDocument/2006/math" xmlns:v="urn:schemas-microsoft-com:vml" xmlns:wp14="http://schemas.microsoft.com/office/word/2010/wordprocessingDrawing" xmlns:wp="http://schemas.openxmlformats.org/drawingml/2006/wordprocessingDrawing" xmlns:w10="urn:schemas-microsoft-com:office:word" xmlns:w="http://schemas.openxmlformats.org/wordprocessingml/2006/main" xmlns:w14="http://schemas.microsoft.com/office/word/2010/wordml" xmlns:w15="http://schemas.microsoft.com/office/word/2012/wordml" xmlns:w16cex="http://schemas.microsoft.com/office/word/2018/wordml/cex" xmlns:w16cid="http://schemas.microsoft.com/office/word/2016/wordml/cid" xmlns:w16="http://schemas.microsoft.com/office/word/2018/wordml" xmlns:w16sdtdh="http://schemas.microsoft.com/office/word/2020/wordml/sdtdatahash" xmlns:w16se="http://schemas.microsoft.com/office/word/2015/wordml/symex" xmlns:wpg="http://schemas.microsoft.com/office/word/2010/wordprocessingGroup" xmlns:wpi="http://schemas.microsoft.com/office/word/2010/wordprocessingInk" xmlns:wne="http://schemas.microsoft.com/office/word/2006/wordml" xmlns:wps="http://schemas.microsoft.com/office/word/2010/wordprocessingShape" mc:Ignorable="w14 w15 w16se w16cid w16 w16cex w16sdtdh wp14">
   <w:abstractNum w:abstractNumId="0" w15:restartNumberingAfterBreak="0">
     <w:nsid w:val="03B443A3"/>
     <w:multiLevelType w:val="multilevel"/>

</xml_diff>

<commit_message>
Add time to work completed
</commit_message>
<xml_diff>
--- a/LCOM Documents/Iteration2/LCOMIterationPlan2.docx
+++ b/LCOM Documents/Iteration2/LCOMIterationPlan2.docx
@@ -1,6 +1,6 @@
 
 <file path=word/document.xml><?xml version="1.0" encoding="utf-8"?>
-<w:document xmlns:wpc="http://schemas.microsoft.com/office/word/2010/wordprocessingCanvas" xmlns:cx="http://schemas.microsoft.com/office/drawing/2014/chartex" xmlns:cx1="http://schemas.microsoft.com/office/drawing/2015/9/8/chartex" xmlns:cx2="http://schemas.microsoft.com/office/drawing/2015/10/21/chartex" xmlns:cx3="http://schemas.microsoft.com/office/drawing/2016/5/9/chartex" xmlns:cx4="http://schemas.microsoft.com/office/drawing/2016/5/10/chartex" xmlns:cx5="http://schemas.microsoft.com/office/drawing/2016/5/11/chartex" xmlns:cx6="http://schemas.microsoft.com/office/drawing/2016/5/12/chartex" xmlns:cx7="http://schemas.microsoft.com/office/drawing/2016/5/13/chartex" xmlns:cx8="http://schemas.microsoft.com/office/drawing/2016/5/14/chartex" xmlns:mc="http://schemas.openxmlformats.org/markup-compatibility/2006" xmlns:aink="http://schemas.microsoft.com/office/drawing/2016/ink" xmlns:am3d="http://schemas.microsoft.com/office/drawing/2017/model3d" xmlns:o="urn:schemas-microsoft-com:office:office" xmlns:oel="http://schemas.microsoft.com/office/2019/extlst" xmlns:r="http://schemas.openxmlformats.org/officeDocument/2006/relationships" xmlns:m="http://schemas.openxmlformats.org/officeDocument/2006/math" xmlns:v="urn:schemas-microsoft-com:vml" xmlns:wp14="http://schemas.microsoft.com/office/word/2010/wordprocessingDrawing" xmlns:wp="http://schemas.openxmlformats.org/drawingml/2006/wordprocessingDrawing" xmlns:w10="urn:schemas-microsoft-com:office:word" xmlns:w="http://schemas.openxmlformats.org/wordprocessingml/2006/main" xmlns:w14="http://schemas.microsoft.com/office/word/2010/wordml" xmlns:w15="http://schemas.microsoft.com/office/word/2012/wordml" xmlns:w16cex="http://schemas.microsoft.com/office/word/2018/wordml/cex" xmlns:w16cid="http://schemas.microsoft.com/office/word/2016/wordml/cid" xmlns:w16="http://schemas.microsoft.com/office/word/2018/wordml" xmlns:w16sdtdh="http://schemas.microsoft.com/office/word/2020/wordml/sdtdatahash" xmlns:w16se="http://schemas.microsoft.com/office/word/2015/wordml/symex" xmlns:wpg="http://schemas.microsoft.com/office/word/2010/wordprocessingGroup" xmlns:wpi="http://schemas.microsoft.com/office/word/2010/wordprocessingInk" xmlns:wne="http://schemas.microsoft.com/office/word/2006/wordml" xmlns:wps="http://schemas.microsoft.com/office/word/2010/wordprocessingShape" mc:Ignorable="w14 w15 w16se w16cid w16 w16cex w16sdtdh wp14">
+<w:document xmlns:wpc="http://schemas.microsoft.com/office/word/2010/wordprocessingCanvas" xmlns:cx="http://schemas.microsoft.com/office/drawing/2014/chartex" xmlns:cx1="http://schemas.microsoft.com/office/drawing/2015/9/8/chartex" xmlns:cx2="http://schemas.microsoft.com/office/drawing/2015/10/21/chartex" xmlns:cx3="http://schemas.microsoft.com/office/drawing/2016/5/9/chartex" xmlns:cx4="http://schemas.microsoft.com/office/drawing/2016/5/10/chartex" xmlns:cx5="http://schemas.microsoft.com/office/drawing/2016/5/11/chartex" xmlns:cx6="http://schemas.microsoft.com/office/drawing/2016/5/12/chartex" xmlns:cx7="http://schemas.microsoft.com/office/drawing/2016/5/13/chartex" xmlns:cx8="http://schemas.microsoft.com/office/drawing/2016/5/14/chartex" xmlns:mc="http://schemas.openxmlformats.org/markup-compatibility/2006" xmlns:aink="http://schemas.microsoft.com/office/drawing/2016/ink" xmlns:am3d="http://schemas.microsoft.com/office/drawing/2017/model3d" xmlns:o="urn:schemas-microsoft-com:office:office" xmlns:oel="http://schemas.microsoft.com/office/2019/extlst" xmlns:r="http://schemas.openxmlformats.org/officeDocument/2006/relationships" xmlns:m="http://schemas.openxmlformats.org/officeDocument/2006/math" xmlns:v="urn:schemas-microsoft-com:vml" xmlns:wp14="http://schemas.microsoft.com/office/word/2010/wordprocessingDrawing" xmlns:wp="http://schemas.openxmlformats.org/drawingml/2006/wordprocessingDrawing" xmlns:w10="urn:schemas-microsoft-com:office:word" xmlns:w="http://schemas.openxmlformats.org/wordprocessingml/2006/main" xmlns:w14="http://schemas.microsoft.com/office/word/2010/wordml" xmlns:w15="http://schemas.microsoft.com/office/word/2012/wordml" xmlns:w16cex="http://schemas.microsoft.com/office/word/2018/wordml/cex" xmlns:w16cid="http://schemas.microsoft.com/office/word/2016/wordml/cid" xmlns:w16="http://schemas.microsoft.com/office/word/2018/wordml" xmlns:w16du="http://schemas.microsoft.com/office/word/2023/wordml/word16du" xmlns:w16sdtdh="http://schemas.microsoft.com/office/word/2020/wordml/sdtdatahash" xmlns:w16se="http://schemas.microsoft.com/office/word/2015/wordml/symex" xmlns:wpg="http://schemas.microsoft.com/office/word/2010/wordprocessingGroup" xmlns:wpi="http://schemas.microsoft.com/office/word/2010/wordprocessingInk" xmlns:wne="http://schemas.microsoft.com/office/word/2006/wordml" xmlns:wps="http://schemas.microsoft.com/office/word/2010/wordprocessingShape" mc:Ignorable="w14 w15 w16se w16cid w16 w16cex w16sdtdh wp14">
   <w:body>
     <w:p>
       <w:pPr>
@@ -975,6 +975,12 @@
                 <w:rFonts w:ascii="Arial" w:eastAsia="Arial" w:hAnsi="Arial" w:cs="Arial"/>
               </w:rPr>
             </w:pPr>
+            <w:r>
+              <w:rPr>
+                <w:rFonts w:ascii="Arial" w:eastAsia="Arial" w:hAnsi="Arial" w:cs="Arial"/>
+              </w:rPr>
+              <w:t>1.5 Hours</w:t>
+            </w:r>
           </w:p>
         </w:tc>
         <w:tc>
@@ -1154,6 +1160,12 @@
                 <w:rFonts w:ascii="Arial" w:eastAsia="Arial" w:hAnsi="Arial" w:cs="Arial"/>
               </w:rPr>
             </w:pPr>
+            <w:r>
+              <w:rPr>
+                <w:rFonts w:ascii="Arial" w:eastAsia="Arial" w:hAnsi="Arial" w:cs="Arial"/>
+              </w:rPr>
+              <w:t>1.5 hours</w:t>
+            </w:r>
           </w:p>
         </w:tc>
         <w:tc>
@@ -1461,215 +1473,6 @@
             <w:tcBorders>
               <w:top w:val="single" w:sz="6" w:space="0" w:color="000000"/>
             </w:tcBorders>
-            <w:shd w:val="clear" w:color="auto" w:fill="auto"/>
-            <w:vAlign w:val="bottom"/>
-          </w:tcPr>
-          <w:p>
-            <w:pPr>
-              <w:widowControl/>
-              <w:rPr>
-                <w:rFonts w:ascii="Arial" w:eastAsia="Arial" w:hAnsi="Arial" w:cs="Arial"/>
-              </w:rPr>
-            </w:pPr>
-            <w:r>
-              <w:rPr>
-                <w:rFonts w:ascii="Arial" w:eastAsia="Arial" w:hAnsi="Arial" w:cs="Arial"/>
-              </w:rPr>
-              <w:fldChar w:fldCharType="begin"/>
-            </w:r>
-            <w:r>
-              <w:rPr>
-                <w:rFonts w:ascii="Arial" w:eastAsia="Arial" w:hAnsi="Arial" w:cs="Arial"/>
-              </w:rPr>
-              <w:instrText xml:space="preserve"> HYPERLINK "https://github.com/commet003/ITC303-9-Team1-Project/commit/bdb301892883c9d0a0736e012d135310fe3a9877" </w:instrText>
-            </w:r>
-            <w:r>
-              <w:rPr>
-                <w:rFonts w:ascii="Arial" w:eastAsia="Arial" w:hAnsi="Arial" w:cs="Arial"/>
-              </w:rPr>
-            </w:r>
-            <w:r>
-              <w:rPr>
-                <w:rFonts w:ascii="Arial" w:eastAsia="Arial" w:hAnsi="Arial" w:cs="Arial"/>
-              </w:rPr>
-              <w:fldChar w:fldCharType="separate"/>
-            </w:r>
-            <w:r>
-              <w:rPr>
-                <w:rStyle w:val="Hyperlink"/>
-                <w:rFonts w:ascii="Arial" w:eastAsia="Arial" w:hAnsi="Arial" w:cs="Arial"/>
-              </w:rPr>
-              <w:t>Complete</w:t>
-            </w:r>
-            <w:r>
-              <w:rPr>
-                <w:rFonts w:ascii="Arial" w:eastAsia="Arial" w:hAnsi="Arial" w:cs="Arial"/>
-              </w:rPr>
-              <w:fldChar w:fldCharType="end"/>
-            </w:r>
-          </w:p>
-        </w:tc>
-        <w:tc>
-          <w:tcPr>
-            <w:tcW w:w="990" w:type="dxa"/>
-            <w:tcBorders>
-              <w:top w:val="single" w:sz="6" w:space="0" w:color="000000"/>
-            </w:tcBorders>
-            <w:shd w:val="clear" w:color="auto" w:fill="auto"/>
-            <w:vAlign w:val="bottom"/>
-          </w:tcPr>
-          <w:p>
-            <w:pPr>
-              <w:widowControl/>
-              <w:rPr>
-                <w:rFonts w:ascii="Arial" w:eastAsia="Arial" w:hAnsi="Arial" w:cs="Arial"/>
-              </w:rPr>
-            </w:pPr>
-            <w:r>
-              <w:rPr>
-                <w:rFonts w:ascii="Arial" w:eastAsia="Arial" w:hAnsi="Arial" w:cs="Arial"/>
-              </w:rPr>
-              <w:t>Matt</w:t>
-            </w:r>
-          </w:p>
-        </w:tc>
-        <w:tc>
-          <w:tcPr>
-            <w:tcW w:w="1080" w:type="dxa"/>
-            <w:tcBorders>
-              <w:top w:val="single" w:sz="6" w:space="0" w:color="000000"/>
-            </w:tcBorders>
-          </w:tcPr>
-          <w:p>
-            <w:pPr>
-              <w:widowControl/>
-              <w:rPr>
-                <w:rFonts w:ascii="Arial" w:eastAsia="Arial" w:hAnsi="Arial" w:cs="Arial"/>
-              </w:rPr>
-            </w:pPr>
-            <w:r>
-              <w:rPr>
-                <w:rFonts w:ascii="Arial" w:eastAsia="Arial" w:hAnsi="Arial" w:cs="Arial"/>
-              </w:rPr>
-              <w:t>0.5 hours</w:t>
-            </w:r>
-          </w:p>
-        </w:tc>
-        <w:tc>
-          <w:tcPr>
-            <w:tcW w:w="900" w:type="dxa"/>
-            <w:tcBorders>
-              <w:top w:val="single" w:sz="6" w:space="0" w:color="000000"/>
-            </w:tcBorders>
-            <w:shd w:val="clear" w:color="auto" w:fill="auto"/>
-            <w:vAlign w:val="bottom"/>
-          </w:tcPr>
-          <w:p>
-            <w:pPr>
-              <w:widowControl/>
-              <w:rPr>
-                <w:rFonts w:ascii="Arial" w:eastAsia="Arial" w:hAnsi="Arial" w:cs="Arial"/>
-              </w:rPr>
-            </w:pPr>
-            <w:r>
-              <w:rPr>
-                <w:rFonts w:ascii="Arial" w:eastAsia="Arial" w:hAnsi="Arial" w:cs="Arial"/>
-              </w:rPr>
-              <w:t>0.5 Hours</w:t>
-            </w:r>
-          </w:p>
-        </w:tc>
-        <w:tc>
-          <w:tcPr>
-            <w:tcW w:w="1140" w:type="dxa"/>
-            <w:tcBorders>
-              <w:top w:val="single" w:sz="6" w:space="0" w:color="000000"/>
-            </w:tcBorders>
-            <w:shd w:val="clear" w:color="auto" w:fill="auto"/>
-            <w:vAlign w:val="bottom"/>
-          </w:tcPr>
-          <w:p>
-            <w:pPr>
-              <w:widowControl/>
-              <w:rPr>
-                <w:rFonts w:ascii="Arial" w:eastAsia="Arial" w:hAnsi="Arial" w:cs="Arial"/>
-              </w:rPr>
-            </w:pPr>
-            <w:r>
-              <w:rPr>
-                <w:rFonts w:ascii="Arial" w:eastAsia="Arial" w:hAnsi="Arial" w:cs="Arial"/>
-              </w:rPr>
-              <w:t>0</w:t>
-            </w:r>
-          </w:p>
-        </w:tc>
-      </w:tr>
-      <w:tr>
-        <w:trPr>
-          <w:trHeight w:val="255"/>
-        </w:trPr>
-        <w:tc>
-          <w:tcPr>
-            <w:tcW w:w="705" w:type="dxa"/>
-          </w:tcPr>
-          <w:p>
-            <w:pPr>
-              <w:widowControl/>
-              <w:rPr>
-                <w:rFonts w:ascii="Arial" w:eastAsia="Arial" w:hAnsi="Arial" w:cs="Arial"/>
-              </w:rPr>
-            </w:pPr>
-            <w:r>
-              <w:rPr>
-                <w:rFonts w:ascii="Arial" w:eastAsia="Arial" w:hAnsi="Arial" w:cs="Arial"/>
-              </w:rPr>
-              <w:t>3.2</w:t>
-            </w:r>
-          </w:p>
-        </w:tc>
-        <w:tc>
-          <w:tcPr>
-            <w:tcW w:w="2370" w:type="dxa"/>
-            <w:shd w:val="clear" w:color="auto" w:fill="auto"/>
-            <w:vAlign w:val="bottom"/>
-          </w:tcPr>
-          <w:p>
-            <w:pPr>
-              <w:widowControl/>
-              <w:rPr>
-                <w:rFonts w:ascii="Arial" w:eastAsia="Arial" w:hAnsi="Arial" w:cs="Arial"/>
-              </w:rPr>
-            </w:pPr>
-            <w:r>
-              <w:rPr>
-                <w:rFonts w:ascii="Arial" w:eastAsia="Arial" w:hAnsi="Arial" w:cs="Arial"/>
-              </w:rPr>
-              <w:t>Master Test Plan Documentation</w:t>
-            </w:r>
-          </w:p>
-        </w:tc>
-        <w:tc>
-          <w:tcPr>
-            <w:tcW w:w="2505" w:type="dxa"/>
-          </w:tcPr>
-          <w:p>
-            <w:pPr>
-              <w:widowControl/>
-              <w:rPr>
-                <w:rFonts w:ascii="Arial" w:eastAsia="Arial" w:hAnsi="Arial" w:cs="Arial"/>
-              </w:rPr>
-            </w:pPr>
-            <w:r>
-              <w:rPr>
-                <w:rFonts w:ascii="Arial" w:eastAsia="Arial" w:hAnsi="Arial" w:cs="Arial"/>
-              </w:rPr>
-              <w:t>Documentation is listed on the test plan</w:t>
-            </w:r>
-          </w:p>
-        </w:tc>
-        <w:tc>
-          <w:tcPr>
-            <w:tcW w:w="1260" w:type="dxa"/>
             <w:shd w:val="clear" w:color="auto" w:fill="auto"/>
             <w:vAlign w:val="bottom"/>
           </w:tcPr>
@@ -1694,6 +1497,9 @@
         <w:tc>
           <w:tcPr>
             <w:tcW w:w="990" w:type="dxa"/>
+            <w:tcBorders>
+              <w:top w:val="single" w:sz="6" w:space="0" w:color="000000"/>
+            </w:tcBorders>
             <w:shd w:val="clear" w:color="auto" w:fill="auto"/>
             <w:vAlign w:val="bottom"/>
           </w:tcPr>
@@ -1715,6 +1521,9 @@
         <w:tc>
           <w:tcPr>
             <w:tcW w:w="1080" w:type="dxa"/>
+            <w:tcBorders>
+              <w:top w:val="single" w:sz="6" w:space="0" w:color="000000"/>
+            </w:tcBorders>
           </w:tcPr>
           <w:p>
             <w:pPr>
@@ -1734,27 +1543,33 @@
         <w:tc>
           <w:tcPr>
             <w:tcW w:w="900" w:type="dxa"/>
-            <w:shd w:val="clear" w:color="auto" w:fill="auto"/>
-            <w:vAlign w:val="bottom"/>
-          </w:tcPr>
-          <w:p>
-            <w:pPr>
-              <w:widowControl/>
-              <w:rPr>
-                <w:rFonts w:ascii="Arial" w:eastAsia="Arial" w:hAnsi="Arial" w:cs="Arial"/>
-              </w:rPr>
-            </w:pPr>
-            <w:r>
-              <w:rPr>
-                <w:rFonts w:ascii="Arial" w:eastAsia="Arial" w:hAnsi="Arial" w:cs="Arial"/>
-              </w:rPr>
-              <w:t>0.5 hours</w:t>
+            <w:tcBorders>
+              <w:top w:val="single" w:sz="6" w:space="0" w:color="000000"/>
+            </w:tcBorders>
+            <w:shd w:val="clear" w:color="auto" w:fill="auto"/>
+            <w:vAlign w:val="bottom"/>
+          </w:tcPr>
+          <w:p>
+            <w:pPr>
+              <w:widowControl/>
+              <w:rPr>
+                <w:rFonts w:ascii="Arial" w:eastAsia="Arial" w:hAnsi="Arial" w:cs="Arial"/>
+              </w:rPr>
+            </w:pPr>
+            <w:r>
+              <w:rPr>
+                <w:rFonts w:ascii="Arial" w:eastAsia="Arial" w:hAnsi="Arial" w:cs="Arial"/>
+              </w:rPr>
+              <w:t>0.5 Hours</w:t>
             </w:r>
           </w:p>
         </w:tc>
         <w:tc>
           <w:tcPr>
             <w:tcW w:w="1140" w:type="dxa"/>
+            <w:tcBorders>
+              <w:top w:val="single" w:sz="6" w:space="0" w:color="000000"/>
+            </w:tcBorders>
             <w:shd w:val="clear" w:color="auto" w:fill="auto"/>
             <w:vAlign w:val="bottom"/>
           </w:tcPr>
@@ -1793,7 +1608,7 @@
               <w:rPr>
                 <w:rFonts w:ascii="Arial" w:eastAsia="Arial" w:hAnsi="Arial" w:cs="Arial"/>
               </w:rPr>
-              <w:t>3.3</w:t>
+              <w:t>3.2</w:t>
             </w:r>
           </w:p>
         </w:tc>
@@ -1814,7 +1629,7 @@
               <w:rPr>
                 <w:rFonts w:ascii="Arial" w:eastAsia="Arial" w:hAnsi="Arial" w:cs="Arial"/>
               </w:rPr>
-              <w:t>Master Test Plan Test Strategy</w:t>
+              <w:t>Master Test Plan Documentation</w:t>
             </w:r>
           </w:p>
         </w:tc>
@@ -1833,7 +1648,7 @@
               <w:rPr>
                 <w:rFonts w:ascii="Arial" w:eastAsia="Arial" w:hAnsi="Arial" w:cs="Arial"/>
               </w:rPr>
-              <w:t xml:space="preserve">Test Strategy is completed </w:t>
+              <w:t>Documentation is listed on the test plan</w:t>
             </w:r>
           </w:p>
         </w:tc>
@@ -1897,7 +1712,7 @@
               <w:rPr>
                 <w:rFonts w:ascii="Arial" w:eastAsia="Arial" w:hAnsi="Arial" w:cs="Arial"/>
               </w:rPr>
-              <w:t>2 hours</w:t>
+              <w:t>0.5 hours</w:t>
             </w:r>
           </w:p>
         </w:tc>
@@ -1918,7 +1733,7 @@
               <w:rPr>
                 <w:rFonts w:ascii="Arial" w:eastAsia="Arial" w:hAnsi="Arial" w:cs="Arial"/>
               </w:rPr>
-              <w:t>1.5 hours</w:t>
+              <w:t>0.5 hours</w:t>
             </w:r>
           </w:p>
         </w:tc>
@@ -1939,7 +1754,7 @@
               <w:rPr>
                 <w:rFonts w:ascii="Arial" w:eastAsia="Arial" w:hAnsi="Arial" w:cs="Arial"/>
               </w:rPr>
-              <w:t>0.5 hours</w:t>
+              <w:t>0</w:t>
             </w:r>
           </w:p>
         </w:tc>
@@ -1963,7 +1778,7 @@
               <w:rPr>
                 <w:rFonts w:ascii="Arial" w:eastAsia="Arial" w:hAnsi="Arial" w:cs="Arial"/>
               </w:rPr>
-              <w:t>3.4</w:t>
+              <w:t>3.3</w:t>
             </w:r>
           </w:p>
         </w:tc>
@@ -1984,7 +1799,7 @@
               <w:rPr>
                 <w:rFonts w:ascii="Arial" w:eastAsia="Arial" w:hAnsi="Arial" w:cs="Arial"/>
               </w:rPr>
-              <w:t>Master Test Plan Test Levels</w:t>
+              <w:t>Master Test Plan Test Strategy</w:t>
             </w:r>
           </w:p>
         </w:tc>
@@ -2003,7 +1818,7 @@
               <w:rPr>
                 <w:rFonts w:ascii="Arial" w:eastAsia="Arial" w:hAnsi="Arial" w:cs="Arial"/>
               </w:rPr>
-              <w:t>Test Levels are listed in plan</w:t>
+              <w:t xml:space="preserve">Test Strategy is completed </w:t>
             </w:r>
           </w:p>
         </w:tc>
@@ -2088,7 +1903,7 @@
               <w:rPr>
                 <w:rFonts w:ascii="Arial" w:eastAsia="Arial" w:hAnsi="Arial" w:cs="Arial"/>
               </w:rPr>
-              <w:t>2 hours</w:t>
+              <w:t>1.5 hours</w:t>
             </w:r>
           </w:p>
         </w:tc>
@@ -2109,7 +1924,7 @@
               <w:rPr>
                 <w:rFonts w:ascii="Arial" w:eastAsia="Arial" w:hAnsi="Arial" w:cs="Arial"/>
               </w:rPr>
-              <w:t>0</w:t>
+              <w:t>0.5 hours</w:t>
             </w:r>
           </w:p>
         </w:tc>
@@ -2133,7 +1948,7 @@
               <w:rPr>
                 <w:rFonts w:ascii="Arial" w:eastAsia="Arial" w:hAnsi="Arial" w:cs="Arial"/>
               </w:rPr>
-              <w:t>4.1</w:t>
+              <w:t>3.4</w:t>
             </w:r>
           </w:p>
         </w:tc>
@@ -2154,7 +1969,7 @@
               <w:rPr>
                 <w:rFonts w:ascii="Arial" w:eastAsia="Arial" w:hAnsi="Arial" w:cs="Arial"/>
               </w:rPr>
-              <w:t>Project Plan Introduction</w:t>
+              <w:t>Master Test Plan Test Levels</w:t>
             </w:r>
           </w:p>
         </w:tc>
@@ -2173,323 +1988,7 @@
               <w:rPr>
                 <w:rFonts w:ascii="Arial" w:eastAsia="Arial" w:hAnsi="Arial" w:cs="Arial"/>
               </w:rPr>
-              <w:t>Introduction is filled out</w:t>
-            </w:r>
-          </w:p>
-        </w:tc>
-        <w:tc>
-          <w:tcPr>
-            <w:tcW w:w="1260" w:type="dxa"/>
-            <w:shd w:val="clear" w:color="auto" w:fill="auto"/>
-            <w:vAlign w:val="bottom"/>
-          </w:tcPr>
-          <w:p>
-            <w:pPr>
-              <w:widowControl/>
-              <w:rPr>
-                <w:rFonts w:ascii="Arial" w:eastAsia="Arial" w:hAnsi="Arial" w:cs="Arial"/>
-              </w:rPr>
-            </w:pPr>
-            <w:r>
-              <w:rPr>
-                <w:rFonts w:ascii="Arial" w:eastAsia="Arial" w:hAnsi="Arial" w:cs="Arial"/>
-              </w:rPr>
-              <w:t>Incomplete</w:t>
-            </w:r>
-          </w:p>
-        </w:tc>
-        <w:tc>
-          <w:tcPr>
-            <w:tcW w:w="990" w:type="dxa"/>
-            <w:shd w:val="clear" w:color="auto" w:fill="auto"/>
-            <w:vAlign w:val="bottom"/>
-          </w:tcPr>
-          <w:p>
-            <w:pPr>
-              <w:widowControl/>
-              <w:rPr>
-                <w:rFonts w:ascii="Arial" w:eastAsia="Arial" w:hAnsi="Arial" w:cs="Arial"/>
-              </w:rPr>
-            </w:pPr>
-            <w:r>
-              <w:rPr>
-                <w:rFonts w:ascii="Arial" w:eastAsia="Arial" w:hAnsi="Arial" w:cs="Arial"/>
-              </w:rPr>
-              <w:t>Sam</w:t>
-            </w:r>
-          </w:p>
-        </w:tc>
-        <w:tc>
-          <w:tcPr>
-            <w:tcW w:w="1080" w:type="dxa"/>
-          </w:tcPr>
-          <w:p>
-            <w:pPr>
-              <w:widowControl/>
-              <w:rPr>
-                <w:rFonts w:ascii="Arial" w:eastAsia="Arial" w:hAnsi="Arial" w:cs="Arial"/>
-              </w:rPr>
-            </w:pPr>
-            <w:r>
-              <w:rPr>
-                <w:rFonts w:ascii="Arial" w:eastAsia="Arial" w:hAnsi="Arial" w:cs="Arial"/>
-              </w:rPr>
-              <w:t>0.5 hours</w:t>
-            </w:r>
-          </w:p>
-        </w:tc>
-        <w:tc>
-          <w:tcPr>
-            <w:tcW w:w="900" w:type="dxa"/>
-            <w:shd w:val="clear" w:color="auto" w:fill="auto"/>
-            <w:vAlign w:val="bottom"/>
-          </w:tcPr>
-          <w:p>
-            <w:pPr>
-              <w:widowControl/>
-              <w:rPr>
-                <w:rFonts w:ascii="Arial" w:eastAsia="Arial" w:hAnsi="Arial" w:cs="Arial"/>
-              </w:rPr>
-            </w:pPr>
-          </w:p>
-        </w:tc>
-        <w:tc>
-          <w:tcPr>
-            <w:tcW w:w="1140" w:type="dxa"/>
-            <w:shd w:val="clear" w:color="auto" w:fill="auto"/>
-            <w:vAlign w:val="bottom"/>
-          </w:tcPr>
-          <w:p>
-            <w:pPr>
-              <w:widowControl/>
-              <w:rPr>
-                <w:rFonts w:ascii="Arial" w:eastAsia="Arial" w:hAnsi="Arial" w:cs="Arial"/>
-              </w:rPr>
-            </w:pPr>
-          </w:p>
-        </w:tc>
-      </w:tr>
-      <w:tr>
-        <w:trPr>
-          <w:trHeight w:val="255"/>
-        </w:trPr>
-        <w:tc>
-          <w:tcPr>
-            <w:tcW w:w="705" w:type="dxa"/>
-          </w:tcPr>
-          <w:p>
-            <w:pPr>
-              <w:widowControl/>
-              <w:rPr>
-                <w:rFonts w:ascii="Arial" w:eastAsia="Arial" w:hAnsi="Arial" w:cs="Arial"/>
-              </w:rPr>
-            </w:pPr>
-            <w:r>
-              <w:rPr>
-                <w:rFonts w:ascii="Arial" w:eastAsia="Arial" w:hAnsi="Arial" w:cs="Arial"/>
-              </w:rPr>
-              <w:t>4.2</w:t>
-            </w:r>
-          </w:p>
-        </w:tc>
-        <w:tc>
-          <w:tcPr>
-            <w:tcW w:w="2370" w:type="dxa"/>
-            <w:shd w:val="clear" w:color="auto" w:fill="auto"/>
-            <w:vAlign w:val="bottom"/>
-          </w:tcPr>
-          <w:p>
-            <w:pPr>
-              <w:widowControl/>
-              <w:rPr>
-                <w:rFonts w:ascii="Arial" w:eastAsia="Arial" w:hAnsi="Arial" w:cs="Arial"/>
-              </w:rPr>
-            </w:pPr>
-            <w:r>
-              <w:rPr>
-                <w:rFonts w:ascii="Arial" w:eastAsia="Arial" w:hAnsi="Arial" w:cs="Arial"/>
-              </w:rPr>
-              <w:t>Project Plan Project Organization</w:t>
-            </w:r>
-          </w:p>
-        </w:tc>
-        <w:tc>
-          <w:tcPr>
-            <w:tcW w:w="2505" w:type="dxa"/>
-          </w:tcPr>
-          <w:p>
-            <w:pPr>
-              <w:widowControl/>
-              <w:rPr>
-                <w:rFonts w:ascii="Arial" w:eastAsia="Arial" w:hAnsi="Arial" w:cs="Arial"/>
-              </w:rPr>
-            </w:pPr>
-            <w:r>
-              <w:rPr>
-                <w:rFonts w:ascii="Arial" w:eastAsia="Arial" w:hAnsi="Arial" w:cs="Arial"/>
-              </w:rPr>
-              <w:t>Project Organization completed</w:t>
-            </w:r>
-          </w:p>
-        </w:tc>
-        <w:tc>
-          <w:tcPr>
-            <w:tcW w:w="1260" w:type="dxa"/>
-            <w:shd w:val="clear" w:color="auto" w:fill="auto"/>
-            <w:vAlign w:val="bottom"/>
-          </w:tcPr>
-          <w:p>
-            <w:pPr>
-              <w:widowControl/>
-              <w:rPr>
-                <w:rFonts w:ascii="Arial" w:eastAsia="Arial" w:hAnsi="Arial" w:cs="Arial"/>
-              </w:rPr>
-            </w:pPr>
-            <w:r>
-              <w:rPr>
-                <w:rFonts w:ascii="Arial" w:eastAsia="Arial" w:hAnsi="Arial" w:cs="Arial"/>
-              </w:rPr>
-              <w:t>Incomplete</w:t>
-            </w:r>
-          </w:p>
-        </w:tc>
-        <w:tc>
-          <w:tcPr>
-            <w:tcW w:w="990" w:type="dxa"/>
-            <w:shd w:val="clear" w:color="auto" w:fill="auto"/>
-            <w:vAlign w:val="bottom"/>
-          </w:tcPr>
-          <w:p>
-            <w:pPr>
-              <w:widowControl/>
-              <w:rPr>
-                <w:rFonts w:ascii="Arial" w:eastAsia="Arial" w:hAnsi="Arial" w:cs="Arial"/>
-              </w:rPr>
-            </w:pPr>
-            <w:r>
-              <w:rPr>
-                <w:rFonts w:ascii="Arial" w:eastAsia="Arial" w:hAnsi="Arial" w:cs="Arial"/>
-              </w:rPr>
-              <w:t>Sam</w:t>
-            </w:r>
-          </w:p>
-        </w:tc>
-        <w:tc>
-          <w:tcPr>
-            <w:tcW w:w="1080" w:type="dxa"/>
-          </w:tcPr>
-          <w:p>
-            <w:pPr>
-              <w:widowControl/>
-              <w:rPr>
-                <w:rFonts w:ascii="Arial" w:eastAsia="Arial" w:hAnsi="Arial" w:cs="Arial"/>
-              </w:rPr>
-            </w:pPr>
-            <w:r>
-              <w:rPr>
-                <w:rFonts w:ascii="Arial" w:eastAsia="Arial" w:hAnsi="Arial" w:cs="Arial"/>
-              </w:rPr>
-              <w:t>0.5 hours</w:t>
-            </w:r>
-          </w:p>
-        </w:tc>
-        <w:tc>
-          <w:tcPr>
-            <w:tcW w:w="900" w:type="dxa"/>
-            <w:shd w:val="clear" w:color="auto" w:fill="auto"/>
-            <w:vAlign w:val="bottom"/>
-          </w:tcPr>
-          <w:p>
-            <w:pPr>
-              <w:widowControl/>
-              <w:rPr>
-                <w:rFonts w:ascii="Arial" w:eastAsia="Arial" w:hAnsi="Arial" w:cs="Arial"/>
-              </w:rPr>
-            </w:pPr>
-          </w:p>
-        </w:tc>
-        <w:tc>
-          <w:tcPr>
-            <w:tcW w:w="1140" w:type="dxa"/>
-            <w:shd w:val="clear" w:color="auto" w:fill="auto"/>
-            <w:vAlign w:val="bottom"/>
-          </w:tcPr>
-          <w:p>
-            <w:pPr>
-              <w:widowControl/>
-              <w:rPr>
-                <w:rFonts w:ascii="Arial" w:eastAsia="Arial" w:hAnsi="Arial" w:cs="Arial"/>
-              </w:rPr>
-            </w:pPr>
-          </w:p>
-        </w:tc>
-      </w:tr>
-      <w:tr>
-        <w:trPr>
-          <w:trHeight w:val="255"/>
-        </w:trPr>
-        <w:tc>
-          <w:tcPr>
-            <w:tcW w:w="705" w:type="dxa"/>
-          </w:tcPr>
-          <w:p>
-            <w:pPr>
-              <w:widowControl/>
-              <w:rPr>
-                <w:rFonts w:ascii="Arial" w:eastAsia="Arial" w:hAnsi="Arial" w:cs="Arial"/>
-              </w:rPr>
-            </w:pPr>
-            <w:r>
-              <w:rPr>
-                <w:rFonts w:ascii="Arial" w:eastAsia="Arial" w:hAnsi="Arial" w:cs="Arial"/>
-              </w:rPr>
-              <w:t>4.3</w:t>
-            </w:r>
-          </w:p>
-        </w:tc>
-        <w:tc>
-          <w:tcPr>
-            <w:tcW w:w="2370" w:type="dxa"/>
-            <w:shd w:val="clear" w:color="auto" w:fill="auto"/>
-            <w:vAlign w:val="bottom"/>
-          </w:tcPr>
-          <w:p>
-            <w:pPr>
-              <w:widowControl/>
-              <w:rPr>
-                <w:rFonts w:ascii="Arial" w:eastAsia="Arial" w:hAnsi="Arial" w:cs="Arial"/>
-              </w:rPr>
-            </w:pPr>
-            <w:r>
-              <w:rPr>
-                <w:rFonts w:ascii="Arial" w:eastAsia="Arial" w:hAnsi="Arial" w:cs="Arial"/>
-              </w:rPr>
-              <w:t>Project Plan Practices and Measurements</w:t>
-            </w:r>
-          </w:p>
-        </w:tc>
-        <w:tc>
-          <w:tcPr>
-            <w:tcW w:w="2505" w:type="dxa"/>
-          </w:tcPr>
-          <w:p>
-            <w:pPr>
-              <w:widowControl/>
-              <w:rPr>
-                <w:rFonts w:ascii="Arial" w:eastAsia="Arial" w:hAnsi="Arial" w:cs="Arial"/>
-              </w:rPr>
-            </w:pPr>
-            <w:r>
-              <w:rPr>
-                <w:rFonts w:ascii="Arial" w:eastAsia="Arial" w:hAnsi="Arial" w:cs="Arial"/>
-              </w:rPr>
-              <w:t>Practices and Measurements section completed</w:t>
-            </w:r>
-            <w:r>
-              <w:rPr>
-                <w:rFonts w:ascii="Arial" w:eastAsia="Arial" w:hAnsi="Arial" w:cs="Arial"/>
-              </w:rPr>
-              <w:t xml:space="preserve"> and clearly defines the expected practices the team will follow during development. </w:t>
+              <w:t>Test Levels are listed in plan</w:t>
             </w:r>
           </w:p>
         </w:tc>
@@ -2534,7 +2033,7 @@
               <w:rPr>
                 <w:rFonts w:ascii="Arial" w:eastAsia="Arial" w:hAnsi="Arial" w:cs="Arial"/>
               </w:rPr>
-              <w:t>Corie</w:t>
+              <w:t>Matt</w:t>
             </w:r>
           </w:p>
         </w:tc>
@@ -2574,7 +2073,7 @@
               <w:rPr>
                 <w:rFonts w:ascii="Arial" w:eastAsia="Arial" w:hAnsi="Arial" w:cs="Arial"/>
               </w:rPr>
-              <w:t>1 ½ Hours</w:t>
+              <w:t>2 hours</w:t>
             </w:r>
           </w:p>
         </w:tc>
@@ -2595,7 +2094,7 @@
               <w:rPr>
                 <w:rFonts w:ascii="Arial" w:eastAsia="Arial" w:hAnsi="Arial" w:cs="Arial"/>
               </w:rPr>
-              <w:t>½ Hour</w:t>
+              <w:t>0</w:t>
             </w:r>
           </w:p>
         </w:tc>
@@ -2619,7 +2118,7 @@
               <w:rPr>
                 <w:rFonts w:ascii="Arial" w:eastAsia="Arial" w:hAnsi="Arial" w:cs="Arial"/>
               </w:rPr>
-              <w:t>4.4</w:t>
+              <w:t>4.1</w:t>
             </w:r>
           </w:p>
         </w:tc>
@@ -2640,7 +2139,7 @@
               <w:rPr>
                 <w:rFonts w:ascii="Arial" w:eastAsia="Arial" w:hAnsi="Arial" w:cs="Arial"/>
               </w:rPr>
-              <w:t>Project Plan Deployment</w:t>
+              <w:t>Project Plan Introduction</w:t>
             </w:r>
           </w:p>
         </w:tc>
@@ -2659,13 +2158,323 @@
               <w:rPr>
                 <w:rFonts w:ascii="Arial" w:eastAsia="Arial" w:hAnsi="Arial" w:cs="Arial"/>
               </w:rPr>
-              <w:t>Deployment section completed</w:t>
-            </w:r>
-            <w:r>
-              <w:rPr>
-                <w:rFonts w:ascii="Arial" w:eastAsia="Arial" w:hAnsi="Arial" w:cs="Arial"/>
-              </w:rPr>
-              <w:t>, provides a detailed explanation of the strategy for deployment of the project.</w:t>
+              <w:t>Introduction is filled out</w:t>
+            </w:r>
+          </w:p>
+        </w:tc>
+        <w:tc>
+          <w:tcPr>
+            <w:tcW w:w="1260" w:type="dxa"/>
+            <w:shd w:val="clear" w:color="auto" w:fill="auto"/>
+            <w:vAlign w:val="bottom"/>
+          </w:tcPr>
+          <w:p>
+            <w:pPr>
+              <w:widowControl/>
+              <w:rPr>
+                <w:rFonts w:ascii="Arial" w:eastAsia="Arial" w:hAnsi="Arial" w:cs="Arial"/>
+              </w:rPr>
+            </w:pPr>
+            <w:r>
+              <w:rPr>
+                <w:rFonts w:ascii="Arial" w:eastAsia="Arial" w:hAnsi="Arial" w:cs="Arial"/>
+              </w:rPr>
+              <w:t>Incomplete</w:t>
+            </w:r>
+          </w:p>
+        </w:tc>
+        <w:tc>
+          <w:tcPr>
+            <w:tcW w:w="990" w:type="dxa"/>
+            <w:shd w:val="clear" w:color="auto" w:fill="auto"/>
+            <w:vAlign w:val="bottom"/>
+          </w:tcPr>
+          <w:p>
+            <w:pPr>
+              <w:widowControl/>
+              <w:rPr>
+                <w:rFonts w:ascii="Arial" w:eastAsia="Arial" w:hAnsi="Arial" w:cs="Arial"/>
+              </w:rPr>
+            </w:pPr>
+            <w:r>
+              <w:rPr>
+                <w:rFonts w:ascii="Arial" w:eastAsia="Arial" w:hAnsi="Arial" w:cs="Arial"/>
+              </w:rPr>
+              <w:t>Sam</w:t>
+            </w:r>
+          </w:p>
+        </w:tc>
+        <w:tc>
+          <w:tcPr>
+            <w:tcW w:w="1080" w:type="dxa"/>
+          </w:tcPr>
+          <w:p>
+            <w:pPr>
+              <w:widowControl/>
+              <w:rPr>
+                <w:rFonts w:ascii="Arial" w:eastAsia="Arial" w:hAnsi="Arial" w:cs="Arial"/>
+              </w:rPr>
+            </w:pPr>
+            <w:r>
+              <w:rPr>
+                <w:rFonts w:ascii="Arial" w:eastAsia="Arial" w:hAnsi="Arial" w:cs="Arial"/>
+              </w:rPr>
+              <w:t>0.5 hours</w:t>
+            </w:r>
+          </w:p>
+        </w:tc>
+        <w:tc>
+          <w:tcPr>
+            <w:tcW w:w="900" w:type="dxa"/>
+            <w:shd w:val="clear" w:color="auto" w:fill="auto"/>
+            <w:vAlign w:val="bottom"/>
+          </w:tcPr>
+          <w:p>
+            <w:pPr>
+              <w:widowControl/>
+              <w:rPr>
+                <w:rFonts w:ascii="Arial" w:eastAsia="Arial" w:hAnsi="Arial" w:cs="Arial"/>
+              </w:rPr>
+            </w:pPr>
+          </w:p>
+        </w:tc>
+        <w:tc>
+          <w:tcPr>
+            <w:tcW w:w="1140" w:type="dxa"/>
+            <w:shd w:val="clear" w:color="auto" w:fill="auto"/>
+            <w:vAlign w:val="bottom"/>
+          </w:tcPr>
+          <w:p>
+            <w:pPr>
+              <w:widowControl/>
+              <w:rPr>
+                <w:rFonts w:ascii="Arial" w:eastAsia="Arial" w:hAnsi="Arial" w:cs="Arial"/>
+              </w:rPr>
+            </w:pPr>
+          </w:p>
+        </w:tc>
+      </w:tr>
+      <w:tr>
+        <w:trPr>
+          <w:trHeight w:val="255"/>
+        </w:trPr>
+        <w:tc>
+          <w:tcPr>
+            <w:tcW w:w="705" w:type="dxa"/>
+          </w:tcPr>
+          <w:p>
+            <w:pPr>
+              <w:widowControl/>
+              <w:rPr>
+                <w:rFonts w:ascii="Arial" w:eastAsia="Arial" w:hAnsi="Arial" w:cs="Arial"/>
+              </w:rPr>
+            </w:pPr>
+            <w:r>
+              <w:rPr>
+                <w:rFonts w:ascii="Arial" w:eastAsia="Arial" w:hAnsi="Arial" w:cs="Arial"/>
+              </w:rPr>
+              <w:t>4.2</w:t>
+            </w:r>
+          </w:p>
+        </w:tc>
+        <w:tc>
+          <w:tcPr>
+            <w:tcW w:w="2370" w:type="dxa"/>
+            <w:shd w:val="clear" w:color="auto" w:fill="auto"/>
+            <w:vAlign w:val="bottom"/>
+          </w:tcPr>
+          <w:p>
+            <w:pPr>
+              <w:widowControl/>
+              <w:rPr>
+                <w:rFonts w:ascii="Arial" w:eastAsia="Arial" w:hAnsi="Arial" w:cs="Arial"/>
+              </w:rPr>
+            </w:pPr>
+            <w:r>
+              <w:rPr>
+                <w:rFonts w:ascii="Arial" w:eastAsia="Arial" w:hAnsi="Arial" w:cs="Arial"/>
+              </w:rPr>
+              <w:t>Project Plan Project Organization</w:t>
+            </w:r>
+          </w:p>
+        </w:tc>
+        <w:tc>
+          <w:tcPr>
+            <w:tcW w:w="2505" w:type="dxa"/>
+          </w:tcPr>
+          <w:p>
+            <w:pPr>
+              <w:widowControl/>
+              <w:rPr>
+                <w:rFonts w:ascii="Arial" w:eastAsia="Arial" w:hAnsi="Arial" w:cs="Arial"/>
+              </w:rPr>
+            </w:pPr>
+            <w:r>
+              <w:rPr>
+                <w:rFonts w:ascii="Arial" w:eastAsia="Arial" w:hAnsi="Arial" w:cs="Arial"/>
+              </w:rPr>
+              <w:t>Project Organization completed</w:t>
+            </w:r>
+          </w:p>
+        </w:tc>
+        <w:tc>
+          <w:tcPr>
+            <w:tcW w:w="1260" w:type="dxa"/>
+            <w:shd w:val="clear" w:color="auto" w:fill="auto"/>
+            <w:vAlign w:val="bottom"/>
+          </w:tcPr>
+          <w:p>
+            <w:pPr>
+              <w:widowControl/>
+              <w:rPr>
+                <w:rFonts w:ascii="Arial" w:eastAsia="Arial" w:hAnsi="Arial" w:cs="Arial"/>
+              </w:rPr>
+            </w:pPr>
+            <w:r>
+              <w:rPr>
+                <w:rFonts w:ascii="Arial" w:eastAsia="Arial" w:hAnsi="Arial" w:cs="Arial"/>
+              </w:rPr>
+              <w:t>Incomplete</w:t>
+            </w:r>
+          </w:p>
+        </w:tc>
+        <w:tc>
+          <w:tcPr>
+            <w:tcW w:w="990" w:type="dxa"/>
+            <w:shd w:val="clear" w:color="auto" w:fill="auto"/>
+            <w:vAlign w:val="bottom"/>
+          </w:tcPr>
+          <w:p>
+            <w:pPr>
+              <w:widowControl/>
+              <w:rPr>
+                <w:rFonts w:ascii="Arial" w:eastAsia="Arial" w:hAnsi="Arial" w:cs="Arial"/>
+              </w:rPr>
+            </w:pPr>
+            <w:r>
+              <w:rPr>
+                <w:rFonts w:ascii="Arial" w:eastAsia="Arial" w:hAnsi="Arial" w:cs="Arial"/>
+              </w:rPr>
+              <w:t>Sam</w:t>
+            </w:r>
+          </w:p>
+        </w:tc>
+        <w:tc>
+          <w:tcPr>
+            <w:tcW w:w="1080" w:type="dxa"/>
+          </w:tcPr>
+          <w:p>
+            <w:pPr>
+              <w:widowControl/>
+              <w:rPr>
+                <w:rFonts w:ascii="Arial" w:eastAsia="Arial" w:hAnsi="Arial" w:cs="Arial"/>
+              </w:rPr>
+            </w:pPr>
+            <w:r>
+              <w:rPr>
+                <w:rFonts w:ascii="Arial" w:eastAsia="Arial" w:hAnsi="Arial" w:cs="Arial"/>
+              </w:rPr>
+              <w:t>0.5 hours</w:t>
+            </w:r>
+          </w:p>
+        </w:tc>
+        <w:tc>
+          <w:tcPr>
+            <w:tcW w:w="900" w:type="dxa"/>
+            <w:shd w:val="clear" w:color="auto" w:fill="auto"/>
+            <w:vAlign w:val="bottom"/>
+          </w:tcPr>
+          <w:p>
+            <w:pPr>
+              <w:widowControl/>
+              <w:rPr>
+                <w:rFonts w:ascii="Arial" w:eastAsia="Arial" w:hAnsi="Arial" w:cs="Arial"/>
+              </w:rPr>
+            </w:pPr>
+          </w:p>
+        </w:tc>
+        <w:tc>
+          <w:tcPr>
+            <w:tcW w:w="1140" w:type="dxa"/>
+            <w:shd w:val="clear" w:color="auto" w:fill="auto"/>
+            <w:vAlign w:val="bottom"/>
+          </w:tcPr>
+          <w:p>
+            <w:pPr>
+              <w:widowControl/>
+              <w:rPr>
+                <w:rFonts w:ascii="Arial" w:eastAsia="Arial" w:hAnsi="Arial" w:cs="Arial"/>
+              </w:rPr>
+            </w:pPr>
+          </w:p>
+        </w:tc>
+      </w:tr>
+      <w:tr>
+        <w:trPr>
+          <w:trHeight w:val="255"/>
+        </w:trPr>
+        <w:tc>
+          <w:tcPr>
+            <w:tcW w:w="705" w:type="dxa"/>
+          </w:tcPr>
+          <w:p>
+            <w:pPr>
+              <w:widowControl/>
+              <w:rPr>
+                <w:rFonts w:ascii="Arial" w:eastAsia="Arial" w:hAnsi="Arial" w:cs="Arial"/>
+              </w:rPr>
+            </w:pPr>
+            <w:r>
+              <w:rPr>
+                <w:rFonts w:ascii="Arial" w:eastAsia="Arial" w:hAnsi="Arial" w:cs="Arial"/>
+              </w:rPr>
+              <w:t>4.3</w:t>
+            </w:r>
+          </w:p>
+        </w:tc>
+        <w:tc>
+          <w:tcPr>
+            <w:tcW w:w="2370" w:type="dxa"/>
+            <w:shd w:val="clear" w:color="auto" w:fill="auto"/>
+            <w:vAlign w:val="bottom"/>
+          </w:tcPr>
+          <w:p>
+            <w:pPr>
+              <w:widowControl/>
+              <w:rPr>
+                <w:rFonts w:ascii="Arial" w:eastAsia="Arial" w:hAnsi="Arial" w:cs="Arial"/>
+              </w:rPr>
+            </w:pPr>
+            <w:r>
+              <w:rPr>
+                <w:rFonts w:ascii="Arial" w:eastAsia="Arial" w:hAnsi="Arial" w:cs="Arial"/>
+              </w:rPr>
+              <w:t>Project Plan Practices and Measurements</w:t>
+            </w:r>
+          </w:p>
+        </w:tc>
+        <w:tc>
+          <w:tcPr>
+            <w:tcW w:w="2505" w:type="dxa"/>
+          </w:tcPr>
+          <w:p>
+            <w:pPr>
+              <w:widowControl/>
+              <w:rPr>
+                <w:rFonts w:ascii="Arial" w:eastAsia="Arial" w:hAnsi="Arial" w:cs="Arial"/>
+              </w:rPr>
+            </w:pPr>
+            <w:r>
+              <w:rPr>
+                <w:rFonts w:ascii="Arial" w:eastAsia="Arial" w:hAnsi="Arial" w:cs="Arial"/>
+              </w:rPr>
+              <w:t>Practices and Measurements section completed</w:t>
+            </w:r>
+            <w:r>
+              <w:rPr>
+                <w:rFonts w:ascii="Arial" w:eastAsia="Arial" w:hAnsi="Arial" w:cs="Arial"/>
+              </w:rPr>
+              <w:t xml:space="preserve"> and clearly defines the expected practices the team will follow during development. </w:t>
             </w:r>
           </w:p>
         </w:tc>
@@ -2750,7 +2559,7 @@
               <w:rPr>
                 <w:rFonts w:ascii="Arial" w:eastAsia="Arial" w:hAnsi="Arial" w:cs="Arial"/>
               </w:rPr>
-              <w:t>1 Hour</w:t>
+              <w:t>1 ½ Hours</w:t>
             </w:r>
           </w:p>
         </w:tc>
@@ -2771,7 +2580,7 @@
               <w:rPr>
                 <w:rFonts w:ascii="Arial" w:eastAsia="Arial" w:hAnsi="Arial" w:cs="Arial"/>
               </w:rPr>
-              <w:t>1 Hour</w:t>
+              <w:t>½ Hour</w:t>
             </w:r>
           </w:p>
         </w:tc>
@@ -2795,7 +2604,7 @@
               <w:rPr>
                 <w:rFonts w:ascii="Arial" w:eastAsia="Arial" w:hAnsi="Arial" w:cs="Arial"/>
               </w:rPr>
-              <w:t xml:space="preserve">4.5 </w:t>
+              <w:t>4.4</w:t>
             </w:r>
           </w:p>
         </w:tc>
@@ -2816,7 +2625,7 @@
               <w:rPr>
                 <w:rFonts w:ascii="Arial" w:eastAsia="Arial" w:hAnsi="Arial" w:cs="Arial"/>
               </w:rPr>
-              <w:t>Project Plan Project Milestones and Objectives</w:t>
+              <w:t>Project Plan Deployment</w:t>
             </w:r>
           </w:p>
         </w:tc>
@@ -2835,19 +2644,13 @@
               <w:rPr>
                 <w:rFonts w:ascii="Arial" w:eastAsia="Arial" w:hAnsi="Arial" w:cs="Arial"/>
               </w:rPr>
-              <w:t>Milestones and Objectives</w:t>
-            </w:r>
-            <w:r>
-              <w:rPr>
-                <w:rFonts w:ascii="Arial" w:eastAsia="Arial" w:hAnsi="Arial" w:cs="Arial"/>
-              </w:rPr>
-              <w:t xml:space="preserve"> table updated for our project and</w:t>
-            </w:r>
-            <w:r>
-              <w:rPr>
-                <w:rFonts w:ascii="Arial" w:eastAsia="Arial" w:hAnsi="Arial" w:cs="Arial"/>
-              </w:rPr>
-              <w:t xml:space="preserve"> Completed</w:t>
+              <w:t>Deployment section completed</w:t>
+            </w:r>
+            <w:r>
+              <w:rPr>
+                <w:rFonts w:ascii="Arial" w:eastAsia="Arial" w:hAnsi="Arial" w:cs="Arial"/>
+              </w:rPr>
+              <w:t>, provides a detailed explanation of the strategy for deployment of the project.</w:t>
             </w:r>
           </w:p>
         </w:tc>
@@ -2932,6 +2735,188 @@
               <w:rPr>
                 <w:rFonts w:ascii="Arial" w:eastAsia="Arial" w:hAnsi="Arial" w:cs="Arial"/>
               </w:rPr>
+              <w:t>1 Hour</w:t>
+            </w:r>
+          </w:p>
+        </w:tc>
+        <w:tc>
+          <w:tcPr>
+            <w:tcW w:w="1140" w:type="dxa"/>
+            <w:shd w:val="clear" w:color="auto" w:fill="auto"/>
+            <w:vAlign w:val="bottom"/>
+          </w:tcPr>
+          <w:p>
+            <w:pPr>
+              <w:widowControl/>
+              <w:rPr>
+                <w:rFonts w:ascii="Arial" w:eastAsia="Arial" w:hAnsi="Arial" w:cs="Arial"/>
+              </w:rPr>
+            </w:pPr>
+            <w:r>
+              <w:rPr>
+                <w:rFonts w:ascii="Arial" w:eastAsia="Arial" w:hAnsi="Arial" w:cs="Arial"/>
+              </w:rPr>
+              <w:t>1 Hour</w:t>
+            </w:r>
+          </w:p>
+        </w:tc>
+      </w:tr>
+      <w:tr>
+        <w:trPr>
+          <w:trHeight w:val="255"/>
+        </w:trPr>
+        <w:tc>
+          <w:tcPr>
+            <w:tcW w:w="705" w:type="dxa"/>
+          </w:tcPr>
+          <w:p>
+            <w:pPr>
+              <w:widowControl/>
+              <w:rPr>
+                <w:rFonts w:ascii="Arial" w:eastAsia="Arial" w:hAnsi="Arial" w:cs="Arial"/>
+              </w:rPr>
+            </w:pPr>
+            <w:r>
+              <w:rPr>
+                <w:rFonts w:ascii="Arial" w:eastAsia="Arial" w:hAnsi="Arial" w:cs="Arial"/>
+              </w:rPr>
+              <w:t xml:space="preserve">4.5 </w:t>
+            </w:r>
+          </w:p>
+        </w:tc>
+        <w:tc>
+          <w:tcPr>
+            <w:tcW w:w="2370" w:type="dxa"/>
+            <w:shd w:val="clear" w:color="auto" w:fill="auto"/>
+            <w:vAlign w:val="bottom"/>
+          </w:tcPr>
+          <w:p>
+            <w:pPr>
+              <w:widowControl/>
+              <w:rPr>
+                <w:rFonts w:ascii="Arial" w:eastAsia="Arial" w:hAnsi="Arial" w:cs="Arial"/>
+              </w:rPr>
+            </w:pPr>
+            <w:r>
+              <w:rPr>
+                <w:rFonts w:ascii="Arial" w:eastAsia="Arial" w:hAnsi="Arial" w:cs="Arial"/>
+              </w:rPr>
+              <w:t>Project Plan Project Milestones and Objectives</w:t>
+            </w:r>
+          </w:p>
+        </w:tc>
+        <w:tc>
+          <w:tcPr>
+            <w:tcW w:w="2505" w:type="dxa"/>
+          </w:tcPr>
+          <w:p>
+            <w:pPr>
+              <w:widowControl/>
+              <w:rPr>
+                <w:rFonts w:ascii="Arial" w:eastAsia="Arial" w:hAnsi="Arial" w:cs="Arial"/>
+              </w:rPr>
+            </w:pPr>
+            <w:r>
+              <w:rPr>
+                <w:rFonts w:ascii="Arial" w:eastAsia="Arial" w:hAnsi="Arial" w:cs="Arial"/>
+              </w:rPr>
+              <w:t>Milestones and Objectives</w:t>
+            </w:r>
+            <w:r>
+              <w:rPr>
+                <w:rFonts w:ascii="Arial" w:eastAsia="Arial" w:hAnsi="Arial" w:cs="Arial"/>
+              </w:rPr>
+              <w:t xml:space="preserve"> table updated for our project and</w:t>
+            </w:r>
+            <w:r>
+              <w:rPr>
+                <w:rFonts w:ascii="Arial" w:eastAsia="Arial" w:hAnsi="Arial" w:cs="Arial"/>
+              </w:rPr>
+              <w:t xml:space="preserve"> Completed</w:t>
+            </w:r>
+          </w:p>
+        </w:tc>
+        <w:tc>
+          <w:tcPr>
+            <w:tcW w:w="1260" w:type="dxa"/>
+            <w:shd w:val="clear" w:color="auto" w:fill="auto"/>
+            <w:vAlign w:val="bottom"/>
+          </w:tcPr>
+          <w:p>
+            <w:pPr>
+              <w:widowControl/>
+              <w:rPr>
+                <w:rFonts w:ascii="Arial" w:eastAsia="Arial" w:hAnsi="Arial" w:cs="Arial"/>
+              </w:rPr>
+            </w:pPr>
+            <w:hyperlink r:id="rId15" w:history="1">
+              <w:r>
+                <w:rPr>
+                  <w:rStyle w:val="Hyperlink"/>
+                  <w:rFonts w:ascii="Arial" w:eastAsia="Arial" w:hAnsi="Arial" w:cs="Arial"/>
+                </w:rPr>
+                <w:t>Complete</w:t>
+              </w:r>
+            </w:hyperlink>
+          </w:p>
+        </w:tc>
+        <w:tc>
+          <w:tcPr>
+            <w:tcW w:w="990" w:type="dxa"/>
+            <w:shd w:val="clear" w:color="auto" w:fill="auto"/>
+            <w:vAlign w:val="bottom"/>
+          </w:tcPr>
+          <w:p>
+            <w:pPr>
+              <w:widowControl/>
+              <w:rPr>
+                <w:rFonts w:ascii="Arial" w:eastAsia="Arial" w:hAnsi="Arial" w:cs="Arial"/>
+              </w:rPr>
+            </w:pPr>
+            <w:r>
+              <w:rPr>
+                <w:rFonts w:ascii="Arial" w:eastAsia="Arial" w:hAnsi="Arial" w:cs="Arial"/>
+              </w:rPr>
+              <w:t>Corie</w:t>
+            </w:r>
+          </w:p>
+        </w:tc>
+        <w:tc>
+          <w:tcPr>
+            <w:tcW w:w="1080" w:type="dxa"/>
+          </w:tcPr>
+          <w:p>
+            <w:pPr>
+              <w:widowControl/>
+              <w:rPr>
+                <w:rFonts w:ascii="Arial" w:eastAsia="Arial" w:hAnsi="Arial" w:cs="Arial"/>
+              </w:rPr>
+            </w:pPr>
+            <w:r>
+              <w:rPr>
+                <w:rFonts w:ascii="Arial" w:eastAsia="Arial" w:hAnsi="Arial" w:cs="Arial"/>
+              </w:rPr>
+              <w:t>2 hours</w:t>
+            </w:r>
+          </w:p>
+        </w:tc>
+        <w:tc>
+          <w:tcPr>
+            <w:tcW w:w="900" w:type="dxa"/>
+            <w:shd w:val="clear" w:color="auto" w:fill="auto"/>
+            <w:vAlign w:val="bottom"/>
+          </w:tcPr>
+          <w:p>
+            <w:pPr>
+              <w:widowControl/>
+              <w:rPr>
+                <w:rFonts w:ascii="Arial" w:eastAsia="Arial" w:hAnsi="Arial" w:cs="Arial"/>
+              </w:rPr>
+            </w:pPr>
+            <w:r>
+              <w:rPr>
+                <w:rFonts w:ascii="Arial" w:eastAsia="Arial" w:hAnsi="Arial" w:cs="Arial"/>
+              </w:rPr>
               <w:t>1 ¾ Hours</w:t>
             </w:r>
           </w:p>
@@ -3894,8 +3879,8 @@
         <w:pStyle w:val="Heading1"/>
         <w:ind w:left="360" w:hanging="360"/>
         <w:sectPr>
-          <w:headerReference w:type="default" r:id="rId15"/>
-          <w:footerReference w:type="default" r:id="rId16"/>
+          <w:headerReference w:type="default" r:id="rId16"/>
+          <w:footerReference w:type="default" r:id="rId17"/>
           <w:pgSz w:w="12240" w:h="15840"/>
           <w:pgMar w:top="1440" w:right="1440" w:bottom="1440" w:left="1440" w:header="720" w:footer="720" w:gutter="0"/>
           <w:pgNumType w:start="1"/>
@@ -4492,7 +4477,7 @@
 </file>
 
 <file path=word/endnotes.xml><?xml version="1.0" encoding="utf-8"?>
-<w:endnotes xmlns:wpc="http://schemas.microsoft.com/office/word/2010/wordprocessingCanvas" xmlns:cx="http://schemas.microsoft.com/office/drawing/2014/chartex" xmlns:cx1="http://schemas.microsoft.com/office/drawing/2015/9/8/chartex" xmlns:cx2="http://schemas.microsoft.com/office/drawing/2015/10/21/chartex" xmlns:cx3="http://schemas.microsoft.com/office/drawing/2016/5/9/chartex" xmlns:cx4="http://schemas.microsoft.com/office/drawing/2016/5/10/chartex" xmlns:cx5="http://schemas.microsoft.com/office/drawing/2016/5/11/chartex" xmlns:cx6="http://schemas.microsoft.com/office/drawing/2016/5/12/chartex" xmlns:cx7="http://schemas.microsoft.com/office/drawing/2016/5/13/chartex" xmlns:cx8="http://schemas.microsoft.com/office/drawing/2016/5/14/chartex" xmlns:mc="http://schemas.openxmlformats.org/markup-compatibility/2006" xmlns:aink="http://schemas.microsoft.com/office/drawing/2016/ink" xmlns:am3d="http://schemas.microsoft.com/office/drawing/2017/model3d" xmlns:o="urn:schemas-microsoft-com:office:office" xmlns:oel="http://schemas.microsoft.com/office/2019/extlst" xmlns:r="http://schemas.openxmlformats.org/officeDocument/2006/relationships" xmlns:m="http://schemas.openxmlformats.org/officeDocument/2006/math" xmlns:v="urn:schemas-microsoft-com:vml" xmlns:wp14="http://schemas.microsoft.com/office/word/2010/wordprocessingDrawing" xmlns:wp="http://schemas.openxmlformats.org/drawingml/2006/wordprocessingDrawing" xmlns:w10="urn:schemas-microsoft-com:office:word" xmlns:w="http://schemas.openxmlformats.org/wordprocessingml/2006/main" xmlns:w14="http://schemas.microsoft.com/office/word/2010/wordml" xmlns:w15="http://schemas.microsoft.com/office/word/2012/wordml" xmlns:w16cex="http://schemas.microsoft.com/office/word/2018/wordml/cex" xmlns:w16cid="http://schemas.microsoft.com/office/word/2016/wordml/cid" xmlns:w16="http://schemas.microsoft.com/office/word/2018/wordml" xmlns:w16sdtdh="http://schemas.microsoft.com/office/word/2020/wordml/sdtdatahash" xmlns:w16se="http://schemas.microsoft.com/office/word/2015/wordml/symex" xmlns:wpg="http://schemas.microsoft.com/office/word/2010/wordprocessingGroup" xmlns:wpi="http://schemas.microsoft.com/office/word/2010/wordprocessingInk" xmlns:wne="http://schemas.microsoft.com/office/word/2006/wordml" xmlns:wps="http://schemas.microsoft.com/office/word/2010/wordprocessingShape" mc:Ignorable="w14 w15 w16se w16cid w16 w16cex w16sdtdh wp14">
+<w:endnotes xmlns:wpc="http://schemas.microsoft.com/office/word/2010/wordprocessingCanvas" xmlns:cx="http://schemas.microsoft.com/office/drawing/2014/chartex" xmlns:cx1="http://schemas.microsoft.com/office/drawing/2015/9/8/chartex" xmlns:cx2="http://schemas.microsoft.com/office/drawing/2015/10/21/chartex" xmlns:cx3="http://schemas.microsoft.com/office/drawing/2016/5/9/chartex" xmlns:cx4="http://schemas.microsoft.com/office/drawing/2016/5/10/chartex" xmlns:cx5="http://schemas.microsoft.com/office/drawing/2016/5/11/chartex" xmlns:cx6="http://schemas.microsoft.com/office/drawing/2016/5/12/chartex" xmlns:cx7="http://schemas.microsoft.com/office/drawing/2016/5/13/chartex" xmlns:cx8="http://schemas.microsoft.com/office/drawing/2016/5/14/chartex" xmlns:mc="http://schemas.openxmlformats.org/markup-compatibility/2006" xmlns:aink="http://schemas.microsoft.com/office/drawing/2016/ink" xmlns:am3d="http://schemas.microsoft.com/office/drawing/2017/model3d" xmlns:o="urn:schemas-microsoft-com:office:office" xmlns:oel="http://schemas.microsoft.com/office/2019/extlst" xmlns:r="http://schemas.openxmlformats.org/officeDocument/2006/relationships" xmlns:m="http://schemas.openxmlformats.org/officeDocument/2006/math" xmlns:v="urn:schemas-microsoft-com:vml" xmlns:wp14="http://schemas.microsoft.com/office/word/2010/wordprocessingDrawing" xmlns:wp="http://schemas.openxmlformats.org/drawingml/2006/wordprocessingDrawing" xmlns:w10="urn:schemas-microsoft-com:office:word" xmlns:w="http://schemas.openxmlformats.org/wordprocessingml/2006/main" xmlns:w14="http://schemas.microsoft.com/office/word/2010/wordml" xmlns:w15="http://schemas.microsoft.com/office/word/2012/wordml" xmlns:w16cex="http://schemas.microsoft.com/office/word/2018/wordml/cex" xmlns:w16cid="http://schemas.microsoft.com/office/word/2016/wordml/cid" xmlns:w16="http://schemas.microsoft.com/office/word/2018/wordml" xmlns:w16du="http://schemas.microsoft.com/office/word/2023/wordml/word16du" xmlns:w16sdtdh="http://schemas.microsoft.com/office/word/2020/wordml/sdtdatahash" xmlns:w16se="http://schemas.microsoft.com/office/word/2015/wordml/symex" xmlns:wpg="http://schemas.microsoft.com/office/word/2010/wordprocessingGroup" xmlns:wpi="http://schemas.microsoft.com/office/word/2010/wordprocessingInk" xmlns:wne="http://schemas.microsoft.com/office/word/2006/wordml" xmlns:wps="http://schemas.microsoft.com/office/word/2010/wordprocessingShape" mc:Ignorable="w14 w15 w16se w16cid w16 w16cex w16sdtdh wp14">
   <w:endnote w:type="separator" w:id="-1">
     <w:p>
       <w:r>
@@ -4511,7 +4496,7 @@
 </file>
 
 <file path=word/footer1.xml><?xml version="1.0" encoding="utf-8"?>
-<w:ftr xmlns:wpc="http://schemas.microsoft.com/office/word/2010/wordprocessingCanvas" xmlns:cx="http://schemas.microsoft.com/office/drawing/2014/chartex" xmlns:cx1="http://schemas.microsoft.com/office/drawing/2015/9/8/chartex" xmlns:cx2="http://schemas.microsoft.com/office/drawing/2015/10/21/chartex" xmlns:cx3="http://schemas.microsoft.com/office/drawing/2016/5/9/chartex" xmlns:cx4="http://schemas.microsoft.com/office/drawing/2016/5/10/chartex" xmlns:cx5="http://schemas.microsoft.com/office/drawing/2016/5/11/chartex" xmlns:cx6="http://schemas.microsoft.com/office/drawing/2016/5/12/chartex" xmlns:cx7="http://schemas.microsoft.com/office/drawing/2016/5/13/chartex" xmlns:cx8="http://schemas.microsoft.com/office/drawing/2016/5/14/chartex" xmlns:mc="http://schemas.openxmlformats.org/markup-compatibility/2006" xmlns:aink="http://schemas.microsoft.com/office/drawing/2016/ink" xmlns:am3d="http://schemas.microsoft.com/office/drawing/2017/model3d" xmlns:o="urn:schemas-microsoft-com:office:office" xmlns:oel="http://schemas.microsoft.com/office/2019/extlst" xmlns:r="http://schemas.openxmlformats.org/officeDocument/2006/relationships" xmlns:m="http://schemas.openxmlformats.org/officeDocument/2006/math" xmlns:v="urn:schemas-microsoft-com:vml" xmlns:wp14="http://schemas.microsoft.com/office/word/2010/wordprocessingDrawing" xmlns:wp="http://schemas.openxmlformats.org/drawingml/2006/wordprocessingDrawing" xmlns:w10="urn:schemas-microsoft-com:office:word" xmlns:w="http://schemas.openxmlformats.org/wordprocessingml/2006/main" xmlns:w14="http://schemas.microsoft.com/office/word/2010/wordml" xmlns:w15="http://schemas.microsoft.com/office/word/2012/wordml" xmlns:w16cex="http://schemas.microsoft.com/office/word/2018/wordml/cex" xmlns:w16cid="http://schemas.microsoft.com/office/word/2016/wordml/cid" xmlns:w16="http://schemas.microsoft.com/office/word/2018/wordml" xmlns:w16sdtdh="http://schemas.microsoft.com/office/word/2020/wordml/sdtdatahash" xmlns:w16se="http://schemas.microsoft.com/office/word/2015/wordml/symex" xmlns:wpg="http://schemas.microsoft.com/office/word/2010/wordprocessingGroup" xmlns:wpi="http://schemas.microsoft.com/office/word/2010/wordprocessingInk" xmlns:wne="http://schemas.microsoft.com/office/word/2006/wordml" xmlns:wps="http://schemas.microsoft.com/office/word/2010/wordprocessingShape" mc:Ignorable="w14 w15 w16se w16cid w16 w16cex w16sdtdh wp14">
+<w:ftr xmlns:wpc="http://schemas.microsoft.com/office/word/2010/wordprocessingCanvas" xmlns:cx="http://schemas.microsoft.com/office/drawing/2014/chartex" xmlns:cx1="http://schemas.microsoft.com/office/drawing/2015/9/8/chartex" xmlns:cx2="http://schemas.microsoft.com/office/drawing/2015/10/21/chartex" xmlns:cx3="http://schemas.microsoft.com/office/drawing/2016/5/9/chartex" xmlns:cx4="http://schemas.microsoft.com/office/drawing/2016/5/10/chartex" xmlns:cx5="http://schemas.microsoft.com/office/drawing/2016/5/11/chartex" xmlns:cx6="http://schemas.microsoft.com/office/drawing/2016/5/12/chartex" xmlns:cx7="http://schemas.microsoft.com/office/drawing/2016/5/13/chartex" xmlns:cx8="http://schemas.microsoft.com/office/drawing/2016/5/14/chartex" xmlns:mc="http://schemas.openxmlformats.org/markup-compatibility/2006" xmlns:aink="http://schemas.microsoft.com/office/drawing/2016/ink" xmlns:am3d="http://schemas.microsoft.com/office/drawing/2017/model3d" xmlns:o="urn:schemas-microsoft-com:office:office" xmlns:oel="http://schemas.microsoft.com/office/2019/extlst" xmlns:r="http://schemas.openxmlformats.org/officeDocument/2006/relationships" xmlns:m="http://schemas.openxmlformats.org/officeDocument/2006/math" xmlns:v="urn:schemas-microsoft-com:vml" xmlns:wp14="http://schemas.microsoft.com/office/word/2010/wordprocessingDrawing" xmlns:wp="http://schemas.openxmlformats.org/drawingml/2006/wordprocessingDrawing" xmlns:w10="urn:schemas-microsoft-com:office:word" xmlns:w="http://schemas.openxmlformats.org/wordprocessingml/2006/main" xmlns:w14="http://schemas.microsoft.com/office/word/2010/wordml" xmlns:w15="http://schemas.microsoft.com/office/word/2012/wordml" xmlns:w16cex="http://schemas.microsoft.com/office/word/2018/wordml/cex" xmlns:w16cid="http://schemas.microsoft.com/office/word/2016/wordml/cid" xmlns:w16="http://schemas.microsoft.com/office/word/2018/wordml" xmlns:w16du="http://schemas.microsoft.com/office/word/2023/wordml/word16du" xmlns:w16sdtdh="http://schemas.microsoft.com/office/word/2020/wordml/sdtdatahash" xmlns:w16se="http://schemas.microsoft.com/office/word/2015/wordml/symex" xmlns:wpg="http://schemas.microsoft.com/office/word/2010/wordprocessingGroup" xmlns:wpi="http://schemas.microsoft.com/office/word/2010/wordprocessingInk" xmlns:wne="http://schemas.microsoft.com/office/word/2006/wordml" xmlns:wps="http://schemas.microsoft.com/office/word/2010/wordprocessingShape" mc:Ignorable="w14 w15 w16se w16cid w16 w16cex w16sdtdh wp14">
   <w:p>
     <w:pPr>
       <w:pBdr>
@@ -4677,7 +4662,7 @@
 </file>
 
 <file path=word/footnotes.xml><?xml version="1.0" encoding="utf-8"?>
-<w:footnotes xmlns:wpc="http://schemas.microsoft.com/office/word/2010/wordprocessingCanvas" xmlns:cx="http://schemas.microsoft.com/office/drawing/2014/chartex" xmlns:cx1="http://schemas.microsoft.com/office/drawing/2015/9/8/chartex" xmlns:cx2="http://schemas.microsoft.com/office/drawing/2015/10/21/chartex" xmlns:cx3="http://schemas.microsoft.com/office/drawing/2016/5/9/chartex" xmlns:cx4="http://schemas.microsoft.com/office/drawing/2016/5/10/chartex" xmlns:cx5="http://schemas.microsoft.com/office/drawing/2016/5/11/chartex" xmlns:cx6="http://schemas.microsoft.com/office/drawing/2016/5/12/chartex" xmlns:cx7="http://schemas.microsoft.com/office/drawing/2016/5/13/chartex" xmlns:cx8="http://schemas.microsoft.com/office/drawing/2016/5/14/chartex" xmlns:mc="http://schemas.openxmlformats.org/markup-compatibility/2006" xmlns:aink="http://schemas.microsoft.com/office/drawing/2016/ink" xmlns:am3d="http://schemas.microsoft.com/office/drawing/2017/model3d" xmlns:o="urn:schemas-microsoft-com:office:office" xmlns:oel="http://schemas.microsoft.com/office/2019/extlst" xmlns:r="http://schemas.openxmlformats.org/officeDocument/2006/relationships" xmlns:m="http://schemas.openxmlformats.org/officeDocument/2006/math" xmlns:v="urn:schemas-microsoft-com:vml" xmlns:wp14="http://schemas.microsoft.com/office/word/2010/wordprocessingDrawing" xmlns:wp="http://schemas.openxmlformats.org/drawingml/2006/wordprocessingDrawing" xmlns:w10="urn:schemas-microsoft-com:office:word" xmlns:w="http://schemas.openxmlformats.org/wordprocessingml/2006/main" xmlns:w14="http://schemas.microsoft.com/office/word/2010/wordml" xmlns:w15="http://schemas.microsoft.com/office/word/2012/wordml" xmlns:w16cex="http://schemas.microsoft.com/office/word/2018/wordml/cex" xmlns:w16cid="http://schemas.microsoft.com/office/word/2016/wordml/cid" xmlns:w16="http://schemas.microsoft.com/office/word/2018/wordml" xmlns:w16sdtdh="http://schemas.microsoft.com/office/word/2020/wordml/sdtdatahash" xmlns:w16se="http://schemas.microsoft.com/office/word/2015/wordml/symex" xmlns:wpg="http://schemas.microsoft.com/office/word/2010/wordprocessingGroup" xmlns:wpi="http://schemas.microsoft.com/office/word/2010/wordprocessingInk" xmlns:wne="http://schemas.microsoft.com/office/word/2006/wordml" xmlns:wps="http://schemas.microsoft.com/office/word/2010/wordprocessingShape" mc:Ignorable="w14 w15 w16se w16cid w16 w16cex w16sdtdh wp14">
+<w:footnotes xmlns:wpc="http://schemas.microsoft.com/office/word/2010/wordprocessingCanvas" xmlns:cx="http://schemas.microsoft.com/office/drawing/2014/chartex" xmlns:cx1="http://schemas.microsoft.com/office/drawing/2015/9/8/chartex" xmlns:cx2="http://schemas.microsoft.com/office/drawing/2015/10/21/chartex" xmlns:cx3="http://schemas.microsoft.com/office/drawing/2016/5/9/chartex" xmlns:cx4="http://schemas.microsoft.com/office/drawing/2016/5/10/chartex" xmlns:cx5="http://schemas.microsoft.com/office/drawing/2016/5/11/chartex" xmlns:cx6="http://schemas.microsoft.com/office/drawing/2016/5/12/chartex" xmlns:cx7="http://schemas.microsoft.com/office/drawing/2016/5/13/chartex" xmlns:cx8="http://schemas.microsoft.com/office/drawing/2016/5/14/chartex" xmlns:mc="http://schemas.openxmlformats.org/markup-compatibility/2006" xmlns:aink="http://schemas.microsoft.com/office/drawing/2016/ink" xmlns:am3d="http://schemas.microsoft.com/office/drawing/2017/model3d" xmlns:o="urn:schemas-microsoft-com:office:office" xmlns:oel="http://schemas.microsoft.com/office/2019/extlst" xmlns:r="http://schemas.openxmlformats.org/officeDocument/2006/relationships" xmlns:m="http://schemas.openxmlformats.org/officeDocument/2006/math" xmlns:v="urn:schemas-microsoft-com:vml" xmlns:wp14="http://schemas.microsoft.com/office/word/2010/wordprocessingDrawing" xmlns:wp="http://schemas.openxmlformats.org/drawingml/2006/wordprocessingDrawing" xmlns:w10="urn:schemas-microsoft-com:office:word" xmlns:w="http://schemas.openxmlformats.org/wordprocessingml/2006/main" xmlns:w14="http://schemas.microsoft.com/office/word/2010/wordml" xmlns:w15="http://schemas.microsoft.com/office/word/2012/wordml" xmlns:w16cex="http://schemas.microsoft.com/office/word/2018/wordml/cex" xmlns:w16cid="http://schemas.microsoft.com/office/word/2016/wordml/cid" xmlns:w16="http://schemas.microsoft.com/office/word/2018/wordml" xmlns:w16du="http://schemas.microsoft.com/office/word/2023/wordml/word16du" xmlns:w16sdtdh="http://schemas.microsoft.com/office/word/2020/wordml/sdtdatahash" xmlns:w16se="http://schemas.microsoft.com/office/word/2015/wordml/symex" xmlns:wpg="http://schemas.microsoft.com/office/word/2010/wordprocessingGroup" xmlns:wpi="http://schemas.microsoft.com/office/word/2010/wordprocessingInk" xmlns:wne="http://schemas.microsoft.com/office/word/2006/wordml" xmlns:wps="http://schemas.microsoft.com/office/word/2010/wordprocessingShape" mc:Ignorable="w14 w15 w16se w16cid w16 w16cex w16sdtdh wp14">
   <w:footnote w:type="separator" w:id="-1">
     <w:p>
       <w:r>
@@ -4696,7 +4681,7 @@
 </file>
 
 <file path=word/header1.xml><?xml version="1.0" encoding="utf-8"?>
-<w:hdr xmlns:wpc="http://schemas.microsoft.com/office/word/2010/wordprocessingCanvas" xmlns:cx="http://schemas.microsoft.com/office/drawing/2014/chartex" xmlns:cx1="http://schemas.microsoft.com/office/drawing/2015/9/8/chartex" xmlns:cx2="http://schemas.microsoft.com/office/drawing/2015/10/21/chartex" xmlns:cx3="http://schemas.microsoft.com/office/drawing/2016/5/9/chartex" xmlns:cx4="http://schemas.microsoft.com/office/drawing/2016/5/10/chartex" xmlns:cx5="http://schemas.microsoft.com/office/drawing/2016/5/11/chartex" xmlns:cx6="http://schemas.microsoft.com/office/drawing/2016/5/12/chartex" xmlns:cx7="http://schemas.microsoft.com/office/drawing/2016/5/13/chartex" xmlns:cx8="http://schemas.microsoft.com/office/drawing/2016/5/14/chartex" xmlns:mc="http://schemas.openxmlformats.org/markup-compatibility/2006" xmlns:aink="http://schemas.microsoft.com/office/drawing/2016/ink" xmlns:am3d="http://schemas.microsoft.com/office/drawing/2017/model3d" xmlns:o="urn:schemas-microsoft-com:office:office" xmlns:oel="http://schemas.microsoft.com/office/2019/extlst" xmlns:r="http://schemas.openxmlformats.org/officeDocument/2006/relationships" xmlns:m="http://schemas.openxmlformats.org/officeDocument/2006/math" xmlns:v="urn:schemas-microsoft-com:vml" xmlns:wp14="http://schemas.microsoft.com/office/word/2010/wordprocessingDrawing" xmlns:wp="http://schemas.openxmlformats.org/drawingml/2006/wordprocessingDrawing" xmlns:w10="urn:schemas-microsoft-com:office:word" xmlns:w="http://schemas.openxmlformats.org/wordprocessingml/2006/main" xmlns:w14="http://schemas.microsoft.com/office/word/2010/wordml" xmlns:w15="http://schemas.microsoft.com/office/word/2012/wordml" xmlns:w16cex="http://schemas.microsoft.com/office/word/2018/wordml/cex" xmlns:w16cid="http://schemas.microsoft.com/office/word/2016/wordml/cid" xmlns:w16="http://schemas.microsoft.com/office/word/2018/wordml" xmlns:w16sdtdh="http://schemas.microsoft.com/office/word/2020/wordml/sdtdatahash" xmlns:w16se="http://schemas.microsoft.com/office/word/2015/wordml/symex" xmlns:wpg="http://schemas.microsoft.com/office/word/2010/wordprocessingGroup" xmlns:wpi="http://schemas.microsoft.com/office/word/2010/wordprocessingInk" xmlns:wne="http://schemas.microsoft.com/office/word/2006/wordml" xmlns:wps="http://schemas.microsoft.com/office/word/2010/wordprocessingShape" mc:Ignorable="w14 w15 w16se w16cid w16 w16cex w16sdtdh wp14">
+<w:hdr xmlns:wpc="http://schemas.microsoft.com/office/word/2010/wordprocessingCanvas" xmlns:cx="http://schemas.microsoft.com/office/drawing/2014/chartex" xmlns:cx1="http://schemas.microsoft.com/office/drawing/2015/9/8/chartex" xmlns:cx2="http://schemas.microsoft.com/office/drawing/2015/10/21/chartex" xmlns:cx3="http://schemas.microsoft.com/office/drawing/2016/5/9/chartex" xmlns:cx4="http://schemas.microsoft.com/office/drawing/2016/5/10/chartex" xmlns:cx5="http://schemas.microsoft.com/office/drawing/2016/5/11/chartex" xmlns:cx6="http://schemas.microsoft.com/office/drawing/2016/5/12/chartex" xmlns:cx7="http://schemas.microsoft.com/office/drawing/2016/5/13/chartex" xmlns:cx8="http://schemas.microsoft.com/office/drawing/2016/5/14/chartex" xmlns:mc="http://schemas.openxmlformats.org/markup-compatibility/2006" xmlns:aink="http://schemas.microsoft.com/office/drawing/2016/ink" xmlns:am3d="http://schemas.microsoft.com/office/drawing/2017/model3d" xmlns:o="urn:schemas-microsoft-com:office:office" xmlns:oel="http://schemas.microsoft.com/office/2019/extlst" xmlns:r="http://schemas.openxmlformats.org/officeDocument/2006/relationships" xmlns:m="http://schemas.openxmlformats.org/officeDocument/2006/math" xmlns:v="urn:schemas-microsoft-com:vml" xmlns:wp14="http://schemas.microsoft.com/office/word/2010/wordprocessingDrawing" xmlns:wp="http://schemas.openxmlformats.org/drawingml/2006/wordprocessingDrawing" xmlns:w10="urn:schemas-microsoft-com:office:word" xmlns:w="http://schemas.openxmlformats.org/wordprocessingml/2006/main" xmlns:w14="http://schemas.microsoft.com/office/word/2010/wordml" xmlns:w15="http://schemas.microsoft.com/office/word/2012/wordml" xmlns:w16cex="http://schemas.microsoft.com/office/word/2018/wordml/cex" xmlns:w16cid="http://schemas.microsoft.com/office/word/2016/wordml/cid" xmlns:w16="http://schemas.microsoft.com/office/word/2018/wordml" xmlns:w16du="http://schemas.microsoft.com/office/word/2023/wordml/word16du" xmlns:w16sdtdh="http://schemas.microsoft.com/office/word/2020/wordml/sdtdatahash" xmlns:w16se="http://schemas.microsoft.com/office/word/2015/wordml/symex" xmlns:wpg="http://schemas.microsoft.com/office/word/2010/wordprocessingGroup" xmlns:wpi="http://schemas.microsoft.com/office/word/2010/wordprocessingInk" xmlns:wne="http://schemas.microsoft.com/office/word/2006/wordml" xmlns:wps="http://schemas.microsoft.com/office/word/2010/wordprocessingShape" mc:Ignorable="w14 w15 w16se w16cid w16 w16cex w16sdtdh wp14">
   <w:p>
     <w:pPr>
       <w:pBdr>
@@ -4818,7 +4803,7 @@
 </file>
 
 <file path=word/numbering.xml><?xml version="1.0" encoding="utf-8"?>
-<w:numbering xmlns:wpc="http://schemas.microsoft.com/office/word/2010/wordprocessingCanvas" xmlns:cx="http://schemas.microsoft.com/office/drawing/2014/chartex" xmlns:cx1="http://schemas.microsoft.com/office/drawing/2015/9/8/chartex" xmlns:cx2="http://schemas.microsoft.com/office/drawing/2015/10/21/chartex" xmlns:cx3="http://schemas.microsoft.com/office/drawing/2016/5/9/chartex" xmlns:cx4="http://schemas.microsoft.com/office/drawing/2016/5/10/chartex" xmlns:cx5="http://schemas.microsoft.com/office/drawing/2016/5/11/chartex" xmlns:cx6="http://schemas.microsoft.com/office/drawing/2016/5/12/chartex" xmlns:cx7="http://schemas.microsoft.com/office/drawing/2016/5/13/chartex" xmlns:cx8="http://schemas.microsoft.com/office/drawing/2016/5/14/chartex" xmlns:mc="http://schemas.openxmlformats.org/markup-compatibility/2006" xmlns:aink="http://schemas.microsoft.com/office/drawing/2016/ink" xmlns:am3d="http://schemas.microsoft.com/office/drawing/2017/model3d" xmlns:o="urn:schemas-microsoft-com:office:office" xmlns:oel="http://schemas.microsoft.com/office/2019/extlst" xmlns:r="http://schemas.openxmlformats.org/officeDocument/2006/relationships" xmlns:m="http://schemas.openxmlformats.org/officeDocument/2006/math" xmlns:v="urn:schemas-microsoft-com:vml" xmlns:wp14="http://schemas.microsoft.com/office/word/2010/wordprocessingDrawing" xmlns:wp="http://schemas.openxmlformats.org/drawingml/2006/wordprocessingDrawing" xmlns:w10="urn:schemas-microsoft-com:office:word" xmlns:w="http://schemas.openxmlformats.org/wordprocessingml/2006/main" xmlns:w14="http://schemas.microsoft.com/office/word/2010/wordml" xmlns:w15="http://schemas.microsoft.com/office/word/2012/wordml" xmlns:w16cex="http://schemas.microsoft.com/office/word/2018/wordml/cex" xmlns:w16cid="http://schemas.microsoft.com/office/word/2016/wordml/cid" xmlns:w16="http://schemas.microsoft.com/office/word/2018/wordml" xmlns:w16sdtdh="http://schemas.microsoft.com/office/word/2020/wordml/sdtdatahash" xmlns:w16se="http://schemas.microsoft.com/office/word/2015/wordml/symex" xmlns:wpg="http://schemas.microsoft.com/office/word/2010/wordprocessingGroup" xmlns:wpi="http://schemas.microsoft.com/office/word/2010/wordprocessingInk" xmlns:wne="http://schemas.microsoft.com/office/word/2006/wordml" xmlns:wps="http://schemas.microsoft.com/office/word/2010/wordprocessingShape" mc:Ignorable="w14 w15 w16se w16cid w16 w16cex w16sdtdh wp14">
+<w:numbering xmlns:wpc="http://schemas.microsoft.com/office/word/2010/wordprocessingCanvas" xmlns:cx="http://schemas.microsoft.com/office/drawing/2014/chartex" xmlns:cx1="http://schemas.microsoft.com/office/drawing/2015/9/8/chartex" xmlns:cx2="http://schemas.microsoft.com/office/drawing/2015/10/21/chartex" xmlns:cx3="http://schemas.microsoft.com/office/drawing/2016/5/9/chartex" xmlns:cx4="http://schemas.microsoft.com/office/drawing/2016/5/10/chartex" xmlns:cx5="http://schemas.microsoft.com/office/drawing/2016/5/11/chartex" xmlns:cx6="http://schemas.microsoft.com/office/drawing/2016/5/12/chartex" xmlns:cx7="http://schemas.microsoft.com/office/drawing/2016/5/13/chartex" xmlns:cx8="http://schemas.microsoft.com/office/drawing/2016/5/14/chartex" xmlns:mc="http://schemas.openxmlformats.org/markup-compatibility/2006" xmlns:aink="http://schemas.microsoft.com/office/drawing/2016/ink" xmlns:am3d="http://schemas.microsoft.com/office/drawing/2017/model3d" xmlns:o="urn:schemas-microsoft-com:office:office" xmlns:oel="http://schemas.microsoft.com/office/2019/extlst" xmlns:r="http://schemas.openxmlformats.org/officeDocument/2006/relationships" xmlns:m="http://schemas.openxmlformats.org/officeDocument/2006/math" xmlns:v="urn:schemas-microsoft-com:vml" xmlns:wp14="http://schemas.microsoft.com/office/word/2010/wordprocessingDrawing" xmlns:wp="http://schemas.openxmlformats.org/drawingml/2006/wordprocessingDrawing" xmlns:w10="urn:schemas-microsoft-com:office:word" xmlns:w="http://schemas.openxmlformats.org/wordprocessingml/2006/main" xmlns:w14="http://schemas.microsoft.com/office/word/2010/wordml" xmlns:w15="http://schemas.microsoft.com/office/word/2012/wordml" xmlns:w16cex="http://schemas.microsoft.com/office/word/2018/wordml/cex" xmlns:w16cid="http://schemas.microsoft.com/office/word/2016/wordml/cid" xmlns:w16="http://schemas.microsoft.com/office/word/2018/wordml" xmlns:w16du="http://schemas.microsoft.com/office/word/2023/wordml/word16du" xmlns:w16sdtdh="http://schemas.microsoft.com/office/word/2020/wordml/sdtdatahash" xmlns:w16se="http://schemas.microsoft.com/office/word/2015/wordml/symex" xmlns:wpg="http://schemas.microsoft.com/office/word/2010/wordprocessingGroup" xmlns:wpi="http://schemas.microsoft.com/office/word/2010/wordprocessingInk" xmlns:wne="http://schemas.microsoft.com/office/word/2006/wordml" xmlns:wps="http://schemas.microsoft.com/office/word/2010/wordprocessingShape" mc:Ignorable="w14 w15 w16se w16cid w16 w16cex w16sdtdh wp14">
   <w:abstractNum w:abstractNumId="0" w15:restartNumberingAfterBreak="0">
     <w:nsid w:val="03B443A3"/>
     <w:multiLevelType w:val="multilevel"/>

</xml_diff>

<commit_message>
Added to Item 4:Risks
</commit_message>
<xml_diff>
--- a/LCOM Documents/Iteration2/LCOMIterationPlan2.docx
+++ b/LCOM Documents/Iteration2/LCOMIterationPlan2.docx
@@ -3484,12 +3484,15 @@
                 <w:rFonts w:ascii="Arial" w:eastAsia="Arial" w:hAnsi="Arial" w:cs="Arial"/>
               </w:rPr>
             </w:pPr>
-            <w:r>
-              <w:rPr>
-                <w:rFonts w:ascii="Arial" w:eastAsia="Arial" w:hAnsi="Arial" w:cs="Arial"/>
-              </w:rPr>
-              <w:t>Incomplete</w:t>
-            </w:r>
+            <w:hyperlink r:id="rId16" w:history="1">
+              <w:r>
+                <w:rPr>
+                  <w:rStyle w:val="Hyperlink"/>
+                  <w:rFonts w:ascii="Arial" w:eastAsia="Arial" w:hAnsi="Arial" w:cs="Arial"/>
+                </w:rPr>
+                <w:t>Incomplete</w:t>
+              </w:r>
+            </w:hyperlink>
           </w:p>
         </w:tc>
         <w:tc>
@@ -3545,6 +3548,12 @@
                 <w:rFonts w:ascii="Arial" w:eastAsia="Arial" w:hAnsi="Arial" w:cs="Arial"/>
               </w:rPr>
             </w:pPr>
+            <w:r>
+              <w:rPr>
+                <w:rFonts w:ascii="Arial" w:eastAsia="Arial" w:hAnsi="Arial" w:cs="Arial"/>
+              </w:rPr>
+              <w:t>0.5 Hour</w:t>
+            </w:r>
           </w:p>
         </w:tc>
         <w:tc>
@@ -3560,6 +3569,12 @@
                 <w:rFonts w:ascii="Arial" w:eastAsia="Arial" w:hAnsi="Arial" w:cs="Arial"/>
               </w:rPr>
             </w:pPr>
+            <w:r>
+              <w:rPr>
+                <w:rFonts w:ascii="Arial" w:eastAsia="Arial" w:hAnsi="Arial" w:cs="Arial"/>
+              </w:rPr>
+              <w:t>0.5 Hour</w:t>
+            </w:r>
           </w:p>
         </w:tc>
       </w:tr>
@@ -3879,8 +3894,8 @@
         <w:pStyle w:val="Heading1"/>
         <w:ind w:left="360" w:hanging="360"/>
         <w:sectPr>
-          <w:headerReference w:type="default" r:id="rId16"/>
-          <w:footerReference w:type="default" r:id="rId17"/>
+          <w:headerReference w:type="default" r:id="rId17"/>
+          <w:footerReference w:type="default" r:id="rId18"/>
           <w:pgSz w:w="12240" w:h="15840"/>
           <w:pgMar w:top="1440" w:right="1440" w:bottom="1440" w:left="1440" w:header="720" w:footer="720" w:gutter="0"/>
           <w:pgNumType w:start="1"/>
@@ -5030,11 +5045,102 @@
       </w:rPr>
     </w:lvl>
   </w:abstractNum>
+  <w:abstractNum w:abstractNumId="2" w15:restartNumberingAfterBreak="0">
+    <w:nsid w:val="26D154BB"/>
+    <w:multiLevelType w:val="hybridMultilevel"/>
+    <w:tmpl w:val="63BED420"/>
+    <w:lvl w:ilvl="0" w:tplc="0809000F">
+      <w:numFmt w:val="decimal"/>
+      <w:lvlText w:val="%1."/>
+      <w:lvlJc w:val="left"/>
+      <w:pPr>
+        <w:ind w:left="720" w:hanging="360"/>
+      </w:pPr>
+      <w:rPr>
+        <w:rFonts w:hint="default"/>
+      </w:rPr>
+    </w:lvl>
+    <w:lvl w:ilvl="1" w:tplc="08090019" w:tentative="1">
+      <w:start w:val="1"/>
+      <w:numFmt w:val="lowerLetter"/>
+      <w:lvlText w:val="%2."/>
+      <w:lvlJc w:val="left"/>
+      <w:pPr>
+        <w:ind w:left="1440" w:hanging="360"/>
+      </w:pPr>
+    </w:lvl>
+    <w:lvl w:ilvl="2" w:tplc="0809001B" w:tentative="1">
+      <w:start w:val="1"/>
+      <w:numFmt w:val="lowerRoman"/>
+      <w:lvlText w:val="%3."/>
+      <w:lvlJc w:val="right"/>
+      <w:pPr>
+        <w:ind w:left="2160" w:hanging="180"/>
+      </w:pPr>
+    </w:lvl>
+    <w:lvl w:ilvl="3" w:tplc="0809000F" w:tentative="1">
+      <w:start w:val="1"/>
+      <w:numFmt w:val="decimal"/>
+      <w:lvlText w:val="%4."/>
+      <w:lvlJc w:val="left"/>
+      <w:pPr>
+        <w:ind w:left="2880" w:hanging="360"/>
+      </w:pPr>
+    </w:lvl>
+    <w:lvl w:ilvl="4" w:tplc="08090019" w:tentative="1">
+      <w:start w:val="1"/>
+      <w:numFmt w:val="lowerLetter"/>
+      <w:lvlText w:val="%5."/>
+      <w:lvlJc w:val="left"/>
+      <w:pPr>
+        <w:ind w:left="3600" w:hanging="360"/>
+      </w:pPr>
+    </w:lvl>
+    <w:lvl w:ilvl="5" w:tplc="0809001B" w:tentative="1">
+      <w:start w:val="1"/>
+      <w:numFmt w:val="lowerRoman"/>
+      <w:lvlText w:val="%6."/>
+      <w:lvlJc w:val="right"/>
+      <w:pPr>
+        <w:ind w:left="4320" w:hanging="180"/>
+      </w:pPr>
+    </w:lvl>
+    <w:lvl w:ilvl="6" w:tplc="0809000F" w:tentative="1">
+      <w:start w:val="1"/>
+      <w:numFmt w:val="decimal"/>
+      <w:lvlText w:val="%7."/>
+      <w:lvlJc w:val="left"/>
+      <w:pPr>
+        <w:ind w:left="5040" w:hanging="360"/>
+      </w:pPr>
+    </w:lvl>
+    <w:lvl w:ilvl="7" w:tplc="08090019" w:tentative="1">
+      <w:start w:val="1"/>
+      <w:numFmt w:val="lowerLetter"/>
+      <w:lvlText w:val="%8."/>
+      <w:lvlJc w:val="left"/>
+      <w:pPr>
+        <w:ind w:left="5760" w:hanging="360"/>
+      </w:pPr>
+    </w:lvl>
+    <w:lvl w:ilvl="8" w:tplc="0809001B" w:tentative="1">
+      <w:start w:val="1"/>
+      <w:numFmt w:val="lowerRoman"/>
+      <w:lvlText w:val="%9."/>
+      <w:lvlJc w:val="right"/>
+      <w:pPr>
+        <w:ind w:left="6480" w:hanging="180"/>
+      </w:pPr>
+    </w:lvl>
+  </w:abstractNum>
   <w:num w:numId="1" w16cid:durableId="1715041221">
     <w:abstractNumId w:val="0"/>
   </w:num>
   <w:num w:numId="2" w16cid:durableId="2125222351">
     <w:abstractNumId w:val="1"/>
+  </w:num>
+  <w:num w:numId="3" w16cid:durableId="469134377">
+    <w:abstractNumId w:val="2"/>
   </w:num>
 </w:numbering>
 </file>
@@ -5743,6 +5849,17 @@
     <w:uiPriority w:val="99"/>
     <w:rsid w:val="001E71F6"/>
   </w:style>
+  <w:style w:type="paragraph" w:styleId="ListParagraph">
+    <w:name w:val="List Paragraph"/>
+    <w:basedOn w:val="Normal"/>
+    <w:uiPriority w:val="34"/>
+    <w:qFormat/>
+    <w:rsid w:val="007823B5"/>
+    <w:pPr>
+      <w:ind w:left="720"/>
+      <w:contextualSpacing/>
+    </w:pPr>
+  </w:style>
 </w:styles>
 </file>
 

</xml_diff>

<commit_message>
Added link to competency demonstrator
</commit_message>
<xml_diff>
--- a/LCOM Documents/Iteration2/LCOMIterationPlan2.docx
+++ b/LCOM Documents/Iteration2/LCOMIterationPlan2.docx
@@ -1223,11 +1223,12 @@
               <w:bottom w:val="single" w:sz="6" w:space="0" w:color="000000"/>
             </w:tcBorders>
             <w:shd w:val="clear" w:color="auto" w:fill="auto"/>
-            <w:vAlign w:val="bottom"/>
-          </w:tcPr>
-          <w:p>
-            <w:pPr>
-              <w:widowControl/>
+            <w:vAlign w:val="center"/>
+          </w:tcPr>
+          <w:p>
+            <w:pPr>
+              <w:widowControl/>
+              <w:jc w:val="center"/>
               <w:rPr>
                 <w:rFonts w:ascii="Arial" w:eastAsia="Arial" w:hAnsi="Arial" w:cs="Arial"/>
               </w:rPr>
@@ -1268,6 +1269,54 @@
                 <w:rFonts w:ascii="Arial" w:eastAsia="Arial" w:hAnsi="Arial" w:cs="Arial"/>
               </w:rPr>
             </w:pPr>
+            <w:r>
+              <w:rPr>
+                <w:rFonts w:ascii="Arial" w:eastAsia="Arial" w:hAnsi="Arial" w:cs="Arial"/>
+              </w:rPr>
+              <w:t>Deepak</w:t>
+            </w:r>
+          </w:p>
+          <w:p>
+            <w:pPr>
+              <w:widowControl/>
+              <w:rPr>
+                <w:rFonts w:ascii="Arial" w:eastAsia="Arial" w:hAnsi="Arial" w:cs="Arial"/>
+              </w:rPr>
+            </w:pPr>
+            <w:r>
+              <w:rPr>
+                <w:rFonts w:ascii="Arial" w:eastAsia="Arial" w:hAnsi="Arial" w:cs="Arial"/>
+              </w:rPr>
+              <w:t>Matt</w:t>
+            </w:r>
+          </w:p>
+          <w:p>
+            <w:pPr>
+              <w:widowControl/>
+              <w:rPr>
+                <w:rFonts w:ascii="Arial" w:eastAsia="Arial" w:hAnsi="Arial" w:cs="Arial"/>
+              </w:rPr>
+            </w:pPr>
+            <w:r>
+              <w:rPr>
+                <w:rFonts w:ascii="Arial" w:eastAsia="Arial" w:hAnsi="Arial" w:cs="Arial"/>
+              </w:rPr>
+              <w:t>Sam</w:t>
+            </w:r>
+          </w:p>
+          <w:p>
+            <w:pPr>
+              <w:widowControl/>
+              <w:rPr>
+                <w:rFonts w:ascii="Arial" w:eastAsia="Arial" w:hAnsi="Arial" w:cs="Arial"/>
+              </w:rPr>
+            </w:pPr>
+            <w:r>
+              <w:rPr>
+                <w:rFonts w:ascii="Arial" w:eastAsia="Arial" w:hAnsi="Arial" w:cs="Arial"/>
+              </w:rPr>
+              <w:t>Corrie</w:t>
+            </w:r>
           </w:p>
         </w:tc>
         <w:tc>
@@ -1278,20 +1327,61 @@
               <w:bottom w:val="single" w:sz="6" w:space="0" w:color="000000"/>
             </w:tcBorders>
             <w:shd w:val="clear" w:color="auto" w:fill="auto"/>
-            <w:vAlign w:val="bottom"/>
-          </w:tcPr>
-          <w:p>
-            <w:pPr>
-              <w:widowControl/>
-              <w:rPr>
-                <w:rFonts w:ascii="Arial" w:eastAsia="Arial" w:hAnsi="Arial" w:cs="Arial"/>
-              </w:rPr>
-            </w:pPr>
-            <w:r>
-              <w:rPr>
-                <w:rFonts w:ascii="Arial" w:eastAsia="Arial" w:hAnsi="Arial" w:cs="Arial"/>
-              </w:rPr>
-              <w:t>Incomplete</w:t>
+          </w:tcPr>
+          <w:p>
+            <w:pPr>
+              <w:widowControl/>
+              <w:rPr>
+                <w:rFonts w:ascii="Arial" w:eastAsia="Arial" w:hAnsi="Arial" w:cs="Arial"/>
+              </w:rPr>
+            </w:pPr>
+            <w:r>
+              <w:rPr>
+                <w:rFonts w:ascii="Arial" w:eastAsia="Arial" w:hAnsi="Arial" w:cs="Arial"/>
+              </w:rPr>
+              <w:t>Complete</w:t>
+            </w:r>
+          </w:p>
+          <w:p>
+            <w:pPr>
+              <w:widowControl/>
+              <w:rPr>
+                <w:rFonts w:ascii="Arial" w:eastAsia="Arial" w:hAnsi="Arial" w:cs="Arial"/>
+              </w:rPr>
+            </w:pPr>
+            <w:r>
+              <w:rPr>
+                <w:rFonts w:ascii="Arial" w:eastAsia="Arial" w:hAnsi="Arial" w:cs="Arial"/>
+              </w:rPr>
+              <w:t>X</w:t>
+            </w:r>
+          </w:p>
+          <w:p>
+            <w:pPr>
+              <w:widowControl/>
+              <w:rPr>
+                <w:rFonts w:ascii="Arial" w:eastAsia="Arial" w:hAnsi="Arial" w:cs="Arial"/>
+              </w:rPr>
+            </w:pPr>
+            <w:r>
+              <w:rPr>
+                <w:rFonts w:ascii="Arial" w:eastAsia="Arial" w:hAnsi="Arial" w:cs="Arial"/>
+              </w:rPr>
+              <w:t>X</w:t>
+            </w:r>
+          </w:p>
+          <w:p>
+            <w:pPr>
+              <w:widowControl/>
+              <w:rPr>
+                <w:rFonts w:ascii="Arial" w:eastAsia="Arial" w:hAnsi="Arial" w:cs="Arial"/>
+              </w:rPr>
+            </w:pPr>
+            <w:r>
+              <w:rPr>
+                <w:rFonts w:ascii="Arial" w:eastAsia="Arial" w:hAnsi="Arial" w:cs="Arial"/>
+              </w:rPr>
+              <w:t xml:space="preserve">X </w:t>
             </w:r>
           </w:p>
         </w:tc>
@@ -1340,7 +1430,13 @@
               <w:rPr>
                 <w:rFonts w:ascii="Arial" w:eastAsia="Arial" w:hAnsi="Arial" w:cs="Arial"/>
               </w:rPr>
-              <w:t>2 Hours</w:t>
+              <w:t>1</w:t>
+            </w:r>
+            <w:r>
+              <w:rPr>
+                <w:rFonts w:ascii="Arial" w:eastAsia="Arial" w:hAnsi="Arial" w:cs="Arial"/>
+              </w:rPr>
+              <w:t xml:space="preserve"> Hour</w:t>
             </w:r>
           </w:p>
         </w:tc>
@@ -1352,15 +1448,20 @@
               <w:bottom w:val="single" w:sz="6" w:space="0" w:color="000000"/>
             </w:tcBorders>
             <w:shd w:val="clear" w:color="auto" w:fill="auto"/>
-            <w:vAlign w:val="bottom"/>
-          </w:tcPr>
-          <w:p>
-            <w:pPr>
-              <w:widowControl/>
-              <w:rPr>
-                <w:rFonts w:ascii="Arial" w:eastAsia="Arial" w:hAnsi="Arial" w:cs="Arial"/>
-              </w:rPr>
-            </w:pPr>
+          </w:tcPr>
+          <w:p>
+            <w:pPr>
+              <w:widowControl/>
+              <w:rPr>
+                <w:rFonts w:ascii="Arial" w:eastAsia="Arial" w:hAnsi="Arial" w:cs="Arial"/>
+              </w:rPr>
+            </w:pPr>
+            <w:r>
+              <w:rPr>
+                <w:rFonts w:ascii="Arial" w:eastAsia="Arial" w:hAnsi="Arial" w:cs="Arial"/>
+              </w:rPr>
+              <w:t>1 Hour</w:t>
+            </w:r>
           </w:p>
         </w:tc>
         <w:tc>
@@ -1371,15 +1472,20 @@
               <w:bottom w:val="single" w:sz="6" w:space="0" w:color="000000"/>
             </w:tcBorders>
             <w:shd w:val="clear" w:color="auto" w:fill="auto"/>
-            <w:vAlign w:val="bottom"/>
-          </w:tcPr>
-          <w:p>
-            <w:pPr>
-              <w:widowControl/>
-              <w:rPr>
-                <w:rFonts w:ascii="Arial" w:eastAsia="Arial" w:hAnsi="Arial" w:cs="Arial"/>
-              </w:rPr>
-            </w:pPr>
+          </w:tcPr>
+          <w:p>
+            <w:pPr>
+              <w:widowControl/>
+              <w:rPr>
+                <w:rFonts w:ascii="Arial" w:eastAsia="Arial" w:hAnsi="Arial" w:cs="Arial"/>
+              </w:rPr>
+            </w:pPr>
+            <w:r>
+              <w:rPr>
+                <w:rFonts w:ascii="Arial" w:eastAsia="Arial" w:hAnsi="Arial" w:cs="Arial"/>
+              </w:rPr>
+              <w:t>0</w:t>
+            </w:r>
           </w:p>
         </w:tc>
       </w:tr>
@@ -3484,29 +3590,15 @@
                 <w:rFonts w:ascii="Arial" w:eastAsia="Arial" w:hAnsi="Arial" w:cs="Arial"/>
               </w:rPr>
             </w:pPr>
-            <w:r>
-              <w:fldChar w:fldCharType="begin"/>
-            </w:r>
-            <w:r>
-              <w:instrText>HYPERLINK "https://github.com/commet003/ITC303-9-Team1-Project/blob/8bc3fd381e037e97016648cfba7963e6fb94769f/LCOM%20Documents/Iteration2/LCOMInceptionPhaseStatusAssessment.docx"</w:instrText>
-            </w:r>
-            <w:r>
-              <w:fldChar w:fldCharType="separate"/>
-            </w:r>
-            <w:r>
-              <w:rPr>
-                <w:rStyle w:val="Hyperlink"/>
-                <w:rFonts w:ascii="Arial" w:eastAsia="Arial" w:hAnsi="Arial" w:cs="Arial"/>
-              </w:rPr>
-              <w:t>Complete</w:t>
-            </w:r>
-            <w:r>
-              <w:rPr>
-                <w:rStyle w:val="Hyperlink"/>
-                <w:rFonts w:ascii="Arial" w:eastAsia="Arial" w:hAnsi="Arial" w:cs="Arial"/>
-              </w:rPr>
-              <w:fldChar w:fldCharType="end"/>
-            </w:r>
+            <w:hyperlink r:id="rId16" w:history="1">
+              <w:r>
+                <w:rPr>
+                  <w:rStyle w:val="Hyperlink"/>
+                  <w:rFonts w:ascii="Arial" w:eastAsia="Arial" w:hAnsi="Arial" w:cs="Arial"/>
+                </w:rPr>
+                <w:t>Complete</w:t>
+              </w:r>
+            </w:hyperlink>
           </w:p>
         </w:tc>
         <w:tc>
@@ -3908,8 +4000,8 @@
         <w:pStyle w:val="Heading1"/>
         <w:ind w:left="360" w:hanging="360"/>
         <w:sectPr>
-          <w:headerReference w:type="default" r:id="rId16"/>
-          <w:footerReference w:type="default" r:id="rId17"/>
+          <w:headerReference w:type="default" r:id="rId17"/>
+          <w:footerReference w:type="default" r:id="rId18"/>
           <w:pgSz w:w="12240" w:h="15840"/>
           <w:pgMar w:top="1440" w:right="1440" w:bottom="1440" w:left="1440" w:header="720" w:footer="720" w:gutter="0"/>
           <w:pgNumType w:start="1"/>

</xml_diff>

<commit_message>
Modified competency demonstrator document.
</commit_message>
<xml_diff>
--- a/LCOM Documents/Iteration2/LCOMIterationPlan2.docx
+++ b/LCOM Documents/Iteration2/LCOMIterationPlan2.docx
@@ -1335,260 +1335,6 @@
                 <w:rFonts w:ascii="Arial" w:eastAsia="Arial" w:hAnsi="Arial" w:cs="Arial"/>
               </w:rPr>
             </w:pPr>
-            <w:r>
-              <w:rPr>
-                <w:rFonts w:ascii="Arial" w:eastAsia="Arial" w:hAnsi="Arial" w:cs="Arial"/>
-              </w:rPr>
-              <w:t>Complete</w:t>
-            </w:r>
-          </w:p>
-          <w:p>
-            <w:pPr>
-              <w:widowControl/>
-              <w:rPr>
-                <w:rFonts w:ascii="Arial" w:eastAsia="Arial" w:hAnsi="Arial" w:cs="Arial"/>
-              </w:rPr>
-            </w:pPr>
-            <w:r>
-              <w:rPr>
-                <w:rFonts w:ascii="Arial" w:eastAsia="Arial" w:hAnsi="Arial" w:cs="Arial"/>
-              </w:rPr>
-              <w:t>X</w:t>
-            </w:r>
-          </w:p>
-          <w:p>
-            <w:pPr>
-              <w:widowControl/>
-              <w:rPr>
-                <w:rFonts w:ascii="Arial" w:eastAsia="Arial" w:hAnsi="Arial" w:cs="Arial"/>
-              </w:rPr>
-            </w:pPr>
-            <w:r>
-              <w:rPr>
-                <w:rFonts w:ascii="Arial" w:eastAsia="Arial" w:hAnsi="Arial" w:cs="Arial"/>
-              </w:rPr>
-              <w:t>X</w:t>
-            </w:r>
-          </w:p>
-          <w:p>
-            <w:pPr>
-              <w:widowControl/>
-              <w:rPr>
-                <w:rFonts w:ascii="Arial" w:eastAsia="Arial" w:hAnsi="Arial" w:cs="Arial"/>
-              </w:rPr>
-            </w:pPr>
-            <w:r>
-              <w:rPr>
-                <w:rFonts w:ascii="Arial" w:eastAsia="Arial" w:hAnsi="Arial" w:cs="Arial"/>
-              </w:rPr>
-              <w:t xml:space="preserve">X </w:t>
-            </w:r>
-          </w:p>
-        </w:tc>
-        <w:tc>
-          <w:tcPr>
-            <w:tcW w:w="990" w:type="dxa"/>
-            <w:tcBorders>
-              <w:top w:val="single" w:sz="6" w:space="0" w:color="000000"/>
-              <w:bottom w:val="single" w:sz="6" w:space="0" w:color="000000"/>
-            </w:tcBorders>
-            <w:shd w:val="clear" w:color="auto" w:fill="auto"/>
-            <w:vAlign w:val="bottom"/>
-          </w:tcPr>
-          <w:p>
-            <w:pPr>
-              <w:widowControl/>
-              <w:rPr>
-                <w:rFonts w:ascii="Arial" w:eastAsia="Arial" w:hAnsi="Arial" w:cs="Arial"/>
-              </w:rPr>
-            </w:pPr>
-            <w:r>
-              <w:rPr>
-                <w:rFonts w:ascii="Arial" w:eastAsia="Arial" w:hAnsi="Arial" w:cs="Arial"/>
-              </w:rPr>
-              <w:t>All</w:t>
-            </w:r>
-          </w:p>
-        </w:tc>
-        <w:tc>
-          <w:tcPr>
-            <w:tcW w:w="1080" w:type="dxa"/>
-            <w:tcBorders>
-              <w:top w:val="single" w:sz="6" w:space="0" w:color="000000"/>
-              <w:bottom w:val="single" w:sz="6" w:space="0" w:color="000000"/>
-            </w:tcBorders>
-            <w:shd w:val="clear" w:color="auto" w:fill="auto"/>
-          </w:tcPr>
-          <w:p>
-            <w:pPr>
-              <w:widowControl/>
-              <w:rPr>
-                <w:rFonts w:ascii="Arial" w:eastAsia="Arial" w:hAnsi="Arial" w:cs="Arial"/>
-              </w:rPr>
-            </w:pPr>
-            <w:r>
-              <w:rPr>
-                <w:rFonts w:ascii="Arial" w:eastAsia="Arial" w:hAnsi="Arial" w:cs="Arial"/>
-              </w:rPr>
-              <w:t>1</w:t>
-            </w:r>
-            <w:r>
-              <w:rPr>
-                <w:rFonts w:ascii="Arial" w:eastAsia="Arial" w:hAnsi="Arial" w:cs="Arial"/>
-              </w:rPr>
-              <w:t xml:space="preserve"> Hour</w:t>
-            </w:r>
-          </w:p>
-        </w:tc>
-        <w:tc>
-          <w:tcPr>
-            <w:tcW w:w="900" w:type="dxa"/>
-            <w:tcBorders>
-              <w:top w:val="single" w:sz="6" w:space="0" w:color="000000"/>
-              <w:bottom w:val="single" w:sz="6" w:space="0" w:color="000000"/>
-            </w:tcBorders>
-            <w:shd w:val="clear" w:color="auto" w:fill="auto"/>
-          </w:tcPr>
-          <w:p>
-            <w:pPr>
-              <w:widowControl/>
-              <w:rPr>
-                <w:rFonts w:ascii="Arial" w:eastAsia="Arial" w:hAnsi="Arial" w:cs="Arial"/>
-              </w:rPr>
-            </w:pPr>
-            <w:r>
-              <w:rPr>
-                <w:rFonts w:ascii="Arial" w:eastAsia="Arial" w:hAnsi="Arial" w:cs="Arial"/>
-              </w:rPr>
-              <w:t>1 Hour</w:t>
-            </w:r>
-          </w:p>
-        </w:tc>
-        <w:tc>
-          <w:tcPr>
-            <w:tcW w:w="1140" w:type="dxa"/>
-            <w:tcBorders>
-              <w:top w:val="single" w:sz="6" w:space="0" w:color="000000"/>
-              <w:bottom w:val="single" w:sz="6" w:space="0" w:color="000000"/>
-            </w:tcBorders>
-            <w:shd w:val="clear" w:color="auto" w:fill="auto"/>
-          </w:tcPr>
-          <w:p>
-            <w:pPr>
-              <w:widowControl/>
-              <w:rPr>
-                <w:rFonts w:ascii="Arial" w:eastAsia="Arial" w:hAnsi="Arial" w:cs="Arial"/>
-              </w:rPr>
-            </w:pPr>
-            <w:r>
-              <w:rPr>
-                <w:rFonts w:ascii="Arial" w:eastAsia="Arial" w:hAnsi="Arial" w:cs="Arial"/>
-              </w:rPr>
-              <w:t>0</w:t>
-            </w:r>
-          </w:p>
-        </w:tc>
-      </w:tr>
-      <w:tr>
-        <w:trPr>
-          <w:trHeight w:val="255"/>
-        </w:trPr>
-        <w:tc>
-          <w:tcPr>
-            <w:tcW w:w="705" w:type="dxa"/>
-            <w:tcBorders>
-              <w:top w:val="single" w:sz="6" w:space="0" w:color="000000"/>
-            </w:tcBorders>
-          </w:tcPr>
-          <w:p>
-            <w:pPr>
-              <w:widowControl/>
-              <w:rPr>
-                <w:rFonts w:ascii="Arial" w:eastAsia="Arial" w:hAnsi="Arial" w:cs="Arial"/>
-              </w:rPr>
-            </w:pPr>
-            <w:r>
-              <w:rPr>
-                <w:rFonts w:ascii="Arial" w:eastAsia="Arial" w:hAnsi="Arial" w:cs="Arial"/>
-              </w:rPr>
-              <w:t>3.1</w:t>
-            </w:r>
-          </w:p>
-        </w:tc>
-        <w:tc>
-          <w:tcPr>
-            <w:tcW w:w="2370" w:type="dxa"/>
-            <w:tcBorders>
-              <w:top w:val="single" w:sz="6" w:space="0" w:color="000000"/>
-            </w:tcBorders>
-            <w:shd w:val="clear" w:color="auto" w:fill="auto"/>
-            <w:vAlign w:val="bottom"/>
-          </w:tcPr>
-          <w:p>
-            <w:pPr>
-              <w:widowControl/>
-              <w:rPr>
-                <w:rFonts w:ascii="Arial" w:eastAsia="Arial" w:hAnsi="Arial" w:cs="Arial"/>
-              </w:rPr>
-            </w:pPr>
-            <w:r>
-              <w:rPr>
-                <w:rFonts w:ascii="Arial" w:eastAsia="Arial" w:hAnsi="Arial" w:cs="Arial"/>
-              </w:rPr>
-              <w:t>Master Test Plan Introduction</w:t>
-            </w:r>
-          </w:p>
-        </w:tc>
-        <w:tc>
-          <w:tcPr>
-            <w:tcW w:w="2505" w:type="dxa"/>
-            <w:tcBorders>
-              <w:top w:val="single" w:sz="6" w:space="0" w:color="000000"/>
-            </w:tcBorders>
-          </w:tcPr>
-          <w:p>
-            <w:pPr>
-              <w:widowControl/>
-              <w:rPr>
-                <w:rFonts w:ascii="Arial" w:eastAsia="Arial" w:hAnsi="Arial" w:cs="Arial"/>
-              </w:rPr>
-            </w:pPr>
-            <w:r>
-              <w:rPr>
-                <w:rFonts w:ascii="Arial" w:eastAsia="Arial" w:hAnsi="Arial" w:cs="Arial"/>
-              </w:rPr>
-              <w:t xml:space="preserve">Introduction is </w:t>
-            </w:r>
-            <w:r>
-              <w:rPr>
-                <w:rFonts w:ascii="Arial" w:eastAsia="Arial" w:hAnsi="Arial" w:cs="Arial"/>
-              </w:rPr>
-              <w:t>filled</w:t>
-            </w:r>
-            <w:r>
-              <w:rPr>
-                <w:rFonts w:ascii="Arial" w:eastAsia="Arial" w:hAnsi="Arial" w:cs="Arial"/>
-              </w:rPr>
-              <w:t xml:space="preserve"> out</w:t>
-            </w:r>
-          </w:p>
-        </w:tc>
-        <w:tc>
-          <w:tcPr>
-            <w:tcW w:w="1260" w:type="dxa"/>
-            <w:tcBorders>
-              <w:top w:val="single" w:sz="6" w:space="0" w:color="000000"/>
-            </w:tcBorders>
-            <w:shd w:val="clear" w:color="auto" w:fill="auto"/>
-            <w:vAlign w:val="bottom"/>
-          </w:tcPr>
-          <w:p>
-            <w:pPr>
-              <w:widowControl/>
-              <w:rPr>
-                <w:rFonts w:ascii="Arial" w:eastAsia="Arial" w:hAnsi="Arial" w:cs="Arial"/>
-              </w:rPr>
-            </w:pPr>
             <w:hyperlink r:id="rId9" w:history="1">
               <w:r>
                 <w:rPr>
@@ -1599,12 +1345,55 @@
               </w:r>
             </w:hyperlink>
           </w:p>
+          <w:p>
+            <w:pPr>
+              <w:widowControl/>
+              <w:rPr>
+                <w:rFonts w:ascii="Arial" w:eastAsia="Arial" w:hAnsi="Arial" w:cs="Arial"/>
+              </w:rPr>
+            </w:pPr>
+            <w:r>
+              <w:rPr>
+                <w:rFonts w:ascii="Arial" w:eastAsia="Arial" w:hAnsi="Arial" w:cs="Arial"/>
+              </w:rPr>
+              <w:t>X</w:t>
+            </w:r>
+          </w:p>
+          <w:p>
+            <w:pPr>
+              <w:widowControl/>
+              <w:rPr>
+                <w:rFonts w:ascii="Arial" w:eastAsia="Arial" w:hAnsi="Arial" w:cs="Arial"/>
+              </w:rPr>
+            </w:pPr>
+            <w:r>
+              <w:rPr>
+                <w:rFonts w:ascii="Arial" w:eastAsia="Arial" w:hAnsi="Arial" w:cs="Arial"/>
+              </w:rPr>
+              <w:t>X</w:t>
+            </w:r>
+          </w:p>
+          <w:p>
+            <w:pPr>
+              <w:widowControl/>
+              <w:rPr>
+                <w:rFonts w:ascii="Arial" w:eastAsia="Arial" w:hAnsi="Arial" w:cs="Arial"/>
+              </w:rPr>
+            </w:pPr>
+            <w:r>
+              <w:rPr>
+                <w:rFonts w:ascii="Arial" w:eastAsia="Arial" w:hAnsi="Arial" w:cs="Arial"/>
+              </w:rPr>
+              <w:t xml:space="preserve">X </w:t>
+            </w:r>
+          </w:p>
         </w:tc>
         <w:tc>
           <w:tcPr>
             <w:tcW w:w="990" w:type="dxa"/>
             <w:tcBorders>
               <w:top w:val="single" w:sz="6" w:space="0" w:color="000000"/>
+              <w:bottom w:val="single" w:sz="6" w:space="0" w:color="000000"/>
             </w:tcBorders>
             <w:shd w:val="clear" w:color="auto" w:fill="auto"/>
             <w:vAlign w:val="bottom"/>
@@ -1620,7 +1409,7 @@
               <w:rPr>
                 <w:rFonts w:ascii="Arial" w:eastAsia="Arial" w:hAnsi="Arial" w:cs="Arial"/>
               </w:rPr>
-              <w:t>Matt</w:t>
+              <w:t>All</w:t>
             </w:r>
           </w:p>
         </w:tc>
@@ -1629,20 +1418,28 @@
             <w:tcW w:w="1080" w:type="dxa"/>
             <w:tcBorders>
               <w:top w:val="single" w:sz="6" w:space="0" w:color="000000"/>
+              <w:bottom w:val="single" w:sz="6" w:space="0" w:color="000000"/>
             </w:tcBorders>
-          </w:tcPr>
-          <w:p>
-            <w:pPr>
-              <w:widowControl/>
-              <w:rPr>
-                <w:rFonts w:ascii="Arial" w:eastAsia="Arial" w:hAnsi="Arial" w:cs="Arial"/>
-              </w:rPr>
-            </w:pPr>
-            <w:r>
-              <w:rPr>
-                <w:rFonts w:ascii="Arial" w:eastAsia="Arial" w:hAnsi="Arial" w:cs="Arial"/>
-              </w:rPr>
-              <w:t>0.5 hours</w:t>
+            <w:shd w:val="clear" w:color="auto" w:fill="auto"/>
+          </w:tcPr>
+          <w:p>
+            <w:pPr>
+              <w:widowControl/>
+              <w:rPr>
+                <w:rFonts w:ascii="Arial" w:eastAsia="Arial" w:hAnsi="Arial" w:cs="Arial"/>
+              </w:rPr>
+            </w:pPr>
+            <w:r>
+              <w:rPr>
+                <w:rFonts w:ascii="Arial" w:eastAsia="Arial" w:hAnsi="Arial" w:cs="Arial"/>
+              </w:rPr>
+              <w:t>1</w:t>
+            </w:r>
+            <w:r>
+              <w:rPr>
+                <w:rFonts w:ascii="Arial" w:eastAsia="Arial" w:hAnsi="Arial" w:cs="Arial"/>
+              </w:rPr>
+              <w:t xml:space="preserve"> Hour</w:t>
             </w:r>
           </w:p>
         </w:tc>
@@ -1651,22 +1448,22 @@
             <w:tcW w:w="900" w:type="dxa"/>
             <w:tcBorders>
               <w:top w:val="single" w:sz="6" w:space="0" w:color="000000"/>
+              <w:bottom w:val="single" w:sz="6" w:space="0" w:color="000000"/>
             </w:tcBorders>
             <w:shd w:val="clear" w:color="auto" w:fill="auto"/>
-            <w:vAlign w:val="bottom"/>
-          </w:tcPr>
-          <w:p>
-            <w:pPr>
-              <w:widowControl/>
-              <w:rPr>
-                <w:rFonts w:ascii="Arial" w:eastAsia="Arial" w:hAnsi="Arial" w:cs="Arial"/>
-              </w:rPr>
-            </w:pPr>
-            <w:r>
-              <w:rPr>
-                <w:rFonts w:ascii="Arial" w:eastAsia="Arial" w:hAnsi="Arial" w:cs="Arial"/>
-              </w:rPr>
-              <w:t>0.5 Hours</w:t>
+          </w:tcPr>
+          <w:p>
+            <w:pPr>
+              <w:widowControl/>
+              <w:rPr>
+                <w:rFonts w:ascii="Arial" w:eastAsia="Arial" w:hAnsi="Arial" w:cs="Arial"/>
+              </w:rPr>
+            </w:pPr>
+            <w:r>
+              <w:rPr>
+                <w:rFonts w:ascii="Arial" w:eastAsia="Arial" w:hAnsi="Arial" w:cs="Arial"/>
+              </w:rPr>
+              <w:t>1 Hour</w:t>
             </w:r>
           </w:p>
         </w:tc>
@@ -1675,9 +1472,9 @@
             <w:tcW w:w="1140" w:type="dxa"/>
             <w:tcBorders>
               <w:top w:val="single" w:sz="6" w:space="0" w:color="000000"/>
+              <w:bottom w:val="single" w:sz="6" w:space="0" w:color="000000"/>
             </w:tcBorders>
             <w:shd w:val="clear" w:color="auto" w:fill="auto"/>
-            <w:vAlign w:val="bottom"/>
           </w:tcPr>
           <w:p>
             <w:pPr>
@@ -1702,65 +1499,89 @@
         <w:tc>
           <w:tcPr>
             <w:tcW w:w="705" w:type="dxa"/>
-          </w:tcPr>
-          <w:p>
-            <w:pPr>
-              <w:widowControl/>
-              <w:rPr>
-                <w:rFonts w:ascii="Arial" w:eastAsia="Arial" w:hAnsi="Arial" w:cs="Arial"/>
-              </w:rPr>
-            </w:pPr>
-            <w:r>
-              <w:rPr>
-                <w:rFonts w:ascii="Arial" w:eastAsia="Arial" w:hAnsi="Arial" w:cs="Arial"/>
-              </w:rPr>
-              <w:t>3.2</w:t>
+            <w:tcBorders>
+              <w:top w:val="single" w:sz="6" w:space="0" w:color="000000"/>
+            </w:tcBorders>
+          </w:tcPr>
+          <w:p>
+            <w:pPr>
+              <w:widowControl/>
+              <w:rPr>
+                <w:rFonts w:ascii="Arial" w:eastAsia="Arial" w:hAnsi="Arial" w:cs="Arial"/>
+              </w:rPr>
+            </w:pPr>
+            <w:r>
+              <w:rPr>
+                <w:rFonts w:ascii="Arial" w:eastAsia="Arial" w:hAnsi="Arial" w:cs="Arial"/>
+              </w:rPr>
+              <w:t>3.1</w:t>
             </w:r>
           </w:p>
         </w:tc>
         <w:tc>
           <w:tcPr>
             <w:tcW w:w="2370" w:type="dxa"/>
-            <w:shd w:val="clear" w:color="auto" w:fill="auto"/>
-            <w:vAlign w:val="bottom"/>
-          </w:tcPr>
-          <w:p>
-            <w:pPr>
-              <w:widowControl/>
-              <w:rPr>
-                <w:rFonts w:ascii="Arial" w:eastAsia="Arial" w:hAnsi="Arial" w:cs="Arial"/>
-              </w:rPr>
-            </w:pPr>
-            <w:r>
-              <w:rPr>
-                <w:rFonts w:ascii="Arial" w:eastAsia="Arial" w:hAnsi="Arial" w:cs="Arial"/>
-              </w:rPr>
-              <w:t>Master Test Plan Documentation</w:t>
+            <w:tcBorders>
+              <w:top w:val="single" w:sz="6" w:space="0" w:color="000000"/>
+            </w:tcBorders>
+            <w:shd w:val="clear" w:color="auto" w:fill="auto"/>
+            <w:vAlign w:val="bottom"/>
+          </w:tcPr>
+          <w:p>
+            <w:pPr>
+              <w:widowControl/>
+              <w:rPr>
+                <w:rFonts w:ascii="Arial" w:eastAsia="Arial" w:hAnsi="Arial" w:cs="Arial"/>
+              </w:rPr>
+            </w:pPr>
+            <w:r>
+              <w:rPr>
+                <w:rFonts w:ascii="Arial" w:eastAsia="Arial" w:hAnsi="Arial" w:cs="Arial"/>
+              </w:rPr>
+              <w:t>Master Test Plan Introduction</w:t>
             </w:r>
           </w:p>
         </w:tc>
         <w:tc>
           <w:tcPr>
             <w:tcW w:w="2505" w:type="dxa"/>
-          </w:tcPr>
-          <w:p>
-            <w:pPr>
-              <w:widowControl/>
-              <w:rPr>
-                <w:rFonts w:ascii="Arial" w:eastAsia="Arial" w:hAnsi="Arial" w:cs="Arial"/>
-              </w:rPr>
-            </w:pPr>
-            <w:r>
-              <w:rPr>
-                <w:rFonts w:ascii="Arial" w:eastAsia="Arial" w:hAnsi="Arial" w:cs="Arial"/>
-              </w:rPr>
-              <w:t>Documentation is listed on the test plan</w:t>
+            <w:tcBorders>
+              <w:top w:val="single" w:sz="6" w:space="0" w:color="000000"/>
+            </w:tcBorders>
+          </w:tcPr>
+          <w:p>
+            <w:pPr>
+              <w:widowControl/>
+              <w:rPr>
+                <w:rFonts w:ascii="Arial" w:eastAsia="Arial" w:hAnsi="Arial" w:cs="Arial"/>
+              </w:rPr>
+            </w:pPr>
+            <w:r>
+              <w:rPr>
+                <w:rFonts w:ascii="Arial" w:eastAsia="Arial" w:hAnsi="Arial" w:cs="Arial"/>
+              </w:rPr>
+              <w:t xml:space="preserve">Introduction is </w:t>
+            </w:r>
+            <w:r>
+              <w:rPr>
+                <w:rFonts w:ascii="Arial" w:eastAsia="Arial" w:hAnsi="Arial" w:cs="Arial"/>
+              </w:rPr>
+              <w:t>filled</w:t>
+            </w:r>
+            <w:r>
+              <w:rPr>
+                <w:rFonts w:ascii="Arial" w:eastAsia="Arial" w:hAnsi="Arial" w:cs="Arial"/>
+              </w:rPr>
+              <w:t xml:space="preserve"> out</w:t>
             </w:r>
           </w:p>
         </w:tc>
         <w:tc>
           <w:tcPr>
             <w:tcW w:w="1260" w:type="dxa"/>
+            <w:tcBorders>
+              <w:top w:val="single" w:sz="6" w:space="0" w:color="000000"/>
+            </w:tcBorders>
             <w:shd w:val="clear" w:color="auto" w:fill="auto"/>
             <w:vAlign w:val="bottom"/>
           </w:tcPr>
@@ -1785,6 +1606,9 @@
         <w:tc>
           <w:tcPr>
             <w:tcW w:w="990" w:type="dxa"/>
+            <w:tcBorders>
+              <w:top w:val="single" w:sz="6" w:space="0" w:color="000000"/>
+            </w:tcBorders>
             <w:shd w:val="clear" w:color="auto" w:fill="auto"/>
             <w:vAlign w:val="bottom"/>
           </w:tcPr>
@@ -1806,6 +1630,9 @@
         <w:tc>
           <w:tcPr>
             <w:tcW w:w="1080" w:type="dxa"/>
+            <w:tcBorders>
+              <w:top w:val="single" w:sz="6" w:space="0" w:color="000000"/>
+            </w:tcBorders>
           </w:tcPr>
           <w:p>
             <w:pPr>
@@ -1825,27 +1652,33 @@
         <w:tc>
           <w:tcPr>
             <w:tcW w:w="900" w:type="dxa"/>
-            <w:shd w:val="clear" w:color="auto" w:fill="auto"/>
-            <w:vAlign w:val="bottom"/>
-          </w:tcPr>
-          <w:p>
-            <w:pPr>
-              <w:widowControl/>
-              <w:rPr>
-                <w:rFonts w:ascii="Arial" w:eastAsia="Arial" w:hAnsi="Arial" w:cs="Arial"/>
-              </w:rPr>
-            </w:pPr>
-            <w:r>
-              <w:rPr>
-                <w:rFonts w:ascii="Arial" w:eastAsia="Arial" w:hAnsi="Arial" w:cs="Arial"/>
-              </w:rPr>
-              <w:t>0.5 hours</w:t>
+            <w:tcBorders>
+              <w:top w:val="single" w:sz="6" w:space="0" w:color="000000"/>
+            </w:tcBorders>
+            <w:shd w:val="clear" w:color="auto" w:fill="auto"/>
+            <w:vAlign w:val="bottom"/>
+          </w:tcPr>
+          <w:p>
+            <w:pPr>
+              <w:widowControl/>
+              <w:rPr>
+                <w:rFonts w:ascii="Arial" w:eastAsia="Arial" w:hAnsi="Arial" w:cs="Arial"/>
+              </w:rPr>
+            </w:pPr>
+            <w:r>
+              <w:rPr>
+                <w:rFonts w:ascii="Arial" w:eastAsia="Arial" w:hAnsi="Arial" w:cs="Arial"/>
+              </w:rPr>
+              <w:t>0.5 Hours</w:t>
             </w:r>
           </w:p>
         </w:tc>
         <w:tc>
           <w:tcPr>
             <w:tcW w:w="1140" w:type="dxa"/>
+            <w:tcBorders>
+              <w:top w:val="single" w:sz="6" w:space="0" w:color="000000"/>
+            </w:tcBorders>
             <w:shd w:val="clear" w:color="auto" w:fill="auto"/>
             <w:vAlign w:val="bottom"/>
           </w:tcPr>
@@ -1884,7 +1717,7 @@
               <w:rPr>
                 <w:rFonts w:ascii="Arial" w:eastAsia="Arial" w:hAnsi="Arial" w:cs="Arial"/>
               </w:rPr>
-              <w:t>3.3</w:t>
+              <w:t>3.2</w:t>
             </w:r>
           </w:p>
         </w:tc>
@@ -1905,7 +1738,7 @@
               <w:rPr>
                 <w:rFonts w:ascii="Arial" w:eastAsia="Arial" w:hAnsi="Arial" w:cs="Arial"/>
               </w:rPr>
-              <w:t>Master Test Plan Test Strategy</w:t>
+              <w:t>Master Test Plan Documentation</w:t>
             </w:r>
           </w:p>
         </w:tc>
@@ -1924,7 +1757,7 @@
               <w:rPr>
                 <w:rFonts w:ascii="Arial" w:eastAsia="Arial" w:hAnsi="Arial" w:cs="Arial"/>
               </w:rPr>
-              <w:t xml:space="preserve">Test Strategy is completed </w:t>
+              <w:t>Documentation is listed on the test plan</w:t>
             </w:r>
           </w:p>
         </w:tc>
@@ -1988,7 +1821,7 @@
               <w:rPr>
                 <w:rFonts w:ascii="Arial" w:eastAsia="Arial" w:hAnsi="Arial" w:cs="Arial"/>
               </w:rPr>
-              <w:t>2 hours</w:t>
+              <w:t>0.5 hours</w:t>
             </w:r>
           </w:p>
         </w:tc>
@@ -2009,7 +1842,7 @@
               <w:rPr>
                 <w:rFonts w:ascii="Arial" w:eastAsia="Arial" w:hAnsi="Arial" w:cs="Arial"/>
               </w:rPr>
-              <w:t>1.5 hours</w:t>
+              <w:t>0.5 hours</w:t>
             </w:r>
           </w:p>
         </w:tc>
@@ -2030,7 +1863,7 @@
               <w:rPr>
                 <w:rFonts w:ascii="Arial" w:eastAsia="Arial" w:hAnsi="Arial" w:cs="Arial"/>
               </w:rPr>
-              <w:t>0.5 hours</w:t>
+              <w:t>0</w:t>
             </w:r>
           </w:p>
         </w:tc>
@@ -2054,7 +1887,7 @@
               <w:rPr>
                 <w:rFonts w:ascii="Arial" w:eastAsia="Arial" w:hAnsi="Arial" w:cs="Arial"/>
               </w:rPr>
-              <w:t>3.4</w:t>
+              <w:t>3.3</w:t>
             </w:r>
           </w:p>
         </w:tc>
@@ -2075,7 +1908,7 @@
               <w:rPr>
                 <w:rFonts w:ascii="Arial" w:eastAsia="Arial" w:hAnsi="Arial" w:cs="Arial"/>
               </w:rPr>
-              <w:t>Master Test Plan Test Levels</w:t>
+              <w:t>Master Test Plan Test Strategy</w:t>
             </w:r>
           </w:p>
         </w:tc>
@@ -2094,7 +1927,7 @@
               <w:rPr>
                 <w:rFonts w:ascii="Arial" w:eastAsia="Arial" w:hAnsi="Arial" w:cs="Arial"/>
               </w:rPr>
-              <w:t>Test Levels are listed in plan</w:t>
+              <w:t xml:space="preserve">Test Strategy is completed </w:t>
             </w:r>
           </w:p>
         </w:tc>
@@ -2179,7 +2012,7 @@
               <w:rPr>
                 <w:rFonts w:ascii="Arial" w:eastAsia="Arial" w:hAnsi="Arial" w:cs="Arial"/>
               </w:rPr>
-              <w:t>2 hours</w:t>
+              <w:t>1.5 hours</w:t>
             </w:r>
           </w:p>
         </w:tc>
@@ -2200,7 +2033,7 @@
               <w:rPr>
                 <w:rFonts w:ascii="Arial" w:eastAsia="Arial" w:hAnsi="Arial" w:cs="Arial"/>
               </w:rPr>
-              <w:t>0</w:t>
+              <w:t>0.5 hours</w:t>
             </w:r>
           </w:p>
         </w:tc>
@@ -2224,7 +2057,7 @@
               <w:rPr>
                 <w:rFonts w:ascii="Arial" w:eastAsia="Arial" w:hAnsi="Arial" w:cs="Arial"/>
               </w:rPr>
-              <w:t>4.1</w:t>
+              <w:t>3.4</w:t>
             </w:r>
           </w:p>
         </w:tc>
@@ -2245,7 +2078,7 @@
               <w:rPr>
                 <w:rFonts w:ascii="Arial" w:eastAsia="Arial" w:hAnsi="Arial" w:cs="Arial"/>
               </w:rPr>
-              <w:t>Project Plan Introduction</w:t>
+              <w:t>Master Test Plan Test Levels</w:t>
             </w:r>
           </w:p>
         </w:tc>
@@ -2264,323 +2097,7 @@
               <w:rPr>
                 <w:rFonts w:ascii="Arial" w:eastAsia="Arial" w:hAnsi="Arial" w:cs="Arial"/>
               </w:rPr>
-              <w:t>Introduction is filled out</w:t>
-            </w:r>
-          </w:p>
-        </w:tc>
-        <w:tc>
-          <w:tcPr>
-            <w:tcW w:w="1260" w:type="dxa"/>
-            <w:shd w:val="clear" w:color="auto" w:fill="auto"/>
-            <w:vAlign w:val="bottom"/>
-          </w:tcPr>
-          <w:p>
-            <w:pPr>
-              <w:widowControl/>
-              <w:rPr>
-                <w:rFonts w:ascii="Arial" w:eastAsia="Arial" w:hAnsi="Arial" w:cs="Arial"/>
-              </w:rPr>
-            </w:pPr>
-            <w:r>
-              <w:rPr>
-                <w:rFonts w:ascii="Arial" w:eastAsia="Arial" w:hAnsi="Arial" w:cs="Arial"/>
-              </w:rPr>
-              <w:t>Incomplete</w:t>
-            </w:r>
-          </w:p>
-        </w:tc>
-        <w:tc>
-          <w:tcPr>
-            <w:tcW w:w="990" w:type="dxa"/>
-            <w:shd w:val="clear" w:color="auto" w:fill="auto"/>
-            <w:vAlign w:val="bottom"/>
-          </w:tcPr>
-          <w:p>
-            <w:pPr>
-              <w:widowControl/>
-              <w:rPr>
-                <w:rFonts w:ascii="Arial" w:eastAsia="Arial" w:hAnsi="Arial" w:cs="Arial"/>
-              </w:rPr>
-            </w:pPr>
-            <w:r>
-              <w:rPr>
-                <w:rFonts w:ascii="Arial" w:eastAsia="Arial" w:hAnsi="Arial" w:cs="Arial"/>
-              </w:rPr>
-              <w:t>Sam</w:t>
-            </w:r>
-          </w:p>
-        </w:tc>
-        <w:tc>
-          <w:tcPr>
-            <w:tcW w:w="1080" w:type="dxa"/>
-          </w:tcPr>
-          <w:p>
-            <w:pPr>
-              <w:widowControl/>
-              <w:rPr>
-                <w:rFonts w:ascii="Arial" w:eastAsia="Arial" w:hAnsi="Arial" w:cs="Arial"/>
-              </w:rPr>
-            </w:pPr>
-            <w:r>
-              <w:rPr>
-                <w:rFonts w:ascii="Arial" w:eastAsia="Arial" w:hAnsi="Arial" w:cs="Arial"/>
-              </w:rPr>
-              <w:t>0.5 hours</w:t>
-            </w:r>
-          </w:p>
-        </w:tc>
-        <w:tc>
-          <w:tcPr>
-            <w:tcW w:w="900" w:type="dxa"/>
-            <w:shd w:val="clear" w:color="auto" w:fill="auto"/>
-            <w:vAlign w:val="bottom"/>
-          </w:tcPr>
-          <w:p>
-            <w:pPr>
-              <w:widowControl/>
-              <w:rPr>
-                <w:rFonts w:ascii="Arial" w:eastAsia="Arial" w:hAnsi="Arial" w:cs="Arial"/>
-              </w:rPr>
-            </w:pPr>
-          </w:p>
-        </w:tc>
-        <w:tc>
-          <w:tcPr>
-            <w:tcW w:w="1140" w:type="dxa"/>
-            <w:shd w:val="clear" w:color="auto" w:fill="auto"/>
-            <w:vAlign w:val="bottom"/>
-          </w:tcPr>
-          <w:p>
-            <w:pPr>
-              <w:widowControl/>
-              <w:rPr>
-                <w:rFonts w:ascii="Arial" w:eastAsia="Arial" w:hAnsi="Arial" w:cs="Arial"/>
-              </w:rPr>
-            </w:pPr>
-          </w:p>
-        </w:tc>
-      </w:tr>
-      <w:tr>
-        <w:trPr>
-          <w:trHeight w:val="255"/>
-        </w:trPr>
-        <w:tc>
-          <w:tcPr>
-            <w:tcW w:w="705" w:type="dxa"/>
-          </w:tcPr>
-          <w:p>
-            <w:pPr>
-              <w:widowControl/>
-              <w:rPr>
-                <w:rFonts w:ascii="Arial" w:eastAsia="Arial" w:hAnsi="Arial" w:cs="Arial"/>
-              </w:rPr>
-            </w:pPr>
-            <w:r>
-              <w:rPr>
-                <w:rFonts w:ascii="Arial" w:eastAsia="Arial" w:hAnsi="Arial" w:cs="Arial"/>
-              </w:rPr>
-              <w:t>4.2</w:t>
-            </w:r>
-          </w:p>
-        </w:tc>
-        <w:tc>
-          <w:tcPr>
-            <w:tcW w:w="2370" w:type="dxa"/>
-            <w:shd w:val="clear" w:color="auto" w:fill="auto"/>
-            <w:vAlign w:val="bottom"/>
-          </w:tcPr>
-          <w:p>
-            <w:pPr>
-              <w:widowControl/>
-              <w:rPr>
-                <w:rFonts w:ascii="Arial" w:eastAsia="Arial" w:hAnsi="Arial" w:cs="Arial"/>
-              </w:rPr>
-            </w:pPr>
-            <w:r>
-              <w:rPr>
-                <w:rFonts w:ascii="Arial" w:eastAsia="Arial" w:hAnsi="Arial" w:cs="Arial"/>
-              </w:rPr>
-              <w:t>Project Plan Project Organization</w:t>
-            </w:r>
-          </w:p>
-        </w:tc>
-        <w:tc>
-          <w:tcPr>
-            <w:tcW w:w="2505" w:type="dxa"/>
-          </w:tcPr>
-          <w:p>
-            <w:pPr>
-              <w:widowControl/>
-              <w:rPr>
-                <w:rFonts w:ascii="Arial" w:eastAsia="Arial" w:hAnsi="Arial" w:cs="Arial"/>
-              </w:rPr>
-            </w:pPr>
-            <w:r>
-              <w:rPr>
-                <w:rFonts w:ascii="Arial" w:eastAsia="Arial" w:hAnsi="Arial" w:cs="Arial"/>
-              </w:rPr>
-              <w:t>Project Organization completed</w:t>
-            </w:r>
-          </w:p>
-        </w:tc>
-        <w:tc>
-          <w:tcPr>
-            <w:tcW w:w="1260" w:type="dxa"/>
-            <w:shd w:val="clear" w:color="auto" w:fill="auto"/>
-            <w:vAlign w:val="bottom"/>
-          </w:tcPr>
-          <w:p>
-            <w:pPr>
-              <w:widowControl/>
-              <w:rPr>
-                <w:rFonts w:ascii="Arial" w:eastAsia="Arial" w:hAnsi="Arial" w:cs="Arial"/>
-              </w:rPr>
-            </w:pPr>
-            <w:r>
-              <w:rPr>
-                <w:rFonts w:ascii="Arial" w:eastAsia="Arial" w:hAnsi="Arial" w:cs="Arial"/>
-              </w:rPr>
-              <w:t>Incomplete</w:t>
-            </w:r>
-          </w:p>
-        </w:tc>
-        <w:tc>
-          <w:tcPr>
-            <w:tcW w:w="990" w:type="dxa"/>
-            <w:shd w:val="clear" w:color="auto" w:fill="auto"/>
-            <w:vAlign w:val="bottom"/>
-          </w:tcPr>
-          <w:p>
-            <w:pPr>
-              <w:widowControl/>
-              <w:rPr>
-                <w:rFonts w:ascii="Arial" w:eastAsia="Arial" w:hAnsi="Arial" w:cs="Arial"/>
-              </w:rPr>
-            </w:pPr>
-            <w:r>
-              <w:rPr>
-                <w:rFonts w:ascii="Arial" w:eastAsia="Arial" w:hAnsi="Arial" w:cs="Arial"/>
-              </w:rPr>
-              <w:t>Sam</w:t>
-            </w:r>
-          </w:p>
-        </w:tc>
-        <w:tc>
-          <w:tcPr>
-            <w:tcW w:w="1080" w:type="dxa"/>
-          </w:tcPr>
-          <w:p>
-            <w:pPr>
-              <w:widowControl/>
-              <w:rPr>
-                <w:rFonts w:ascii="Arial" w:eastAsia="Arial" w:hAnsi="Arial" w:cs="Arial"/>
-              </w:rPr>
-            </w:pPr>
-            <w:r>
-              <w:rPr>
-                <w:rFonts w:ascii="Arial" w:eastAsia="Arial" w:hAnsi="Arial" w:cs="Arial"/>
-              </w:rPr>
-              <w:t>0.5 hours</w:t>
-            </w:r>
-          </w:p>
-        </w:tc>
-        <w:tc>
-          <w:tcPr>
-            <w:tcW w:w="900" w:type="dxa"/>
-            <w:shd w:val="clear" w:color="auto" w:fill="auto"/>
-            <w:vAlign w:val="bottom"/>
-          </w:tcPr>
-          <w:p>
-            <w:pPr>
-              <w:widowControl/>
-              <w:rPr>
-                <w:rFonts w:ascii="Arial" w:eastAsia="Arial" w:hAnsi="Arial" w:cs="Arial"/>
-              </w:rPr>
-            </w:pPr>
-          </w:p>
-        </w:tc>
-        <w:tc>
-          <w:tcPr>
-            <w:tcW w:w="1140" w:type="dxa"/>
-            <w:shd w:val="clear" w:color="auto" w:fill="auto"/>
-            <w:vAlign w:val="bottom"/>
-          </w:tcPr>
-          <w:p>
-            <w:pPr>
-              <w:widowControl/>
-              <w:rPr>
-                <w:rFonts w:ascii="Arial" w:eastAsia="Arial" w:hAnsi="Arial" w:cs="Arial"/>
-              </w:rPr>
-            </w:pPr>
-          </w:p>
-        </w:tc>
-      </w:tr>
-      <w:tr>
-        <w:trPr>
-          <w:trHeight w:val="255"/>
-        </w:trPr>
-        <w:tc>
-          <w:tcPr>
-            <w:tcW w:w="705" w:type="dxa"/>
-          </w:tcPr>
-          <w:p>
-            <w:pPr>
-              <w:widowControl/>
-              <w:rPr>
-                <w:rFonts w:ascii="Arial" w:eastAsia="Arial" w:hAnsi="Arial" w:cs="Arial"/>
-              </w:rPr>
-            </w:pPr>
-            <w:r>
-              <w:rPr>
-                <w:rFonts w:ascii="Arial" w:eastAsia="Arial" w:hAnsi="Arial" w:cs="Arial"/>
-              </w:rPr>
-              <w:t>4.3</w:t>
-            </w:r>
-          </w:p>
-        </w:tc>
-        <w:tc>
-          <w:tcPr>
-            <w:tcW w:w="2370" w:type="dxa"/>
-            <w:shd w:val="clear" w:color="auto" w:fill="auto"/>
-            <w:vAlign w:val="bottom"/>
-          </w:tcPr>
-          <w:p>
-            <w:pPr>
-              <w:widowControl/>
-              <w:rPr>
-                <w:rFonts w:ascii="Arial" w:eastAsia="Arial" w:hAnsi="Arial" w:cs="Arial"/>
-              </w:rPr>
-            </w:pPr>
-            <w:r>
-              <w:rPr>
-                <w:rFonts w:ascii="Arial" w:eastAsia="Arial" w:hAnsi="Arial" w:cs="Arial"/>
-              </w:rPr>
-              <w:t>Project Plan Practices and Measurements</w:t>
-            </w:r>
-          </w:p>
-        </w:tc>
-        <w:tc>
-          <w:tcPr>
-            <w:tcW w:w="2505" w:type="dxa"/>
-          </w:tcPr>
-          <w:p>
-            <w:pPr>
-              <w:widowControl/>
-              <w:rPr>
-                <w:rFonts w:ascii="Arial" w:eastAsia="Arial" w:hAnsi="Arial" w:cs="Arial"/>
-              </w:rPr>
-            </w:pPr>
-            <w:r>
-              <w:rPr>
-                <w:rFonts w:ascii="Arial" w:eastAsia="Arial" w:hAnsi="Arial" w:cs="Arial"/>
-              </w:rPr>
-              <w:t>Practices and Measurements section completed</w:t>
-            </w:r>
-            <w:r>
-              <w:rPr>
-                <w:rFonts w:ascii="Arial" w:eastAsia="Arial" w:hAnsi="Arial" w:cs="Arial"/>
-              </w:rPr>
-              <w:t xml:space="preserve"> and clearly defines the expected practices the team will follow during development. </w:t>
+              <w:t>Test Levels are listed in plan</w:t>
             </w:r>
           </w:p>
         </w:tc>
@@ -2625,7 +2142,7 @@
               <w:rPr>
                 <w:rFonts w:ascii="Arial" w:eastAsia="Arial" w:hAnsi="Arial" w:cs="Arial"/>
               </w:rPr>
-              <w:t>Corie</w:t>
+              <w:t>Matt</w:t>
             </w:r>
           </w:p>
         </w:tc>
@@ -2665,7 +2182,7 @@
               <w:rPr>
                 <w:rFonts w:ascii="Arial" w:eastAsia="Arial" w:hAnsi="Arial" w:cs="Arial"/>
               </w:rPr>
-              <w:t>1 ½ Hours</w:t>
+              <w:t>2 hours</w:t>
             </w:r>
           </w:p>
         </w:tc>
@@ -2686,7 +2203,7 @@
               <w:rPr>
                 <w:rFonts w:ascii="Arial" w:eastAsia="Arial" w:hAnsi="Arial" w:cs="Arial"/>
               </w:rPr>
-              <w:t>½ Hour</w:t>
+              <w:t>0</w:t>
             </w:r>
           </w:p>
         </w:tc>
@@ -2710,7 +2227,7 @@
               <w:rPr>
                 <w:rFonts w:ascii="Arial" w:eastAsia="Arial" w:hAnsi="Arial" w:cs="Arial"/>
               </w:rPr>
-              <w:t>4.4</w:t>
+              <w:t>4.1</w:t>
             </w:r>
           </w:p>
         </w:tc>
@@ -2731,7 +2248,7 @@
               <w:rPr>
                 <w:rFonts w:ascii="Arial" w:eastAsia="Arial" w:hAnsi="Arial" w:cs="Arial"/>
               </w:rPr>
-              <w:t>Project Plan Deployment</w:t>
+              <w:t>Project Plan Introduction</w:t>
             </w:r>
           </w:p>
         </w:tc>
@@ -2750,13 +2267,323 @@
               <w:rPr>
                 <w:rFonts w:ascii="Arial" w:eastAsia="Arial" w:hAnsi="Arial" w:cs="Arial"/>
               </w:rPr>
-              <w:t>Deployment section completed</w:t>
-            </w:r>
-            <w:r>
-              <w:rPr>
-                <w:rFonts w:ascii="Arial" w:eastAsia="Arial" w:hAnsi="Arial" w:cs="Arial"/>
-              </w:rPr>
-              <w:t>, provides a detailed explanation of the strategy for deployment of the project.</w:t>
+              <w:t>Introduction is filled out</w:t>
+            </w:r>
+          </w:p>
+        </w:tc>
+        <w:tc>
+          <w:tcPr>
+            <w:tcW w:w="1260" w:type="dxa"/>
+            <w:shd w:val="clear" w:color="auto" w:fill="auto"/>
+            <w:vAlign w:val="bottom"/>
+          </w:tcPr>
+          <w:p>
+            <w:pPr>
+              <w:widowControl/>
+              <w:rPr>
+                <w:rFonts w:ascii="Arial" w:eastAsia="Arial" w:hAnsi="Arial" w:cs="Arial"/>
+              </w:rPr>
+            </w:pPr>
+            <w:r>
+              <w:rPr>
+                <w:rFonts w:ascii="Arial" w:eastAsia="Arial" w:hAnsi="Arial" w:cs="Arial"/>
+              </w:rPr>
+              <w:t>Incomplete</w:t>
+            </w:r>
+          </w:p>
+        </w:tc>
+        <w:tc>
+          <w:tcPr>
+            <w:tcW w:w="990" w:type="dxa"/>
+            <w:shd w:val="clear" w:color="auto" w:fill="auto"/>
+            <w:vAlign w:val="bottom"/>
+          </w:tcPr>
+          <w:p>
+            <w:pPr>
+              <w:widowControl/>
+              <w:rPr>
+                <w:rFonts w:ascii="Arial" w:eastAsia="Arial" w:hAnsi="Arial" w:cs="Arial"/>
+              </w:rPr>
+            </w:pPr>
+            <w:r>
+              <w:rPr>
+                <w:rFonts w:ascii="Arial" w:eastAsia="Arial" w:hAnsi="Arial" w:cs="Arial"/>
+              </w:rPr>
+              <w:t>Sam</w:t>
+            </w:r>
+          </w:p>
+        </w:tc>
+        <w:tc>
+          <w:tcPr>
+            <w:tcW w:w="1080" w:type="dxa"/>
+          </w:tcPr>
+          <w:p>
+            <w:pPr>
+              <w:widowControl/>
+              <w:rPr>
+                <w:rFonts w:ascii="Arial" w:eastAsia="Arial" w:hAnsi="Arial" w:cs="Arial"/>
+              </w:rPr>
+            </w:pPr>
+            <w:r>
+              <w:rPr>
+                <w:rFonts w:ascii="Arial" w:eastAsia="Arial" w:hAnsi="Arial" w:cs="Arial"/>
+              </w:rPr>
+              <w:t>0.5 hours</w:t>
+            </w:r>
+          </w:p>
+        </w:tc>
+        <w:tc>
+          <w:tcPr>
+            <w:tcW w:w="900" w:type="dxa"/>
+            <w:shd w:val="clear" w:color="auto" w:fill="auto"/>
+            <w:vAlign w:val="bottom"/>
+          </w:tcPr>
+          <w:p>
+            <w:pPr>
+              <w:widowControl/>
+              <w:rPr>
+                <w:rFonts w:ascii="Arial" w:eastAsia="Arial" w:hAnsi="Arial" w:cs="Arial"/>
+              </w:rPr>
+            </w:pPr>
+          </w:p>
+        </w:tc>
+        <w:tc>
+          <w:tcPr>
+            <w:tcW w:w="1140" w:type="dxa"/>
+            <w:shd w:val="clear" w:color="auto" w:fill="auto"/>
+            <w:vAlign w:val="bottom"/>
+          </w:tcPr>
+          <w:p>
+            <w:pPr>
+              <w:widowControl/>
+              <w:rPr>
+                <w:rFonts w:ascii="Arial" w:eastAsia="Arial" w:hAnsi="Arial" w:cs="Arial"/>
+              </w:rPr>
+            </w:pPr>
+          </w:p>
+        </w:tc>
+      </w:tr>
+      <w:tr>
+        <w:trPr>
+          <w:trHeight w:val="255"/>
+        </w:trPr>
+        <w:tc>
+          <w:tcPr>
+            <w:tcW w:w="705" w:type="dxa"/>
+          </w:tcPr>
+          <w:p>
+            <w:pPr>
+              <w:widowControl/>
+              <w:rPr>
+                <w:rFonts w:ascii="Arial" w:eastAsia="Arial" w:hAnsi="Arial" w:cs="Arial"/>
+              </w:rPr>
+            </w:pPr>
+            <w:r>
+              <w:rPr>
+                <w:rFonts w:ascii="Arial" w:eastAsia="Arial" w:hAnsi="Arial" w:cs="Arial"/>
+              </w:rPr>
+              <w:t>4.2</w:t>
+            </w:r>
+          </w:p>
+        </w:tc>
+        <w:tc>
+          <w:tcPr>
+            <w:tcW w:w="2370" w:type="dxa"/>
+            <w:shd w:val="clear" w:color="auto" w:fill="auto"/>
+            <w:vAlign w:val="bottom"/>
+          </w:tcPr>
+          <w:p>
+            <w:pPr>
+              <w:widowControl/>
+              <w:rPr>
+                <w:rFonts w:ascii="Arial" w:eastAsia="Arial" w:hAnsi="Arial" w:cs="Arial"/>
+              </w:rPr>
+            </w:pPr>
+            <w:r>
+              <w:rPr>
+                <w:rFonts w:ascii="Arial" w:eastAsia="Arial" w:hAnsi="Arial" w:cs="Arial"/>
+              </w:rPr>
+              <w:t>Project Plan Project Organization</w:t>
+            </w:r>
+          </w:p>
+        </w:tc>
+        <w:tc>
+          <w:tcPr>
+            <w:tcW w:w="2505" w:type="dxa"/>
+          </w:tcPr>
+          <w:p>
+            <w:pPr>
+              <w:widowControl/>
+              <w:rPr>
+                <w:rFonts w:ascii="Arial" w:eastAsia="Arial" w:hAnsi="Arial" w:cs="Arial"/>
+              </w:rPr>
+            </w:pPr>
+            <w:r>
+              <w:rPr>
+                <w:rFonts w:ascii="Arial" w:eastAsia="Arial" w:hAnsi="Arial" w:cs="Arial"/>
+              </w:rPr>
+              <w:t>Project Organization completed</w:t>
+            </w:r>
+          </w:p>
+        </w:tc>
+        <w:tc>
+          <w:tcPr>
+            <w:tcW w:w="1260" w:type="dxa"/>
+            <w:shd w:val="clear" w:color="auto" w:fill="auto"/>
+            <w:vAlign w:val="bottom"/>
+          </w:tcPr>
+          <w:p>
+            <w:pPr>
+              <w:widowControl/>
+              <w:rPr>
+                <w:rFonts w:ascii="Arial" w:eastAsia="Arial" w:hAnsi="Arial" w:cs="Arial"/>
+              </w:rPr>
+            </w:pPr>
+            <w:r>
+              <w:rPr>
+                <w:rFonts w:ascii="Arial" w:eastAsia="Arial" w:hAnsi="Arial" w:cs="Arial"/>
+              </w:rPr>
+              <w:t>Incomplete</w:t>
+            </w:r>
+          </w:p>
+        </w:tc>
+        <w:tc>
+          <w:tcPr>
+            <w:tcW w:w="990" w:type="dxa"/>
+            <w:shd w:val="clear" w:color="auto" w:fill="auto"/>
+            <w:vAlign w:val="bottom"/>
+          </w:tcPr>
+          <w:p>
+            <w:pPr>
+              <w:widowControl/>
+              <w:rPr>
+                <w:rFonts w:ascii="Arial" w:eastAsia="Arial" w:hAnsi="Arial" w:cs="Arial"/>
+              </w:rPr>
+            </w:pPr>
+            <w:r>
+              <w:rPr>
+                <w:rFonts w:ascii="Arial" w:eastAsia="Arial" w:hAnsi="Arial" w:cs="Arial"/>
+              </w:rPr>
+              <w:t>Sam</w:t>
+            </w:r>
+          </w:p>
+        </w:tc>
+        <w:tc>
+          <w:tcPr>
+            <w:tcW w:w="1080" w:type="dxa"/>
+          </w:tcPr>
+          <w:p>
+            <w:pPr>
+              <w:widowControl/>
+              <w:rPr>
+                <w:rFonts w:ascii="Arial" w:eastAsia="Arial" w:hAnsi="Arial" w:cs="Arial"/>
+              </w:rPr>
+            </w:pPr>
+            <w:r>
+              <w:rPr>
+                <w:rFonts w:ascii="Arial" w:eastAsia="Arial" w:hAnsi="Arial" w:cs="Arial"/>
+              </w:rPr>
+              <w:t>0.5 hours</w:t>
+            </w:r>
+          </w:p>
+        </w:tc>
+        <w:tc>
+          <w:tcPr>
+            <w:tcW w:w="900" w:type="dxa"/>
+            <w:shd w:val="clear" w:color="auto" w:fill="auto"/>
+            <w:vAlign w:val="bottom"/>
+          </w:tcPr>
+          <w:p>
+            <w:pPr>
+              <w:widowControl/>
+              <w:rPr>
+                <w:rFonts w:ascii="Arial" w:eastAsia="Arial" w:hAnsi="Arial" w:cs="Arial"/>
+              </w:rPr>
+            </w:pPr>
+          </w:p>
+        </w:tc>
+        <w:tc>
+          <w:tcPr>
+            <w:tcW w:w="1140" w:type="dxa"/>
+            <w:shd w:val="clear" w:color="auto" w:fill="auto"/>
+            <w:vAlign w:val="bottom"/>
+          </w:tcPr>
+          <w:p>
+            <w:pPr>
+              <w:widowControl/>
+              <w:rPr>
+                <w:rFonts w:ascii="Arial" w:eastAsia="Arial" w:hAnsi="Arial" w:cs="Arial"/>
+              </w:rPr>
+            </w:pPr>
+          </w:p>
+        </w:tc>
+      </w:tr>
+      <w:tr>
+        <w:trPr>
+          <w:trHeight w:val="255"/>
+        </w:trPr>
+        <w:tc>
+          <w:tcPr>
+            <w:tcW w:w="705" w:type="dxa"/>
+          </w:tcPr>
+          <w:p>
+            <w:pPr>
+              <w:widowControl/>
+              <w:rPr>
+                <w:rFonts w:ascii="Arial" w:eastAsia="Arial" w:hAnsi="Arial" w:cs="Arial"/>
+              </w:rPr>
+            </w:pPr>
+            <w:r>
+              <w:rPr>
+                <w:rFonts w:ascii="Arial" w:eastAsia="Arial" w:hAnsi="Arial" w:cs="Arial"/>
+              </w:rPr>
+              <w:t>4.3</w:t>
+            </w:r>
+          </w:p>
+        </w:tc>
+        <w:tc>
+          <w:tcPr>
+            <w:tcW w:w="2370" w:type="dxa"/>
+            <w:shd w:val="clear" w:color="auto" w:fill="auto"/>
+            <w:vAlign w:val="bottom"/>
+          </w:tcPr>
+          <w:p>
+            <w:pPr>
+              <w:widowControl/>
+              <w:rPr>
+                <w:rFonts w:ascii="Arial" w:eastAsia="Arial" w:hAnsi="Arial" w:cs="Arial"/>
+              </w:rPr>
+            </w:pPr>
+            <w:r>
+              <w:rPr>
+                <w:rFonts w:ascii="Arial" w:eastAsia="Arial" w:hAnsi="Arial" w:cs="Arial"/>
+              </w:rPr>
+              <w:t>Project Plan Practices and Measurements</w:t>
+            </w:r>
+          </w:p>
+        </w:tc>
+        <w:tc>
+          <w:tcPr>
+            <w:tcW w:w="2505" w:type="dxa"/>
+          </w:tcPr>
+          <w:p>
+            <w:pPr>
+              <w:widowControl/>
+              <w:rPr>
+                <w:rFonts w:ascii="Arial" w:eastAsia="Arial" w:hAnsi="Arial" w:cs="Arial"/>
+              </w:rPr>
+            </w:pPr>
+            <w:r>
+              <w:rPr>
+                <w:rFonts w:ascii="Arial" w:eastAsia="Arial" w:hAnsi="Arial" w:cs="Arial"/>
+              </w:rPr>
+              <w:t>Practices and Measurements section completed</w:t>
+            </w:r>
+            <w:r>
+              <w:rPr>
+                <w:rFonts w:ascii="Arial" w:eastAsia="Arial" w:hAnsi="Arial" w:cs="Arial"/>
+              </w:rPr>
+              <w:t xml:space="preserve"> and clearly defines the expected practices the team will follow during development. </w:t>
             </w:r>
           </w:p>
         </w:tc>
@@ -2841,7 +2668,7 @@
               <w:rPr>
                 <w:rFonts w:ascii="Arial" w:eastAsia="Arial" w:hAnsi="Arial" w:cs="Arial"/>
               </w:rPr>
-              <w:t>1 Hour</w:t>
+              <w:t>1 ½ Hours</w:t>
             </w:r>
           </w:p>
         </w:tc>
@@ -2862,7 +2689,7 @@
               <w:rPr>
                 <w:rFonts w:ascii="Arial" w:eastAsia="Arial" w:hAnsi="Arial" w:cs="Arial"/>
               </w:rPr>
-              <w:t>1 Hour</w:t>
+              <w:t>½ Hour</w:t>
             </w:r>
           </w:p>
         </w:tc>
@@ -2886,7 +2713,7 @@
               <w:rPr>
                 <w:rFonts w:ascii="Arial" w:eastAsia="Arial" w:hAnsi="Arial" w:cs="Arial"/>
               </w:rPr>
-              <w:t xml:space="preserve">4.5 </w:t>
+              <w:t>4.4</w:t>
             </w:r>
           </w:p>
         </w:tc>
@@ -2907,7 +2734,7 @@
               <w:rPr>
                 <w:rFonts w:ascii="Arial" w:eastAsia="Arial" w:hAnsi="Arial" w:cs="Arial"/>
               </w:rPr>
-              <w:t>Project Plan Project Milestones and Objectives</w:t>
+              <w:t>Project Plan Deployment</w:t>
             </w:r>
           </w:p>
         </w:tc>
@@ -2926,19 +2753,13 @@
               <w:rPr>
                 <w:rFonts w:ascii="Arial" w:eastAsia="Arial" w:hAnsi="Arial" w:cs="Arial"/>
               </w:rPr>
-              <w:t>Milestones and Objectives</w:t>
-            </w:r>
-            <w:r>
-              <w:rPr>
-                <w:rFonts w:ascii="Arial" w:eastAsia="Arial" w:hAnsi="Arial" w:cs="Arial"/>
-              </w:rPr>
-              <w:t xml:space="preserve"> table updated for our project and</w:t>
-            </w:r>
-            <w:r>
-              <w:rPr>
-                <w:rFonts w:ascii="Arial" w:eastAsia="Arial" w:hAnsi="Arial" w:cs="Arial"/>
-              </w:rPr>
-              <w:t xml:space="preserve"> Completed</w:t>
+              <w:t>Deployment section completed</w:t>
+            </w:r>
+            <w:r>
+              <w:rPr>
+                <w:rFonts w:ascii="Arial" w:eastAsia="Arial" w:hAnsi="Arial" w:cs="Arial"/>
+              </w:rPr>
+              <w:t>, provides a detailed explanation of the strategy for deployment of the project.</w:t>
             </w:r>
           </w:p>
         </w:tc>
@@ -3023,7 +2844,7 @@
               <w:rPr>
                 <w:rFonts w:ascii="Arial" w:eastAsia="Arial" w:hAnsi="Arial" w:cs="Arial"/>
               </w:rPr>
-              <w:t>1 ¾ Hours</w:t>
+              <w:t>1 Hour</w:t>
             </w:r>
           </w:p>
         </w:tc>
@@ -3044,7 +2865,7 @@
               <w:rPr>
                 <w:rFonts w:ascii="Arial" w:eastAsia="Arial" w:hAnsi="Arial" w:cs="Arial"/>
               </w:rPr>
-              <w:t>¼ Hour</w:t>
+              <w:t>1 Hour</w:t>
             </w:r>
           </w:p>
         </w:tc>
@@ -3068,7 +2889,7 @@
               <w:rPr>
                 <w:rFonts w:ascii="Arial" w:eastAsia="Arial" w:hAnsi="Arial" w:cs="Arial"/>
               </w:rPr>
-              <w:t>5.1</w:t>
+              <w:t xml:space="preserve">4.5 </w:t>
             </w:r>
           </w:p>
         </w:tc>
@@ -3089,7 +2910,7 @@
               <w:rPr>
                 <w:rFonts w:ascii="Arial" w:eastAsia="Arial" w:hAnsi="Arial" w:cs="Arial"/>
               </w:rPr>
-              <w:t>Inception Phase: Objectives</w:t>
+              <w:t>Project Plan Project Milestones and Objectives</w:t>
             </w:r>
           </w:p>
         </w:tc>
@@ -3108,472 +2929,19 @@
               <w:rPr>
                 <w:rFonts w:ascii="Arial" w:eastAsia="Arial" w:hAnsi="Arial" w:cs="Arial"/>
               </w:rPr>
-              <w:t>Completed Part 1 of the Status Report</w:t>
-            </w:r>
-          </w:p>
-        </w:tc>
-        <w:tc>
-          <w:tcPr>
-            <w:tcW w:w="1260" w:type="dxa"/>
-            <w:shd w:val="clear" w:color="auto" w:fill="auto"/>
-            <w:vAlign w:val="bottom"/>
-          </w:tcPr>
-          <w:p>
-            <w:pPr>
-              <w:widowControl/>
-              <w:rPr>
-                <w:rFonts w:ascii="Arial" w:eastAsia="Arial" w:hAnsi="Arial" w:cs="Arial"/>
-              </w:rPr>
-            </w:pPr>
-            <w:r>
-              <w:rPr>
-                <w:rFonts w:ascii="Arial" w:eastAsia="Arial" w:hAnsi="Arial" w:cs="Arial"/>
-              </w:rPr>
-              <w:t>Incomplete</w:t>
-            </w:r>
-          </w:p>
-        </w:tc>
-        <w:tc>
-          <w:tcPr>
-            <w:tcW w:w="990" w:type="dxa"/>
-            <w:shd w:val="clear" w:color="auto" w:fill="auto"/>
-            <w:vAlign w:val="bottom"/>
-          </w:tcPr>
-          <w:p>
-            <w:pPr>
-              <w:widowControl/>
-              <w:rPr>
-                <w:rFonts w:ascii="Arial" w:eastAsia="Arial" w:hAnsi="Arial" w:cs="Arial"/>
-              </w:rPr>
-            </w:pPr>
-            <w:r>
-              <w:rPr>
-                <w:rFonts w:ascii="Arial" w:eastAsia="Arial" w:hAnsi="Arial" w:cs="Arial"/>
-              </w:rPr>
-              <w:t>Sam</w:t>
-            </w:r>
-          </w:p>
-        </w:tc>
-        <w:tc>
-          <w:tcPr>
-            <w:tcW w:w="1080" w:type="dxa"/>
-          </w:tcPr>
-          <w:p>
-            <w:pPr>
-              <w:widowControl/>
-              <w:rPr>
-                <w:rFonts w:ascii="Arial" w:eastAsia="Arial" w:hAnsi="Arial" w:cs="Arial"/>
-              </w:rPr>
-            </w:pPr>
-            <w:r>
-              <w:rPr>
-                <w:rFonts w:ascii="Arial" w:eastAsia="Arial" w:hAnsi="Arial" w:cs="Arial"/>
-              </w:rPr>
-              <w:t>1 Hour</w:t>
-            </w:r>
-          </w:p>
-        </w:tc>
-        <w:tc>
-          <w:tcPr>
-            <w:tcW w:w="900" w:type="dxa"/>
-            <w:shd w:val="clear" w:color="auto" w:fill="auto"/>
-            <w:vAlign w:val="bottom"/>
-          </w:tcPr>
-          <w:p>
-            <w:pPr>
-              <w:widowControl/>
-              <w:rPr>
-                <w:rFonts w:ascii="Arial" w:eastAsia="Arial" w:hAnsi="Arial" w:cs="Arial"/>
-              </w:rPr>
-            </w:pPr>
-          </w:p>
-        </w:tc>
-        <w:tc>
-          <w:tcPr>
-            <w:tcW w:w="1140" w:type="dxa"/>
-            <w:shd w:val="clear" w:color="auto" w:fill="auto"/>
-            <w:vAlign w:val="bottom"/>
-          </w:tcPr>
-          <w:p>
-            <w:pPr>
-              <w:widowControl/>
-              <w:rPr>
-                <w:rFonts w:ascii="Arial" w:eastAsia="Arial" w:hAnsi="Arial" w:cs="Arial"/>
-              </w:rPr>
-            </w:pPr>
-          </w:p>
-        </w:tc>
-      </w:tr>
-      <w:tr>
-        <w:trPr>
-          <w:trHeight w:val="255"/>
-        </w:trPr>
-        <w:tc>
-          <w:tcPr>
-            <w:tcW w:w="705" w:type="dxa"/>
-          </w:tcPr>
-          <w:p>
-            <w:pPr>
-              <w:widowControl/>
-              <w:rPr>
-                <w:rFonts w:ascii="Arial" w:eastAsia="Arial" w:hAnsi="Arial" w:cs="Arial"/>
-              </w:rPr>
-            </w:pPr>
-            <w:r>
-              <w:rPr>
-                <w:rFonts w:ascii="Arial" w:eastAsia="Arial" w:hAnsi="Arial" w:cs="Arial"/>
-              </w:rPr>
-              <w:t>5.2</w:t>
-            </w:r>
-          </w:p>
-        </w:tc>
-        <w:tc>
-          <w:tcPr>
-            <w:tcW w:w="2370" w:type="dxa"/>
-            <w:shd w:val="clear" w:color="auto" w:fill="auto"/>
-            <w:vAlign w:val="bottom"/>
-          </w:tcPr>
-          <w:p>
-            <w:pPr>
-              <w:widowControl/>
-              <w:rPr>
-                <w:rFonts w:ascii="Arial" w:eastAsia="Arial" w:hAnsi="Arial" w:cs="Arial"/>
-              </w:rPr>
-            </w:pPr>
-            <w:r>
-              <w:rPr>
-                <w:rFonts w:ascii="Arial" w:eastAsia="Arial" w:hAnsi="Arial" w:cs="Arial"/>
-              </w:rPr>
-              <w:t>Inception Phase: Deliverables</w:t>
-            </w:r>
-          </w:p>
-        </w:tc>
-        <w:tc>
-          <w:tcPr>
-            <w:tcW w:w="2505" w:type="dxa"/>
-          </w:tcPr>
-          <w:p>
-            <w:pPr>
-              <w:widowControl/>
-              <w:rPr>
-                <w:rFonts w:ascii="Arial" w:eastAsia="Arial" w:hAnsi="Arial" w:cs="Arial"/>
-              </w:rPr>
-            </w:pPr>
-            <w:r>
-              <w:rPr>
-                <w:rFonts w:ascii="Arial" w:eastAsia="Arial" w:hAnsi="Arial" w:cs="Arial"/>
-              </w:rPr>
-              <w:t>Part 2 completed</w:t>
-            </w:r>
-          </w:p>
-        </w:tc>
-        <w:tc>
-          <w:tcPr>
-            <w:tcW w:w="1260" w:type="dxa"/>
-            <w:shd w:val="clear" w:color="auto" w:fill="auto"/>
-            <w:vAlign w:val="bottom"/>
-          </w:tcPr>
-          <w:p>
-            <w:pPr>
-              <w:widowControl/>
-              <w:rPr>
-                <w:rFonts w:ascii="Arial" w:eastAsia="Arial" w:hAnsi="Arial" w:cs="Arial"/>
-              </w:rPr>
-            </w:pPr>
-            <w:r>
-              <w:rPr>
-                <w:rFonts w:ascii="Arial" w:eastAsia="Arial" w:hAnsi="Arial" w:cs="Arial"/>
-              </w:rPr>
-              <w:t>Incomplete</w:t>
-            </w:r>
-          </w:p>
-        </w:tc>
-        <w:tc>
-          <w:tcPr>
-            <w:tcW w:w="990" w:type="dxa"/>
-            <w:shd w:val="clear" w:color="auto" w:fill="auto"/>
-            <w:vAlign w:val="bottom"/>
-          </w:tcPr>
-          <w:p>
-            <w:pPr>
-              <w:widowControl/>
-              <w:rPr>
-                <w:rFonts w:ascii="Arial" w:eastAsia="Arial" w:hAnsi="Arial" w:cs="Arial"/>
-              </w:rPr>
-            </w:pPr>
-            <w:r>
-              <w:rPr>
-                <w:rFonts w:ascii="Arial" w:eastAsia="Arial" w:hAnsi="Arial" w:cs="Arial"/>
-              </w:rPr>
-              <w:t>Matt</w:t>
-            </w:r>
-          </w:p>
-        </w:tc>
-        <w:tc>
-          <w:tcPr>
-            <w:tcW w:w="1080" w:type="dxa"/>
-          </w:tcPr>
-          <w:p>
-            <w:pPr>
-              <w:widowControl/>
-              <w:rPr>
-                <w:rFonts w:ascii="Arial" w:eastAsia="Arial" w:hAnsi="Arial" w:cs="Arial"/>
-              </w:rPr>
-            </w:pPr>
-            <w:r>
-              <w:rPr>
-                <w:rFonts w:ascii="Arial" w:eastAsia="Arial" w:hAnsi="Arial" w:cs="Arial"/>
-              </w:rPr>
-              <w:t>0.5 hours</w:t>
-            </w:r>
-          </w:p>
-        </w:tc>
-        <w:tc>
-          <w:tcPr>
-            <w:tcW w:w="900" w:type="dxa"/>
-            <w:shd w:val="clear" w:color="auto" w:fill="auto"/>
-            <w:vAlign w:val="bottom"/>
-          </w:tcPr>
-          <w:p>
-            <w:pPr>
-              <w:widowControl/>
-              <w:rPr>
-                <w:rFonts w:ascii="Arial" w:eastAsia="Arial" w:hAnsi="Arial" w:cs="Arial"/>
-              </w:rPr>
-            </w:pPr>
-          </w:p>
-        </w:tc>
-        <w:tc>
-          <w:tcPr>
-            <w:tcW w:w="1140" w:type="dxa"/>
-            <w:shd w:val="clear" w:color="auto" w:fill="auto"/>
-            <w:vAlign w:val="bottom"/>
-          </w:tcPr>
-          <w:p>
-            <w:pPr>
-              <w:widowControl/>
-              <w:rPr>
-                <w:rFonts w:ascii="Arial" w:eastAsia="Arial" w:hAnsi="Arial" w:cs="Arial"/>
-              </w:rPr>
-            </w:pPr>
-          </w:p>
-        </w:tc>
-      </w:tr>
-      <w:tr>
-        <w:trPr>
-          <w:trHeight w:val="255"/>
-        </w:trPr>
-        <w:tc>
-          <w:tcPr>
-            <w:tcW w:w="705" w:type="dxa"/>
-          </w:tcPr>
-          <w:p>
-            <w:pPr>
-              <w:widowControl/>
-              <w:rPr>
-                <w:rFonts w:ascii="Arial" w:eastAsia="Arial" w:hAnsi="Arial" w:cs="Arial"/>
-              </w:rPr>
-            </w:pPr>
-            <w:r>
-              <w:rPr>
-                <w:rFonts w:ascii="Arial" w:eastAsia="Arial" w:hAnsi="Arial" w:cs="Arial"/>
-              </w:rPr>
-              <w:t>5.3</w:t>
-            </w:r>
-          </w:p>
-        </w:tc>
-        <w:tc>
-          <w:tcPr>
-            <w:tcW w:w="2370" w:type="dxa"/>
-            <w:shd w:val="clear" w:color="auto" w:fill="auto"/>
-            <w:vAlign w:val="bottom"/>
-          </w:tcPr>
-          <w:p>
-            <w:pPr>
-              <w:widowControl/>
-              <w:rPr>
-                <w:rFonts w:ascii="Arial" w:eastAsia="Arial" w:hAnsi="Arial" w:cs="Arial"/>
-              </w:rPr>
-            </w:pPr>
-            <w:r>
-              <w:rPr>
-                <w:rFonts w:ascii="Arial" w:eastAsia="Arial" w:hAnsi="Arial" w:cs="Arial"/>
-              </w:rPr>
-              <w:t>Inception Phase: General Issues</w:t>
-            </w:r>
-          </w:p>
-        </w:tc>
-        <w:tc>
-          <w:tcPr>
-            <w:tcW w:w="2505" w:type="dxa"/>
-          </w:tcPr>
-          <w:p>
-            <w:pPr>
-              <w:widowControl/>
-              <w:rPr>
-                <w:rFonts w:ascii="Arial" w:eastAsia="Arial" w:hAnsi="Arial" w:cs="Arial"/>
-              </w:rPr>
-            </w:pPr>
-            <w:r>
-              <w:rPr>
-                <w:rFonts w:ascii="Arial" w:eastAsia="Arial" w:hAnsi="Arial" w:cs="Arial"/>
-              </w:rPr>
-              <w:t>Part 3 completed</w:t>
-            </w:r>
-          </w:p>
-        </w:tc>
-        <w:tc>
-          <w:tcPr>
-            <w:tcW w:w="1260" w:type="dxa"/>
-            <w:shd w:val="clear" w:color="auto" w:fill="auto"/>
-            <w:vAlign w:val="bottom"/>
-          </w:tcPr>
-          <w:p>
-            <w:pPr>
-              <w:widowControl/>
-              <w:rPr>
-                <w:rFonts w:ascii="Arial" w:eastAsia="Arial" w:hAnsi="Arial" w:cs="Arial"/>
-              </w:rPr>
-            </w:pPr>
-            <w:r>
-              <w:rPr>
-                <w:rFonts w:ascii="Arial" w:eastAsia="Arial" w:hAnsi="Arial" w:cs="Arial"/>
-              </w:rPr>
-              <w:t>Incomplete</w:t>
-            </w:r>
-          </w:p>
-        </w:tc>
-        <w:tc>
-          <w:tcPr>
-            <w:tcW w:w="990" w:type="dxa"/>
-            <w:shd w:val="clear" w:color="auto" w:fill="auto"/>
-            <w:vAlign w:val="bottom"/>
-          </w:tcPr>
-          <w:p>
-            <w:pPr>
-              <w:widowControl/>
-              <w:rPr>
-                <w:rFonts w:ascii="Arial" w:eastAsia="Arial" w:hAnsi="Arial" w:cs="Arial"/>
-              </w:rPr>
-            </w:pPr>
-            <w:r>
-              <w:rPr>
-                <w:rFonts w:ascii="Arial" w:eastAsia="Arial" w:hAnsi="Arial" w:cs="Arial"/>
-              </w:rPr>
-              <w:t>Matt</w:t>
-            </w:r>
-          </w:p>
-        </w:tc>
-        <w:tc>
-          <w:tcPr>
-            <w:tcW w:w="1080" w:type="dxa"/>
-          </w:tcPr>
-          <w:p>
-            <w:pPr>
-              <w:widowControl/>
-              <w:rPr>
-                <w:rFonts w:ascii="Arial" w:eastAsia="Arial" w:hAnsi="Arial" w:cs="Arial"/>
-              </w:rPr>
-            </w:pPr>
-            <w:r>
-              <w:rPr>
-                <w:rFonts w:ascii="Arial" w:eastAsia="Arial" w:hAnsi="Arial" w:cs="Arial"/>
-              </w:rPr>
-              <w:t>0.5 hours</w:t>
-            </w:r>
-          </w:p>
-        </w:tc>
-        <w:tc>
-          <w:tcPr>
-            <w:tcW w:w="900" w:type="dxa"/>
-            <w:shd w:val="clear" w:color="auto" w:fill="auto"/>
-            <w:vAlign w:val="bottom"/>
-          </w:tcPr>
-          <w:p>
-            <w:pPr>
-              <w:widowControl/>
-              <w:rPr>
-                <w:rFonts w:ascii="Arial" w:eastAsia="Arial" w:hAnsi="Arial" w:cs="Arial"/>
-              </w:rPr>
-            </w:pPr>
-          </w:p>
-        </w:tc>
-        <w:tc>
-          <w:tcPr>
-            <w:tcW w:w="1140" w:type="dxa"/>
-            <w:shd w:val="clear" w:color="auto" w:fill="auto"/>
-            <w:vAlign w:val="bottom"/>
-          </w:tcPr>
-          <w:p>
-            <w:pPr>
-              <w:widowControl/>
-              <w:rPr>
-                <w:rFonts w:ascii="Arial" w:eastAsia="Arial" w:hAnsi="Arial" w:cs="Arial"/>
-              </w:rPr>
-            </w:pPr>
-          </w:p>
-        </w:tc>
-      </w:tr>
-      <w:tr>
-        <w:trPr>
-          <w:trHeight w:val="255"/>
-        </w:trPr>
-        <w:tc>
-          <w:tcPr>
-            <w:tcW w:w="705" w:type="dxa"/>
-          </w:tcPr>
-          <w:p>
-            <w:pPr>
-              <w:widowControl/>
-              <w:rPr>
-                <w:rFonts w:ascii="Arial" w:eastAsia="Arial" w:hAnsi="Arial" w:cs="Arial"/>
-              </w:rPr>
-            </w:pPr>
-            <w:r>
-              <w:rPr>
-                <w:rFonts w:ascii="Arial" w:eastAsia="Arial" w:hAnsi="Arial" w:cs="Arial"/>
-              </w:rPr>
-              <w:t>5.4</w:t>
-            </w:r>
-          </w:p>
-        </w:tc>
-        <w:tc>
-          <w:tcPr>
-            <w:tcW w:w="2370" w:type="dxa"/>
-            <w:shd w:val="clear" w:color="auto" w:fill="auto"/>
-            <w:vAlign w:val="bottom"/>
-          </w:tcPr>
-          <w:p>
-            <w:pPr>
-              <w:widowControl/>
-              <w:rPr>
-                <w:rFonts w:ascii="Arial" w:eastAsia="Arial" w:hAnsi="Arial" w:cs="Arial"/>
-              </w:rPr>
-            </w:pPr>
-            <w:r>
-              <w:rPr>
-                <w:rFonts w:ascii="Arial" w:eastAsia="Arial" w:hAnsi="Arial" w:cs="Arial"/>
-              </w:rPr>
-              <w:t>Inception Phase: Risks</w:t>
-            </w:r>
-          </w:p>
-        </w:tc>
-        <w:tc>
-          <w:tcPr>
-            <w:tcW w:w="2505" w:type="dxa"/>
-          </w:tcPr>
-          <w:p>
-            <w:pPr>
-              <w:widowControl/>
-              <w:rPr>
-                <w:rFonts w:ascii="Arial" w:eastAsia="Arial" w:hAnsi="Arial" w:cs="Arial"/>
-              </w:rPr>
-            </w:pPr>
-            <w:r>
-              <w:rPr>
-                <w:rFonts w:ascii="Arial" w:eastAsia="Arial" w:hAnsi="Arial" w:cs="Arial"/>
-              </w:rPr>
-              <w:t>Part 4 Completed</w:t>
+              <w:t>Milestones and Objectives</w:t>
+            </w:r>
+            <w:r>
+              <w:rPr>
+                <w:rFonts w:ascii="Arial" w:eastAsia="Arial" w:hAnsi="Arial" w:cs="Arial"/>
+              </w:rPr>
+              <w:t xml:space="preserve"> table updated for our project and</w:t>
+            </w:r>
+            <w:r>
+              <w:rPr>
+                <w:rFonts w:ascii="Arial" w:eastAsia="Arial" w:hAnsi="Arial" w:cs="Arial"/>
+              </w:rPr>
+              <w:t xml:space="preserve"> Completed</w:t>
             </w:r>
           </w:p>
         </w:tc>
@@ -3618,6 +2986,641 @@
               <w:rPr>
                 <w:rFonts w:ascii="Arial" w:eastAsia="Arial" w:hAnsi="Arial" w:cs="Arial"/>
               </w:rPr>
+              <w:t>Corie</w:t>
+            </w:r>
+          </w:p>
+        </w:tc>
+        <w:tc>
+          <w:tcPr>
+            <w:tcW w:w="1080" w:type="dxa"/>
+          </w:tcPr>
+          <w:p>
+            <w:pPr>
+              <w:widowControl/>
+              <w:rPr>
+                <w:rFonts w:ascii="Arial" w:eastAsia="Arial" w:hAnsi="Arial" w:cs="Arial"/>
+              </w:rPr>
+            </w:pPr>
+            <w:r>
+              <w:rPr>
+                <w:rFonts w:ascii="Arial" w:eastAsia="Arial" w:hAnsi="Arial" w:cs="Arial"/>
+              </w:rPr>
+              <w:t>2 hours</w:t>
+            </w:r>
+          </w:p>
+        </w:tc>
+        <w:tc>
+          <w:tcPr>
+            <w:tcW w:w="900" w:type="dxa"/>
+            <w:shd w:val="clear" w:color="auto" w:fill="auto"/>
+            <w:vAlign w:val="bottom"/>
+          </w:tcPr>
+          <w:p>
+            <w:pPr>
+              <w:widowControl/>
+              <w:rPr>
+                <w:rFonts w:ascii="Arial" w:eastAsia="Arial" w:hAnsi="Arial" w:cs="Arial"/>
+              </w:rPr>
+            </w:pPr>
+            <w:r>
+              <w:rPr>
+                <w:rFonts w:ascii="Arial" w:eastAsia="Arial" w:hAnsi="Arial" w:cs="Arial"/>
+              </w:rPr>
+              <w:t>1 ¾ Hours</w:t>
+            </w:r>
+          </w:p>
+        </w:tc>
+        <w:tc>
+          <w:tcPr>
+            <w:tcW w:w="1140" w:type="dxa"/>
+            <w:shd w:val="clear" w:color="auto" w:fill="auto"/>
+            <w:vAlign w:val="bottom"/>
+          </w:tcPr>
+          <w:p>
+            <w:pPr>
+              <w:widowControl/>
+              <w:rPr>
+                <w:rFonts w:ascii="Arial" w:eastAsia="Arial" w:hAnsi="Arial" w:cs="Arial"/>
+              </w:rPr>
+            </w:pPr>
+            <w:r>
+              <w:rPr>
+                <w:rFonts w:ascii="Arial" w:eastAsia="Arial" w:hAnsi="Arial" w:cs="Arial"/>
+              </w:rPr>
+              <w:t>¼ Hour</w:t>
+            </w:r>
+          </w:p>
+        </w:tc>
+      </w:tr>
+      <w:tr>
+        <w:trPr>
+          <w:trHeight w:val="255"/>
+        </w:trPr>
+        <w:tc>
+          <w:tcPr>
+            <w:tcW w:w="705" w:type="dxa"/>
+          </w:tcPr>
+          <w:p>
+            <w:pPr>
+              <w:widowControl/>
+              <w:rPr>
+                <w:rFonts w:ascii="Arial" w:eastAsia="Arial" w:hAnsi="Arial" w:cs="Arial"/>
+              </w:rPr>
+            </w:pPr>
+            <w:r>
+              <w:rPr>
+                <w:rFonts w:ascii="Arial" w:eastAsia="Arial" w:hAnsi="Arial" w:cs="Arial"/>
+              </w:rPr>
+              <w:t>5.1</w:t>
+            </w:r>
+          </w:p>
+        </w:tc>
+        <w:tc>
+          <w:tcPr>
+            <w:tcW w:w="2370" w:type="dxa"/>
+            <w:shd w:val="clear" w:color="auto" w:fill="auto"/>
+            <w:vAlign w:val="bottom"/>
+          </w:tcPr>
+          <w:p>
+            <w:pPr>
+              <w:widowControl/>
+              <w:rPr>
+                <w:rFonts w:ascii="Arial" w:eastAsia="Arial" w:hAnsi="Arial" w:cs="Arial"/>
+              </w:rPr>
+            </w:pPr>
+            <w:r>
+              <w:rPr>
+                <w:rFonts w:ascii="Arial" w:eastAsia="Arial" w:hAnsi="Arial" w:cs="Arial"/>
+              </w:rPr>
+              <w:t>Inception Phase: Objectives</w:t>
+            </w:r>
+          </w:p>
+        </w:tc>
+        <w:tc>
+          <w:tcPr>
+            <w:tcW w:w="2505" w:type="dxa"/>
+          </w:tcPr>
+          <w:p>
+            <w:pPr>
+              <w:widowControl/>
+              <w:rPr>
+                <w:rFonts w:ascii="Arial" w:eastAsia="Arial" w:hAnsi="Arial" w:cs="Arial"/>
+              </w:rPr>
+            </w:pPr>
+            <w:r>
+              <w:rPr>
+                <w:rFonts w:ascii="Arial" w:eastAsia="Arial" w:hAnsi="Arial" w:cs="Arial"/>
+              </w:rPr>
+              <w:t>Completed Part 1 of the Status Report</w:t>
+            </w:r>
+          </w:p>
+        </w:tc>
+        <w:tc>
+          <w:tcPr>
+            <w:tcW w:w="1260" w:type="dxa"/>
+            <w:shd w:val="clear" w:color="auto" w:fill="auto"/>
+            <w:vAlign w:val="bottom"/>
+          </w:tcPr>
+          <w:p>
+            <w:pPr>
+              <w:widowControl/>
+              <w:rPr>
+                <w:rFonts w:ascii="Arial" w:eastAsia="Arial" w:hAnsi="Arial" w:cs="Arial"/>
+              </w:rPr>
+            </w:pPr>
+            <w:r>
+              <w:rPr>
+                <w:rFonts w:ascii="Arial" w:eastAsia="Arial" w:hAnsi="Arial" w:cs="Arial"/>
+              </w:rPr>
+              <w:t>Incomplete</w:t>
+            </w:r>
+          </w:p>
+        </w:tc>
+        <w:tc>
+          <w:tcPr>
+            <w:tcW w:w="990" w:type="dxa"/>
+            <w:shd w:val="clear" w:color="auto" w:fill="auto"/>
+            <w:vAlign w:val="bottom"/>
+          </w:tcPr>
+          <w:p>
+            <w:pPr>
+              <w:widowControl/>
+              <w:rPr>
+                <w:rFonts w:ascii="Arial" w:eastAsia="Arial" w:hAnsi="Arial" w:cs="Arial"/>
+              </w:rPr>
+            </w:pPr>
+            <w:r>
+              <w:rPr>
+                <w:rFonts w:ascii="Arial" w:eastAsia="Arial" w:hAnsi="Arial" w:cs="Arial"/>
+              </w:rPr>
+              <w:t>Sam</w:t>
+            </w:r>
+          </w:p>
+        </w:tc>
+        <w:tc>
+          <w:tcPr>
+            <w:tcW w:w="1080" w:type="dxa"/>
+          </w:tcPr>
+          <w:p>
+            <w:pPr>
+              <w:widowControl/>
+              <w:rPr>
+                <w:rFonts w:ascii="Arial" w:eastAsia="Arial" w:hAnsi="Arial" w:cs="Arial"/>
+              </w:rPr>
+            </w:pPr>
+            <w:r>
+              <w:rPr>
+                <w:rFonts w:ascii="Arial" w:eastAsia="Arial" w:hAnsi="Arial" w:cs="Arial"/>
+              </w:rPr>
+              <w:t>1 Hour</w:t>
+            </w:r>
+          </w:p>
+        </w:tc>
+        <w:tc>
+          <w:tcPr>
+            <w:tcW w:w="900" w:type="dxa"/>
+            <w:shd w:val="clear" w:color="auto" w:fill="auto"/>
+            <w:vAlign w:val="bottom"/>
+          </w:tcPr>
+          <w:p>
+            <w:pPr>
+              <w:widowControl/>
+              <w:rPr>
+                <w:rFonts w:ascii="Arial" w:eastAsia="Arial" w:hAnsi="Arial" w:cs="Arial"/>
+              </w:rPr>
+            </w:pPr>
+          </w:p>
+        </w:tc>
+        <w:tc>
+          <w:tcPr>
+            <w:tcW w:w="1140" w:type="dxa"/>
+            <w:shd w:val="clear" w:color="auto" w:fill="auto"/>
+            <w:vAlign w:val="bottom"/>
+          </w:tcPr>
+          <w:p>
+            <w:pPr>
+              <w:widowControl/>
+              <w:rPr>
+                <w:rFonts w:ascii="Arial" w:eastAsia="Arial" w:hAnsi="Arial" w:cs="Arial"/>
+              </w:rPr>
+            </w:pPr>
+          </w:p>
+        </w:tc>
+      </w:tr>
+      <w:tr>
+        <w:trPr>
+          <w:trHeight w:val="255"/>
+        </w:trPr>
+        <w:tc>
+          <w:tcPr>
+            <w:tcW w:w="705" w:type="dxa"/>
+          </w:tcPr>
+          <w:p>
+            <w:pPr>
+              <w:widowControl/>
+              <w:rPr>
+                <w:rFonts w:ascii="Arial" w:eastAsia="Arial" w:hAnsi="Arial" w:cs="Arial"/>
+              </w:rPr>
+            </w:pPr>
+            <w:r>
+              <w:rPr>
+                <w:rFonts w:ascii="Arial" w:eastAsia="Arial" w:hAnsi="Arial" w:cs="Arial"/>
+              </w:rPr>
+              <w:t>5.2</w:t>
+            </w:r>
+          </w:p>
+        </w:tc>
+        <w:tc>
+          <w:tcPr>
+            <w:tcW w:w="2370" w:type="dxa"/>
+            <w:shd w:val="clear" w:color="auto" w:fill="auto"/>
+            <w:vAlign w:val="bottom"/>
+          </w:tcPr>
+          <w:p>
+            <w:pPr>
+              <w:widowControl/>
+              <w:rPr>
+                <w:rFonts w:ascii="Arial" w:eastAsia="Arial" w:hAnsi="Arial" w:cs="Arial"/>
+              </w:rPr>
+            </w:pPr>
+            <w:r>
+              <w:rPr>
+                <w:rFonts w:ascii="Arial" w:eastAsia="Arial" w:hAnsi="Arial" w:cs="Arial"/>
+              </w:rPr>
+              <w:t>Inception Phase: Deliverables</w:t>
+            </w:r>
+          </w:p>
+        </w:tc>
+        <w:tc>
+          <w:tcPr>
+            <w:tcW w:w="2505" w:type="dxa"/>
+          </w:tcPr>
+          <w:p>
+            <w:pPr>
+              <w:widowControl/>
+              <w:rPr>
+                <w:rFonts w:ascii="Arial" w:eastAsia="Arial" w:hAnsi="Arial" w:cs="Arial"/>
+              </w:rPr>
+            </w:pPr>
+            <w:r>
+              <w:rPr>
+                <w:rFonts w:ascii="Arial" w:eastAsia="Arial" w:hAnsi="Arial" w:cs="Arial"/>
+              </w:rPr>
+              <w:t>Part 2 completed</w:t>
+            </w:r>
+          </w:p>
+        </w:tc>
+        <w:tc>
+          <w:tcPr>
+            <w:tcW w:w="1260" w:type="dxa"/>
+            <w:shd w:val="clear" w:color="auto" w:fill="auto"/>
+            <w:vAlign w:val="bottom"/>
+          </w:tcPr>
+          <w:p>
+            <w:pPr>
+              <w:widowControl/>
+              <w:rPr>
+                <w:rFonts w:ascii="Arial" w:eastAsia="Arial" w:hAnsi="Arial" w:cs="Arial"/>
+              </w:rPr>
+            </w:pPr>
+            <w:r>
+              <w:rPr>
+                <w:rFonts w:ascii="Arial" w:eastAsia="Arial" w:hAnsi="Arial" w:cs="Arial"/>
+              </w:rPr>
+              <w:t>Incomplete</w:t>
+            </w:r>
+          </w:p>
+        </w:tc>
+        <w:tc>
+          <w:tcPr>
+            <w:tcW w:w="990" w:type="dxa"/>
+            <w:shd w:val="clear" w:color="auto" w:fill="auto"/>
+            <w:vAlign w:val="bottom"/>
+          </w:tcPr>
+          <w:p>
+            <w:pPr>
+              <w:widowControl/>
+              <w:rPr>
+                <w:rFonts w:ascii="Arial" w:eastAsia="Arial" w:hAnsi="Arial" w:cs="Arial"/>
+              </w:rPr>
+            </w:pPr>
+            <w:r>
+              <w:rPr>
+                <w:rFonts w:ascii="Arial" w:eastAsia="Arial" w:hAnsi="Arial" w:cs="Arial"/>
+              </w:rPr>
+              <w:t>Matt</w:t>
+            </w:r>
+          </w:p>
+        </w:tc>
+        <w:tc>
+          <w:tcPr>
+            <w:tcW w:w="1080" w:type="dxa"/>
+          </w:tcPr>
+          <w:p>
+            <w:pPr>
+              <w:widowControl/>
+              <w:rPr>
+                <w:rFonts w:ascii="Arial" w:eastAsia="Arial" w:hAnsi="Arial" w:cs="Arial"/>
+              </w:rPr>
+            </w:pPr>
+            <w:r>
+              <w:rPr>
+                <w:rFonts w:ascii="Arial" w:eastAsia="Arial" w:hAnsi="Arial" w:cs="Arial"/>
+              </w:rPr>
+              <w:t>0.5 hours</w:t>
+            </w:r>
+          </w:p>
+        </w:tc>
+        <w:tc>
+          <w:tcPr>
+            <w:tcW w:w="900" w:type="dxa"/>
+            <w:shd w:val="clear" w:color="auto" w:fill="auto"/>
+            <w:vAlign w:val="bottom"/>
+          </w:tcPr>
+          <w:p>
+            <w:pPr>
+              <w:widowControl/>
+              <w:rPr>
+                <w:rFonts w:ascii="Arial" w:eastAsia="Arial" w:hAnsi="Arial" w:cs="Arial"/>
+              </w:rPr>
+            </w:pPr>
+          </w:p>
+        </w:tc>
+        <w:tc>
+          <w:tcPr>
+            <w:tcW w:w="1140" w:type="dxa"/>
+            <w:shd w:val="clear" w:color="auto" w:fill="auto"/>
+            <w:vAlign w:val="bottom"/>
+          </w:tcPr>
+          <w:p>
+            <w:pPr>
+              <w:widowControl/>
+              <w:rPr>
+                <w:rFonts w:ascii="Arial" w:eastAsia="Arial" w:hAnsi="Arial" w:cs="Arial"/>
+              </w:rPr>
+            </w:pPr>
+          </w:p>
+        </w:tc>
+      </w:tr>
+      <w:tr>
+        <w:trPr>
+          <w:trHeight w:val="255"/>
+        </w:trPr>
+        <w:tc>
+          <w:tcPr>
+            <w:tcW w:w="705" w:type="dxa"/>
+          </w:tcPr>
+          <w:p>
+            <w:pPr>
+              <w:widowControl/>
+              <w:rPr>
+                <w:rFonts w:ascii="Arial" w:eastAsia="Arial" w:hAnsi="Arial" w:cs="Arial"/>
+              </w:rPr>
+            </w:pPr>
+            <w:r>
+              <w:rPr>
+                <w:rFonts w:ascii="Arial" w:eastAsia="Arial" w:hAnsi="Arial" w:cs="Arial"/>
+              </w:rPr>
+              <w:t>5.3</w:t>
+            </w:r>
+          </w:p>
+        </w:tc>
+        <w:tc>
+          <w:tcPr>
+            <w:tcW w:w="2370" w:type="dxa"/>
+            <w:shd w:val="clear" w:color="auto" w:fill="auto"/>
+            <w:vAlign w:val="bottom"/>
+          </w:tcPr>
+          <w:p>
+            <w:pPr>
+              <w:widowControl/>
+              <w:rPr>
+                <w:rFonts w:ascii="Arial" w:eastAsia="Arial" w:hAnsi="Arial" w:cs="Arial"/>
+              </w:rPr>
+            </w:pPr>
+            <w:r>
+              <w:rPr>
+                <w:rFonts w:ascii="Arial" w:eastAsia="Arial" w:hAnsi="Arial" w:cs="Arial"/>
+              </w:rPr>
+              <w:t>Inception Phase: General Issues</w:t>
+            </w:r>
+          </w:p>
+        </w:tc>
+        <w:tc>
+          <w:tcPr>
+            <w:tcW w:w="2505" w:type="dxa"/>
+          </w:tcPr>
+          <w:p>
+            <w:pPr>
+              <w:widowControl/>
+              <w:rPr>
+                <w:rFonts w:ascii="Arial" w:eastAsia="Arial" w:hAnsi="Arial" w:cs="Arial"/>
+              </w:rPr>
+            </w:pPr>
+            <w:r>
+              <w:rPr>
+                <w:rFonts w:ascii="Arial" w:eastAsia="Arial" w:hAnsi="Arial" w:cs="Arial"/>
+              </w:rPr>
+              <w:t>Part 3 completed</w:t>
+            </w:r>
+          </w:p>
+        </w:tc>
+        <w:tc>
+          <w:tcPr>
+            <w:tcW w:w="1260" w:type="dxa"/>
+            <w:shd w:val="clear" w:color="auto" w:fill="auto"/>
+            <w:vAlign w:val="bottom"/>
+          </w:tcPr>
+          <w:p>
+            <w:pPr>
+              <w:widowControl/>
+              <w:rPr>
+                <w:rFonts w:ascii="Arial" w:eastAsia="Arial" w:hAnsi="Arial" w:cs="Arial"/>
+              </w:rPr>
+            </w:pPr>
+            <w:r>
+              <w:rPr>
+                <w:rFonts w:ascii="Arial" w:eastAsia="Arial" w:hAnsi="Arial" w:cs="Arial"/>
+              </w:rPr>
+              <w:t>Incomplete</w:t>
+            </w:r>
+          </w:p>
+        </w:tc>
+        <w:tc>
+          <w:tcPr>
+            <w:tcW w:w="990" w:type="dxa"/>
+            <w:shd w:val="clear" w:color="auto" w:fill="auto"/>
+            <w:vAlign w:val="bottom"/>
+          </w:tcPr>
+          <w:p>
+            <w:pPr>
+              <w:widowControl/>
+              <w:rPr>
+                <w:rFonts w:ascii="Arial" w:eastAsia="Arial" w:hAnsi="Arial" w:cs="Arial"/>
+              </w:rPr>
+            </w:pPr>
+            <w:r>
+              <w:rPr>
+                <w:rFonts w:ascii="Arial" w:eastAsia="Arial" w:hAnsi="Arial" w:cs="Arial"/>
+              </w:rPr>
+              <w:t>Matt</w:t>
+            </w:r>
+          </w:p>
+        </w:tc>
+        <w:tc>
+          <w:tcPr>
+            <w:tcW w:w="1080" w:type="dxa"/>
+          </w:tcPr>
+          <w:p>
+            <w:pPr>
+              <w:widowControl/>
+              <w:rPr>
+                <w:rFonts w:ascii="Arial" w:eastAsia="Arial" w:hAnsi="Arial" w:cs="Arial"/>
+              </w:rPr>
+            </w:pPr>
+            <w:r>
+              <w:rPr>
+                <w:rFonts w:ascii="Arial" w:eastAsia="Arial" w:hAnsi="Arial" w:cs="Arial"/>
+              </w:rPr>
+              <w:t>0.5 hours</w:t>
+            </w:r>
+          </w:p>
+        </w:tc>
+        <w:tc>
+          <w:tcPr>
+            <w:tcW w:w="900" w:type="dxa"/>
+            <w:shd w:val="clear" w:color="auto" w:fill="auto"/>
+            <w:vAlign w:val="bottom"/>
+          </w:tcPr>
+          <w:p>
+            <w:pPr>
+              <w:widowControl/>
+              <w:rPr>
+                <w:rFonts w:ascii="Arial" w:eastAsia="Arial" w:hAnsi="Arial" w:cs="Arial"/>
+              </w:rPr>
+            </w:pPr>
+          </w:p>
+        </w:tc>
+        <w:tc>
+          <w:tcPr>
+            <w:tcW w:w="1140" w:type="dxa"/>
+            <w:shd w:val="clear" w:color="auto" w:fill="auto"/>
+            <w:vAlign w:val="bottom"/>
+          </w:tcPr>
+          <w:p>
+            <w:pPr>
+              <w:widowControl/>
+              <w:rPr>
+                <w:rFonts w:ascii="Arial" w:eastAsia="Arial" w:hAnsi="Arial" w:cs="Arial"/>
+              </w:rPr>
+            </w:pPr>
+          </w:p>
+        </w:tc>
+      </w:tr>
+      <w:tr>
+        <w:trPr>
+          <w:trHeight w:val="255"/>
+        </w:trPr>
+        <w:tc>
+          <w:tcPr>
+            <w:tcW w:w="705" w:type="dxa"/>
+          </w:tcPr>
+          <w:p>
+            <w:pPr>
+              <w:widowControl/>
+              <w:rPr>
+                <w:rFonts w:ascii="Arial" w:eastAsia="Arial" w:hAnsi="Arial" w:cs="Arial"/>
+              </w:rPr>
+            </w:pPr>
+            <w:r>
+              <w:rPr>
+                <w:rFonts w:ascii="Arial" w:eastAsia="Arial" w:hAnsi="Arial" w:cs="Arial"/>
+              </w:rPr>
+              <w:t>5.4</w:t>
+            </w:r>
+          </w:p>
+        </w:tc>
+        <w:tc>
+          <w:tcPr>
+            <w:tcW w:w="2370" w:type="dxa"/>
+            <w:shd w:val="clear" w:color="auto" w:fill="auto"/>
+            <w:vAlign w:val="bottom"/>
+          </w:tcPr>
+          <w:p>
+            <w:pPr>
+              <w:widowControl/>
+              <w:rPr>
+                <w:rFonts w:ascii="Arial" w:eastAsia="Arial" w:hAnsi="Arial" w:cs="Arial"/>
+              </w:rPr>
+            </w:pPr>
+            <w:r>
+              <w:rPr>
+                <w:rFonts w:ascii="Arial" w:eastAsia="Arial" w:hAnsi="Arial" w:cs="Arial"/>
+              </w:rPr>
+              <w:t>Inception Phase: Risks</w:t>
+            </w:r>
+          </w:p>
+        </w:tc>
+        <w:tc>
+          <w:tcPr>
+            <w:tcW w:w="2505" w:type="dxa"/>
+          </w:tcPr>
+          <w:p>
+            <w:pPr>
+              <w:widowControl/>
+              <w:rPr>
+                <w:rFonts w:ascii="Arial" w:eastAsia="Arial" w:hAnsi="Arial" w:cs="Arial"/>
+              </w:rPr>
+            </w:pPr>
+            <w:r>
+              <w:rPr>
+                <w:rFonts w:ascii="Arial" w:eastAsia="Arial" w:hAnsi="Arial" w:cs="Arial"/>
+              </w:rPr>
+              <w:t>Part 4 Completed</w:t>
+            </w:r>
+          </w:p>
+        </w:tc>
+        <w:tc>
+          <w:tcPr>
+            <w:tcW w:w="1260" w:type="dxa"/>
+            <w:shd w:val="clear" w:color="auto" w:fill="auto"/>
+            <w:vAlign w:val="bottom"/>
+          </w:tcPr>
+          <w:p>
+            <w:pPr>
+              <w:widowControl/>
+              <w:rPr>
+                <w:rFonts w:ascii="Arial" w:eastAsia="Arial" w:hAnsi="Arial" w:cs="Arial"/>
+              </w:rPr>
+            </w:pPr>
+            <w:hyperlink r:id="rId17" w:history="1">
+              <w:r>
+                <w:rPr>
+                  <w:rStyle w:val="Hyperlink"/>
+                  <w:rFonts w:ascii="Arial" w:eastAsia="Arial" w:hAnsi="Arial" w:cs="Arial"/>
+                </w:rPr>
+                <w:t>Complete</w:t>
+              </w:r>
+            </w:hyperlink>
+          </w:p>
+        </w:tc>
+        <w:tc>
+          <w:tcPr>
+            <w:tcW w:w="990" w:type="dxa"/>
+            <w:shd w:val="clear" w:color="auto" w:fill="auto"/>
+            <w:vAlign w:val="bottom"/>
+          </w:tcPr>
+          <w:p>
+            <w:pPr>
+              <w:widowControl/>
+              <w:rPr>
+                <w:rFonts w:ascii="Arial" w:eastAsia="Arial" w:hAnsi="Arial" w:cs="Arial"/>
+              </w:rPr>
+            </w:pPr>
+            <w:r>
+              <w:rPr>
+                <w:rFonts w:ascii="Arial" w:eastAsia="Arial" w:hAnsi="Arial" w:cs="Arial"/>
+              </w:rPr>
               <w:t>Deepak</w:t>
             </w:r>
           </w:p>
@@ -4000,8 +4003,8 @@
         <w:pStyle w:val="Heading1"/>
         <w:ind w:left="360" w:hanging="360"/>
         <w:sectPr>
-          <w:headerReference w:type="default" r:id="rId17"/>
-          <w:footerReference w:type="default" r:id="rId18"/>
+          <w:headerReference w:type="default" r:id="rId18"/>
+          <w:footerReference w:type="default" r:id="rId19"/>
           <w:pgSz w:w="12240" w:h="15840"/>
           <w:pgMar w:top="1440" w:right="1440" w:bottom="1440" w:left="1440" w:header="720" w:footer="720" w:gutter="0"/>
           <w:pgNumType w:start="1"/>

</xml_diff>

<commit_message>
Added link to tech comp demo doc
</commit_message>
<xml_diff>
--- a/LCOM Documents/Iteration2/LCOMIterationPlan2.docx
+++ b/LCOM Documents/Iteration2/LCOMIterationPlan2.docx
@@ -1315,7 +1315,7 @@
               <w:rPr>
                 <w:rFonts w:ascii="Arial" w:eastAsia="Arial" w:hAnsi="Arial" w:cs="Arial"/>
               </w:rPr>
-              <w:t>Corrie</w:t>
+              <w:t>Corie</w:t>
             </w:r>
           </w:p>
         </w:tc>
@@ -1341,7 +1341,21 @@
                   <w:rStyle w:val="Hyperlink"/>
                   <w:rFonts w:ascii="Arial" w:eastAsia="Arial" w:hAnsi="Arial" w:cs="Arial"/>
                 </w:rPr>
-                <w:t>Complete</w:t>
+                <w:t>Com</w:t>
+              </w:r>
+              <w:r>
+                <w:rPr>
+                  <w:rStyle w:val="Hyperlink"/>
+                  <w:rFonts w:ascii="Arial" w:eastAsia="Arial" w:hAnsi="Arial" w:cs="Arial"/>
+                </w:rPr>
+                <w:t>p</w:t>
+              </w:r>
+              <w:r>
+                <w:rPr>
+                  <w:rStyle w:val="Hyperlink"/>
+                  <w:rFonts w:ascii="Arial" w:eastAsia="Arial" w:hAnsi="Arial" w:cs="Arial"/>
+                </w:rPr>
+                <w:t>lete</w:t>
               </w:r>
             </w:hyperlink>
           </w:p>
@@ -1384,7 +1398,37 @@
               <w:rPr>
                 <w:rFonts w:ascii="Arial" w:eastAsia="Arial" w:hAnsi="Arial" w:cs="Arial"/>
               </w:rPr>
-              <w:t xml:space="preserve">X </w:t>
+              <w:fldChar w:fldCharType="begin"/>
+            </w:r>
+            <w:r>
+              <w:rPr>
+                <w:rFonts w:ascii="Arial" w:eastAsia="Arial" w:hAnsi="Arial" w:cs="Arial"/>
+              </w:rPr>
+              <w:instrText xml:space="preserve"> HYPERLINK "https://github.com/commet003/ITC303-9-Team1-Project/commit/111627408c78522f3e74f161d91507aefe59400b" </w:instrText>
+            </w:r>
+            <w:r>
+              <w:rPr>
+                <w:rFonts w:ascii="Arial" w:eastAsia="Arial" w:hAnsi="Arial" w:cs="Arial"/>
+              </w:rPr>
+            </w:r>
+            <w:r>
+              <w:rPr>
+                <w:rFonts w:ascii="Arial" w:eastAsia="Arial" w:hAnsi="Arial" w:cs="Arial"/>
+              </w:rPr>
+              <w:fldChar w:fldCharType="separate"/>
+            </w:r>
+            <w:r>
+              <w:rPr>
+                <w:rStyle w:val="Hyperlink"/>
+                <w:rFonts w:ascii="Arial" w:eastAsia="Arial" w:hAnsi="Arial" w:cs="Arial"/>
+              </w:rPr>
+              <w:t>Complete</w:t>
+            </w:r>
+            <w:r>
+              <w:rPr>
+                <w:rFonts w:ascii="Arial" w:eastAsia="Arial" w:hAnsi="Arial" w:cs="Arial"/>
+              </w:rPr>
+              <w:fldChar w:fldCharType="end"/>
             </w:r>
           </w:p>
         </w:tc>

</xml_diff>

<commit_message>
Matt: Updated Complete Links and Labour Time in the Iteration 2 Plan Document.
</commit_message>
<xml_diff>
--- a/LCOM Documents/Iteration2/LCOMIterationPlan2.docx
+++ b/LCOM Documents/Iteration2/LCOMIterationPlan2.docx
@@ -1341,294 +1341,10 @@
                   <w:rStyle w:val="Hyperlink"/>
                   <w:rFonts w:ascii="Arial" w:eastAsia="Arial" w:hAnsi="Arial" w:cs="Arial"/>
                 </w:rPr>
-                <w:t>Com</w:t>
-              </w:r>
-              <w:r>
-                <w:rPr>
-                  <w:rStyle w:val="Hyperlink"/>
-                  <w:rFonts w:ascii="Arial" w:eastAsia="Arial" w:hAnsi="Arial" w:cs="Arial"/>
-                </w:rPr>
-                <w:t>p</w:t>
-              </w:r>
-              <w:r>
-                <w:rPr>
-                  <w:rStyle w:val="Hyperlink"/>
-                  <w:rFonts w:ascii="Arial" w:eastAsia="Arial" w:hAnsi="Arial" w:cs="Arial"/>
-                </w:rPr>
-                <w:t>lete</w:t>
+                <w:t>Complete</w:t>
               </w:r>
             </w:hyperlink>
           </w:p>
-          <w:p>
-            <w:pPr>
-              <w:widowControl/>
-              <w:rPr>
-                <w:rFonts w:ascii="Arial" w:eastAsia="Arial" w:hAnsi="Arial" w:cs="Arial"/>
-              </w:rPr>
-            </w:pPr>
-            <w:r>
-              <w:rPr>
-                <w:rFonts w:ascii="Arial" w:eastAsia="Arial" w:hAnsi="Arial" w:cs="Arial"/>
-              </w:rPr>
-              <w:t>X</w:t>
-            </w:r>
-          </w:p>
-          <w:p>
-            <w:pPr>
-              <w:widowControl/>
-              <w:rPr>
-                <w:rFonts w:ascii="Arial" w:eastAsia="Arial" w:hAnsi="Arial" w:cs="Arial"/>
-              </w:rPr>
-            </w:pPr>
-            <w:r>
-              <w:rPr>
-                <w:rFonts w:ascii="Arial" w:eastAsia="Arial" w:hAnsi="Arial" w:cs="Arial"/>
-              </w:rPr>
-              <w:t>X</w:t>
-            </w:r>
-          </w:p>
-          <w:p>
-            <w:pPr>
-              <w:widowControl/>
-              <w:rPr>
-                <w:rFonts w:ascii="Arial" w:eastAsia="Arial" w:hAnsi="Arial" w:cs="Arial"/>
-              </w:rPr>
-            </w:pPr>
-            <w:r>
-              <w:rPr>
-                <w:rFonts w:ascii="Arial" w:eastAsia="Arial" w:hAnsi="Arial" w:cs="Arial"/>
-              </w:rPr>
-              <w:fldChar w:fldCharType="begin"/>
-            </w:r>
-            <w:r>
-              <w:rPr>
-                <w:rFonts w:ascii="Arial" w:eastAsia="Arial" w:hAnsi="Arial" w:cs="Arial"/>
-              </w:rPr>
-              <w:instrText xml:space="preserve"> HYPERLINK "https://github.com/commet003/ITC303-9-Team1-Project/commit/111627408c78522f3e74f161d91507aefe59400b" </w:instrText>
-            </w:r>
-            <w:r>
-              <w:rPr>
-                <w:rFonts w:ascii="Arial" w:eastAsia="Arial" w:hAnsi="Arial" w:cs="Arial"/>
-              </w:rPr>
-            </w:r>
-            <w:r>
-              <w:rPr>
-                <w:rFonts w:ascii="Arial" w:eastAsia="Arial" w:hAnsi="Arial" w:cs="Arial"/>
-              </w:rPr>
-              <w:fldChar w:fldCharType="separate"/>
-            </w:r>
-            <w:r>
-              <w:rPr>
-                <w:rStyle w:val="Hyperlink"/>
-                <w:rFonts w:ascii="Arial" w:eastAsia="Arial" w:hAnsi="Arial" w:cs="Arial"/>
-              </w:rPr>
-              <w:t>Complete</w:t>
-            </w:r>
-            <w:r>
-              <w:rPr>
-                <w:rFonts w:ascii="Arial" w:eastAsia="Arial" w:hAnsi="Arial" w:cs="Arial"/>
-              </w:rPr>
-              <w:fldChar w:fldCharType="end"/>
-            </w:r>
-          </w:p>
-        </w:tc>
-        <w:tc>
-          <w:tcPr>
-            <w:tcW w:w="990" w:type="dxa"/>
-            <w:tcBorders>
-              <w:top w:val="single" w:sz="6" w:space="0" w:color="000000"/>
-              <w:bottom w:val="single" w:sz="6" w:space="0" w:color="000000"/>
-            </w:tcBorders>
-            <w:shd w:val="clear" w:color="auto" w:fill="auto"/>
-            <w:vAlign w:val="bottom"/>
-          </w:tcPr>
-          <w:p>
-            <w:pPr>
-              <w:widowControl/>
-              <w:rPr>
-                <w:rFonts w:ascii="Arial" w:eastAsia="Arial" w:hAnsi="Arial" w:cs="Arial"/>
-              </w:rPr>
-            </w:pPr>
-            <w:r>
-              <w:rPr>
-                <w:rFonts w:ascii="Arial" w:eastAsia="Arial" w:hAnsi="Arial" w:cs="Arial"/>
-              </w:rPr>
-              <w:t>All</w:t>
-            </w:r>
-          </w:p>
-        </w:tc>
-        <w:tc>
-          <w:tcPr>
-            <w:tcW w:w="1080" w:type="dxa"/>
-            <w:tcBorders>
-              <w:top w:val="single" w:sz="6" w:space="0" w:color="000000"/>
-              <w:bottom w:val="single" w:sz="6" w:space="0" w:color="000000"/>
-            </w:tcBorders>
-            <w:shd w:val="clear" w:color="auto" w:fill="auto"/>
-          </w:tcPr>
-          <w:p>
-            <w:pPr>
-              <w:widowControl/>
-              <w:rPr>
-                <w:rFonts w:ascii="Arial" w:eastAsia="Arial" w:hAnsi="Arial" w:cs="Arial"/>
-              </w:rPr>
-            </w:pPr>
-            <w:r>
-              <w:rPr>
-                <w:rFonts w:ascii="Arial" w:eastAsia="Arial" w:hAnsi="Arial" w:cs="Arial"/>
-              </w:rPr>
-              <w:t>1</w:t>
-            </w:r>
-            <w:r>
-              <w:rPr>
-                <w:rFonts w:ascii="Arial" w:eastAsia="Arial" w:hAnsi="Arial" w:cs="Arial"/>
-              </w:rPr>
-              <w:t xml:space="preserve"> Hour</w:t>
-            </w:r>
-          </w:p>
-        </w:tc>
-        <w:tc>
-          <w:tcPr>
-            <w:tcW w:w="900" w:type="dxa"/>
-            <w:tcBorders>
-              <w:top w:val="single" w:sz="6" w:space="0" w:color="000000"/>
-              <w:bottom w:val="single" w:sz="6" w:space="0" w:color="000000"/>
-            </w:tcBorders>
-            <w:shd w:val="clear" w:color="auto" w:fill="auto"/>
-          </w:tcPr>
-          <w:p>
-            <w:pPr>
-              <w:widowControl/>
-              <w:rPr>
-                <w:rFonts w:ascii="Arial" w:eastAsia="Arial" w:hAnsi="Arial" w:cs="Arial"/>
-              </w:rPr>
-            </w:pPr>
-            <w:r>
-              <w:rPr>
-                <w:rFonts w:ascii="Arial" w:eastAsia="Arial" w:hAnsi="Arial" w:cs="Arial"/>
-              </w:rPr>
-              <w:t>1 Hour</w:t>
-            </w:r>
-          </w:p>
-        </w:tc>
-        <w:tc>
-          <w:tcPr>
-            <w:tcW w:w="1140" w:type="dxa"/>
-            <w:tcBorders>
-              <w:top w:val="single" w:sz="6" w:space="0" w:color="000000"/>
-              <w:bottom w:val="single" w:sz="6" w:space="0" w:color="000000"/>
-            </w:tcBorders>
-            <w:shd w:val="clear" w:color="auto" w:fill="auto"/>
-          </w:tcPr>
-          <w:p>
-            <w:pPr>
-              <w:widowControl/>
-              <w:rPr>
-                <w:rFonts w:ascii="Arial" w:eastAsia="Arial" w:hAnsi="Arial" w:cs="Arial"/>
-              </w:rPr>
-            </w:pPr>
-            <w:r>
-              <w:rPr>
-                <w:rFonts w:ascii="Arial" w:eastAsia="Arial" w:hAnsi="Arial" w:cs="Arial"/>
-              </w:rPr>
-              <w:t>0</w:t>
-            </w:r>
-          </w:p>
-        </w:tc>
-      </w:tr>
-      <w:tr>
-        <w:trPr>
-          <w:trHeight w:val="255"/>
-        </w:trPr>
-        <w:tc>
-          <w:tcPr>
-            <w:tcW w:w="705" w:type="dxa"/>
-            <w:tcBorders>
-              <w:top w:val="single" w:sz="6" w:space="0" w:color="000000"/>
-            </w:tcBorders>
-          </w:tcPr>
-          <w:p>
-            <w:pPr>
-              <w:widowControl/>
-              <w:rPr>
-                <w:rFonts w:ascii="Arial" w:eastAsia="Arial" w:hAnsi="Arial" w:cs="Arial"/>
-              </w:rPr>
-            </w:pPr>
-            <w:r>
-              <w:rPr>
-                <w:rFonts w:ascii="Arial" w:eastAsia="Arial" w:hAnsi="Arial" w:cs="Arial"/>
-              </w:rPr>
-              <w:t>3.1</w:t>
-            </w:r>
-          </w:p>
-        </w:tc>
-        <w:tc>
-          <w:tcPr>
-            <w:tcW w:w="2370" w:type="dxa"/>
-            <w:tcBorders>
-              <w:top w:val="single" w:sz="6" w:space="0" w:color="000000"/>
-            </w:tcBorders>
-            <w:shd w:val="clear" w:color="auto" w:fill="auto"/>
-            <w:vAlign w:val="bottom"/>
-          </w:tcPr>
-          <w:p>
-            <w:pPr>
-              <w:widowControl/>
-              <w:rPr>
-                <w:rFonts w:ascii="Arial" w:eastAsia="Arial" w:hAnsi="Arial" w:cs="Arial"/>
-              </w:rPr>
-            </w:pPr>
-            <w:r>
-              <w:rPr>
-                <w:rFonts w:ascii="Arial" w:eastAsia="Arial" w:hAnsi="Arial" w:cs="Arial"/>
-              </w:rPr>
-              <w:t>Master Test Plan Introduction</w:t>
-            </w:r>
-          </w:p>
-        </w:tc>
-        <w:tc>
-          <w:tcPr>
-            <w:tcW w:w="2505" w:type="dxa"/>
-            <w:tcBorders>
-              <w:top w:val="single" w:sz="6" w:space="0" w:color="000000"/>
-            </w:tcBorders>
-          </w:tcPr>
-          <w:p>
-            <w:pPr>
-              <w:widowControl/>
-              <w:rPr>
-                <w:rFonts w:ascii="Arial" w:eastAsia="Arial" w:hAnsi="Arial" w:cs="Arial"/>
-              </w:rPr>
-            </w:pPr>
-            <w:r>
-              <w:rPr>
-                <w:rFonts w:ascii="Arial" w:eastAsia="Arial" w:hAnsi="Arial" w:cs="Arial"/>
-              </w:rPr>
-              <w:t xml:space="preserve">Introduction is </w:t>
-            </w:r>
-            <w:r>
-              <w:rPr>
-                <w:rFonts w:ascii="Arial" w:eastAsia="Arial" w:hAnsi="Arial" w:cs="Arial"/>
-              </w:rPr>
-              <w:t>filled</w:t>
-            </w:r>
-            <w:r>
-              <w:rPr>
-                <w:rFonts w:ascii="Arial" w:eastAsia="Arial" w:hAnsi="Arial" w:cs="Arial"/>
-              </w:rPr>
-              <w:t xml:space="preserve"> out</w:t>
-            </w:r>
-          </w:p>
-        </w:tc>
-        <w:tc>
-          <w:tcPr>
-            <w:tcW w:w="1260" w:type="dxa"/>
-            <w:tcBorders>
-              <w:top w:val="single" w:sz="6" w:space="0" w:color="000000"/>
-            </w:tcBorders>
-            <w:shd w:val="clear" w:color="auto" w:fill="auto"/>
-            <w:vAlign w:val="bottom"/>
-          </w:tcPr>
           <w:p>
             <w:pPr>
               <w:widowControl/>
@@ -1646,171 +1362,20 @@
               </w:r>
             </w:hyperlink>
           </w:p>
-        </w:tc>
-        <w:tc>
-          <w:tcPr>
-            <w:tcW w:w="990" w:type="dxa"/>
-            <w:tcBorders>
-              <w:top w:val="single" w:sz="6" w:space="0" w:color="000000"/>
-            </w:tcBorders>
-            <w:shd w:val="clear" w:color="auto" w:fill="auto"/>
-            <w:vAlign w:val="bottom"/>
-          </w:tcPr>
-          <w:p>
-            <w:pPr>
-              <w:widowControl/>
-              <w:rPr>
-                <w:rFonts w:ascii="Arial" w:eastAsia="Arial" w:hAnsi="Arial" w:cs="Arial"/>
-              </w:rPr>
-            </w:pPr>
-            <w:r>
-              <w:rPr>
-                <w:rFonts w:ascii="Arial" w:eastAsia="Arial" w:hAnsi="Arial" w:cs="Arial"/>
-              </w:rPr>
-              <w:t>Matt</w:t>
-            </w:r>
-          </w:p>
-        </w:tc>
-        <w:tc>
-          <w:tcPr>
-            <w:tcW w:w="1080" w:type="dxa"/>
-            <w:tcBorders>
-              <w:top w:val="single" w:sz="6" w:space="0" w:color="000000"/>
-            </w:tcBorders>
-          </w:tcPr>
-          <w:p>
-            <w:pPr>
-              <w:widowControl/>
-              <w:rPr>
-                <w:rFonts w:ascii="Arial" w:eastAsia="Arial" w:hAnsi="Arial" w:cs="Arial"/>
-              </w:rPr>
-            </w:pPr>
-            <w:r>
-              <w:rPr>
-                <w:rFonts w:ascii="Arial" w:eastAsia="Arial" w:hAnsi="Arial" w:cs="Arial"/>
-              </w:rPr>
-              <w:t>0.5 hours</w:t>
-            </w:r>
-          </w:p>
-        </w:tc>
-        <w:tc>
-          <w:tcPr>
-            <w:tcW w:w="900" w:type="dxa"/>
-            <w:tcBorders>
-              <w:top w:val="single" w:sz="6" w:space="0" w:color="000000"/>
-            </w:tcBorders>
-            <w:shd w:val="clear" w:color="auto" w:fill="auto"/>
-            <w:vAlign w:val="bottom"/>
-          </w:tcPr>
-          <w:p>
-            <w:pPr>
-              <w:widowControl/>
-              <w:rPr>
-                <w:rFonts w:ascii="Arial" w:eastAsia="Arial" w:hAnsi="Arial" w:cs="Arial"/>
-              </w:rPr>
-            </w:pPr>
-            <w:r>
-              <w:rPr>
-                <w:rFonts w:ascii="Arial" w:eastAsia="Arial" w:hAnsi="Arial" w:cs="Arial"/>
-              </w:rPr>
-              <w:t>0.5 Hours</w:t>
-            </w:r>
-          </w:p>
-        </w:tc>
-        <w:tc>
-          <w:tcPr>
-            <w:tcW w:w="1140" w:type="dxa"/>
-            <w:tcBorders>
-              <w:top w:val="single" w:sz="6" w:space="0" w:color="000000"/>
-            </w:tcBorders>
-            <w:shd w:val="clear" w:color="auto" w:fill="auto"/>
-            <w:vAlign w:val="bottom"/>
-          </w:tcPr>
-          <w:p>
-            <w:pPr>
-              <w:widowControl/>
-              <w:rPr>
-                <w:rFonts w:ascii="Arial" w:eastAsia="Arial" w:hAnsi="Arial" w:cs="Arial"/>
-              </w:rPr>
-            </w:pPr>
-            <w:r>
-              <w:rPr>
-                <w:rFonts w:ascii="Arial" w:eastAsia="Arial" w:hAnsi="Arial" w:cs="Arial"/>
-              </w:rPr>
-              <w:t>0</w:t>
-            </w:r>
-          </w:p>
-        </w:tc>
-      </w:tr>
-      <w:tr>
-        <w:trPr>
-          <w:trHeight w:val="255"/>
-        </w:trPr>
-        <w:tc>
-          <w:tcPr>
-            <w:tcW w:w="705" w:type="dxa"/>
-          </w:tcPr>
-          <w:p>
-            <w:pPr>
-              <w:widowControl/>
-              <w:rPr>
-                <w:rFonts w:ascii="Arial" w:eastAsia="Arial" w:hAnsi="Arial" w:cs="Arial"/>
-              </w:rPr>
-            </w:pPr>
-            <w:r>
-              <w:rPr>
-                <w:rFonts w:ascii="Arial" w:eastAsia="Arial" w:hAnsi="Arial" w:cs="Arial"/>
-              </w:rPr>
-              <w:t>3.2</w:t>
-            </w:r>
-          </w:p>
-        </w:tc>
-        <w:tc>
-          <w:tcPr>
-            <w:tcW w:w="2370" w:type="dxa"/>
-            <w:shd w:val="clear" w:color="auto" w:fill="auto"/>
-            <w:vAlign w:val="bottom"/>
-          </w:tcPr>
-          <w:p>
-            <w:pPr>
-              <w:widowControl/>
-              <w:rPr>
-                <w:rFonts w:ascii="Arial" w:eastAsia="Arial" w:hAnsi="Arial" w:cs="Arial"/>
-              </w:rPr>
-            </w:pPr>
-            <w:r>
-              <w:rPr>
-                <w:rFonts w:ascii="Arial" w:eastAsia="Arial" w:hAnsi="Arial" w:cs="Arial"/>
-              </w:rPr>
-              <w:t>Master Test Plan Documentation</w:t>
-            </w:r>
-          </w:p>
-        </w:tc>
-        <w:tc>
-          <w:tcPr>
-            <w:tcW w:w="2505" w:type="dxa"/>
-          </w:tcPr>
-          <w:p>
-            <w:pPr>
-              <w:widowControl/>
-              <w:rPr>
-                <w:rFonts w:ascii="Arial" w:eastAsia="Arial" w:hAnsi="Arial" w:cs="Arial"/>
-              </w:rPr>
-            </w:pPr>
-            <w:r>
-              <w:rPr>
-                <w:rFonts w:ascii="Arial" w:eastAsia="Arial" w:hAnsi="Arial" w:cs="Arial"/>
-              </w:rPr>
-              <w:t>Documentation is listed on the test plan</w:t>
-            </w:r>
-          </w:p>
-        </w:tc>
-        <w:tc>
-          <w:tcPr>
-            <w:tcW w:w="1260" w:type="dxa"/>
-            <w:shd w:val="clear" w:color="auto" w:fill="auto"/>
-            <w:vAlign w:val="bottom"/>
-          </w:tcPr>
+          <w:p>
+            <w:pPr>
+              <w:widowControl/>
+              <w:rPr>
+                <w:rFonts w:ascii="Arial" w:eastAsia="Arial" w:hAnsi="Arial" w:cs="Arial"/>
+              </w:rPr>
+            </w:pPr>
+            <w:r>
+              <w:rPr>
+                <w:rFonts w:ascii="Arial" w:eastAsia="Arial" w:hAnsi="Arial" w:cs="Arial"/>
+              </w:rPr>
+              <w:t>X</w:t>
+            </w:r>
+          </w:p>
           <w:p>
             <w:pPr>
               <w:widowControl/>
@@ -1832,69 +1397,90 @@
         <w:tc>
           <w:tcPr>
             <w:tcW w:w="990" w:type="dxa"/>
-            <w:shd w:val="clear" w:color="auto" w:fill="auto"/>
-            <w:vAlign w:val="bottom"/>
-          </w:tcPr>
-          <w:p>
-            <w:pPr>
-              <w:widowControl/>
-              <w:rPr>
-                <w:rFonts w:ascii="Arial" w:eastAsia="Arial" w:hAnsi="Arial" w:cs="Arial"/>
-              </w:rPr>
-            </w:pPr>
-            <w:r>
-              <w:rPr>
-                <w:rFonts w:ascii="Arial" w:eastAsia="Arial" w:hAnsi="Arial" w:cs="Arial"/>
-              </w:rPr>
-              <w:t>Matt</w:t>
+            <w:tcBorders>
+              <w:top w:val="single" w:sz="6" w:space="0" w:color="000000"/>
+              <w:bottom w:val="single" w:sz="6" w:space="0" w:color="000000"/>
+            </w:tcBorders>
+            <w:shd w:val="clear" w:color="auto" w:fill="auto"/>
+            <w:vAlign w:val="bottom"/>
+          </w:tcPr>
+          <w:p>
+            <w:pPr>
+              <w:widowControl/>
+              <w:rPr>
+                <w:rFonts w:ascii="Arial" w:eastAsia="Arial" w:hAnsi="Arial" w:cs="Arial"/>
+              </w:rPr>
+            </w:pPr>
+            <w:r>
+              <w:rPr>
+                <w:rFonts w:ascii="Arial" w:eastAsia="Arial" w:hAnsi="Arial" w:cs="Arial"/>
+              </w:rPr>
+              <w:t>All</w:t>
             </w:r>
           </w:p>
         </w:tc>
         <w:tc>
           <w:tcPr>
             <w:tcW w:w="1080" w:type="dxa"/>
-          </w:tcPr>
-          <w:p>
-            <w:pPr>
-              <w:widowControl/>
-              <w:rPr>
-                <w:rFonts w:ascii="Arial" w:eastAsia="Arial" w:hAnsi="Arial" w:cs="Arial"/>
-              </w:rPr>
-            </w:pPr>
-            <w:r>
-              <w:rPr>
-                <w:rFonts w:ascii="Arial" w:eastAsia="Arial" w:hAnsi="Arial" w:cs="Arial"/>
-              </w:rPr>
-              <w:t>0.5 hours</w:t>
+            <w:tcBorders>
+              <w:top w:val="single" w:sz="6" w:space="0" w:color="000000"/>
+              <w:bottom w:val="single" w:sz="6" w:space="0" w:color="000000"/>
+            </w:tcBorders>
+            <w:shd w:val="clear" w:color="auto" w:fill="auto"/>
+          </w:tcPr>
+          <w:p>
+            <w:pPr>
+              <w:widowControl/>
+              <w:rPr>
+                <w:rFonts w:ascii="Arial" w:eastAsia="Arial" w:hAnsi="Arial" w:cs="Arial"/>
+              </w:rPr>
+            </w:pPr>
+            <w:r>
+              <w:rPr>
+                <w:rFonts w:ascii="Arial" w:eastAsia="Arial" w:hAnsi="Arial" w:cs="Arial"/>
+              </w:rPr>
+              <w:t>1</w:t>
+            </w:r>
+            <w:r>
+              <w:rPr>
+                <w:rFonts w:ascii="Arial" w:eastAsia="Arial" w:hAnsi="Arial" w:cs="Arial"/>
+              </w:rPr>
+              <w:t xml:space="preserve"> Hour</w:t>
             </w:r>
           </w:p>
         </w:tc>
         <w:tc>
           <w:tcPr>
             <w:tcW w:w="900" w:type="dxa"/>
-            <w:shd w:val="clear" w:color="auto" w:fill="auto"/>
-            <w:vAlign w:val="bottom"/>
-          </w:tcPr>
-          <w:p>
-            <w:pPr>
-              <w:widowControl/>
-              <w:rPr>
-                <w:rFonts w:ascii="Arial" w:eastAsia="Arial" w:hAnsi="Arial" w:cs="Arial"/>
-              </w:rPr>
-            </w:pPr>
-            <w:r>
-              <w:rPr>
-                <w:rFonts w:ascii="Arial" w:eastAsia="Arial" w:hAnsi="Arial" w:cs="Arial"/>
-              </w:rPr>
-              <w:t>0.5 hours</w:t>
+            <w:tcBorders>
+              <w:top w:val="single" w:sz="6" w:space="0" w:color="000000"/>
+              <w:bottom w:val="single" w:sz="6" w:space="0" w:color="000000"/>
+            </w:tcBorders>
+            <w:shd w:val="clear" w:color="auto" w:fill="auto"/>
+          </w:tcPr>
+          <w:p>
+            <w:pPr>
+              <w:widowControl/>
+              <w:rPr>
+                <w:rFonts w:ascii="Arial" w:eastAsia="Arial" w:hAnsi="Arial" w:cs="Arial"/>
+              </w:rPr>
+            </w:pPr>
+            <w:r>
+              <w:rPr>
+                <w:rFonts w:ascii="Arial" w:eastAsia="Arial" w:hAnsi="Arial" w:cs="Arial"/>
+              </w:rPr>
+              <w:t>1 Hour</w:t>
             </w:r>
           </w:p>
         </w:tc>
         <w:tc>
           <w:tcPr>
             <w:tcW w:w="1140" w:type="dxa"/>
-            <w:shd w:val="clear" w:color="auto" w:fill="auto"/>
-            <w:vAlign w:val="bottom"/>
+            <w:tcBorders>
+              <w:top w:val="single" w:sz="6" w:space="0" w:color="000000"/>
+              <w:bottom w:val="single" w:sz="6" w:space="0" w:color="000000"/>
+            </w:tcBorders>
+            <w:shd w:val="clear" w:color="auto" w:fill="auto"/>
           </w:tcPr>
           <w:p>
             <w:pPr>
@@ -1919,65 +1505,89 @@
         <w:tc>
           <w:tcPr>
             <w:tcW w:w="705" w:type="dxa"/>
-          </w:tcPr>
-          <w:p>
-            <w:pPr>
-              <w:widowControl/>
-              <w:rPr>
-                <w:rFonts w:ascii="Arial" w:eastAsia="Arial" w:hAnsi="Arial" w:cs="Arial"/>
-              </w:rPr>
-            </w:pPr>
-            <w:r>
-              <w:rPr>
-                <w:rFonts w:ascii="Arial" w:eastAsia="Arial" w:hAnsi="Arial" w:cs="Arial"/>
-              </w:rPr>
-              <w:t>3.3</w:t>
+            <w:tcBorders>
+              <w:top w:val="single" w:sz="6" w:space="0" w:color="000000"/>
+            </w:tcBorders>
+          </w:tcPr>
+          <w:p>
+            <w:pPr>
+              <w:widowControl/>
+              <w:rPr>
+                <w:rFonts w:ascii="Arial" w:eastAsia="Arial" w:hAnsi="Arial" w:cs="Arial"/>
+              </w:rPr>
+            </w:pPr>
+            <w:r>
+              <w:rPr>
+                <w:rFonts w:ascii="Arial" w:eastAsia="Arial" w:hAnsi="Arial" w:cs="Arial"/>
+              </w:rPr>
+              <w:t>3.1</w:t>
             </w:r>
           </w:p>
         </w:tc>
         <w:tc>
           <w:tcPr>
             <w:tcW w:w="2370" w:type="dxa"/>
-            <w:shd w:val="clear" w:color="auto" w:fill="auto"/>
-            <w:vAlign w:val="bottom"/>
-          </w:tcPr>
-          <w:p>
-            <w:pPr>
-              <w:widowControl/>
-              <w:rPr>
-                <w:rFonts w:ascii="Arial" w:eastAsia="Arial" w:hAnsi="Arial" w:cs="Arial"/>
-              </w:rPr>
-            </w:pPr>
-            <w:r>
-              <w:rPr>
-                <w:rFonts w:ascii="Arial" w:eastAsia="Arial" w:hAnsi="Arial" w:cs="Arial"/>
-              </w:rPr>
-              <w:t>Master Test Plan Test Strategy</w:t>
+            <w:tcBorders>
+              <w:top w:val="single" w:sz="6" w:space="0" w:color="000000"/>
+            </w:tcBorders>
+            <w:shd w:val="clear" w:color="auto" w:fill="auto"/>
+            <w:vAlign w:val="bottom"/>
+          </w:tcPr>
+          <w:p>
+            <w:pPr>
+              <w:widowControl/>
+              <w:rPr>
+                <w:rFonts w:ascii="Arial" w:eastAsia="Arial" w:hAnsi="Arial" w:cs="Arial"/>
+              </w:rPr>
+            </w:pPr>
+            <w:r>
+              <w:rPr>
+                <w:rFonts w:ascii="Arial" w:eastAsia="Arial" w:hAnsi="Arial" w:cs="Arial"/>
+              </w:rPr>
+              <w:t>Master Test Plan Introduction</w:t>
             </w:r>
           </w:p>
         </w:tc>
         <w:tc>
           <w:tcPr>
             <w:tcW w:w="2505" w:type="dxa"/>
-          </w:tcPr>
-          <w:p>
-            <w:pPr>
-              <w:widowControl/>
-              <w:rPr>
-                <w:rFonts w:ascii="Arial" w:eastAsia="Arial" w:hAnsi="Arial" w:cs="Arial"/>
-              </w:rPr>
-            </w:pPr>
-            <w:r>
-              <w:rPr>
-                <w:rFonts w:ascii="Arial" w:eastAsia="Arial" w:hAnsi="Arial" w:cs="Arial"/>
-              </w:rPr>
-              <w:t xml:space="preserve">Test Strategy is completed </w:t>
+            <w:tcBorders>
+              <w:top w:val="single" w:sz="6" w:space="0" w:color="000000"/>
+            </w:tcBorders>
+          </w:tcPr>
+          <w:p>
+            <w:pPr>
+              <w:widowControl/>
+              <w:rPr>
+                <w:rFonts w:ascii="Arial" w:eastAsia="Arial" w:hAnsi="Arial" w:cs="Arial"/>
+              </w:rPr>
+            </w:pPr>
+            <w:r>
+              <w:rPr>
+                <w:rFonts w:ascii="Arial" w:eastAsia="Arial" w:hAnsi="Arial" w:cs="Arial"/>
+              </w:rPr>
+              <w:t xml:space="preserve">Introduction is </w:t>
+            </w:r>
+            <w:r>
+              <w:rPr>
+                <w:rFonts w:ascii="Arial" w:eastAsia="Arial" w:hAnsi="Arial" w:cs="Arial"/>
+              </w:rPr>
+              <w:t>filled</w:t>
+            </w:r>
+            <w:r>
+              <w:rPr>
+                <w:rFonts w:ascii="Arial" w:eastAsia="Arial" w:hAnsi="Arial" w:cs="Arial"/>
+              </w:rPr>
+              <w:t xml:space="preserve"> out</w:t>
             </w:r>
           </w:p>
         </w:tc>
         <w:tc>
           <w:tcPr>
             <w:tcW w:w="1260" w:type="dxa"/>
+            <w:tcBorders>
+              <w:top w:val="single" w:sz="6" w:space="0" w:color="000000"/>
+            </w:tcBorders>
             <w:shd w:val="clear" w:color="auto" w:fill="auto"/>
             <w:vAlign w:val="bottom"/>
           </w:tcPr>
@@ -2002,6 +1612,9 @@
         <w:tc>
           <w:tcPr>
             <w:tcW w:w="990" w:type="dxa"/>
+            <w:tcBorders>
+              <w:top w:val="single" w:sz="6" w:space="0" w:color="000000"/>
+            </w:tcBorders>
             <w:shd w:val="clear" w:color="auto" w:fill="auto"/>
             <w:vAlign w:val="bottom"/>
           </w:tcPr>
@@ -2023,61 +1636,70 @@
         <w:tc>
           <w:tcPr>
             <w:tcW w:w="1080" w:type="dxa"/>
-          </w:tcPr>
-          <w:p>
-            <w:pPr>
-              <w:widowControl/>
-              <w:rPr>
-                <w:rFonts w:ascii="Arial" w:eastAsia="Arial" w:hAnsi="Arial" w:cs="Arial"/>
-              </w:rPr>
-            </w:pPr>
-            <w:r>
-              <w:rPr>
-                <w:rFonts w:ascii="Arial" w:eastAsia="Arial" w:hAnsi="Arial" w:cs="Arial"/>
-              </w:rPr>
-              <w:t>2 hours</w:t>
+            <w:tcBorders>
+              <w:top w:val="single" w:sz="6" w:space="0" w:color="000000"/>
+            </w:tcBorders>
+          </w:tcPr>
+          <w:p>
+            <w:pPr>
+              <w:widowControl/>
+              <w:rPr>
+                <w:rFonts w:ascii="Arial" w:eastAsia="Arial" w:hAnsi="Arial" w:cs="Arial"/>
+              </w:rPr>
+            </w:pPr>
+            <w:r>
+              <w:rPr>
+                <w:rFonts w:ascii="Arial" w:eastAsia="Arial" w:hAnsi="Arial" w:cs="Arial"/>
+              </w:rPr>
+              <w:t>0.5 hours</w:t>
             </w:r>
           </w:p>
         </w:tc>
         <w:tc>
           <w:tcPr>
             <w:tcW w:w="900" w:type="dxa"/>
-            <w:shd w:val="clear" w:color="auto" w:fill="auto"/>
-            <w:vAlign w:val="bottom"/>
-          </w:tcPr>
-          <w:p>
-            <w:pPr>
-              <w:widowControl/>
-              <w:rPr>
-                <w:rFonts w:ascii="Arial" w:eastAsia="Arial" w:hAnsi="Arial" w:cs="Arial"/>
-              </w:rPr>
-            </w:pPr>
-            <w:r>
-              <w:rPr>
-                <w:rFonts w:ascii="Arial" w:eastAsia="Arial" w:hAnsi="Arial" w:cs="Arial"/>
-              </w:rPr>
-              <w:t>1.5 hours</w:t>
+            <w:tcBorders>
+              <w:top w:val="single" w:sz="6" w:space="0" w:color="000000"/>
+            </w:tcBorders>
+            <w:shd w:val="clear" w:color="auto" w:fill="auto"/>
+            <w:vAlign w:val="bottom"/>
+          </w:tcPr>
+          <w:p>
+            <w:pPr>
+              <w:widowControl/>
+              <w:rPr>
+                <w:rFonts w:ascii="Arial" w:eastAsia="Arial" w:hAnsi="Arial" w:cs="Arial"/>
+              </w:rPr>
+            </w:pPr>
+            <w:r>
+              <w:rPr>
+                <w:rFonts w:ascii="Arial" w:eastAsia="Arial" w:hAnsi="Arial" w:cs="Arial"/>
+              </w:rPr>
+              <w:t>0.5 Hours</w:t>
             </w:r>
           </w:p>
         </w:tc>
         <w:tc>
           <w:tcPr>
             <w:tcW w:w="1140" w:type="dxa"/>
-            <w:shd w:val="clear" w:color="auto" w:fill="auto"/>
-            <w:vAlign w:val="bottom"/>
-          </w:tcPr>
-          <w:p>
-            <w:pPr>
-              <w:widowControl/>
-              <w:rPr>
-                <w:rFonts w:ascii="Arial" w:eastAsia="Arial" w:hAnsi="Arial" w:cs="Arial"/>
-              </w:rPr>
-            </w:pPr>
-            <w:r>
-              <w:rPr>
-                <w:rFonts w:ascii="Arial" w:eastAsia="Arial" w:hAnsi="Arial" w:cs="Arial"/>
-              </w:rPr>
-              <w:t>0.5 hours</w:t>
+            <w:tcBorders>
+              <w:top w:val="single" w:sz="6" w:space="0" w:color="000000"/>
+            </w:tcBorders>
+            <w:shd w:val="clear" w:color="auto" w:fill="auto"/>
+            <w:vAlign w:val="bottom"/>
+          </w:tcPr>
+          <w:p>
+            <w:pPr>
+              <w:widowControl/>
+              <w:rPr>
+                <w:rFonts w:ascii="Arial" w:eastAsia="Arial" w:hAnsi="Arial" w:cs="Arial"/>
+              </w:rPr>
+            </w:pPr>
+            <w:r>
+              <w:rPr>
+                <w:rFonts w:ascii="Arial" w:eastAsia="Arial" w:hAnsi="Arial" w:cs="Arial"/>
+              </w:rPr>
+              <w:t>0</w:t>
             </w:r>
           </w:p>
         </w:tc>
@@ -2101,7 +1723,7 @@
               <w:rPr>
                 <w:rFonts w:ascii="Arial" w:eastAsia="Arial" w:hAnsi="Arial" w:cs="Arial"/>
               </w:rPr>
-              <w:t>3.4</w:t>
+              <w:t>3.2</w:t>
             </w:r>
           </w:p>
         </w:tc>
@@ -2122,7 +1744,7 @@
               <w:rPr>
                 <w:rFonts w:ascii="Arial" w:eastAsia="Arial" w:hAnsi="Arial" w:cs="Arial"/>
               </w:rPr>
-              <w:t>Master Test Plan Test Levels</w:t>
+              <w:t>Master Test Plan Documentation</w:t>
             </w:r>
           </w:p>
         </w:tc>
@@ -2141,7 +1763,7 @@
               <w:rPr>
                 <w:rFonts w:ascii="Arial" w:eastAsia="Arial" w:hAnsi="Arial" w:cs="Arial"/>
               </w:rPr>
-              <w:t>Test Levels are listed in plan</w:t>
+              <w:t>Documentation is listed on the test plan</w:t>
             </w:r>
           </w:p>
         </w:tc>
@@ -2205,7 +1827,7 @@
               <w:rPr>
                 <w:rFonts w:ascii="Arial" w:eastAsia="Arial" w:hAnsi="Arial" w:cs="Arial"/>
               </w:rPr>
-              <w:t>2 hours</w:t>
+              <w:t>0.5 hours</w:t>
             </w:r>
           </w:p>
         </w:tc>
@@ -2226,7 +1848,7 @@
               <w:rPr>
                 <w:rFonts w:ascii="Arial" w:eastAsia="Arial" w:hAnsi="Arial" w:cs="Arial"/>
               </w:rPr>
-              <w:t>2 hours</w:t>
+              <w:t>0.5 hours</w:t>
             </w:r>
           </w:p>
         </w:tc>
@@ -2271,7 +1893,7 @@
               <w:rPr>
                 <w:rFonts w:ascii="Arial" w:eastAsia="Arial" w:hAnsi="Arial" w:cs="Arial"/>
               </w:rPr>
-              <w:t>4.1</w:t>
+              <w:t>3.3</w:t>
             </w:r>
           </w:p>
         </w:tc>
@@ -2292,7 +1914,7 @@
               <w:rPr>
                 <w:rFonts w:ascii="Arial" w:eastAsia="Arial" w:hAnsi="Arial" w:cs="Arial"/>
               </w:rPr>
-              <w:t>Project Plan Introduction</w:t>
+              <w:t>Master Test Plan Test Strategy</w:t>
             </w:r>
           </w:p>
         </w:tc>
@@ -2311,323 +1933,7 @@
               <w:rPr>
                 <w:rFonts w:ascii="Arial" w:eastAsia="Arial" w:hAnsi="Arial" w:cs="Arial"/>
               </w:rPr>
-              <w:t>Introduction is filled out</w:t>
-            </w:r>
-          </w:p>
-        </w:tc>
-        <w:tc>
-          <w:tcPr>
-            <w:tcW w:w="1260" w:type="dxa"/>
-            <w:shd w:val="clear" w:color="auto" w:fill="auto"/>
-            <w:vAlign w:val="bottom"/>
-          </w:tcPr>
-          <w:p>
-            <w:pPr>
-              <w:widowControl/>
-              <w:rPr>
-                <w:rFonts w:ascii="Arial" w:eastAsia="Arial" w:hAnsi="Arial" w:cs="Arial"/>
-              </w:rPr>
-            </w:pPr>
-            <w:r>
-              <w:rPr>
-                <w:rFonts w:ascii="Arial" w:eastAsia="Arial" w:hAnsi="Arial" w:cs="Arial"/>
-              </w:rPr>
-              <w:t>Incomplete</w:t>
-            </w:r>
-          </w:p>
-        </w:tc>
-        <w:tc>
-          <w:tcPr>
-            <w:tcW w:w="990" w:type="dxa"/>
-            <w:shd w:val="clear" w:color="auto" w:fill="auto"/>
-            <w:vAlign w:val="bottom"/>
-          </w:tcPr>
-          <w:p>
-            <w:pPr>
-              <w:widowControl/>
-              <w:rPr>
-                <w:rFonts w:ascii="Arial" w:eastAsia="Arial" w:hAnsi="Arial" w:cs="Arial"/>
-              </w:rPr>
-            </w:pPr>
-            <w:r>
-              <w:rPr>
-                <w:rFonts w:ascii="Arial" w:eastAsia="Arial" w:hAnsi="Arial" w:cs="Arial"/>
-              </w:rPr>
-              <w:t>Sam</w:t>
-            </w:r>
-          </w:p>
-        </w:tc>
-        <w:tc>
-          <w:tcPr>
-            <w:tcW w:w="1080" w:type="dxa"/>
-          </w:tcPr>
-          <w:p>
-            <w:pPr>
-              <w:widowControl/>
-              <w:rPr>
-                <w:rFonts w:ascii="Arial" w:eastAsia="Arial" w:hAnsi="Arial" w:cs="Arial"/>
-              </w:rPr>
-            </w:pPr>
-            <w:r>
-              <w:rPr>
-                <w:rFonts w:ascii="Arial" w:eastAsia="Arial" w:hAnsi="Arial" w:cs="Arial"/>
-              </w:rPr>
-              <w:t>0.5 hours</w:t>
-            </w:r>
-          </w:p>
-        </w:tc>
-        <w:tc>
-          <w:tcPr>
-            <w:tcW w:w="900" w:type="dxa"/>
-            <w:shd w:val="clear" w:color="auto" w:fill="auto"/>
-            <w:vAlign w:val="bottom"/>
-          </w:tcPr>
-          <w:p>
-            <w:pPr>
-              <w:widowControl/>
-              <w:rPr>
-                <w:rFonts w:ascii="Arial" w:eastAsia="Arial" w:hAnsi="Arial" w:cs="Arial"/>
-              </w:rPr>
-            </w:pPr>
-          </w:p>
-        </w:tc>
-        <w:tc>
-          <w:tcPr>
-            <w:tcW w:w="1140" w:type="dxa"/>
-            <w:shd w:val="clear" w:color="auto" w:fill="auto"/>
-            <w:vAlign w:val="bottom"/>
-          </w:tcPr>
-          <w:p>
-            <w:pPr>
-              <w:widowControl/>
-              <w:rPr>
-                <w:rFonts w:ascii="Arial" w:eastAsia="Arial" w:hAnsi="Arial" w:cs="Arial"/>
-              </w:rPr>
-            </w:pPr>
-          </w:p>
-        </w:tc>
-      </w:tr>
-      <w:tr>
-        <w:trPr>
-          <w:trHeight w:val="255"/>
-        </w:trPr>
-        <w:tc>
-          <w:tcPr>
-            <w:tcW w:w="705" w:type="dxa"/>
-          </w:tcPr>
-          <w:p>
-            <w:pPr>
-              <w:widowControl/>
-              <w:rPr>
-                <w:rFonts w:ascii="Arial" w:eastAsia="Arial" w:hAnsi="Arial" w:cs="Arial"/>
-              </w:rPr>
-            </w:pPr>
-            <w:r>
-              <w:rPr>
-                <w:rFonts w:ascii="Arial" w:eastAsia="Arial" w:hAnsi="Arial" w:cs="Arial"/>
-              </w:rPr>
-              <w:t>4.2</w:t>
-            </w:r>
-          </w:p>
-        </w:tc>
-        <w:tc>
-          <w:tcPr>
-            <w:tcW w:w="2370" w:type="dxa"/>
-            <w:shd w:val="clear" w:color="auto" w:fill="auto"/>
-            <w:vAlign w:val="bottom"/>
-          </w:tcPr>
-          <w:p>
-            <w:pPr>
-              <w:widowControl/>
-              <w:rPr>
-                <w:rFonts w:ascii="Arial" w:eastAsia="Arial" w:hAnsi="Arial" w:cs="Arial"/>
-              </w:rPr>
-            </w:pPr>
-            <w:r>
-              <w:rPr>
-                <w:rFonts w:ascii="Arial" w:eastAsia="Arial" w:hAnsi="Arial" w:cs="Arial"/>
-              </w:rPr>
-              <w:t>Project Plan Project Organization</w:t>
-            </w:r>
-          </w:p>
-        </w:tc>
-        <w:tc>
-          <w:tcPr>
-            <w:tcW w:w="2505" w:type="dxa"/>
-          </w:tcPr>
-          <w:p>
-            <w:pPr>
-              <w:widowControl/>
-              <w:rPr>
-                <w:rFonts w:ascii="Arial" w:eastAsia="Arial" w:hAnsi="Arial" w:cs="Arial"/>
-              </w:rPr>
-            </w:pPr>
-            <w:r>
-              <w:rPr>
-                <w:rFonts w:ascii="Arial" w:eastAsia="Arial" w:hAnsi="Arial" w:cs="Arial"/>
-              </w:rPr>
-              <w:t>Project Organization completed</w:t>
-            </w:r>
-          </w:p>
-        </w:tc>
-        <w:tc>
-          <w:tcPr>
-            <w:tcW w:w="1260" w:type="dxa"/>
-            <w:shd w:val="clear" w:color="auto" w:fill="auto"/>
-            <w:vAlign w:val="bottom"/>
-          </w:tcPr>
-          <w:p>
-            <w:pPr>
-              <w:widowControl/>
-              <w:rPr>
-                <w:rFonts w:ascii="Arial" w:eastAsia="Arial" w:hAnsi="Arial" w:cs="Arial"/>
-              </w:rPr>
-            </w:pPr>
-            <w:r>
-              <w:rPr>
-                <w:rFonts w:ascii="Arial" w:eastAsia="Arial" w:hAnsi="Arial" w:cs="Arial"/>
-              </w:rPr>
-              <w:t>Incomplete</w:t>
-            </w:r>
-          </w:p>
-        </w:tc>
-        <w:tc>
-          <w:tcPr>
-            <w:tcW w:w="990" w:type="dxa"/>
-            <w:shd w:val="clear" w:color="auto" w:fill="auto"/>
-            <w:vAlign w:val="bottom"/>
-          </w:tcPr>
-          <w:p>
-            <w:pPr>
-              <w:widowControl/>
-              <w:rPr>
-                <w:rFonts w:ascii="Arial" w:eastAsia="Arial" w:hAnsi="Arial" w:cs="Arial"/>
-              </w:rPr>
-            </w:pPr>
-            <w:r>
-              <w:rPr>
-                <w:rFonts w:ascii="Arial" w:eastAsia="Arial" w:hAnsi="Arial" w:cs="Arial"/>
-              </w:rPr>
-              <w:t>Sam</w:t>
-            </w:r>
-          </w:p>
-        </w:tc>
-        <w:tc>
-          <w:tcPr>
-            <w:tcW w:w="1080" w:type="dxa"/>
-          </w:tcPr>
-          <w:p>
-            <w:pPr>
-              <w:widowControl/>
-              <w:rPr>
-                <w:rFonts w:ascii="Arial" w:eastAsia="Arial" w:hAnsi="Arial" w:cs="Arial"/>
-              </w:rPr>
-            </w:pPr>
-            <w:r>
-              <w:rPr>
-                <w:rFonts w:ascii="Arial" w:eastAsia="Arial" w:hAnsi="Arial" w:cs="Arial"/>
-              </w:rPr>
-              <w:t>0.5 hours</w:t>
-            </w:r>
-          </w:p>
-        </w:tc>
-        <w:tc>
-          <w:tcPr>
-            <w:tcW w:w="900" w:type="dxa"/>
-            <w:shd w:val="clear" w:color="auto" w:fill="auto"/>
-            <w:vAlign w:val="bottom"/>
-          </w:tcPr>
-          <w:p>
-            <w:pPr>
-              <w:widowControl/>
-              <w:rPr>
-                <w:rFonts w:ascii="Arial" w:eastAsia="Arial" w:hAnsi="Arial" w:cs="Arial"/>
-              </w:rPr>
-            </w:pPr>
-          </w:p>
-        </w:tc>
-        <w:tc>
-          <w:tcPr>
-            <w:tcW w:w="1140" w:type="dxa"/>
-            <w:shd w:val="clear" w:color="auto" w:fill="auto"/>
-            <w:vAlign w:val="bottom"/>
-          </w:tcPr>
-          <w:p>
-            <w:pPr>
-              <w:widowControl/>
-              <w:rPr>
-                <w:rFonts w:ascii="Arial" w:eastAsia="Arial" w:hAnsi="Arial" w:cs="Arial"/>
-              </w:rPr>
-            </w:pPr>
-          </w:p>
-        </w:tc>
-      </w:tr>
-      <w:tr>
-        <w:trPr>
-          <w:trHeight w:val="255"/>
-        </w:trPr>
-        <w:tc>
-          <w:tcPr>
-            <w:tcW w:w="705" w:type="dxa"/>
-          </w:tcPr>
-          <w:p>
-            <w:pPr>
-              <w:widowControl/>
-              <w:rPr>
-                <w:rFonts w:ascii="Arial" w:eastAsia="Arial" w:hAnsi="Arial" w:cs="Arial"/>
-              </w:rPr>
-            </w:pPr>
-            <w:r>
-              <w:rPr>
-                <w:rFonts w:ascii="Arial" w:eastAsia="Arial" w:hAnsi="Arial" w:cs="Arial"/>
-              </w:rPr>
-              <w:t>4.3</w:t>
-            </w:r>
-          </w:p>
-        </w:tc>
-        <w:tc>
-          <w:tcPr>
-            <w:tcW w:w="2370" w:type="dxa"/>
-            <w:shd w:val="clear" w:color="auto" w:fill="auto"/>
-            <w:vAlign w:val="bottom"/>
-          </w:tcPr>
-          <w:p>
-            <w:pPr>
-              <w:widowControl/>
-              <w:rPr>
-                <w:rFonts w:ascii="Arial" w:eastAsia="Arial" w:hAnsi="Arial" w:cs="Arial"/>
-              </w:rPr>
-            </w:pPr>
-            <w:r>
-              <w:rPr>
-                <w:rFonts w:ascii="Arial" w:eastAsia="Arial" w:hAnsi="Arial" w:cs="Arial"/>
-              </w:rPr>
-              <w:t>Project Plan Practices and Measurements</w:t>
-            </w:r>
-          </w:p>
-        </w:tc>
-        <w:tc>
-          <w:tcPr>
-            <w:tcW w:w="2505" w:type="dxa"/>
-          </w:tcPr>
-          <w:p>
-            <w:pPr>
-              <w:widowControl/>
-              <w:rPr>
-                <w:rFonts w:ascii="Arial" w:eastAsia="Arial" w:hAnsi="Arial" w:cs="Arial"/>
-              </w:rPr>
-            </w:pPr>
-            <w:r>
-              <w:rPr>
-                <w:rFonts w:ascii="Arial" w:eastAsia="Arial" w:hAnsi="Arial" w:cs="Arial"/>
-              </w:rPr>
-              <w:t>Practices and Measurements section completed</w:t>
-            </w:r>
-            <w:r>
-              <w:rPr>
-                <w:rFonts w:ascii="Arial" w:eastAsia="Arial" w:hAnsi="Arial" w:cs="Arial"/>
-              </w:rPr>
-              <w:t xml:space="preserve"> and clearly defines the expected practices the team will follow during development. </w:t>
+              <w:t xml:space="preserve">Test Strategy is completed </w:t>
             </w:r>
           </w:p>
         </w:tc>
@@ -2672,7 +1978,7 @@
               <w:rPr>
                 <w:rFonts w:ascii="Arial" w:eastAsia="Arial" w:hAnsi="Arial" w:cs="Arial"/>
               </w:rPr>
-              <w:t>Corie</w:t>
+              <w:t>Matt</w:t>
             </w:r>
           </w:p>
         </w:tc>
@@ -2712,7 +2018,7 @@
               <w:rPr>
                 <w:rFonts w:ascii="Arial" w:eastAsia="Arial" w:hAnsi="Arial" w:cs="Arial"/>
               </w:rPr>
-              <w:t>1 ½ Hours</w:t>
+              <w:t>1.5 hours</w:t>
             </w:r>
           </w:p>
         </w:tc>
@@ -2733,7 +2039,7 @@
               <w:rPr>
                 <w:rFonts w:ascii="Arial" w:eastAsia="Arial" w:hAnsi="Arial" w:cs="Arial"/>
               </w:rPr>
-              <w:t>½ Hour</w:t>
+              <w:t>0.5 hours</w:t>
             </w:r>
           </w:p>
         </w:tc>
@@ -2757,7 +2063,7 @@
               <w:rPr>
                 <w:rFonts w:ascii="Arial" w:eastAsia="Arial" w:hAnsi="Arial" w:cs="Arial"/>
               </w:rPr>
-              <w:t>4.4</w:t>
+              <w:t>3.4</w:t>
             </w:r>
           </w:p>
         </w:tc>
@@ -2778,7 +2084,7 @@
               <w:rPr>
                 <w:rFonts w:ascii="Arial" w:eastAsia="Arial" w:hAnsi="Arial" w:cs="Arial"/>
               </w:rPr>
-              <w:t>Project Plan Deployment</w:t>
+              <w:t>Master Test Plan Test Levels</w:t>
             </w:r>
           </w:p>
         </w:tc>
@@ -2797,13 +2103,7 @@
               <w:rPr>
                 <w:rFonts w:ascii="Arial" w:eastAsia="Arial" w:hAnsi="Arial" w:cs="Arial"/>
               </w:rPr>
-              <w:t>Deployment section completed</w:t>
-            </w:r>
-            <w:r>
-              <w:rPr>
-                <w:rFonts w:ascii="Arial" w:eastAsia="Arial" w:hAnsi="Arial" w:cs="Arial"/>
-              </w:rPr>
-              <w:t>, provides a detailed explanation of the strategy for deployment of the project.</w:t>
+              <w:t>Test Levels are listed in plan</w:t>
             </w:r>
           </w:p>
         </w:tc>
@@ -2848,7 +2148,7 @@
               <w:rPr>
                 <w:rFonts w:ascii="Arial" w:eastAsia="Arial" w:hAnsi="Arial" w:cs="Arial"/>
               </w:rPr>
-              <w:t>Corie</w:t>
+              <w:t>Matt</w:t>
             </w:r>
           </w:p>
         </w:tc>
@@ -2888,7 +2188,7 @@
               <w:rPr>
                 <w:rFonts w:ascii="Arial" w:eastAsia="Arial" w:hAnsi="Arial" w:cs="Arial"/>
               </w:rPr>
-              <w:t>1 Hour</w:t>
+              <w:t>2 hours</w:t>
             </w:r>
           </w:p>
         </w:tc>
@@ -2909,7 +2209,7 @@
               <w:rPr>
                 <w:rFonts w:ascii="Arial" w:eastAsia="Arial" w:hAnsi="Arial" w:cs="Arial"/>
               </w:rPr>
-              <w:t>1 Hour</w:t>
+              <w:t>0</w:t>
             </w:r>
           </w:p>
         </w:tc>
@@ -2933,7 +2233,7 @@
               <w:rPr>
                 <w:rFonts w:ascii="Arial" w:eastAsia="Arial" w:hAnsi="Arial" w:cs="Arial"/>
               </w:rPr>
-              <w:t xml:space="preserve">4.5 </w:t>
+              <w:t>4.1</w:t>
             </w:r>
           </w:p>
         </w:tc>
@@ -2954,7 +2254,7 @@
               <w:rPr>
                 <w:rFonts w:ascii="Arial" w:eastAsia="Arial" w:hAnsi="Arial" w:cs="Arial"/>
               </w:rPr>
-              <w:t>Project Plan Project Milestones and Objectives</w:t>
+              <w:t>Project Plan Introduction</w:t>
             </w:r>
           </w:p>
         </w:tc>
@@ -2973,19 +2273,323 @@
               <w:rPr>
                 <w:rFonts w:ascii="Arial" w:eastAsia="Arial" w:hAnsi="Arial" w:cs="Arial"/>
               </w:rPr>
-              <w:t>Milestones and Objectives</w:t>
-            </w:r>
-            <w:r>
-              <w:rPr>
-                <w:rFonts w:ascii="Arial" w:eastAsia="Arial" w:hAnsi="Arial" w:cs="Arial"/>
-              </w:rPr>
-              <w:t xml:space="preserve"> table updated for our project and</w:t>
-            </w:r>
-            <w:r>
-              <w:rPr>
-                <w:rFonts w:ascii="Arial" w:eastAsia="Arial" w:hAnsi="Arial" w:cs="Arial"/>
-              </w:rPr>
-              <w:t xml:space="preserve"> Completed</w:t>
+              <w:t>Introduction is filled out</w:t>
+            </w:r>
+          </w:p>
+        </w:tc>
+        <w:tc>
+          <w:tcPr>
+            <w:tcW w:w="1260" w:type="dxa"/>
+            <w:shd w:val="clear" w:color="auto" w:fill="auto"/>
+            <w:vAlign w:val="bottom"/>
+          </w:tcPr>
+          <w:p>
+            <w:pPr>
+              <w:widowControl/>
+              <w:rPr>
+                <w:rFonts w:ascii="Arial" w:eastAsia="Arial" w:hAnsi="Arial" w:cs="Arial"/>
+              </w:rPr>
+            </w:pPr>
+            <w:r>
+              <w:rPr>
+                <w:rFonts w:ascii="Arial" w:eastAsia="Arial" w:hAnsi="Arial" w:cs="Arial"/>
+              </w:rPr>
+              <w:t>Incomplete</w:t>
+            </w:r>
+          </w:p>
+        </w:tc>
+        <w:tc>
+          <w:tcPr>
+            <w:tcW w:w="990" w:type="dxa"/>
+            <w:shd w:val="clear" w:color="auto" w:fill="auto"/>
+            <w:vAlign w:val="bottom"/>
+          </w:tcPr>
+          <w:p>
+            <w:pPr>
+              <w:widowControl/>
+              <w:rPr>
+                <w:rFonts w:ascii="Arial" w:eastAsia="Arial" w:hAnsi="Arial" w:cs="Arial"/>
+              </w:rPr>
+            </w:pPr>
+            <w:r>
+              <w:rPr>
+                <w:rFonts w:ascii="Arial" w:eastAsia="Arial" w:hAnsi="Arial" w:cs="Arial"/>
+              </w:rPr>
+              <w:t>Sam</w:t>
+            </w:r>
+          </w:p>
+        </w:tc>
+        <w:tc>
+          <w:tcPr>
+            <w:tcW w:w="1080" w:type="dxa"/>
+          </w:tcPr>
+          <w:p>
+            <w:pPr>
+              <w:widowControl/>
+              <w:rPr>
+                <w:rFonts w:ascii="Arial" w:eastAsia="Arial" w:hAnsi="Arial" w:cs="Arial"/>
+              </w:rPr>
+            </w:pPr>
+            <w:r>
+              <w:rPr>
+                <w:rFonts w:ascii="Arial" w:eastAsia="Arial" w:hAnsi="Arial" w:cs="Arial"/>
+              </w:rPr>
+              <w:t>0.5 hours</w:t>
+            </w:r>
+          </w:p>
+        </w:tc>
+        <w:tc>
+          <w:tcPr>
+            <w:tcW w:w="900" w:type="dxa"/>
+            <w:shd w:val="clear" w:color="auto" w:fill="auto"/>
+            <w:vAlign w:val="bottom"/>
+          </w:tcPr>
+          <w:p>
+            <w:pPr>
+              <w:widowControl/>
+              <w:rPr>
+                <w:rFonts w:ascii="Arial" w:eastAsia="Arial" w:hAnsi="Arial" w:cs="Arial"/>
+              </w:rPr>
+            </w:pPr>
+          </w:p>
+        </w:tc>
+        <w:tc>
+          <w:tcPr>
+            <w:tcW w:w="1140" w:type="dxa"/>
+            <w:shd w:val="clear" w:color="auto" w:fill="auto"/>
+            <w:vAlign w:val="bottom"/>
+          </w:tcPr>
+          <w:p>
+            <w:pPr>
+              <w:widowControl/>
+              <w:rPr>
+                <w:rFonts w:ascii="Arial" w:eastAsia="Arial" w:hAnsi="Arial" w:cs="Arial"/>
+              </w:rPr>
+            </w:pPr>
+          </w:p>
+        </w:tc>
+      </w:tr>
+      <w:tr>
+        <w:trPr>
+          <w:trHeight w:val="255"/>
+        </w:trPr>
+        <w:tc>
+          <w:tcPr>
+            <w:tcW w:w="705" w:type="dxa"/>
+          </w:tcPr>
+          <w:p>
+            <w:pPr>
+              <w:widowControl/>
+              <w:rPr>
+                <w:rFonts w:ascii="Arial" w:eastAsia="Arial" w:hAnsi="Arial" w:cs="Arial"/>
+              </w:rPr>
+            </w:pPr>
+            <w:r>
+              <w:rPr>
+                <w:rFonts w:ascii="Arial" w:eastAsia="Arial" w:hAnsi="Arial" w:cs="Arial"/>
+              </w:rPr>
+              <w:t>4.2</w:t>
+            </w:r>
+          </w:p>
+        </w:tc>
+        <w:tc>
+          <w:tcPr>
+            <w:tcW w:w="2370" w:type="dxa"/>
+            <w:shd w:val="clear" w:color="auto" w:fill="auto"/>
+            <w:vAlign w:val="bottom"/>
+          </w:tcPr>
+          <w:p>
+            <w:pPr>
+              <w:widowControl/>
+              <w:rPr>
+                <w:rFonts w:ascii="Arial" w:eastAsia="Arial" w:hAnsi="Arial" w:cs="Arial"/>
+              </w:rPr>
+            </w:pPr>
+            <w:r>
+              <w:rPr>
+                <w:rFonts w:ascii="Arial" w:eastAsia="Arial" w:hAnsi="Arial" w:cs="Arial"/>
+              </w:rPr>
+              <w:t>Project Plan Project Organization</w:t>
+            </w:r>
+          </w:p>
+        </w:tc>
+        <w:tc>
+          <w:tcPr>
+            <w:tcW w:w="2505" w:type="dxa"/>
+          </w:tcPr>
+          <w:p>
+            <w:pPr>
+              <w:widowControl/>
+              <w:rPr>
+                <w:rFonts w:ascii="Arial" w:eastAsia="Arial" w:hAnsi="Arial" w:cs="Arial"/>
+              </w:rPr>
+            </w:pPr>
+            <w:r>
+              <w:rPr>
+                <w:rFonts w:ascii="Arial" w:eastAsia="Arial" w:hAnsi="Arial" w:cs="Arial"/>
+              </w:rPr>
+              <w:t>Project Organization completed</w:t>
+            </w:r>
+          </w:p>
+        </w:tc>
+        <w:tc>
+          <w:tcPr>
+            <w:tcW w:w="1260" w:type="dxa"/>
+            <w:shd w:val="clear" w:color="auto" w:fill="auto"/>
+            <w:vAlign w:val="bottom"/>
+          </w:tcPr>
+          <w:p>
+            <w:pPr>
+              <w:widowControl/>
+              <w:rPr>
+                <w:rFonts w:ascii="Arial" w:eastAsia="Arial" w:hAnsi="Arial" w:cs="Arial"/>
+              </w:rPr>
+            </w:pPr>
+            <w:r>
+              <w:rPr>
+                <w:rFonts w:ascii="Arial" w:eastAsia="Arial" w:hAnsi="Arial" w:cs="Arial"/>
+              </w:rPr>
+              <w:t>Incomplete</w:t>
+            </w:r>
+          </w:p>
+        </w:tc>
+        <w:tc>
+          <w:tcPr>
+            <w:tcW w:w="990" w:type="dxa"/>
+            <w:shd w:val="clear" w:color="auto" w:fill="auto"/>
+            <w:vAlign w:val="bottom"/>
+          </w:tcPr>
+          <w:p>
+            <w:pPr>
+              <w:widowControl/>
+              <w:rPr>
+                <w:rFonts w:ascii="Arial" w:eastAsia="Arial" w:hAnsi="Arial" w:cs="Arial"/>
+              </w:rPr>
+            </w:pPr>
+            <w:r>
+              <w:rPr>
+                <w:rFonts w:ascii="Arial" w:eastAsia="Arial" w:hAnsi="Arial" w:cs="Arial"/>
+              </w:rPr>
+              <w:t>Sam</w:t>
+            </w:r>
+          </w:p>
+        </w:tc>
+        <w:tc>
+          <w:tcPr>
+            <w:tcW w:w="1080" w:type="dxa"/>
+          </w:tcPr>
+          <w:p>
+            <w:pPr>
+              <w:widowControl/>
+              <w:rPr>
+                <w:rFonts w:ascii="Arial" w:eastAsia="Arial" w:hAnsi="Arial" w:cs="Arial"/>
+              </w:rPr>
+            </w:pPr>
+            <w:r>
+              <w:rPr>
+                <w:rFonts w:ascii="Arial" w:eastAsia="Arial" w:hAnsi="Arial" w:cs="Arial"/>
+              </w:rPr>
+              <w:t>0.5 hours</w:t>
+            </w:r>
+          </w:p>
+        </w:tc>
+        <w:tc>
+          <w:tcPr>
+            <w:tcW w:w="900" w:type="dxa"/>
+            <w:shd w:val="clear" w:color="auto" w:fill="auto"/>
+            <w:vAlign w:val="bottom"/>
+          </w:tcPr>
+          <w:p>
+            <w:pPr>
+              <w:widowControl/>
+              <w:rPr>
+                <w:rFonts w:ascii="Arial" w:eastAsia="Arial" w:hAnsi="Arial" w:cs="Arial"/>
+              </w:rPr>
+            </w:pPr>
+          </w:p>
+        </w:tc>
+        <w:tc>
+          <w:tcPr>
+            <w:tcW w:w="1140" w:type="dxa"/>
+            <w:shd w:val="clear" w:color="auto" w:fill="auto"/>
+            <w:vAlign w:val="bottom"/>
+          </w:tcPr>
+          <w:p>
+            <w:pPr>
+              <w:widowControl/>
+              <w:rPr>
+                <w:rFonts w:ascii="Arial" w:eastAsia="Arial" w:hAnsi="Arial" w:cs="Arial"/>
+              </w:rPr>
+            </w:pPr>
+          </w:p>
+        </w:tc>
+      </w:tr>
+      <w:tr>
+        <w:trPr>
+          <w:trHeight w:val="255"/>
+        </w:trPr>
+        <w:tc>
+          <w:tcPr>
+            <w:tcW w:w="705" w:type="dxa"/>
+          </w:tcPr>
+          <w:p>
+            <w:pPr>
+              <w:widowControl/>
+              <w:rPr>
+                <w:rFonts w:ascii="Arial" w:eastAsia="Arial" w:hAnsi="Arial" w:cs="Arial"/>
+              </w:rPr>
+            </w:pPr>
+            <w:r>
+              <w:rPr>
+                <w:rFonts w:ascii="Arial" w:eastAsia="Arial" w:hAnsi="Arial" w:cs="Arial"/>
+              </w:rPr>
+              <w:t>4.3</w:t>
+            </w:r>
+          </w:p>
+        </w:tc>
+        <w:tc>
+          <w:tcPr>
+            <w:tcW w:w="2370" w:type="dxa"/>
+            <w:shd w:val="clear" w:color="auto" w:fill="auto"/>
+            <w:vAlign w:val="bottom"/>
+          </w:tcPr>
+          <w:p>
+            <w:pPr>
+              <w:widowControl/>
+              <w:rPr>
+                <w:rFonts w:ascii="Arial" w:eastAsia="Arial" w:hAnsi="Arial" w:cs="Arial"/>
+              </w:rPr>
+            </w:pPr>
+            <w:r>
+              <w:rPr>
+                <w:rFonts w:ascii="Arial" w:eastAsia="Arial" w:hAnsi="Arial" w:cs="Arial"/>
+              </w:rPr>
+              <w:t>Project Plan Practices and Measurements</w:t>
+            </w:r>
+          </w:p>
+        </w:tc>
+        <w:tc>
+          <w:tcPr>
+            <w:tcW w:w="2505" w:type="dxa"/>
+          </w:tcPr>
+          <w:p>
+            <w:pPr>
+              <w:widowControl/>
+              <w:rPr>
+                <w:rFonts w:ascii="Arial" w:eastAsia="Arial" w:hAnsi="Arial" w:cs="Arial"/>
+              </w:rPr>
+            </w:pPr>
+            <w:r>
+              <w:rPr>
+                <w:rFonts w:ascii="Arial" w:eastAsia="Arial" w:hAnsi="Arial" w:cs="Arial"/>
+              </w:rPr>
+              <w:t>Practices and Measurements section completed</w:t>
+            </w:r>
+            <w:r>
+              <w:rPr>
+                <w:rFonts w:ascii="Arial" w:eastAsia="Arial" w:hAnsi="Arial" w:cs="Arial"/>
+              </w:rPr>
+              <w:t xml:space="preserve"> and clearly defines the expected practices the team will follow during development. </w:t>
             </w:r>
           </w:p>
         </w:tc>
@@ -3070,7 +2674,7 @@
               <w:rPr>
                 <w:rFonts w:ascii="Arial" w:eastAsia="Arial" w:hAnsi="Arial" w:cs="Arial"/>
               </w:rPr>
-              <w:t>1 ¾ Hours</w:t>
+              <w:t>1 ½ Hours</w:t>
             </w:r>
           </w:p>
         </w:tc>
@@ -3091,7 +2695,7 @@
               <w:rPr>
                 <w:rFonts w:ascii="Arial" w:eastAsia="Arial" w:hAnsi="Arial" w:cs="Arial"/>
               </w:rPr>
-              <w:t>¼ Hour</w:t>
+              <w:t>½ Hour</w:t>
             </w:r>
           </w:p>
         </w:tc>
@@ -3115,7 +2719,7 @@
               <w:rPr>
                 <w:rFonts w:ascii="Arial" w:eastAsia="Arial" w:hAnsi="Arial" w:cs="Arial"/>
               </w:rPr>
-              <w:t>5.1</w:t>
+              <w:t>4.4</w:t>
             </w:r>
           </w:p>
         </w:tc>
@@ -3136,7 +2740,7 @@
               <w:rPr>
                 <w:rFonts w:ascii="Arial" w:eastAsia="Arial" w:hAnsi="Arial" w:cs="Arial"/>
               </w:rPr>
-              <w:t>Inception Phase: Objectives</w:t>
+              <w:t>Project Plan Deployment</w:t>
             </w:r>
           </w:p>
         </w:tc>
@@ -3155,472 +2759,13 @@
               <w:rPr>
                 <w:rFonts w:ascii="Arial" w:eastAsia="Arial" w:hAnsi="Arial" w:cs="Arial"/>
               </w:rPr>
-              <w:t>Completed Part 1 of the Status Report</w:t>
-            </w:r>
-          </w:p>
-        </w:tc>
-        <w:tc>
-          <w:tcPr>
-            <w:tcW w:w="1260" w:type="dxa"/>
-            <w:shd w:val="clear" w:color="auto" w:fill="auto"/>
-            <w:vAlign w:val="bottom"/>
-          </w:tcPr>
-          <w:p>
-            <w:pPr>
-              <w:widowControl/>
-              <w:rPr>
-                <w:rFonts w:ascii="Arial" w:eastAsia="Arial" w:hAnsi="Arial" w:cs="Arial"/>
-              </w:rPr>
-            </w:pPr>
-            <w:r>
-              <w:rPr>
-                <w:rFonts w:ascii="Arial" w:eastAsia="Arial" w:hAnsi="Arial" w:cs="Arial"/>
-              </w:rPr>
-              <w:t>Incomplete</w:t>
-            </w:r>
-          </w:p>
-        </w:tc>
-        <w:tc>
-          <w:tcPr>
-            <w:tcW w:w="990" w:type="dxa"/>
-            <w:shd w:val="clear" w:color="auto" w:fill="auto"/>
-            <w:vAlign w:val="bottom"/>
-          </w:tcPr>
-          <w:p>
-            <w:pPr>
-              <w:widowControl/>
-              <w:rPr>
-                <w:rFonts w:ascii="Arial" w:eastAsia="Arial" w:hAnsi="Arial" w:cs="Arial"/>
-              </w:rPr>
-            </w:pPr>
-            <w:r>
-              <w:rPr>
-                <w:rFonts w:ascii="Arial" w:eastAsia="Arial" w:hAnsi="Arial" w:cs="Arial"/>
-              </w:rPr>
-              <w:t>Sam</w:t>
-            </w:r>
-          </w:p>
-        </w:tc>
-        <w:tc>
-          <w:tcPr>
-            <w:tcW w:w="1080" w:type="dxa"/>
-          </w:tcPr>
-          <w:p>
-            <w:pPr>
-              <w:widowControl/>
-              <w:rPr>
-                <w:rFonts w:ascii="Arial" w:eastAsia="Arial" w:hAnsi="Arial" w:cs="Arial"/>
-              </w:rPr>
-            </w:pPr>
-            <w:r>
-              <w:rPr>
-                <w:rFonts w:ascii="Arial" w:eastAsia="Arial" w:hAnsi="Arial" w:cs="Arial"/>
-              </w:rPr>
-              <w:t>1 Hour</w:t>
-            </w:r>
-          </w:p>
-        </w:tc>
-        <w:tc>
-          <w:tcPr>
-            <w:tcW w:w="900" w:type="dxa"/>
-            <w:shd w:val="clear" w:color="auto" w:fill="auto"/>
-            <w:vAlign w:val="bottom"/>
-          </w:tcPr>
-          <w:p>
-            <w:pPr>
-              <w:widowControl/>
-              <w:rPr>
-                <w:rFonts w:ascii="Arial" w:eastAsia="Arial" w:hAnsi="Arial" w:cs="Arial"/>
-              </w:rPr>
-            </w:pPr>
-          </w:p>
-        </w:tc>
-        <w:tc>
-          <w:tcPr>
-            <w:tcW w:w="1140" w:type="dxa"/>
-            <w:shd w:val="clear" w:color="auto" w:fill="auto"/>
-            <w:vAlign w:val="bottom"/>
-          </w:tcPr>
-          <w:p>
-            <w:pPr>
-              <w:widowControl/>
-              <w:rPr>
-                <w:rFonts w:ascii="Arial" w:eastAsia="Arial" w:hAnsi="Arial" w:cs="Arial"/>
-              </w:rPr>
-            </w:pPr>
-          </w:p>
-        </w:tc>
-      </w:tr>
-      <w:tr>
-        <w:trPr>
-          <w:trHeight w:val="255"/>
-        </w:trPr>
-        <w:tc>
-          <w:tcPr>
-            <w:tcW w:w="705" w:type="dxa"/>
-          </w:tcPr>
-          <w:p>
-            <w:pPr>
-              <w:widowControl/>
-              <w:rPr>
-                <w:rFonts w:ascii="Arial" w:eastAsia="Arial" w:hAnsi="Arial" w:cs="Arial"/>
-              </w:rPr>
-            </w:pPr>
-            <w:r>
-              <w:rPr>
-                <w:rFonts w:ascii="Arial" w:eastAsia="Arial" w:hAnsi="Arial" w:cs="Arial"/>
-              </w:rPr>
-              <w:t>5.2</w:t>
-            </w:r>
-          </w:p>
-        </w:tc>
-        <w:tc>
-          <w:tcPr>
-            <w:tcW w:w="2370" w:type="dxa"/>
-            <w:shd w:val="clear" w:color="auto" w:fill="auto"/>
-            <w:vAlign w:val="bottom"/>
-          </w:tcPr>
-          <w:p>
-            <w:pPr>
-              <w:widowControl/>
-              <w:rPr>
-                <w:rFonts w:ascii="Arial" w:eastAsia="Arial" w:hAnsi="Arial" w:cs="Arial"/>
-              </w:rPr>
-            </w:pPr>
-            <w:r>
-              <w:rPr>
-                <w:rFonts w:ascii="Arial" w:eastAsia="Arial" w:hAnsi="Arial" w:cs="Arial"/>
-              </w:rPr>
-              <w:t>Inception Phase: Deliverables</w:t>
-            </w:r>
-          </w:p>
-        </w:tc>
-        <w:tc>
-          <w:tcPr>
-            <w:tcW w:w="2505" w:type="dxa"/>
-          </w:tcPr>
-          <w:p>
-            <w:pPr>
-              <w:widowControl/>
-              <w:rPr>
-                <w:rFonts w:ascii="Arial" w:eastAsia="Arial" w:hAnsi="Arial" w:cs="Arial"/>
-              </w:rPr>
-            </w:pPr>
-            <w:r>
-              <w:rPr>
-                <w:rFonts w:ascii="Arial" w:eastAsia="Arial" w:hAnsi="Arial" w:cs="Arial"/>
-              </w:rPr>
-              <w:t>Part 2 completed</w:t>
-            </w:r>
-          </w:p>
-        </w:tc>
-        <w:tc>
-          <w:tcPr>
-            <w:tcW w:w="1260" w:type="dxa"/>
-            <w:shd w:val="clear" w:color="auto" w:fill="auto"/>
-            <w:vAlign w:val="bottom"/>
-          </w:tcPr>
-          <w:p>
-            <w:pPr>
-              <w:widowControl/>
-              <w:rPr>
-                <w:rFonts w:ascii="Arial" w:eastAsia="Arial" w:hAnsi="Arial" w:cs="Arial"/>
-              </w:rPr>
-            </w:pPr>
-            <w:r>
-              <w:rPr>
-                <w:rFonts w:ascii="Arial" w:eastAsia="Arial" w:hAnsi="Arial" w:cs="Arial"/>
-              </w:rPr>
-              <w:t>Incomplete</w:t>
-            </w:r>
-          </w:p>
-        </w:tc>
-        <w:tc>
-          <w:tcPr>
-            <w:tcW w:w="990" w:type="dxa"/>
-            <w:shd w:val="clear" w:color="auto" w:fill="auto"/>
-            <w:vAlign w:val="bottom"/>
-          </w:tcPr>
-          <w:p>
-            <w:pPr>
-              <w:widowControl/>
-              <w:rPr>
-                <w:rFonts w:ascii="Arial" w:eastAsia="Arial" w:hAnsi="Arial" w:cs="Arial"/>
-              </w:rPr>
-            </w:pPr>
-            <w:r>
-              <w:rPr>
-                <w:rFonts w:ascii="Arial" w:eastAsia="Arial" w:hAnsi="Arial" w:cs="Arial"/>
-              </w:rPr>
-              <w:t>Matt</w:t>
-            </w:r>
-          </w:p>
-        </w:tc>
-        <w:tc>
-          <w:tcPr>
-            <w:tcW w:w="1080" w:type="dxa"/>
-          </w:tcPr>
-          <w:p>
-            <w:pPr>
-              <w:widowControl/>
-              <w:rPr>
-                <w:rFonts w:ascii="Arial" w:eastAsia="Arial" w:hAnsi="Arial" w:cs="Arial"/>
-              </w:rPr>
-            </w:pPr>
-            <w:r>
-              <w:rPr>
-                <w:rFonts w:ascii="Arial" w:eastAsia="Arial" w:hAnsi="Arial" w:cs="Arial"/>
-              </w:rPr>
-              <w:t>0.5 hours</w:t>
-            </w:r>
-          </w:p>
-        </w:tc>
-        <w:tc>
-          <w:tcPr>
-            <w:tcW w:w="900" w:type="dxa"/>
-            <w:shd w:val="clear" w:color="auto" w:fill="auto"/>
-            <w:vAlign w:val="bottom"/>
-          </w:tcPr>
-          <w:p>
-            <w:pPr>
-              <w:widowControl/>
-              <w:rPr>
-                <w:rFonts w:ascii="Arial" w:eastAsia="Arial" w:hAnsi="Arial" w:cs="Arial"/>
-              </w:rPr>
-            </w:pPr>
-          </w:p>
-        </w:tc>
-        <w:tc>
-          <w:tcPr>
-            <w:tcW w:w="1140" w:type="dxa"/>
-            <w:shd w:val="clear" w:color="auto" w:fill="auto"/>
-            <w:vAlign w:val="bottom"/>
-          </w:tcPr>
-          <w:p>
-            <w:pPr>
-              <w:widowControl/>
-              <w:rPr>
-                <w:rFonts w:ascii="Arial" w:eastAsia="Arial" w:hAnsi="Arial" w:cs="Arial"/>
-              </w:rPr>
-            </w:pPr>
-          </w:p>
-        </w:tc>
-      </w:tr>
-      <w:tr>
-        <w:trPr>
-          <w:trHeight w:val="255"/>
-        </w:trPr>
-        <w:tc>
-          <w:tcPr>
-            <w:tcW w:w="705" w:type="dxa"/>
-          </w:tcPr>
-          <w:p>
-            <w:pPr>
-              <w:widowControl/>
-              <w:rPr>
-                <w:rFonts w:ascii="Arial" w:eastAsia="Arial" w:hAnsi="Arial" w:cs="Arial"/>
-              </w:rPr>
-            </w:pPr>
-            <w:r>
-              <w:rPr>
-                <w:rFonts w:ascii="Arial" w:eastAsia="Arial" w:hAnsi="Arial" w:cs="Arial"/>
-              </w:rPr>
-              <w:t>5.3</w:t>
-            </w:r>
-          </w:p>
-        </w:tc>
-        <w:tc>
-          <w:tcPr>
-            <w:tcW w:w="2370" w:type="dxa"/>
-            <w:shd w:val="clear" w:color="auto" w:fill="auto"/>
-            <w:vAlign w:val="bottom"/>
-          </w:tcPr>
-          <w:p>
-            <w:pPr>
-              <w:widowControl/>
-              <w:rPr>
-                <w:rFonts w:ascii="Arial" w:eastAsia="Arial" w:hAnsi="Arial" w:cs="Arial"/>
-              </w:rPr>
-            </w:pPr>
-            <w:r>
-              <w:rPr>
-                <w:rFonts w:ascii="Arial" w:eastAsia="Arial" w:hAnsi="Arial" w:cs="Arial"/>
-              </w:rPr>
-              <w:t>Inception Phase: General Issues</w:t>
-            </w:r>
-          </w:p>
-        </w:tc>
-        <w:tc>
-          <w:tcPr>
-            <w:tcW w:w="2505" w:type="dxa"/>
-          </w:tcPr>
-          <w:p>
-            <w:pPr>
-              <w:widowControl/>
-              <w:rPr>
-                <w:rFonts w:ascii="Arial" w:eastAsia="Arial" w:hAnsi="Arial" w:cs="Arial"/>
-              </w:rPr>
-            </w:pPr>
-            <w:r>
-              <w:rPr>
-                <w:rFonts w:ascii="Arial" w:eastAsia="Arial" w:hAnsi="Arial" w:cs="Arial"/>
-              </w:rPr>
-              <w:t>Part 3 completed</w:t>
-            </w:r>
-          </w:p>
-        </w:tc>
-        <w:tc>
-          <w:tcPr>
-            <w:tcW w:w="1260" w:type="dxa"/>
-            <w:shd w:val="clear" w:color="auto" w:fill="auto"/>
-            <w:vAlign w:val="bottom"/>
-          </w:tcPr>
-          <w:p>
-            <w:pPr>
-              <w:widowControl/>
-              <w:rPr>
-                <w:rFonts w:ascii="Arial" w:eastAsia="Arial" w:hAnsi="Arial" w:cs="Arial"/>
-              </w:rPr>
-            </w:pPr>
-            <w:r>
-              <w:rPr>
-                <w:rFonts w:ascii="Arial" w:eastAsia="Arial" w:hAnsi="Arial" w:cs="Arial"/>
-              </w:rPr>
-              <w:t>Incomplete</w:t>
-            </w:r>
-          </w:p>
-        </w:tc>
-        <w:tc>
-          <w:tcPr>
-            <w:tcW w:w="990" w:type="dxa"/>
-            <w:shd w:val="clear" w:color="auto" w:fill="auto"/>
-            <w:vAlign w:val="bottom"/>
-          </w:tcPr>
-          <w:p>
-            <w:pPr>
-              <w:widowControl/>
-              <w:rPr>
-                <w:rFonts w:ascii="Arial" w:eastAsia="Arial" w:hAnsi="Arial" w:cs="Arial"/>
-              </w:rPr>
-            </w:pPr>
-            <w:r>
-              <w:rPr>
-                <w:rFonts w:ascii="Arial" w:eastAsia="Arial" w:hAnsi="Arial" w:cs="Arial"/>
-              </w:rPr>
-              <w:t>Matt</w:t>
-            </w:r>
-          </w:p>
-        </w:tc>
-        <w:tc>
-          <w:tcPr>
-            <w:tcW w:w="1080" w:type="dxa"/>
-          </w:tcPr>
-          <w:p>
-            <w:pPr>
-              <w:widowControl/>
-              <w:rPr>
-                <w:rFonts w:ascii="Arial" w:eastAsia="Arial" w:hAnsi="Arial" w:cs="Arial"/>
-              </w:rPr>
-            </w:pPr>
-            <w:r>
-              <w:rPr>
-                <w:rFonts w:ascii="Arial" w:eastAsia="Arial" w:hAnsi="Arial" w:cs="Arial"/>
-              </w:rPr>
-              <w:t>0.5 hours</w:t>
-            </w:r>
-          </w:p>
-        </w:tc>
-        <w:tc>
-          <w:tcPr>
-            <w:tcW w:w="900" w:type="dxa"/>
-            <w:shd w:val="clear" w:color="auto" w:fill="auto"/>
-            <w:vAlign w:val="bottom"/>
-          </w:tcPr>
-          <w:p>
-            <w:pPr>
-              <w:widowControl/>
-              <w:rPr>
-                <w:rFonts w:ascii="Arial" w:eastAsia="Arial" w:hAnsi="Arial" w:cs="Arial"/>
-              </w:rPr>
-            </w:pPr>
-          </w:p>
-        </w:tc>
-        <w:tc>
-          <w:tcPr>
-            <w:tcW w:w="1140" w:type="dxa"/>
-            <w:shd w:val="clear" w:color="auto" w:fill="auto"/>
-            <w:vAlign w:val="bottom"/>
-          </w:tcPr>
-          <w:p>
-            <w:pPr>
-              <w:widowControl/>
-              <w:rPr>
-                <w:rFonts w:ascii="Arial" w:eastAsia="Arial" w:hAnsi="Arial" w:cs="Arial"/>
-              </w:rPr>
-            </w:pPr>
-          </w:p>
-        </w:tc>
-      </w:tr>
-      <w:tr>
-        <w:trPr>
-          <w:trHeight w:val="255"/>
-        </w:trPr>
-        <w:tc>
-          <w:tcPr>
-            <w:tcW w:w="705" w:type="dxa"/>
-          </w:tcPr>
-          <w:p>
-            <w:pPr>
-              <w:widowControl/>
-              <w:rPr>
-                <w:rFonts w:ascii="Arial" w:eastAsia="Arial" w:hAnsi="Arial" w:cs="Arial"/>
-              </w:rPr>
-            </w:pPr>
-            <w:r>
-              <w:rPr>
-                <w:rFonts w:ascii="Arial" w:eastAsia="Arial" w:hAnsi="Arial" w:cs="Arial"/>
-              </w:rPr>
-              <w:t>5.4</w:t>
-            </w:r>
-          </w:p>
-        </w:tc>
-        <w:tc>
-          <w:tcPr>
-            <w:tcW w:w="2370" w:type="dxa"/>
-            <w:shd w:val="clear" w:color="auto" w:fill="auto"/>
-            <w:vAlign w:val="bottom"/>
-          </w:tcPr>
-          <w:p>
-            <w:pPr>
-              <w:widowControl/>
-              <w:rPr>
-                <w:rFonts w:ascii="Arial" w:eastAsia="Arial" w:hAnsi="Arial" w:cs="Arial"/>
-              </w:rPr>
-            </w:pPr>
-            <w:r>
-              <w:rPr>
-                <w:rFonts w:ascii="Arial" w:eastAsia="Arial" w:hAnsi="Arial" w:cs="Arial"/>
-              </w:rPr>
-              <w:t>Inception Phase: Risks</w:t>
-            </w:r>
-          </w:p>
-        </w:tc>
-        <w:tc>
-          <w:tcPr>
-            <w:tcW w:w="2505" w:type="dxa"/>
-          </w:tcPr>
-          <w:p>
-            <w:pPr>
-              <w:widowControl/>
-              <w:rPr>
-                <w:rFonts w:ascii="Arial" w:eastAsia="Arial" w:hAnsi="Arial" w:cs="Arial"/>
-              </w:rPr>
-            </w:pPr>
-            <w:r>
-              <w:rPr>
-                <w:rFonts w:ascii="Arial" w:eastAsia="Arial" w:hAnsi="Arial" w:cs="Arial"/>
-              </w:rPr>
-              <w:t>Part 4 Completed</w:t>
+              <w:t>Deployment section completed</w:t>
+            </w:r>
+            <w:r>
+              <w:rPr>
+                <w:rFonts w:ascii="Arial" w:eastAsia="Arial" w:hAnsi="Arial" w:cs="Arial"/>
+              </w:rPr>
+              <w:t>, provides a detailed explanation of the strategy for deployment of the project.</w:t>
             </w:r>
           </w:p>
         </w:tc>
@@ -3665,7 +2810,7 @@
               <w:rPr>
                 <w:rFonts w:ascii="Arial" w:eastAsia="Arial" w:hAnsi="Arial" w:cs="Arial"/>
               </w:rPr>
-              <w:t>Deepak</w:t>
+              <w:t>Corie</w:t>
             </w:r>
           </w:p>
         </w:tc>
@@ -3684,39 +2829,33 @@
               <w:rPr>
                 <w:rFonts w:ascii="Arial" w:eastAsia="Arial" w:hAnsi="Arial" w:cs="Arial"/>
               </w:rPr>
+              <w:t>2 hours</w:t>
+            </w:r>
+          </w:p>
+        </w:tc>
+        <w:tc>
+          <w:tcPr>
+            <w:tcW w:w="900" w:type="dxa"/>
+            <w:shd w:val="clear" w:color="auto" w:fill="auto"/>
+            <w:vAlign w:val="bottom"/>
+          </w:tcPr>
+          <w:p>
+            <w:pPr>
+              <w:widowControl/>
+              <w:rPr>
+                <w:rFonts w:ascii="Arial" w:eastAsia="Arial" w:hAnsi="Arial" w:cs="Arial"/>
+              </w:rPr>
+            </w:pPr>
+            <w:r>
+              <w:rPr>
+                <w:rFonts w:ascii="Arial" w:eastAsia="Arial" w:hAnsi="Arial" w:cs="Arial"/>
+              </w:rPr>
               <w:t>1 Hour</w:t>
             </w:r>
           </w:p>
         </w:tc>
         <w:tc>
           <w:tcPr>
-            <w:tcW w:w="900" w:type="dxa"/>
-            <w:shd w:val="clear" w:color="auto" w:fill="auto"/>
-            <w:vAlign w:val="bottom"/>
-          </w:tcPr>
-          <w:p>
-            <w:pPr>
-              <w:widowControl/>
-              <w:rPr>
-                <w:rFonts w:ascii="Arial" w:eastAsia="Arial" w:hAnsi="Arial" w:cs="Arial"/>
-              </w:rPr>
-            </w:pPr>
-            <w:r>
-              <w:rPr>
-                <w:rFonts w:ascii="Arial" w:eastAsia="Arial" w:hAnsi="Arial" w:cs="Arial"/>
-              </w:rPr>
-              <w:t xml:space="preserve">1 </w:t>
-            </w:r>
-            <w:r>
-              <w:rPr>
-                <w:rFonts w:ascii="Arial" w:eastAsia="Arial" w:hAnsi="Arial" w:cs="Arial"/>
-              </w:rPr>
-              <w:t>Hour</w:t>
-            </w:r>
-          </w:p>
-        </w:tc>
-        <w:tc>
-          <w:tcPr>
             <w:tcW w:w="1140" w:type="dxa"/>
             <w:shd w:val="clear" w:color="auto" w:fill="auto"/>
             <w:vAlign w:val="bottom"/>
@@ -3728,6 +2867,12 @@
                 <w:rFonts w:ascii="Arial" w:eastAsia="Arial" w:hAnsi="Arial" w:cs="Arial"/>
               </w:rPr>
             </w:pPr>
+            <w:r>
+              <w:rPr>
+                <w:rFonts w:ascii="Arial" w:eastAsia="Arial" w:hAnsi="Arial" w:cs="Arial"/>
+              </w:rPr>
+              <w:t>1 Hour</w:t>
+            </w:r>
           </w:p>
         </w:tc>
       </w:tr>
@@ -3750,7 +2895,7 @@
               <w:rPr>
                 <w:rFonts w:ascii="Arial" w:eastAsia="Arial" w:hAnsi="Arial" w:cs="Arial"/>
               </w:rPr>
-              <w:t>5.5</w:t>
+              <w:t xml:space="preserve">4.5 </w:t>
             </w:r>
           </w:p>
         </w:tc>
@@ -3771,7 +2916,7 @@
               <w:rPr>
                 <w:rFonts w:ascii="Arial" w:eastAsia="Arial" w:hAnsi="Arial" w:cs="Arial"/>
               </w:rPr>
-              <w:t>Inception Phase: Summary</w:t>
+              <w:t>Project Plan Project Milestones and Objectives</w:t>
             </w:r>
           </w:p>
         </w:tc>
@@ -3790,33 +2935,19 @@
               <w:rPr>
                 <w:rFonts w:ascii="Arial" w:eastAsia="Arial" w:hAnsi="Arial" w:cs="Arial"/>
               </w:rPr>
-              <w:t>Part 5 Completed</w:t>
-            </w:r>
-            <w:r>
-              <w:rPr>
-                <w:rFonts w:ascii="Arial" w:eastAsia="Arial" w:hAnsi="Arial" w:cs="Arial"/>
-              </w:rPr>
-              <w:t xml:space="preserve">, and accurately summarizes the </w:t>
-            </w:r>
-            <w:proofErr w:type="gramStart"/>
-            <w:r>
-              <w:rPr>
-                <w:rFonts w:ascii="Arial" w:eastAsia="Arial" w:hAnsi="Arial" w:cs="Arial"/>
-              </w:rPr>
-              <w:t>current status</w:t>
-            </w:r>
-            <w:proofErr w:type="gramEnd"/>
-            <w:r>
-              <w:rPr>
-                <w:rFonts w:ascii="Arial" w:eastAsia="Arial" w:hAnsi="Arial" w:cs="Arial"/>
-              </w:rPr>
-              <w:t xml:space="preserve"> of the project.</w:t>
-            </w:r>
-            <w:r>
-              <w:rPr>
-                <w:rFonts w:ascii="Arial" w:eastAsia="Arial" w:hAnsi="Arial" w:cs="Arial"/>
-              </w:rPr>
-              <w:t xml:space="preserve"> </w:t>
+              <w:t>Milestones and Objectives</w:t>
+            </w:r>
+            <w:r>
+              <w:rPr>
+                <w:rFonts w:ascii="Arial" w:eastAsia="Arial" w:hAnsi="Arial" w:cs="Arial"/>
+              </w:rPr>
+              <w:t xml:space="preserve"> table updated for our project and</w:t>
+            </w:r>
+            <w:r>
+              <w:rPr>
+                <w:rFonts w:ascii="Arial" w:eastAsia="Arial" w:hAnsi="Arial" w:cs="Arial"/>
+              </w:rPr>
+              <w:t xml:space="preserve"> Completed</w:t>
             </w:r>
           </w:p>
         </w:tc>
@@ -3880,6 +3011,853 @@
               <w:rPr>
                 <w:rFonts w:ascii="Arial" w:eastAsia="Arial" w:hAnsi="Arial" w:cs="Arial"/>
               </w:rPr>
+              <w:t>2 hours</w:t>
+            </w:r>
+          </w:p>
+        </w:tc>
+        <w:tc>
+          <w:tcPr>
+            <w:tcW w:w="900" w:type="dxa"/>
+            <w:shd w:val="clear" w:color="auto" w:fill="auto"/>
+            <w:vAlign w:val="bottom"/>
+          </w:tcPr>
+          <w:p>
+            <w:pPr>
+              <w:widowControl/>
+              <w:rPr>
+                <w:rFonts w:ascii="Arial" w:eastAsia="Arial" w:hAnsi="Arial" w:cs="Arial"/>
+              </w:rPr>
+            </w:pPr>
+            <w:r>
+              <w:rPr>
+                <w:rFonts w:ascii="Arial" w:eastAsia="Arial" w:hAnsi="Arial" w:cs="Arial"/>
+              </w:rPr>
+              <w:t>1 ¾ Hours</w:t>
+            </w:r>
+          </w:p>
+        </w:tc>
+        <w:tc>
+          <w:tcPr>
+            <w:tcW w:w="1140" w:type="dxa"/>
+            <w:shd w:val="clear" w:color="auto" w:fill="auto"/>
+            <w:vAlign w:val="bottom"/>
+          </w:tcPr>
+          <w:p>
+            <w:pPr>
+              <w:widowControl/>
+              <w:rPr>
+                <w:rFonts w:ascii="Arial" w:eastAsia="Arial" w:hAnsi="Arial" w:cs="Arial"/>
+              </w:rPr>
+            </w:pPr>
+            <w:r>
+              <w:rPr>
+                <w:rFonts w:ascii="Arial" w:eastAsia="Arial" w:hAnsi="Arial" w:cs="Arial"/>
+              </w:rPr>
+              <w:t>¼ Hour</w:t>
+            </w:r>
+          </w:p>
+        </w:tc>
+      </w:tr>
+      <w:tr>
+        <w:trPr>
+          <w:trHeight w:val="255"/>
+        </w:trPr>
+        <w:tc>
+          <w:tcPr>
+            <w:tcW w:w="705" w:type="dxa"/>
+          </w:tcPr>
+          <w:p>
+            <w:pPr>
+              <w:widowControl/>
+              <w:rPr>
+                <w:rFonts w:ascii="Arial" w:eastAsia="Arial" w:hAnsi="Arial" w:cs="Arial"/>
+              </w:rPr>
+            </w:pPr>
+            <w:r>
+              <w:rPr>
+                <w:rFonts w:ascii="Arial" w:eastAsia="Arial" w:hAnsi="Arial" w:cs="Arial"/>
+              </w:rPr>
+              <w:t>5.1</w:t>
+            </w:r>
+          </w:p>
+        </w:tc>
+        <w:tc>
+          <w:tcPr>
+            <w:tcW w:w="2370" w:type="dxa"/>
+            <w:shd w:val="clear" w:color="auto" w:fill="auto"/>
+            <w:vAlign w:val="bottom"/>
+          </w:tcPr>
+          <w:p>
+            <w:pPr>
+              <w:widowControl/>
+              <w:rPr>
+                <w:rFonts w:ascii="Arial" w:eastAsia="Arial" w:hAnsi="Arial" w:cs="Arial"/>
+              </w:rPr>
+            </w:pPr>
+            <w:r>
+              <w:rPr>
+                <w:rFonts w:ascii="Arial" w:eastAsia="Arial" w:hAnsi="Arial" w:cs="Arial"/>
+              </w:rPr>
+              <w:t>Inception Phase: Objectives</w:t>
+            </w:r>
+          </w:p>
+        </w:tc>
+        <w:tc>
+          <w:tcPr>
+            <w:tcW w:w="2505" w:type="dxa"/>
+          </w:tcPr>
+          <w:p>
+            <w:pPr>
+              <w:widowControl/>
+              <w:rPr>
+                <w:rFonts w:ascii="Arial" w:eastAsia="Arial" w:hAnsi="Arial" w:cs="Arial"/>
+              </w:rPr>
+            </w:pPr>
+            <w:r>
+              <w:rPr>
+                <w:rFonts w:ascii="Arial" w:eastAsia="Arial" w:hAnsi="Arial" w:cs="Arial"/>
+              </w:rPr>
+              <w:t>Completed Part 1 of the Status Report</w:t>
+            </w:r>
+          </w:p>
+        </w:tc>
+        <w:tc>
+          <w:tcPr>
+            <w:tcW w:w="1260" w:type="dxa"/>
+            <w:shd w:val="clear" w:color="auto" w:fill="auto"/>
+            <w:vAlign w:val="bottom"/>
+          </w:tcPr>
+          <w:p>
+            <w:pPr>
+              <w:widowControl/>
+              <w:rPr>
+                <w:rFonts w:ascii="Arial" w:eastAsia="Arial" w:hAnsi="Arial" w:cs="Arial"/>
+              </w:rPr>
+            </w:pPr>
+            <w:r>
+              <w:rPr>
+                <w:rFonts w:ascii="Arial" w:eastAsia="Arial" w:hAnsi="Arial" w:cs="Arial"/>
+              </w:rPr>
+              <w:t>Incomplete</w:t>
+            </w:r>
+          </w:p>
+        </w:tc>
+        <w:tc>
+          <w:tcPr>
+            <w:tcW w:w="990" w:type="dxa"/>
+            <w:shd w:val="clear" w:color="auto" w:fill="auto"/>
+            <w:vAlign w:val="bottom"/>
+          </w:tcPr>
+          <w:p>
+            <w:pPr>
+              <w:widowControl/>
+              <w:rPr>
+                <w:rFonts w:ascii="Arial" w:eastAsia="Arial" w:hAnsi="Arial" w:cs="Arial"/>
+              </w:rPr>
+            </w:pPr>
+            <w:r>
+              <w:rPr>
+                <w:rFonts w:ascii="Arial" w:eastAsia="Arial" w:hAnsi="Arial" w:cs="Arial"/>
+              </w:rPr>
+              <w:t>Sam</w:t>
+            </w:r>
+          </w:p>
+        </w:tc>
+        <w:tc>
+          <w:tcPr>
+            <w:tcW w:w="1080" w:type="dxa"/>
+          </w:tcPr>
+          <w:p>
+            <w:pPr>
+              <w:widowControl/>
+              <w:rPr>
+                <w:rFonts w:ascii="Arial" w:eastAsia="Arial" w:hAnsi="Arial" w:cs="Arial"/>
+              </w:rPr>
+            </w:pPr>
+            <w:r>
+              <w:rPr>
+                <w:rFonts w:ascii="Arial" w:eastAsia="Arial" w:hAnsi="Arial" w:cs="Arial"/>
+              </w:rPr>
+              <w:t>1 Hour</w:t>
+            </w:r>
+          </w:p>
+        </w:tc>
+        <w:tc>
+          <w:tcPr>
+            <w:tcW w:w="900" w:type="dxa"/>
+            <w:shd w:val="clear" w:color="auto" w:fill="auto"/>
+            <w:vAlign w:val="bottom"/>
+          </w:tcPr>
+          <w:p>
+            <w:pPr>
+              <w:widowControl/>
+              <w:rPr>
+                <w:rFonts w:ascii="Arial" w:eastAsia="Arial" w:hAnsi="Arial" w:cs="Arial"/>
+              </w:rPr>
+            </w:pPr>
+          </w:p>
+        </w:tc>
+        <w:tc>
+          <w:tcPr>
+            <w:tcW w:w="1140" w:type="dxa"/>
+            <w:shd w:val="clear" w:color="auto" w:fill="auto"/>
+            <w:vAlign w:val="bottom"/>
+          </w:tcPr>
+          <w:p>
+            <w:pPr>
+              <w:widowControl/>
+              <w:rPr>
+                <w:rFonts w:ascii="Arial" w:eastAsia="Arial" w:hAnsi="Arial" w:cs="Arial"/>
+              </w:rPr>
+            </w:pPr>
+          </w:p>
+        </w:tc>
+      </w:tr>
+      <w:tr>
+        <w:trPr>
+          <w:trHeight w:val="255"/>
+        </w:trPr>
+        <w:tc>
+          <w:tcPr>
+            <w:tcW w:w="705" w:type="dxa"/>
+          </w:tcPr>
+          <w:p>
+            <w:pPr>
+              <w:widowControl/>
+              <w:rPr>
+                <w:rFonts w:ascii="Arial" w:eastAsia="Arial" w:hAnsi="Arial" w:cs="Arial"/>
+              </w:rPr>
+            </w:pPr>
+            <w:r>
+              <w:rPr>
+                <w:rFonts w:ascii="Arial" w:eastAsia="Arial" w:hAnsi="Arial" w:cs="Arial"/>
+              </w:rPr>
+              <w:t>5.2</w:t>
+            </w:r>
+          </w:p>
+        </w:tc>
+        <w:tc>
+          <w:tcPr>
+            <w:tcW w:w="2370" w:type="dxa"/>
+            <w:shd w:val="clear" w:color="auto" w:fill="auto"/>
+            <w:vAlign w:val="bottom"/>
+          </w:tcPr>
+          <w:p>
+            <w:pPr>
+              <w:widowControl/>
+              <w:rPr>
+                <w:rFonts w:ascii="Arial" w:eastAsia="Arial" w:hAnsi="Arial" w:cs="Arial"/>
+              </w:rPr>
+            </w:pPr>
+            <w:r>
+              <w:rPr>
+                <w:rFonts w:ascii="Arial" w:eastAsia="Arial" w:hAnsi="Arial" w:cs="Arial"/>
+              </w:rPr>
+              <w:t>Inception Phase: Deliverables</w:t>
+            </w:r>
+          </w:p>
+        </w:tc>
+        <w:tc>
+          <w:tcPr>
+            <w:tcW w:w="2505" w:type="dxa"/>
+          </w:tcPr>
+          <w:p>
+            <w:pPr>
+              <w:widowControl/>
+              <w:rPr>
+                <w:rFonts w:ascii="Arial" w:eastAsia="Arial" w:hAnsi="Arial" w:cs="Arial"/>
+              </w:rPr>
+            </w:pPr>
+            <w:r>
+              <w:rPr>
+                <w:rFonts w:ascii="Arial" w:eastAsia="Arial" w:hAnsi="Arial" w:cs="Arial"/>
+              </w:rPr>
+              <w:t>Part 2 completed</w:t>
+            </w:r>
+          </w:p>
+        </w:tc>
+        <w:tc>
+          <w:tcPr>
+            <w:tcW w:w="1260" w:type="dxa"/>
+            <w:shd w:val="clear" w:color="auto" w:fill="auto"/>
+            <w:vAlign w:val="bottom"/>
+          </w:tcPr>
+          <w:p>
+            <w:pPr>
+              <w:widowControl/>
+              <w:rPr>
+                <w:rFonts w:ascii="Arial" w:eastAsia="Arial" w:hAnsi="Arial" w:cs="Arial"/>
+              </w:rPr>
+            </w:pPr>
+            <w:hyperlink r:id="rId19" w:history="1">
+              <w:r>
+                <w:rPr>
+                  <w:rStyle w:val="Hyperlink"/>
+                  <w:rFonts w:ascii="Arial" w:eastAsia="Arial" w:hAnsi="Arial" w:cs="Arial"/>
+                </w:rPr>
+                <w:t>Complete</w:t>
+              </w:r>
+            </w:hyperlink>
+          </w:p>
+        </w:tc>
+        <w:tc>
+          <w:tcPr>
+            <w:tcW w:w="990" w:type="dxa"/>
+            <w:shd w:val="clear" w:color="auto" w:fill="auto"/>
+            <w:vAlign w:val="bottom"/>
+          </w:tcPr>
+          <w:p>
+            <w:pPr>
+              <w:widowControl/>
+              <w:rPr>
+                <w:rFonts w:ascii="Arial" w:eastAsia="Arial" w:hAnsi="Arial" w:cs="Arial"/>
+              </w:rPr>
+            </w:pPr>
+            <w:r>
+              <w:rPr>
+                <w:rFonts w:ascii="Arial" w:eastAsia="Arial" w:hAnsi="Arial" w:cs="Arial"/>
+              </w:rPr>
+              <w:t>Matt</w:t>
+            </w:r>
+          </w:p>
+        </w:tc>
+        <w:tc>
+          <w:tcPr>
+            <w:tcW w:w="1080" w:type="dxa"/>
+          </w:tcPr>
+          <w:p>
+            <w:pPr>
+              <w:widowControl/>
+              <w:rPr>
+                <w:rFonts w:ascii="Arial" w:eastAsia="Arial" w:hAnsi="Arial" w:cs="Arial"/>
+              </w:rPr>
+            </w:pPr>
+            <w:r>
+              <w:rPr>
+                <w:rFonts w:ascii="Arial" w:eastAsia="Arial" w:hAnsi="Arial" w:cs="Arial"/>
+              </w:rPr>
+              <w:t>0.5 hours</w:t>
+            </w:r>
+          </w:p>
+        </w:tc>
+        <w:tc>
+          <w:tcPr>
+            <w:tcW w:w="900" w:type="dxa"/>
+            <w:shd w:val="clear" w:color="auto" w:fill="auto"/>
+            <w:vAlign w:val="bottom"/>
+          </w:tcPr>
+          <w:p>
+            <w:pPr>
+              <w:widowControl/>
+              <w:rPr>
+                <w:rFonts w:ascii="Arial" w:eastAsia="Arial" w:hAnsi="Arial" w:cs="Arial"/>
+              </w:rPr>
+            </w:pPr>
+            <w:r>
+              <w:rPr>
+                <w:rFonts w:ascii="Arial" w:eastAsia="Arial" w:hAnsi="Arial" w:cs="Arial"/>
+              </w:rPr>
+              <w:t>0.5</w:t>
+            </w:r>
+          </w:p>
+        </w:tc>
+        <w:tc>
+          <w:tcPr>
+            <w:tcW w:w="1140" w:type="dxa"/>
+            <w:shd w:val="clear" w:color="auto" w:fill="auto"/>
+            <w:vAlign w:val="bottom"/>
+          </w:tcPr>
+          <w:p>
+            <w:pPr>
+              <w:widowControl/>
+              <w:rPr>
+                <w:rFonts w:ascii="Arial" w:eastAsia="Arial" w:hAnsi="Arial" w:cs="Arial"/>
+              </w:rPr>
+            </w:pPr>
+            <w:r>
+              <w:rPr>
+                <w:rFonts w:ascii="Arial" w:eastAsia="Arial" w:hAnsi="Arial" w:cs="Arial"/>
+              </w:rPr>
+              <w:t>0</w:t>
+            </w:r>
+          </w:p>
+        </w:tc>
+      </w:tr>
+      <w:tr>
+        <w:trPr>
+          <w:trHeight w:val="255"/>
+        </w:trPr>
+        <w:tc>
+          <w:tcPr>
+            <w:tcW w:w="705" w:type="dxa"/>
+          </w:tcPr>
+          <w:p>
+            <w:pPr>
+              <w:widowControl/>
+              <w:rPr>
+                <w:rFonts w:ascii="Arial" w:eastAsia="Arial" w:hAnsi="Arial" w:cs="Arial"/>
+              </w:rPr>
+            </w:pPr>
+            <w:r>
+              <w:rPr>
+                <w:rFonts w:ascii="Arial" w:eastAsia="Arial" w:hAnsi="Arial" w:cs="Arial"/>
+              </w:rPr>
+              <w:t>5.3</w:t>
+            </w:r>
+          </w:p>
+        </w:tc>
+        <w:tc>
+          <w:tcPr>
+            <w:tcW w:w="2370" w:type="dxa"/>
+            <w:shd w:val="clear" w:color="auto" w:fill="auto"/>
+            <w:vAlign w:val="bottom"/>
+          </w:tcPr>
+          <w:p>
+            <w:pPr>
+              <w:widowControl/>
+              <w:rPr>
+                <w:rFonts w:ascii="Arial" w:eastAsia="Arial" w:hAnsi="Arial" w:cs="Arial"/>
+              </w:rPr>
+            </w:pPr>
+            <w:r>
+              <w:rPr>
+                <w:rFonts w:ascii="Arial" w:eastAsia="Arial" w:hAnsi="Arial" w:cs="Arial"/>
+              </w:rPr>
+              <w:t>Inception Phase: General Issues</w:t>
+            </w:r>
+          </w:p>
+        </w:tc>
+        <w:tc>
+          <w:tcPr>
+            <w:tcW w:w="2505" w:type="dxa"/>
+          </w:tcPr>
+          <w:p>
+            <w:pPr>
+              <w:widowControl/>
+              <w:rPr>
+                <w:rFonts w:ascii="Arial" w:eastAsia="Arial" w:hAnsi="Arial" w:cs="Arial"/>
+              </w:rPr>
+            </w:pPr>
+            <w:r>
+              <w:rPr>
+                <w:rFonts w:ascii="Arial" w:eastAsia="Arial" w:hAnsi="Arial" w:cs="Arial"/>
+              </w:rPr>
+              <w:t>Part 3 completed</w:t>
+            </w:r>
+          </w:p>
+        </w:tc>
+        <w:tc>
+          <w:tcPr>
+            <w:tcW w:w="1260" w:type="dxa"/>
+            <w:shd w:val="clear" w:color="auto" w:fill="auto"/>
+            <w:vAlign w:val="bottom"/>
+          </w:tcPr>
+          <w:p>
+            <w:pPr>
+              <w:widowControl/>
+              <w:rPr>
+                <w:rFonts w:ascii="Arial" w:eastAsia="Arial" w:hAnsi="Arial" w:cs="Arial"/>
+              </w:rPr>
+            </w:pPr>
+            <w:hyperlink r:id="rId20" w:history="1">
+              <w:r>
+                <w:rPr>
+                  <w:rStyle w:val="Hyperlink"/>
+                  <w:rFonts w:ascii="Arial" w:eastAsia="Arial" w:hAnsi="Arial" w:cs="Arial"/>
+                </w:rPr>
+                <w:t>Complete</w:t>
+              </w:r>
+            </w:hyperlink>
+          </w:p>
+        </w:tc>
+        <w:tc>
+          <w:tcPr>
+            <w:tcW w:w="990" w:type="dxa"/>
+            <w:shd w:val="clear" w:color="auto" w:fill="auto"/>
+            <w:vAlign w:val="bottom"/>
+          </w:tcPr>
+          <w:p>
+            <w:pPr>
+              <w:widowControl/>
+              <w:rPr>
+                <w:rFonts w:ascii="Arial" w:eastAsia="Arial" w:hAnsi="Arial" w:cs="Arial"/>
+              </w:rPr>
+            </w:pPr>
+            <w:r>
+              <w:rPr>
+                <w:rFonts w:ascii="Arial" w:eastAsia="Arial" w:hAnsi="Arial" w:cs="Arial"/>
+              </w:rPr>
+              <w:t>Matt</w:t>
+            </w:r>
+          </w:p>
+        </w:tc>
+        <w:tc>
+          <w:tcPr>
+            <w:tcW w:w="1080" w:type="dxa"/>
+          </w:tcPr>
+          <w:p>
+            <w:pPr>
+              <w:widowControl/>
+              <w:rPr>
+                <w:rFonts w:ascii="Arial" w:eastAsia="Arial" w:hAnsi="Arial" w:cs="Arial"/>
+              </w:rPr>
+            </w:pPr>
+            <w:r>
+              <w:rPr>
+                <w:rFonts w:ascii="Arial" w:eastAsia="Arial" w:hAnsi="Arial" w:cs="Arial"/>
+              </w:rPr>
+              <w:t>0.5 hours</w:t>
+            </w:r>
+          </w:p>
+        </w:tc>
+        <w:tc>
+          <w:tcPr>
+            <w:tcW w:w="900" w:type="dxa"/>
+            <w:shd w:val="clear" w:color="auto" w:fill="auto"/>
+            <w:vAlign w:val="bottom"/>
+          </w:tcPr>
+          <w:p>
+            <w:pPr>
+              <w:widowControl/>
+              <w:rPr>
+                <w:rFonts w:ascii="Arial" w:eastAsia="Arial" w:hAnsi="Arial" w:cs="Arial"/>
+              </w:rPr>
+            </w:pPr>
+            <w:r>
+              <w:rPr>
+                <w:rFonts w:ascii="Arial" w:eastAsia="Arial" w:hAnsi="Arial" w:cs="Arial"/>
+              </w:rPr>
+              <w:t>0.5 hours</w:t>
+            </w:r>
+          </w:p>
+        </w:tc>
+        <w:tc>
+          <w:tcPr>
+            <w:tcW w:w="1140" w:type="dxa"/>
+            <w:shd w:val="clear" w:color="auto" w:fill="auto"/>
+            <w:vAlign w:val="bottom"/>
+          </w:tcPr>
+          <w:p>
+            <w:pPr>
+              <w:widowControl/>
+              <w:rPr>
+                <w:rFonts w:ascii="Arial" w:eastAsia="Arial" w:hAnsi="Arial" w:cs="Arial"/>
+              </w:rPr>
+            </w:pPr>
+            <w:r>
+              <w:rPr>
+                <w:rFonts w:ascii="Arial" w:eastAsia="Arial" w:hAnsi="Arial" w:cs="Arial"/>
+              </w:rPr>
+              <w:t>0</w:t>
+            </w:r>
+          </w:p>
+        </w:tc>
+      </w:tr>
+      <w:tr>
+        <w:trPr>
+          <w:trHeight w:val="255"/>
+        </w:trPr>
+        <w:tc>
+          <w:tcPr>
+            <w:tcW w:w="705" w:type="dxa"/>
+          </w:tcPr>
+          <w:p>
+            <w:pPr>
+              <w:widowControl/>
+              <w:rPr>
+                <w:rFonts w:ascii="Arial" w:eastAsia="Arial" w:hAnsi="Arial" w:cs="Arial"/>
+              </w:rPr>
+            </w:pPr>
+            <w:r>
+              <w:rPr>
+                <w:rFonts w:ascii="Arial" w:eastAsia="Arial" w:hAnsi="Arial" w:cs="Arial"/>
+              </w:rPr>
+              <w:t>5.4</w:t>
+            </w:r>
+          </w:p>
+        </w:tc>
+        <w:tc>
+          <w:tcPr>
+            <w:tcW w:w="2370" w:type="dxa"/>
+            <w:shd w:val="clear" w:color="auto" w:fill="auto"/>
+            <w:vAlign w:val="bottom"/>
+          </w:tcPr>
+          <w:p>
+            <w:pPr>
+              <w:widowControl/>
+              <w:rPr>
+                <w:rFonts w:ascii="Arial" w:eastAsia="Arial" w:hAnsi="Arial" w:cs="Arial"/>
+              </w:rPr>
+            </w:pPr>
+            <w:r>
+              <w:rPr>
+                <w:rFonts w:ascii="Arial" w:eastAsia="Arial" w:hAnsi="Arial" w:cs="Arial"/>
+              </w:rPr>
+              <w:t>Inception Phase: Risks</w:t>
+            </w:r>
+          </w:p>
+        </w:tc>
+        <w:tc>
+          <w:tcPr>
+            <w:tcW w:w="2505" w:type="dxa"/>
+          </w:tcPr>
+          <w:p>
+            <w:pPr>
+              <w:widowControl/>
+              <w:rPr>
+                <w:rFonts w:ascii="Arial" w:eastAsia="Arial" w:hAnsi="Arial" w:cs="Arial"/>
+              </w:rPr>
+            </w:pPr>
+            <w:r>
+              <w:rPr>
+                <w:rFonts w:ascii="Arial" w:eastAsia="Arial" w:hAnsi="Arial" w:cs="Arial"/>
+              </w:rPr>
+              <w:t>Part 4 Completed</w:t>
+            </w:r>
+          </w:p>
+        </w:tc>
+        <w:tc>
+          <w:tcPr>
+            <w:tcW w:w="1260" w:type="dxa"/>
+            <w:shd w:val="clear" w:color="auto" w:fill="auto"/>
+            <w:vAlign w:val="bottom"/>
+          </w:tcPr>
+          <w:p>
+            <w:pPr>
+              <w:widowControl/>
+              <w:rPr>
+                <w:rFonts w:ascii="Arial" w:eastAsia="Arial" w:hAnsi="Arial" w:cs="Arial"/>
+              </w:rPr>
+            </w:pPr>
+            <w:hyperlink r:id="rId21" w:history="1">
+              <w:r>
+                <w:rPr>
+                  <w:rStyle w:val="Hyperlink"/>
+                  <w:rFonts w:ascii="Arial" w:eastAsia="Arial" w:hAnsi="Arial" w:cs="Arial"/>
+                </w:rPr>
+                <w:t>Complete</w:t>
+              </w:r>
+            </w:hyperlink>
+          </w:p>
+        </w:tc>
+        <w:tc>
+          <w:tcPr>
+            <w:tcW w:w="990" w:type="dxa"/>
+            <w:shd w:val="clear" w:color="auto" w:fill="auto"/>
+            <w:vAlign w:val="bottom"/>
+          </w:tcPr>
+          <w:p>
+            <w:pPr>
+              <w:widowControl/>
+              <w:rPr>
+                <w:rFonts w:ascii="Arial" w:eastAsia="Arial" w:hAnsi="Arial" w:cs="Arial"/>
+              </w:rPr>
+            </w:pPr>
+            <w:r>
+              <w:rPr>
+                <w:rFonts w:ascii="Arial" w:eastAsia="Arial" w:hAnsi="Arial" w:cs="Arial"/>
+              </w:rPr>
+              <w:t>Deepak</w:t>
+            </w:r>
+          </w:p>
+        </w:tc>
+        <w:tc>
+          <w:tcPr>
+            <w:tcW w:w="1080" w:type="dxa"/>
+          </w:tcPr>
+          <w:p>
+            <w:pPr>
+              <w:widowControl/>
+              <w:rPr>
+                <w:rFonts w:ascii="Arial" w:eastAsia="Arial" w:hAnsi="Arial" w:cs="Arial"/>
+              </w:rPr>
+            </w:pPr>
+            <w:r>
+              <w:rPr>
+                <w:rFonts w:ascii="Arial" w:eastAsia="Arial" w:hAnsi="Arial" w:cs="Arial"/>
+              </w:rPr>
+              <w:t>1 Hour</w:t>
+            </w:r>
+          </w:p>
+        </w:tc>
+        <w:tc>
+          <w:tcPr>
+            <w:tcW w:w="900" w:type="dxa"/>
+            <w:shd w:val="clear" w:color="auto" w:fill="auto"/>
+            <w:vAlign w:val="bottom"/>
+          </w:tcPr>
+          <w:p>
+            <w:pPr>
+              <w:widowControl/>
+              <w:rPr>
+                <w:rFonts w:ascii="Arial" w:eastAsia="Arial" w:hAnsi="Arial" w:cs="Arial"/>
+              </w:rPr>
+            </w:pPr>
+            <w:r>
+              <w:rPr>
+                <w:rFonts w:ascii="Arial" w:eastAsia="Arial" w:hAnsi="Arial" w:cs="Arial"/>
+              </w:rPr>
+              <w:t xml:space="preserve">1 </w:t>
+            </w:r>
+            <w:r>
+              <w:rPr>
+                <w:rFonts w:ascii="Arial" w:eastAsia="Arial" w:hAnsi="Arial" w:cs="Arial"/>
+              </w:rPr>
+              <w:t>Hour</w:t>
+            </w:r>
+          </w:p>
+        </w:tc>
+        <w:tc>
+          <w:tcPr>
+            <w:tcW w:w="1140" w:type="dxa"/>
+            <w:shd w:val="clear" w:color="auto" w:fill="auto"/>
+            <w:vAlign w:val="bottom"/>
+          </w:tcPr>
+          <w:p>
+            <w:pPr>
+              <w:widowControl/>
+              <w:rPr>
+                <w:rFonts w:ascii="Arial" w:eastAsia="Arial" w:hAnsi="Arial" w:cs="Arial"/>
+              </w:rPr>
+            </w:pPr>
+          </w:p>
+        </w:tc>
+      </w:tr>
+      <w:tr>
+        <w:trPr>
+          <w:trHeight w:val="255"/>
+        </w:trPr>
+        <w:tc>
+          <w:tcPr>
+            <w:tcW w:w="705" w:type="dxa"/>
+          </w:tcPr>
+          <w:p>
+            <w:pPr>
+              <w:widowControl/>
+              <w:rPr>
+                <w:rFonts w:ascii="Arial" w:eastAsia="Arial" w:hAnsi="Arial" w:cs="Arial"/>
+              </w:rPr>
+            </w:pPr>
+            <w:r>
+              <w:rPr>
+                <w:rFonts w:ascii="Arial" w:eastAsia="Arial" w:hAnsi="Arial" w:cs="Arial"/>
+              </w:rPr>
+              <w:t>5.5</w:t>
+            </w:r>
+          </w:p>
+        </w:tc>
+        <w:tc>
+          <w:tcPr>
+            <w:tcW w:w="2370" w:type="dxa"/>
+            <w:shd w:val="clear" w:color="auto" w:fill="auto"/>
+            <w:vAlign w:val="bottom"/>
+          </w:tcPr>
+          <w:p>
+            <w:pPr>
+              <w:widowControl/>
+              <w:rPr>
+                <w:rFonts w:ascii="Arial" w:eastAsia="Arial" w:hAnsi="Arial" w:cs="Arial"/>
+              </w:rPr>
+            </w:pPr>
+            <w:r>
+              <w:rPr>
+                <w:rFonts w:ascii="Arial" w:eastAsia="Arial" w:hAnsi="Arial" w:cs="Arial"/>
+              </w:rPr>
+              <w:t>Inception Phase: Summary</w:t>
+            </w:r>
+          </w:p>
+        </w:tc>
+        <w:tc>
+          <w:tcPr>
+            <w:tcW w:w="2505" w:type="dxa"/>
+          </w:tcPr>
+          <w:p>
+            <w:pPr>
+              <w:widowControl/>
+              <w:rPr>
+                <w:rFonts w:ascii="Arial" w:eastAsia="Arial" w:hAnsi="Arial" w:cs="Arial"/>
+              </w:rPr>
+            </w:pPr>
+            <w:r>
+              <w:rPr>
+                <w:rFonts w:ascii="Arial" w:eastAsia="Arial" w:hAnsi="Arial" w:cs="Arial"/>
+              </w:rPr>
+              <w:t>Part 5 Completed</w:t>
+            </w:r>
+            <w:r>
+              <w:rPr>
+                <w:rFonts w:ascii="Arial" w:eastAsia="Arial" w:hAnsi="Arial" w:cs="Arial"/>
+              </w:rPr>
+              <w:t>, and accurately summarizes the current status of the project.</w:t>
+            </w:r>
+            <w:r>
+              <w:rPr>
+                <w:rFonts w:ascii="Arial" w:eastAsia="Arial" w:hAnsi="Arial" w:cs="Arial"/>
+              </w:rPr>
+              <w:t xml:space="preserve"> </w:t>
+            </w:r>
+          </w:p>
+        </w:tc>
+        <w:tc>
+          <w:tcPr>
+            <w:tcW w:w="1260" w:type="dxa"/>
+            <w:shd w:val="clear" w:color="auto" w:fill="auto"/>
+            <w:vAlign w:val="bottom"/>
+          </w:tcPr>
+          <w:p>
+            <w:pPr>
+              <w:widowControl/>
+              <w:rPr>
+                <w:rFonts w:ascii="Arial" w:eastAsia="Arial" w:hAnsi="Arial" w:cs="Arial"/>
+              </w:rPr>
+            </w:pPr>
+            <w:hyperlink r:id="rId22" w:history="1">
+              <w:r>
+                <w:rPr>
+                  <w:rStyle w:val="Hyperlink"/>
+                  <w:rFonts w:ascii="Arial" w:eastAsia="Arial" w:hAnsi="Arial" w:cs="Arial"/>
+                </w:rPr>
+                <w:t>Complete</w:t>
+              </w:r>
+            </w:hyperlink>
+          </w:p>
+        </w:tc>
+        <w:tc>
+          <w:tcPr>
+            <w:tcW w:w="990" w:type="dxa"/>
+            <w:shd w:val="clear" w:color="auto" w:fill="auto"/>
+            <w:vAlign w:val="bottom"/>
+          </w:tcPr>
+          <w:p>
+            <w:pPr>
+              <w:widowControl/>
+              <w:rPr>
+                <w:rFonts w:ascii="Arial" w:eastAsia="Arial" w:hAnsi="Arial" w:cs="Arial"/>
+              </w:rPr>
+            </w:pPr>
+            <w:r>
+              <w:rPr>
+                <w:rFonts w:ascii="Arial" w:eastAsia="Arial" w:hAnsi="Arial" w:cs="Arial"/>
+              </w:rPr>
+              <w:t>Corie</w:t>
+            </w:r>
+          </w:p>
+        </w:tc>
+        <w:tc>
+          <w:tcPr>
+            <w:tcW w:w="1080" w:type="dxa"/>
+          </w:tcPr>
+          <w:p>
+            <w:pPr>
+              <w:widowControl/>
+              <w:rPr>
+                <w:rFonts w:ascii="Arial" w:eastAsia="Arial" w:hAnsi="Arial" w:cs="Arial"/>
+              </w:rPr>
+            </w:pPr>
+            <w:r>
+              <w:rPr>
+                <w:rFonts w:ascii="Arial" w:eastAsia="Arial" w:hAnsi="Arial" w:cs="Arial"/>
+              </w:rPr>
               <w:t>1 Hour</w:t>
             </w:r>
           </w:p>
@@ -4089,8 +4067,8 @@
         <w:pStyle w:val="Heading1"/>
         <w:ind w:left="360" w:hanging="360"/>
         <w:sectPr>
-          <w:headerReference w:type="default" r:id="rId19"/>
-          <w:footerReference w:type="default" r:id="rId20"/>
+          <w:headerReference w:type="default" r:id="rId23"/>
+          <w:footerReference w:type="default" r:id="rId24"/>
           <w:pgSz w:w="12240" w:h="15840"/>
           <w:pgMar w:top="1440" w:right="1440" w:bottom="1440" w:left="1440" w:header="720" w:footer="720" w:gutter="0"/>
           <w:pgNumType w:start="1"/>
@@ -4552,13 +4530,8 @@
         </w:numPr>
       </w:pPr>
       <w:r>
-        <w:t xml:space="preserve">Work Items: Planned compared to actually </w:t>
+        <w:t>Work Items: Planned compared to actually completed</w:t>
       </w:r>
-      <w:proofErr w:type="gramStart"/>
-      <w:r>
-        <w:t>completed</w:t>
-      </w:r>
-      <w:proofErr w:type="gramEnd"/>
     </w:p>
     <w:p>
       <w:pPr>
@@ -4632,16 +4605,8 @@
         <w:rPr>
           <w:color w:val="000000"/>
         </w:rPr>
-        <w:t xml:space="preserve">The most important guideline here is that although satisfactorily completed items may summarily mentioned, incomplete items require a more comprehensive </w:t>
+        <w:t>The most important guideline here is that although satisfactorily completed items may summarily mentioned, incomplete items require a more comprehensive explanation ]</w:t>
       </w:r>
-      <w:proofErr w:type="gramStart"/>
-      <w:r>
-        <w:rPr>
-          <w:color w:val="000000"/>
-        </w:rPr>
-        <w:t>explanation ]</w:t>
-      </w:r>
-      <w:proofErr w:type="gramEnd"/>
     </w:p>
     <w:p>
       <w:pPr>

</xml_diff>